<commit_message>
diagramas de secuencias en documento
</commit_message>
<xml_diff>
--- a/documentacion/Documento v1.docx
+++ b/documentacion/Documento v1.docx
@@ -1,10 +1,10 @@
 
 <file path=word/document.xml><?xml version="1.0" encoding="utf-8"?>
-<w:document xmlns:wpc="http://schemas.microsoft.com/office/word/2010/wordprocessingCanvas" xmlns:mc="http://schemas.openxmlformats.org/markup-compatibility/2006" xmlns:o="urn:schemas-microsoft-com:office:office" xmlns:r="http://schemas.openxmlformats.org/officeDocument/2006/relationships" xmlns:m="http://schemas.openxmlformats.org/officeDocument/2006/math" xmlns:v="urn:schemas-microsoft-com:vml" xmlns:wp14="http://schemas.microsoft.com/office/word/2010/wordprocessingDrawing" xmlns:wp="http://schemas.openxmlformats.org/drawingml/2006/wordprocessingDrawing" xmlns:w10="urn:schemas-microsoft-com:office:word" xmlns:w="http://schemas.openxmlformats.org/wordprocessingml/2006/main" xmlns:w14="http://schemas.microsoft.com/office/word/2010/wordml" xmlns:w15="http://schemas.microsoft.com/office/word/2012/wordml" xmlns:wpg="http://schemas.microsoft.com/office/word/2010/wordprocessingGroup" xmlns:wpi="http://schemas.microsoft.com/office/word/2010/wordprocessingInk" xmlns:wne="http://schemas.microsoft.com/office/word/2006/wordml" xmlns:wps="http://schemas.microsoft.com/office/word/2010/wordprocessingShape" mc:Ignorable="w14 w15 wp14">
+<w:document xmlns:wpc="http://schemas.microsoft.com/office/word/2010/wordprocessingCanvas" xmlns:mc="http://schemas.openxmlformats.org/markup-compatibility/2006" xmlns:o="urn:schemas-microsoft-com:office:office" xmlns:r="http://schemas.openxmlformats.org/officeDocument/2006/relationships" xmlns:m="http://schemas.openxmlformats.org/officeDocument/2006/math" xmlns:v="urn:schemas-microsoft-com:vml" xmlns:wp14="http://schemas.microsoft.com/office/word/2010/wordprocessingDrawing" xmlns:wp="http://schemas.openxmlformats.org/drawingml/2006/wordprocessingDrawing" xmlns:w10="urn:schemas-microsoft-com:office:word" xmlns:w="http://schemas.openxmlformats.org/wordprocessingml/2006/main" xmlns:w14="http://schemas.microsoft.com/office/word/2010/wordml" xmlns:wpg="http://schemas.microsoft.com/office/word/2010/wordprocessingGroup" xmlns:wpi="http://schemas.microsoft.com/office/word/2010/wordprocessingInk" xmlns:wne="http://schemas.microsoft.com/office/word/2006/wordml" xmlns:wps="http://schemas.microsoft.com/office/word/2010/wordprocessingShape" mc:Ignorable="w14 wp14">
   <w:body>
     <w:p>
       <w:pPr>
-        <w:pStyle w:val="Puesto"/>
+        <w:pStyle w:val="Ttulo"/>
         <w:rPr>
           <w:sz w:val="72"/>
           <w:szCs w:val="72"/>
@@ -105,20 +105,32 @@
         <w:p>
           <w:pPr>
             <w:pStyle w:val="TtulodeTDC"/>
+            <w:rPr>
+              <w:sz w:val="52"/>
+              <w:szCs w:val="52"/>
+            </w:rPr>
           </w:pPr>
           <w:r>
             <w:rPr>
               <w:rStyle w:val="nfasis"/>
+              <w:sz w:val="52"/>
+              <w:szCs w:val="52"/>
             </w:rPr>
             <w:t>Tabla de</w:t>
           </w:r>
           <w:r>
             <w:rPr>
               <w:rStyle w:val="nfasis"/>
+              <w:sz w:val="52"/>
+              <w:szCs w:val="52"/>
             </w:rPr>
-            <w:br/>
+            <w:t xml:space="preserve"> </w:t>
           </w:r>
           <w:r>
+            <w:rPr>
+              <w:sz w:val="52"/>
+              <w:szCs w:val="52"/>
+            </w:rPr>
             <w:t>contenido</w:t>
           </w:r>
         </w:p>
@@ -190,7 +202,7 @@
             <w:rPr>
               <w:noProof/>
             </w:rPr>
-            <w:instrText xml:space="preserve"> PAGEREF _Toc43145835 \h </w:instrText>
+            <w:instrText xml:space="preserve"> PAGEREF _Toc46001826 \h </w:instrText>
           </w:r>
           <w:r>
             <w:rPr>
@@ -251,7 +263,7 @@
             <w:rPr>
               <w:noProof/>
             </w:rPr>
-            <w:instrText xml:space="preserve"> PAGEREF _Toc43145836 \h </w:instrText>
+            <w:instrText xml:space="preserve"> PAGEREF _Toc46001827 \h </w:instrText>
           </w:r>
           <w:r>
             <w:rPr>
@@ -312,7 +324,7 @@
             <w:rPr>
               <w:noProof/>
             </w:rPr>
-            <w:instrText xml:space="preserve"> PAGEREF _Toc43145837 \h </w:instrText>
+            <w:instrText xml:space="preserve"> PAGEREF _Toc46001828 \h </w:instrText>
           </w:r>
           <w:r>
             <w:rPr>
@@ -373,7 +385,7 @@
             <w:rPr>
               <w:noProof/>
             </w:rPr>
-            <w:instrText xml:space="preserve"> PAGEREF _Toc43145838 \h </w:instrText>
+            <w:instrText xml:space="preserve"> PAGEREF _Toc46001829 \h </w:instrText>
           </w:r>
           <w:r>
             <w:rPr>
@@ -434,7 +446,7 @@
             <w:rPr>
               <w:noProof/>
             </w:rPr>
-            <w:instrText xml:space="preserve"> PAGEREF _Toc43145839 \h </w:instrText>
+            <w:instrText xml:space="preserve"> PAGEREF _Toc46001830 \h </w:instrText>
           </w:r>
           <w:r>
             <w:rPr>
@@ -451,7 +463,7 @@
             <w:rPr>
               <w:noProof/>
             </w:rPr>
-            <w:t>3</w:t>
+            <w:t>4</w:t>
           </w:r>
           <w:r>
             <w:rPr>
@@ -492,22 +504,32 @@
         <w:pStyle w:val="Ttulo1"/>
         <w:rPr>
           <w:rStyle w:val="Ttulo2Car"/>
-        </w:rPr>
-      </w:pPr>
-      <w:bookmarkStart w:id="0" w:name="_Toc43145835"/>
+          <w:sz w:val="22"/>
+          <w:szCs w:val="22"/>
+        </w:rPr>
+      </w:pPr>
+      <w:bookmarkStart w:id="0" w:name="_Toc46001826"/>
       <w:r>
         <w:rPr>
           <w:rStyle w:val="nfasis"/>
+          <w:sz w:val="44"/>
+          <w:szCs w:val="44"/>
         </w:rPr>
         <w:lastRenderedPageBreak/>
         <w:t>Introducción</w:t>
       </w:r>
       <w:r>
+        <w:rPr>
+          <w:sz w:val="22"/>
+          <w:szCs w:val="22"/>
+        </w:rPr>
         <w:br/>
       </w:r>
       <w:r>
         <w:rPr>
           <w:rStyle w:val="Ttulo2Car"/>
+          <w:sz w:val="22"/>
+          <w:szCs w:val="22"/>
         </w:rPr>
         <w:t>GESTION INGRESO-EGRESO</w:t>
       </w:r>
@@ -679,10 +701,10 @@
         <w:tblLook w:val="04A0" w:firstRow="1" w:lastRow="0" w:firstColumn="1" w:lastColumn="0" w:noHBand="0" w:noVBand="1"/>
       </w:tblPr>
       <w:tblGrid>
-        <w:gridCol w:w="1704"/>
-        <w:gridCol w:w="1498"/>
-        <w:gridCol w:w="3005"/>
-        <w:gridCol w:w="2084"/>
+        <w:gridCol w:w="1699"/>
+        <w:gridCol w:w="1494"/>
+        <w:gridCol w:w="2992"/>
+        <w:gridCol w:w="2106"/>
       </w:tblGrid>
       <w:tr>
         <w:trPr>
@@ -690,7 +712,7 @@
         </w:trPr>
         <w:tc>
           <w:tcPr>
-            <w:tcW w:w="2205" w:type="dxa"/>
+            <w:tcW w:w="1699" w:type="dxa"/>
             <w:tcBorders>
               <w:top w:val="outset" w:sz="6" w:space="0" w:color="auto"/>
               <w:left w:val="outset" w:sz="6" w:space="0" w:color="auto"/>
@@ -713,7 +735,7 @@
         </w:tc>
         <w:tc>
           <w:tcPr>
-            <w:tcW w:w="2055" w:type="dxa"/>
+            <w:tcW w:w="1494" w:type="dxa"/>
             <w:tcBorders>
               <w:top w:val="outset" w:sz="6" w:space="0" w:color="auto"/>
               <w:left w:val="outset" w:sz="6" w:space="0" w:color="auto"/>
@@ -736,7 +758,7 @@
         </w:tc>
         <w:tc>
           <w:tcPr>
-            <w:tcW w:w="4665" w:type="dxa"/>
+            <w:tcW w:w="2992" w:type="dxa"/>
             <w:tcBorders>
               <w:top w:val="outset" w:sz="6" w:space="0" w:color="auto"/>
               <w:left w:val="outset" w:sz="6" w:space="0" w:color="auto"/>
@@ -759,7 +781,7 @@
         </w:tc>
         <w:tc>
           <w:tcPr>
-            <w:tcW w:w="3045" w:type="dxa"/>
+            <w:tcW w:w="2106" w:type="dxa"/>
             <w:tcBorders>
               <w:top w:val="outset" w:sz="6" w:space="0" w:color="auto"/>
               <w:left w:val="outset" w:sz="6" w:space="0" w:color="auto"/>
@@ -787,7 +809,7 @@
         </w:trPr>
         <w:tc>
           <w:tcPr>
-            <w:tcW w:w="2205" w:type="dxa"/>
+            <w:tcW w:w="1699" w:type="dxa"/>
             <w:tcBorders>
               <w:top w:val="outset" w:sz="6" w:space="0" w:color="auto"/>
               <w:left w:val="outset" w:sz="6" w:space="0" w:color="auto"/>
@@ -825,7 +847,7 @@
         </w:tc>
         <w:tc>
           <w:tcPr>
-            <w:tcW w:w="2055" w:type="dxa"/>
+            <w:tcW w:w="1494" w:type="dxa"/>
             <w:tcBorders>
               <w:top w:val="outset" w:sz="6" w:space="0" w:color="auto"/>
               <w:left w:val="outset" w:sz="6" w:space="0" w:color="auto"/>
@@ -848,7 +870,7 @@
         </w:tc>
         <w:tc>
           <w:tcPr>
-            <w:tcW w:w="4665" w:type="dxa"/>
+            <w:tcW w:w="2992" w:type="dxa"/>
             <w:tcBorders>
               <w:top w:val="outset" w:sz="6" w:space="0" w:color="auto"/>
               <w:left w:val="outset" w:sz="6" w:space="0" w:color="auto"/>
@@ -871,7 +893,7 @@
         </w:tc>
         <w:tc>
           <w:tcPr>
-            <w:tcW w:w="3045" w:type="dxa"/>
+            <w:tcW w:w="2106" w:type="dxa"/>
             <w:tcBorders>
               <w:top w:val="outset" w:sz="6" w:space="0" w:color="auto"/>
               <w:left w:val="outset" w:sz="6" w:space="0" w:color="auto"/>
@@ -895,96 +917,9 @@
               <w:t>Llancanao</w:t>
             </w:r>
             <w:proofErr w:type="spellEnd"/>
-          </w:p>
-        </w:tc>
-      </w:tr>
-      <w:tr>
-        <w:trPr>
-          <w:trHeight w:val="270"/>
-        </w:trPr>
-        <w:tc>
-          <w:tcPr>
-            <w:tcW w:w="2205" w:type="dxa"/>
-            <w:tcBorders>
-              <w:top w:val="outset" w:sz="6" w:space="0" w:color="auto"/>
-              <w:left w:val="outset" w:sz="6" w:space="0" w:color="auto"/>
-              <w:bottom w:val="outset" w:sz="6" w:space="0" w:color="auto"/>
-              <w:right w:val="outset" w:sz="6" w:space="0" w:color="auto"/>
-            </w:tcBorders>
-            <w:tcMar>
-              <w:top w:w="15" w:type="dxa"/>
-              <w:left w:w="60" w:type="dxa"/>
-              <w:bottom w:w="15" w:type="dxa"/>
-              <w:right w:w="60" w:type="dxa"/>
-            </w:tcMar>
-          </w:tcPr>
-          <w:p>
-            <w:r>
-              <w:t>2020.06.08</w:t>
-            </w:r>
-          </w:p>
-        </w:tc>
-        <w:tc>
-          <w:tcPr>
-            <w:tcW w:w="2055" w:type="dxa"/>
-            <w:tcBorders>
-              <w:top w:val="outset" w:sz="6" w:space="0" w:color="auto"/>
-              <w:left w:val="outset" w:sz="6" w:space="0" w:color="auto"/>
-              <w:bottom w:val="outset" w:sz="6" w:space="0" w:color="auto"/>
-              <w:right w:val="outset" w:sz="6" w:space="0" w:color="auto"/>
-            </w:tcBorders>
-            <w:tcMar>
-              <w:top w:w="15" w:type="dxa"/>
-              <w:left w:w="60" w:type="dxa"/>
-              <w:bottom w:w="15" w:type="dxa"/>
-              <w:right w:w="60" w:type="dxa"/>
-            </w:tcMar>
-          </w:tcPr>
-          <w:p>
-            <w:r>
-              <w:t>1.0</w:t>
-            </w:r>
-          </w:p>
-        </w:tc>
-        <w:tc>
-          <w:tcPr>
-            <w:tcW w:w="4665" w:type="dxa"/>
-            <w:tcBorders>
-              <w:top w:val="outset" w:sz="6" w:space="0" w:color="auto"/>
-              <w:left w:val="outset" w:sz="6" w:space="0" w:color="auto"/>
-              <w:bottom w:val="outset" w:sz="6" w:space="0" w:color="auto"/>
-              <w:right w:val="outset" w:sz="6" w:space="0" w:color="auto"/>
-            </w:tcBorders>
-            <w:tcMar>
-              <w:top w:w="15" w:type="dxa"/>
-              <w:left w:w="60" w:type="dxa"/>
-              <w:bottom w:w="15" w:type="dxa"/>
-              <w:right w:w="60" w:type="dxa"/>
-            </w:tcMar>
-          </w:tcPr>
-          <w:p>
-            <w:r>
-              <w:t>Versión inicial</w:t>
-            </w:r>
-          </w:p>
-        </w:tc>
-        <w:tc>
-          <w:tcPr>
-            <w:tcW w:w="3045" w:type="dxa"/>
-            <w:tcBorders>
-              <w:top w:val="outset" w:sz="6" w:space="0" w:color="auto"/>
-              <w:left w:val="outset" w:sz="6" w:space="0" w:color="auto"/>
-              <w:bottom w:val="outset" w:sz="6" w:space="0" w:color="auto"/>
-              <w:right w:val="outset" w:sz="6" w:space="0" w:color="auto"/>
-            </w:tcBorders>
-            <w:tcMar>
-              <w:top w:w="15" w:type="dxa"/>
-              <w:left w:w="60" w:type="dxa"/>
-              <w:bottom w:w="15" w:type="dxa"/>
-              <w:right w:w="60" w:type="dxa"/>
-            </w:tcMar>
-          </w:tcPr>
-          <w:p>
+            <w:r>
+              <w:t xml:space="preserve">, </w:t>
+            </w:r>
             <w:proofErr w:type="spellStart"/>
             <w:r>
               <w:t>Nector</w:t>
@@ -1018,7 +953,7 @@
       <w:pPr>
         <w:pStyle w:val="Ttulo2"/>
       </w:pPr>
-      <w:bookmarkStart w:id="1" w:name="_Toc43145836"/>
+      <w:bookmarkStart w:id="1" w:name="_Toc46001827"/>
       <w:r>
         <w:t>Problema a Resolver</w:t>
       </w:r>
@@ -1057,7 +992,7 @@
       <w:pPr>
         <w:pStyle w:val="Ttulo2"/>
       </w:pPr>
-      <w:bookmarkStart w:id="2" w:name="_Toc43145837"/>
+      <w:bookmarkStart w:id="2" w:name="_Toc46001828"/>
       <w:r>
         <w:t>Proposito</w:t>
       </w:r>
@@ -1185,16 +1120,16 @@
           <w:sz w:val="22"/>
           <w:szCs w:val="22"/>
         </w:rPr>
+        <w:t>Llevar control de la documentación y del proyecto.</w:t>
+      </w:r>
+    </w:p>
+    <w:p>
+      <w:pPr>
+        <w:pStyle w:val="Ttulo2"/>
+      </w:pPr>
+      <w:bookmarkStart w:id="3" w:name="_Toc46001829"/>
+      <w:r>
         <w:lastRenderedPageBreak/>
-        <w:t>Llevar control de la documentación y del proyecto.</w:t>
-      </w:r>
-    </w:p>
-    <w:p>
-      <w:pPr>
-        <w:pStyle w:val="Ttulo2"/>
-      </w:pPr>
-      <w:bookmarkStart w:id="3" w:name="_Toc43145838"/>
-      <w:r>
         <w:t>Contexto</w:t>
       </w:r>
       <w:bookmarkEnd w:id="3"/>
@@ -1371,6 +1306,23 @@
       <w:r>
         <w:t>aso de uso</w:t>
       </w:r>
+    </w:p>
+    <w:p>
+      <w:pPr>
+        <w:pStyle w:val="Listaconvietas"/>
+        <w:numPr>
+          <w:ilvl w:val="0"/>
+          <w:numId w:val="0"/>
+        </w:numPr>
+      </w:pPr>
+      <w:r>
+        <w:t xml:space="preserve">Usuario </w:t>
+      </w:r>
+      <w:proofErr w:type="spellStart"/>
+      <w:r>
+        <w:t>Admin</w:t>
+      </w:r>
+      <w:proofErr w:type="spellEnd"/>
     </w:p>
     <w:p>
       <w:pPr>
@@ -1384,7 +1336,7 @@
       <w:r>
         <w:rPr>
           <w:noProof/>
-          <w:lang w:eastAsia="es-CL"/>
+          <w:lang w:val="es-CL" w:eastAsia="es-CL"/>
         </w:rPr>
         <w:drawing>
           <wp:inline distT="0" distB="0" distL="0" distR="0" wp14:anchorId="42F53506" wp14:editId="74B3D662">
@@ -1402,7 +1354,7 @@
                     <pic:cNvPicPr/>
                   </pic:nvPicPr>
                   <pic:blipFill>
-                    <a:blip r:embed="rId12"/>
+                    <a:blip r:embed="rId13"/>
                     <a:stretch>
                       <a:fillRect/>
                     </a:stretch>
@@ -1430,11 +1382,7 @@
           <w:ilvl w:val="0"/>
           <w:numId w:val="0"/>
         </w:numPr>
-        <w:ind w:left="360"/>
-      </w:pPr>
-      <w:r>
-        <w:t>Usuario – Secretaria.</w:t>
-      </w:r>
+      </w:pPr>
     </w:p>
     <w:p>
       <w:pPr>
@@ -1447,7 +1395,7 @@
       </w:pPr>
       <w:r>
         <w:lastRenderedPageBreak/>
-        <w:t>Roles.</w:t>
+        <w:t>Usuario – Secretaria.</w:t>
       </w:r>
     </w:p>
     <w:p>
@@ -1460,7 +1408,45 @@
         <w:ind w:left="360"/>
       </w:pPr>
       <w:r>
-        <w:t xml:space="preserve">Gestionar Ingresos </w:t>
+        <w:rPr>
+          <w:noProof/>
+          <w:lang w:val="es-CL" w:eastAsia="es-CL"/>
+        </w:rPr>
+        <w:drawing>
+          <wp:inline distT="0" distB="0" distL="0" distR="0" wp14:anchorId="4DEA866F" wp14:editId="5EAEF5E2">
+            <wp:extent cx="4095750" cy="3533775"/>
+            <wp:effectExtent l="0" t="0" r="0" b="9525"/>
+            <wp:docPr id="2" name="Imagen 2"/>
+            <wp:cNvGraphicFramePr>
+              <a:graphicFrameLocks xmlns:a="http://schemas.openxmlformats.org/drawingml/2006/main" noChangeAspect="1"/>
+            </wp:cNvGraphicFramePr>
+            <a:graphic xmlns:a="http://schemas.openxmlformats.org/drawingml/2006/main">
+              <a:graphicData uri="http://schemas.openxmlformats.org/drawingml/2006/picture">
+                <pic:pic xmlns:pic="http://schemas.openxmlformats.org/drawingml/2006/picture">
+                  <pic:nvPicPr>
+                    <pic:cNvPr id="1" name=""/>
+                    <pic:cNvPicPr/>
+                  </pic:nvPicPr>
+                  <pic:blipFill>
+                    <a:blip r:embed="rId14"/>
+                    <a:stretch>
+                      <a:fillRect/>
+                    </a:stretch>
+                  </pic:blipFill>
+                  <pic:spPr>
+                    <a:xfrm>
+                      <a:off x="0" y="0"/>
+                      <a:ext cx="4095750" cy="3533775"/>
+                    </a:xfrm>
+                    <a:prstGeom prst="rect">
+                      <a:avLst/>
+                    </a:prstGeom>
+                  </pic:spPr>
+                </pic:pic>
+              </a:graphicData>
+            </a:graphic>
+          </wp:inline>
+        </w:drawing>
       </w:r>
     </w:p>
     <w:p>
@@ -1473,7 +1459,7 @@
         <w:ind w:left="360"/>
       </w:pPr>
       <w:r>
-        <w:t>Gestionar Egresos.</w:t>
+        <w:t>Roles.</w:t>
       </w:r>
     </w:p>
     <w:p>
@@ -1486,15 +1472,7 @@
         <w:ind w:left="360"/>
       </w:pPr>
       <w:r>
-        <w:t xml:space="preserve">Revisión usuario </w:t>
-      </w:r>
-      <w:proofErr w:type="spellStart"/>
-      <w:r>
-        <w:t>admin</w:t>
-      </w:r>
-      <w:proofErr w:type="spellEnd"/>
-      <w:r>
-        <w:t xml:space="preserve"> – otro usuario Secretaria.</w:t>
+        <w:t xml:space="preserve">Gestionar Ingresos </w:t>
       </w:r>
     </w:p>
     <w:p>
@@ -1507,7 +1485,7 @@
         <w:ind w:left="360"/>
       </w:pPr>
       <w:r>
-        <w:t>Agregar Reportes.</w:t>
+        <w:t>Gestionar Egresos.</w:t>
       </w:r>
     </w:p>
     <w:p>
@@ -1519,13 +1497,53 @@
         </w:numPr>
         <w:ind w:left="360"/>
       </w:pPr>
+      <w:r>
+        <w:t xml:space="preserve">Revisión usuario </w:t>
+      </w:r>
+      <w:proofErr w:type="spellStart"/>
+      <w:r>
+        <w:t>admin</w:t>
+      </w:r>
+      <w:proofErr w:type="spellEnd"/>
+      <w:r>
+        <w:t xml:space="preserve"> – otro usuario Secretaria.</w:t>
+      </w:r>
+    </w:p>
+    <w:p>
+      <w:pPr>
+        <w:pStyle w:val="Listaconvietas"/>
+        <w:numPr>
+          <w:ilvl w:val="0"/>
+          <w:numId w:val="0"/>
+        </w:numPr>
+        <w:ind w:left="360"/>
+      </w:pPr>
+      <w:r>
+        <w:t>Agregar Reportes.</w:t>
+      </w:r>
+    </w:p>
+    <w:p>
+      <w:pPr>
+        <w:spacing w:after="200" w:line="312" w:lineRule="auto"/>
+        <w:rPr>
+          <w:rFonts w:asciiTheme="minorHAnsi" w:eastAsiaTheme="minorHAnsi" w:hAnsiTheme="minorHAnsi" w:cstheme="minorBidi"/>
+          <w:i/>
+          <w:color w:val="5F5F5F" w:themeColor="text2" w:themeTint="BF"/>
+          <w:szCs w:val="20"/>
+          <w:lang w:val="es-ES" w:eastAsia="ja-JP"/>
+        </w:rPr>
+      </w:pPr>
+      <w:r>
+        <w:br w:type="page"/>
+      </w:r>
     </w:p>
     <w:p>
       <w:pPr>
         <w:pStyle w:val="Ttulo2"/>
       </w:pPr>
-      <w:bookmarkStart w:id="4" w:name="_Toc43145839"/>
-      <w:r>
+      <w:bookmarkStart w:id="4" w:name="_Toc46001830"/>
+      <w:r>
+        <w:lastRenderedPageBreak/>
         <w:t>Interfaces</w:t>
       </w:r>
       <w:r>
@@ -1741,18 +1759,7 @@
                 <w:sz w:val="20"/>
                 <w:szCs w:val="20"/>
               </w:rPr>
-              <w:t xml:space="preserve">Crear </w:t>
-            </w:r>
-            <w:r>
-              <w:rPr>
-                <w:rFonts w:ascii="Arial" w:hAnsi="Arial" w:cs="Arial"/>
-                <w:b/>
-                <w:bCs/>
-                <w:color w:val="283769"/>
-                <w:sz w:val="20"/>
-                <w:szCs w:val="20"/>
-              </w:rPr>
-              <w:t>Cuenta</w:t>
+              <w:t>Crear Cuenta</w:t>
             </w:r>
           </w:p>
           <w:p>
@@ -2216,6 +2223,7 @@
     </w:p>
     <w:p>
       <w:pPr>
+        <w:spacing w:after="200" w:line="312" w:lineRule="auto"/>
         <w:rPr>
           <w:rFonts w:asciiTheme="majorHAnsi" w:eastAsiaTheme="minorHAnsi" w:hAnsiTheme="majorHAnsi" w:cstheme="majorBidi"/>
           <w:b/>
@@ -2226,9 +2234,7 @@
           <w:lang w:val="es-ES" w:eastAsia="ja-JP"/>
         </w:rPr>
       </w:pPr>
-    </w:p>
-    <w:p>
-      <w:pPr>
+      <w:r>
         <w:rPr>
           <w:rFonts w:asciiTheme="majorHAnsi" w:eastAsiaTheme="minorHAnsi" w:hAnsiTheme="majorHAnsi" w:cstheme="majorBidi"/>
           <w:b/>
@@ -2238,9 +2244,21 @@
           <w:szCs w:val="26"/>
           <w:lang w:val="es-ES" w:eastAsia="ja-JP"/>
         </w:rPr>
-      </w:pPr>
-      <w:bookmarkStart w:id="5" w:name="_GoBack"/>
-      <w:bookmarkEnd w:id="5"/>
+        <w:br w:type="page"/>
+      </w:r>
+    </w:p>
+    <w:p>
+      <w:pPr>
+        <w:rPr>
+          <w:rFonts w:asciiTheme="majorHAnsi" w:eastAsiaTheme="minorHAnsi" w:hAnsiTheme="majorHAnsi" w:cstheme="majorBidi"/>
+          <w:b/>
+          <w:caps/>
+          <w:color w:val="2A2A2A" w:themeColor="text2"/>
+          <w:sz w:val="28"/>
+          <w:szCs w:val="26"/>
+          <w:lang w:val="es-ES" w:eastAsia="ja-JP"/>
+        </w:rPr>
+      </w:pPr>
       <w:r>
         <w:rPr>
           <w:rFonts w:asciiTheme="majorHAnsi" w:eastAsiaTheme="minorHAnsi" w:hAnsiTheme="majorHAnsi" w:cstheme="majorBidi"/>
@@ -3481,13 +3499,7 @@
               <w:rPr>
                 <w:color w:val="002060"/>
               </w:rPr>
-              <w:t>08</w:t>
-            </w:r>
-            <w:r>
-              <w:rPr>
-                <w:color w:val="002060"/>
-              </w:rPr>
-              <w:t>-</w:t>
+              <w:t>08-</w:t>
             </w:r>
             <w:r>
               <w:rPr>
@@ -3987,7 +3999,14 @@
     </w:p>
     <w:p/>
     <w:p/>
-    <w:p/>
+    <w:p>
+      <w:pPr>
+        <w:spacing w:after="200" w:line="312" w:lineRule="auto"/>
+      </w:pPr>
+      <w:r>
+        <w:br w:type="page"/>
+      </w:r>
+    </w:p>
     <w:p>
       <w:pPr>
         <w:rPr>
@@ -4010,19 +4029,8 @@
           <w:szCs w:val="26"/>
           <w:lang w:val="es-ES" w:eastAsia="ja-JP"/>
         </w:rPr>
-        <w:t>Estimacion de tiempo</w:t>
-      </w:r>
-      <w:r>
-        <w:rPr>
-          <w:rFonts w:asciiTheme="majorHAnsi" w:eastAsiaTheme="minorHAnsi" w:hAnsiTheme="majorHAnsi" w:cstheme="majorBidi"/>
-          <w:b/>
-          <w:caps/>
-          <w:color w:val="2A2A2A" w:themeColor="text2"/>
-          <w:sz w:val="28"/>
-          <w:szCs w:val="26"/>
-          <w:lang w:val="es-ES" w:eastAsia="ja-JP"/>
-        </w:rPr>
-        <w:t xml:space="preserve"> </w:t>
+        <w:lastRenderedPageBreak/>
+        <w:t xml:space="preserve">Estimacion de tiempo </w:t>
       </w:r>
     </w:p>
     <w:p/>
@@ -4096,6 +4104,19 @@
         </w:rPr>
         <w:t>CUENTA</w:t>
       </w:r>
+    </w:p>
+    <w:p>
+      <w:pPr>
+        <w:spacing w:after="240"/>
+        <w:rPr>
+          <w:rFonts w:ascii="Arial" w:hAnsi="Arial" w:cs="Arial"/>
+          <w:b/>
+          <w:bCs/>
+          <w:color w:val="283769"/>
+          <w:sz w:val="20"/>
+          <w:szCs w:val="20"/>
+        </w:rPr>
+      </w:pPr>
     </w:p>
     <w:tbl>
       <w:tblPr>
@@ -4136,7 +4157,6 @@
                 <w:sz w:val="20"/>
                 <w:szCs w:val="20"/>
               </w:rPr>
-              <w:lastRenderedPageBreak/>
               <w:t>Interfaz</w:t>
             </w:r>
           </w:p>
@@ -4665,9 +4685,12 @@
           <w:sz w:val="20"/>
           <w:szCs w:val="20"/>
         </w:rPr>
-        <w:t xml:space="preserve">DISEÑO: FORMULARIO CREAR </w:t>
-      </w:r>
-      <w:r>
+        <w:t>DISEÑO: FORMULARIO CREAR CATEGORIAS</w:t>
+      </w:r>
+    </w:p>
+    <w:p>
+      <w:pPr>
+        <w:spacing w:after="240"/>
         <w:rPr>
           <w:rFonts w:ascii="Arial" w:hAnsi="Arial" w:cs="Arial"/>
           <w:b/>
@@ -4676,8 +4699,7 @@
           <w:sz w:val="20"/>
           <w:szCs w:val="20"/>
         </w:rPr>
-        <w:t>CATEGORIAS</w:t>
-      </w:r>
+      </w:pPr>
     </w:p>
     <w:tbl>
       <w:tblPr>
@@ -5337,7 +5359,7 @@
             <o:lock v:ext="edit" aspectratio="t"/>
           </v:shapetype>
           <v:shape id="_x0000_i1025" type="#_x0000_t75" style="width:414.75pt;height:235.5pt">
-            <v:imagedata r:id="rId13" o:title="BD_ingreso_egreso"/>
+            <v:imagedata r:id="rId15" o:title="BD_ingreso_egreso"/>
           </v:shape>
         </w:pict>
       </w:r>
@@ -5367,8 +5389,1246 @@
         </w:rPr>
       </w:pPr>
     </w:p>
+    <w:p>
+      <w:pPr>
+        <w:spacing w:after="240"/>
+        <w:rPr>
+          <w:rFonts w:ascii="Arial" w:hAnsi="Arial" w:cs="Arial"/>
+          <w:b/>
+          <w:bCs/>
+          <w:color w:val="283769"/>
+          <w:sz w:val="20"/>
+          <w:szCs w:val="20"/>
+        </w:rPr>
+      </w:pPr>
+    </w:p>
+    <w:p>
+      <w:pPr>
+        <w:rPr>
+          <w:rFonts w:asciiTheme="majorHAnsi" w:eastAsiaTheme="minorHAnsi" w:hAnsiTheme="majorHAnsi" w:cstheme="majorBidi"/>
+          <w:b/>
+          <w:caps/>
+          <w:color w:val="2A2A2A" w:themeColor="text2"/>
+          <w:sz w:val="28"/>
+          <w:szCs w:val="26"/>
+          <w:lang w:val="es-ES" w:eastAsia="ja-JP"/>
+        </w:rPr>
+      </w:pPr>
+      <w:r>
+        <w:rPr>
+          <w:rFonts w:asciiTheme="majorHAnsi" w:eastAsiaTheme="minorHAnsi" w:hAnsiTheme="majorHAnsi" w:cstheme="majorBidi"/>
+          <w:b/>
+          <w:caps/>
+          <w:color w:val="2A2A2A" w:themeColor="text2"/>
+          <w:sz w:val="28"/>
+          <w:szCs w:val="26"/>
+          <w:lang w:val="es-ES" w:eastAsia="ja-JP"/>
+        </w:rPr>
+        <w:t>DIAGRAMAS DE SECUENCIA</w:t>
+      </w:r>
+    </w:p>
+    <w:p>
+      <w:pPr>
+        <w:rPr>
+          <w:rFonts w:asciiTheme="majorHAnsi" w:eastAsiaTheme="minorHAnsi" w:hAnsiTheme="majorHAnsi" w:cstheme="majorBidi"/>
+          <w:b/>
+          <w:caps/>
+          <w:color w:val="2A2A2A" w:themeColor="text2"/>
+          <w:sz w:val="28"/>
+          <w:szCs w:val="26"/>
+          <w:lang w:val="es-ES" w:eastAsia="ja-JP"/>
+        </w:rPr>
+      </w:pPr>
+    </w:p>
+    <w:p>
+      <w:pPr>
+        <w:rPr>
+          <w:rFonts w:ascii="Arial" w:eastAsiaTheme="minorHAnsi" w:hAnsi="Arial" w:cs="Arial"/>
+          <w:b/>
+          <w:caps/>
+          <w:color w:val="2A2A2A" w:themeColor="text2"/>
+          <w:sz w:val="28"/>
+          <w:szCs w:val="26"/>
+          <w:lang w:val="es-ES" w:eastAsia="ja-JP"/>
+        </w:rPr>
+      </w:pPr>
+      <w:r>
+        <w:rPr>
+          <w:rFonts w:ascii="Arial" w:eastAsiaTheme="minorHAnsi" w:hAnsi="Arial" w:cs="Arial"/>
+          <w:b/>
+          <w:caps/>
+          <w:color w:val="2A2A2A" w:themeColor="text2"/>
+          <w:sz w:val="28"/>
+          <w:szCs w:val="26"/>
+          <w:lang w:val="es-ES" w:eastAsia="ja-JP"/>
+        </w:rPr>
+        <w:t xml:space="preserve">Cuenta </w:t>
+      </w:r>
+      <w:proofErr w:type="gramStart"/>
+      <w:r>
+        <w:rPr>
+          <w:rFonts w:ascii="Arial" w:eastAsiaTheme="minorHAnsi" w:hAnsi="Arial" w:cs="Arial"/>
+          <w:b/>
+          <w:caps/>
+          <w:color w:val="2A2A2A" w:themeColor="text2"/>
+          <w:sz w:val="28"/>
+          <w:szCs w:val="26"/>
+          <w:lang w:val="es-ES" w:eastAsia="ja-JP"/>
+        </w:rPr>
+        <w:t>[ Crear</w:t>
+      </w:r>
+      <w:proofErr w:type="gramEnd"/>
+      <w:r>
+        <w:rPr>
+          <w:rFonts w:ascii="Arial" w:eastAsiaTheme="minorHAnsi" w:hAnsi="Arial" w:cs="Arial"/>
+          <w:b/>
+          <w:caps/>
+          <w:color w:val="2A2A2A" w:themeColor="text2"/>
+          <w:sz w:val="28"/>
+          <w:szCs w:val="26"/>
+          <w:lang w:val="es-ES" w:eastAsia="ja-JP"/>
+        </w:rPr>
+        <w:t xml:space="preserve"> ]</w:t>
+      </w:r>
+    </w:p>
+    <w:p>
+      <w:pPr>
+        <w:rPr>
+          <w:rFonts w:ascii="Arial" w:eastAsiaTheme="minorHAnsi" w:hAnsi="Arial" w:cs="Arial"/>
+          <w:b/>
+          <w:caps/>
+          <w:color w:val="2A2A2A" w:themeColor="text2"/>
+          <w:sz w:val="28"/>
+          <w:szCs w:val="26"/>
+          <w:lang w:val="es-ES" w:eastAsia="ja-JP"/>
+        </w:rPr>
+      </w:pPr>
+    </w:p>
+    <w:p>
+      <w:pPr>
+        <w:rPr>
+          <w:rFonts w:ascii="Arial" w:eastAsiaTheme="minorHAnsi" w:hAnsi="Arial" w:cs="Arial"/>
+          <w:b/>
+          <w:caps/>
+          <w:color w:val="2A2A2A" w:themeColor="text2"/>
+          <w:sz w:val="28"/>
+          <w:szCs w:val="26"/>
+          <w:lang w:val="es-ES" w:eastAsia="ja-JP"/>
+        </w:rPr>
+      </w:pPr>
+      <w:r>
+        <w:rPr>
+          <w:rFonts w:ascii="Arial" w:eastAsiaTheme="minorHAnsi" w:hAnsi="Arial" w:cs="Arial"/>
+          <w:b/>
+          <w:caps/>
+          <w:color w:val="2A2A2A" w:themeColor="text2"/>
+          <w:sz w:val="28"/>
+          <w:szCs w:val="26"/>
+          <w:lang w:val="es-ES" w:eastAsia="ja-JP"/>
+        </w:rPr>
+        <w:pict>
+          <v:shape id="_x0000_i1026" type="#_x0000_t75" style="width:414.75pt;height:254.25pt">
+            <v:imagedata r:id="rId16" o:title="Crear Cuenta"/>
+          </v:shape>
+        </w:pict>
+      </w:r>
+    </w:p>
+    <w:p>
+      <w:pPr>
+        <w:rPr>
+          <w:rFonts w:ascii="Arial" w:eastAsiaTheme="minorHAnsi" w:hAnsi="Arial" w:cs="Arial"/>
+          <w:b/>
+          <w:caps/>
+          <w:color w:val="2A2A2A" w:themeColor="text2"/>
+          <w:sz w:val="28"/>
+          <w:szCs w:val="26"/>
+          <w:lang w:val="es-ES" w:eastAsia="ja-JP"/>
+        </w:rPr>
+      </w:pPr>
+    </w:p>
+    <w:p>
+      <w:pPr>
+        <w:rPr>
+          <w:rFonts w:ascii="Arial" w:eastAsiaTheme="minorHAnsi" w:hAnsi="Arial" w:cs="Arial"/>
+          <w:b/>
+          <w:caps/>
+          <w:color w:val="2A2A2A" w:themeColor="text2"/>
+          <w:sz w:val="28"/>
+          <w:szCs w:val="26"/>
+          <w:lang w:val="es-ES" w:eastAsia="ja-JP"/>
+        </w:rPr>
+      </w:pPr>
+      <w:r>
+        <w:rPr>
+          <w:rFonts w:ascii="Arial" w:eastAsiaTheme="minorHAnsi" w:hAnsi="Arial" w:cs="Arial"/>
+          <w:b/>
+          <w:caps/>
+          <w:color w:val="2A2A2A" w:themeColor="text2"/>
+          <w:sz w:val="28"/>
+          <w:szCs w:val="26"/>
+          <w:lang w:val="es-ES" w:eastAsia="ja-JP"/>
+        </w:rPr>
+        <w:lastRenderedPageBreak/>
+        <w:t xml:space="preserve">cUENTA </w:t>
+      </w:r>
+      <w:proofErr w:type="gramStart"/>
+      <w:r>
+        <w:rPr>
+          <w:rFonts w:ascii="Arial" w:eastAsiaTheme="minorHAnsi" w:hAnsi="Arial" w:cs="Arial"/>
+          <w:b/>
+          <w:caps/>
+          <w:color w:val="2A2A2A" w:themeColor="text2"/>
+          <w:sz w:val="28"/>
+          <w:szCs w:val="26"/>
+          <w:lang w:val="es-ES" w:eastAsia="ja-JP"/>
+        </w:rPr>
+        <w:t>[ Editar</w:t>
+      </w:r>
+      <w:proofErr w:type="gramEnd"/>
+      <w:r>
+        <w:rPr>
+          <w:rFonts w:ascii="Arial" w:eastAsiaTheme="minorHAnsi" w:hAnsi="Arial" w:cs="Arial"/>
+          <w:b/>
+          <w:caps/>
+          <w:color w:val="2A2A2A" w:themeColor="text2"/>
+          <w:sz w:val="28"/>
+          <w:szCs w:val="26"/>
+          <w:lang w:val="es-ES" w:eastAsia="ja-JP"/>
+        </w:rPr>
+        <w:t xml:space="preserve"> ]</w:t>
+      </w:r>
+    </w:p>
+    <w:p>
+      <w:pPr>
+        <w:rPr>
+          <w:rFonts w:ascii="Arial" w:eastAsiaTheme="minorHAnsi" w:hAnsi="Arial" w:cs="Arial"/>
+          <w:b/>
+          <w:caps/>
+          <w:color w:val="2A2A2A" w:themeColor="text2"/>
+          <w:sz w:val="28"/>
+          <w:szCs w:val="26"/>
+          <w:lang w:val="es-ES" w:eastAsia="ja-JP"/>
+        </w:rPr>
+      </w:pPr>
+    </w:p>
+    <w:p>
+      <w:pPr>
+        <w:rPr>
+          <w:rFonts w:ascii="Arial" w:eastAsiaTheme="minorHAnsi" w:hAnsi="Arial" w:cs="Arial"/>
+          <w:b/>
+          <w:caps/>
+          <w:color w:val="2A2A2A" w:themeColor="text2"/>
+          <w:sz w:val="28"/>
+          <w:szCs w:val="26"/>
+          <w:lang w:val="es-ES" w:eastAsia="ja-JP"/>
+        </w:rPr>
+      </w:pPr>
+      <w:r>
+        <w:rPr>
+          <w:rFonts w:ascii="Arial" w:eastAsiaTheme="minorHAnsi" w:hAnsi="Arial" w:cs="Arial"/>
+          <w:b/>
+          <w:caps/>
+          <w:color w:val="2A2A2A" w:themeColor="text2"/>
+          <w:sz w:val="28"/>
+          <w:szCs w:val="26"/>
+          <w:lang w:val="es-ES" w:eastAsia="ja-JP"/>
+        </w:rPr>
+        <w:pict>
+          <v:shape id="_x0000_i1027" type="#_x0000_t75" style="width:414.75pt;height:158.25pt">
+            <v:imagedata r:id="rId17" o:title="Diagrama en blanco (3)"/>
+          </v:shape>
+        </w:pict>
+      </w:r>
+      <w:r>
+        <w:rPr>
+          <w:rFonts w:ascii="Arial" w:eastAsiaTheme="minorHAnsi" w:hAnsi="Arial" w:cs="Arial"/>
+          <w:b/>
+          <w:caps/>
+          <w:color w:val="2A2A2A" w:themeColor="text2"/>
+          <w:sz w:val="28"/>
+          <w:szCs w:val="26"/>
+          <w:lang w:val="es-ES" w:eastAsia="ja-JP"/>
+        </w:rPr>
+        <w:t xml:space="preserve"> </w:t>
+      </w:r>
+    </w:p>
+    <w:p>
+      <w:pPr>
+        <w:rPr>
+          <w:rFonts w:ascii="Arial" w:eastAsiaTheme="minorHAnsi" w:hAnsi="Arial" w:cs="Arial"/>
+          <w:b/>
+          <w:caps/>
+          <w:color w:val="2A2A2A" w:themeColor="text2"/>
+          <w:sz w:val="28"/>
+          <w:szCs w:val="26"/>
+          <w:lang w:val="es-ES" w:eastAsia="ja-JP"/>
+        </w:rPr>
+      </w:pPr>
+    </w:p>
+    <w:p>
+      <w:pPr>
+        <w:rPr>
+          <w:rFonts w:ascii="Arial" w:eastAsiaTheme="minorHAnsi" w:hAnsi="Arial" w:cs="Arial"/>
+          <w:b/>
+          <w:caps/>
+          <w:color w:val="2A2A2A" w:themeColor="text2"/>
+          <w:sz w:val="28"/>
+          <w:szCs w:val="26"/>
+          <w:lang w:val="es-ES" w:eastAsia="ja-JP"/>
+        </w:rPr>
+      </w:pPr>
+      <w:r>
+        <w:rPr>
+          <w:rFonts w:ascii="Arial" w:eastAsiaTheme="minorHAnsi" w:hAnsi="Arial" w:cs="Arial"/>
+          <w:b/>
+          <w:caps/>
+          <w:color w:val="2A2A2A" w:themeColor="text2"/>
+          <w:sz w:val="28"/>
+          <w:szCs w:val="26"/>
+          <w:lang w:val="es-ES" w:eastAsia="ja-JP"/>
+        </w:rPr>
+        <w:t xml:space="preserve">cUENTA </w:t>
+      </w:r>
+      <w:proofErr w:type="gramStart"/>
+      <w:r>
+        <w:rPr>
+          <w:rFonts w:ascii="Arial" w:eastAsiaTheme="minorHAnsi" w:hAnsi="Arial" w:cs="Arial"/>
+          <w:b/>
+          <w:caps/>
+          <w:color w:val="2A2A2A" w:themeColor="text2"/>
+          <w:sz w:val="28"/>
+          <w:szCs w:val="26"/>
+          <w:lang w:val="es-ES" w:eastAsia="ja-JP"/>
+        </w:rPr>
+        <w:t>[ Delete</w:t>
+      </w:r>
+      <w:proofErr w:type="gramEnd"/>
+      <w:r>
+        <w:rPr>
+          <w:rFonts w:ascii="Arial" w:eastAsiaTheme="minorHAnsi" w:hAnsi="Arial" w:cs="Arial"/>
+          <w:b/>
+          <w:caps/>
+          <w:color w:val="2A2A2A" w:themeColor="text2"/>
+          <w:sz w:val="28"/>
+          <w:szCs w:val="26"/>
+          <w:lang w:val="es-ES" w:eastAsia="ja-JP"/>
+        </w:rPr>
+        <w:t xml:space="preserve"> ]</w:t>
+      </w:r>
+    </w:p>
+    <w:p>
+      <w:pPr>
+        <w:rPr>
+          <w:rFonts w:ascii="Arial" w:eastAsiaTheme="minorHAnsi" w:hAnsi="Arial" w:cs="Arial"/>
+          <w:b/>
+          <w:caps/>
+          <w:color w:val="2A2A2A" w:themeColor="text2"/>
+          <w:sz w:val="28"/>
+          <w:szCs w:val="26"/>
+          <w:lang w:val="es-ES" w:eastAsia="ja-JP"/>
+        </w:rPr>
+      </w:pPr>
+    </w:p>
+    <w:p>
+      <w:pPr>
+        <w:rPr>
+          <w:rFonts w:ascii="Arial" w:eastAsiaTheme="minorHAnsi" w:hAnsi="Arial" w:cs="Arial"/>
+          <w:b/>
+          <w:caps/>
+          <w:color w:val="2A2A2A" w:themeColor="text2"/>
+          <w:sz w:val="28"/>
+          <w:szCs w:val="26"/>
+          <w:lang w:val="es-ES" w:eastAsia="ja-JP"/>
+        </w:rPr>
+      </w:pPr>
+      <w:r>
+        <w:rPr>
+          <w:rFonts w:ascii="Arial" w:eastAsiaTheme="minorHAnsi" w:hAnsi="Arial" w:cs="Arial"/>
+          <w:b/>
+          <w:caps/>
+          <w:color w:val="2A2A2A" w:themeColor="text2"/>
+          <w:sz w:val="28"/>
+          <w:szCs w:val="26"/>
+          <w:lang w:val="es-ES" w:eastAsia="ja-JP"/>
+        </w:rPr>
+        <w:pict>
+          <v:shape id="_x0000_i1028" type="#_x0000_t75" style="width:414.75pt;height:161.25pt">
+            <v:imagedata r:id="rId18" o:title="Delete cuenta"/>
+          </v:shape>
+        </w:pict>
+      </w:r>
+    </w:p>
+    <w:p>
+      <w:pPr>
+        <w:rPr>
+          <w:rFonts w:ascii="Arial" w:eastAsiaTheme="minorHAnsi" w:hAnsi="Arial" w:cs="Arial"/>
+          <w:b/>
+          <w:caps/>
+          <w:color w:val="2A2A2A" w:themeColor="text2"/>
+          <w:sz w:val="28"/>
+          <w:szCs w:val="26"/>
+          <w:lang w:val="es-ES" w:eastAsia="ja-JP"/>
+        </w:rPr>
+      </w:pPr>
+    </w:p>
+    <w:p>
+      <w:pPr>
+        <w:rPr>
+          <w:rFonts w:ascii="Arial" w:eastAsiaTheme="minorHAnsi" w:hAnsi="Arial" w:cs="Arial"/>
+          <w:b/>
+          <w:caps/>
+          <w:color w:val="2A2A2A" w:themeColor="text2"/>
+          <w:sz w:val="28"/>
+          <w:szCs w:val="26"/>
+          <w:lang w:val="es-ES" w:eastAsia="ja-JP"/>
+        </w:rPr>
+      </w:pPr>
+      <w:r>
+        <w:rPr>
+          <w:rFonts w:ascii="Arial" w:eastAsiaTheme="minorHAnsi" w:hAnsi="Arial" w:cs="Arial"/>
+          <w:b/>
+          <w:caps/>
+          <w:color w:val="2A2A2A" w:themeColor="text2"/>
+          <w:sz w:val="28"/>
+          <w:szCs w:val="26"/>
+          <w:lang w:val="es-ES" w:eastAsia="ja-JP"/>
+        </w:rPr>
+        <w:t xml:space="preserve">Cuenta </w:t>
+      </w:r>
+      <w:proofErr w:type="gramStart"/>
+      <w:r>
+        <w:rPr>
+          <w:rFonts w:ascii="Arial" w:eastAsiaTheme="minorHAnsi" w:hAnsi="Arial" w:cs="Arial"/>
+          <w:b/>
+          <w:caps/>
+          <w:color w:val="2A2A2A" w:themeColor="text2"/>
+          <w:sz w:val="28"/>
+          <w:szCs w:val="26"/>
+          <w:lang w:val="es-ES" w:eastAsia="ja-JP"/>
+        </w:rPr>
+        <w:t>[ Select</w:t>
+      </w:r>
+      <w:proofErr w:type="gramEnd"/>
+      <w:r>
+        <w:rPr>
+          <w:rFonts w:ascii="Arial" w:eastAsiaTheme="minorHAnsi" w:hAnsi="Arial" w:cs="Arial"/>
+          <w:b/>
+          <w:caps/>
+          <w:color w:val="2A2A2A" w:themeColor="text2"/>
+          <w:sz w:val="28"/>
+          <w:szCs w:val="26"/>
+          <w:lang w:val="es-ES" w:eastAsia="ja-JP"/>
+        </w:rPr>
+        <w:t xml:space="preserve"> ]</w:t>
+      </w:r>
+    </w:p>
+    <w:p>
+      <w:pPr>
+        <w:rPr>
+          <w:rFonts w:ascii="Arial" w:eastAsiaTheme="minorHAnsi" w:hAnsi="Arial" w:cs="Arial"/>
+          <w:b/>
+          <w:caps/>
+          <w:color w:val="2A2A2A" w:themeColor="text2"/>
+          <w:sz w:val="28"/>
+          <w:szCs w:val="26"/>
+          <w:lang w:val="es-ES" w:eastAsia="ja-JP"/>
+        </w:rPr>
+      </w:pPr>
+    </w:p>
+    <w:p>
+      <w:pPr>
+        <w:rPr>
+          <w:rFonts w:ascii="Arial" w:eastAsiaTheme="minorHAnsi" w:hAnsi="Arial" w:cs="Arial"/>
+          <w:b/>
+          <w:caps/>
+          <w:color w:val="2A2A2A" w:themeColor="text2"/>
+          <w:sz w:val="28"/>
+          <w:szCs w:val="26"/>
+          <w:lang w:val="es-ES" w:eastAsia="ja-JP"/>
+        </w:rPr>
+      </w:pPr>
+      <w:r>
+        <w:rPr>
+          <w:rFonts w:ascii="Arial" w:eastAsiaTheme="minorHAnsi" w:hAnsi="Arial" w:cs="Arial"/>
+          <w:b/>
+          <w:caps/>
+          <w:color w:val="2A2A2A" w:themeColor="text2"/>
+          <w:sz w:val="28"/>
+          <w:szCs w:val="26"/>
+          <w:lang w:val="es-ES" w:eastAsia="ja-JP"/>
+        </w:rPr>
+        <w:pict>
+          <v:shape id="_x0000_i1029" type="#_x0000_t75" style="width:414.75pt;height:174.75pt">
+            <v:imagedata r:id="rId19" o:title="Select cuenta (1)"/>
+          </v:shape>
+        </w:pict>
+      </w:r>
+    </w:p>
+    <w:p>
+      <w:pPr>
+        <w:rPr>
+          <w:rFonts w:ascii="Arial" w:eastAsiaTheme="minorHAnsi" w:hAnsi="Arial" w:cs="Arial"/>
+          <w:b/>
+          <w:caps/>
+          <w:color w:val="2A2A2A" w:themeColor="text2"/>
+          <w:sz w:val="28"/>
+          <w:szCs w:val="26"/>
+          <w:lang w:val="es-ES" w:eastAsia="ja-JP"/>
+        </w:rPr>
+      </w:pPr>
+    </w:p>
+    <w:p>
+      <w:pPr>
+        <w:rPr>
+          <w:rFonts w:ascii="Arial" w:eastAsiaTheme="minorHAnsi" w:hAnsi="Arial" w:cs="Arial"/>
+          <w:b/>
+          <w:caps/>
+          <w:color w:val="2A2A2A" w:themeColor="text2"/>
+          <w:sz w:val="28"/>
+          <w:szCs w:val="26"/>
+          <w:lang w:val="es-ES" w:eastAsia="ja-JP"/>
+        </w:rPr>
+      </w:pPr>
+      <w:bookmarkStart w:id="5" w:name="_GoBack"/>
+      <w:bookmarkEnd w:id="5"/>
+    </w:p>
+    <w:p>
+      <w:pPr>
+        <w:spacing w:after="240"/>
+        <w:rPr>
+          <w:rFonts w:ascii="Arial" w:hAnsi="Arial" w:cs="Arial"/>
+          <w:b/>
+          <w:bCs/>
+          <w:color w:val="283769"/>
+          <w:sz w:val="20"/>
+          <w:szCs w:val="20"/>
+        </w:rPr>
+      </w:pPr>
+    </w:p>
+    <w:p>
+      <w:pPr>
+        <w:spacing w:after="240"/>
+        <w:rPr>
+          <w:rFonts w:ascii="Arial" w:hAnsi="Arial" w:cs="Arial"/>
+          <w:b/>
+          <w:bCs/>
+          <w:color w:val="283769"/>
+          <w:sz w:val="20"/>
+          <w:szCs w:val="20"/>
+        </w:rPr>
+      </w:pPr>
+    </w:p>
+    <w:p>
+      <w:pPr>
+        <w:spacing w:after="240"/>
+        <w:rPr>
+          <w:rFonts w:ascii="Arial" w:hAnsi="Arial" w:cs="Arial"/>
+          <w:b/>
+          <w:bCs/>
+          <w:color w:val="283769"/>
+          <w:sz w:val="20"/>
+          <w:szCs w:val="20"/>
+        </w:rPr>
+      </w:pPr>
+    </w:p>
+    <w:p>
+      <w:pPr>
+        <w:rPr>
+          <w:rFonts w:ascii="Arial" w:eastAsiaTheme="minorHAnsi" w:hAnsi="Arial" w:cs="Arial"/>
+          <w:b/>
+          <w:caps/>
+          <w:color w:val="2A2A2A" w:themeColor="text2"/>
+          <w:sz w:val="28"/>
+          <w:szCs w:val="26"/>
+          <w:lang w:val="es-ES" w:eastAsia="ja-JP"/>
+        </w:rPr>
+      </w:pPr>
+      <w:r>
+        <w:rPr>
+          <w:rFonts w:ascii="Arial" w:eastAsiaTheme="minorHAnsi" w:hAnsi="Arial" w:cs="Arial"/>
+          <w:b/>
+          <w:caps/>
+          <w:color w:val="2A2A2A" w:themeColor="text2"/>
+          <w:sz w:val="28"/>
+          <w:szCs w:val="26"/>
+          <w:lang w:val="es-ES" w:eastAsia="ja-JP"/>
+        </w:rPr>
+        <w:t xml:space="preserve">Registro </w:t>
+      </w:r>
+    </w:p>
+    <w:p>
+      <w:pPr>
+        <w:rPr>
+          <w:rFonts w:ascii="Arial" w:eastAsiaTheme="minorHAnsi" w:hAnsi="Arial" w:cs="Arial"/>
+          <w:b/>
+          <w:caps/>
+          <w:color w:val="2A2A2A" w:themeColor="text2"/>
+          <w:sz w:val="28"/>
+          <w:szCs w:val="26"/>
+          <w:lang w:val="es-ES" w:eastAsia="ja-JP"/>
+        </w:rPr>
+      </w:pPr>
+      <w:r>
+        <w:rPr>
+          <w:rFonts w:ascii="Arial" w:eastAsiaTheme="minorHAnsi" w:hAnsi="Arial" w:cs="Arial"/>
+          <w:b/>
+          <w:caps/>
+          <w:noProof/>
+          <w:color w:val="2A2A2A" w:themeColor="text2"/>
+          <w:sz w:val="28"/>
+          <w:szCs w:val="26"/>
+          <w:lang w:eastAsia="es-CL"/>
+        </w:rPr>
+        <w:drawing>
+          <wp:inline distT="0" distB="0" distL="0" distR="0">
+            <wp:extent cx="5648325" cy="2533650"/>
+            <wp:effectExtent l="0" t="0" r="9525" b="0"/>
+            <wp:docPr id="4" name="0 Imagen"/>
+            <wp:cNvGraphicFramePr>
+              <a:graphicFrameLocks xmlns:a="http://schemas.openxmlformats.org/drawingml/2006/main" noChangeAspect="1"/>
+            </wp:cNvGraphicFramePr>
+            <a:graphic xmlns:a="http://schemas.openxmlformats.org/drawingml/2006/main">
+              <a:graphicData uri="http://schemas.openxmlformats.org/drawingml/2006/picture">
+                <pic:pic xmlns:pic="http://schemas.openxmlformats.org/drawingml/2006/picture">
+                  <pic:nvPicPr>
+                    <pic:cNvPr id="0" name="Diagrama de Secuencia (Registro).png"/>
+                    <pic:cNvPicPr/>
+                  </pic:nvPicPr>
+                  <pic:blipFill rotWithShape="1">
+                    <a:blip r:embed="rId20" cstate="print">
+                      <a:extLst>
+                        <a:ext uri="{28A0092B-C50C-407E-A947-70E740481C1C}">
+                          <a14:useLocalDpi xmlns:a14="http://schemas.microsoft.com/office/drawing/2010/main" val="0"/>
+                        </a:ext>
+                      </a:extLst>
+                    </a:blip>
+                    <a:srcRect b="20020"/>
+                    <a:stretch/>
+                  </pic:blipFill>
+                  <pic:spPr bwMode="auto">
+                    <a:xfrm>
+                      <a:off x="0" y="0"/>
+                      <a:ext cx="5646286" cy="2532735"/>
+                    </a:xfrm>
+                    <a:prstGeom prst="rect">
+                      <a:avLst/>
+                    </a:prstGeom>
+                    <a:ln>
+                      <a:noFill/>
+                    </a:ln>
+                    <a:extLst>
+                      <a:ext uri="{53640926-AAD7-44D8-BBD7-CCE9431645EC}">
+                        <a14:shadowObscured xmlns:a14="http://schemas.microsoft.com/office/drawing/2010/main"/>
+                      </a:ext>
+                    </a:extLst>
+                  </pic:spPr>
+                </pic:pic>
+              </a:graphicData>
+            </a:graphic>
+          </wp:inline>
+        </w:drawing>
+      </w:r>
+    </w:p>
+    <w:p>
+      <w:pPr>
+        <w:spacing w:after="240"/>
+        <w:rPr>
+          <w:rFonts w:ascii="Arial" w:hAnsi="Arial" w:cs="Arial"/>
+          <w:b/>
+          <w:bCs/>
+          <w:color w:val="283769"/>
+          <w:sz w:val="20"/>
+          <w:szCs w:val="20"/>
+        </w:rPr>
+      </w:pPr>
+    </w:p>
+    <w:p>
+      <w:pPr>
+        <w:spacing w:after="240"/>
+        <w:rPr>
+          <w:rFonts w:ascii="Arial" w:hAnsi="Arial" w:cs="Arial"/>
+          <w:b/>
+          <w:bCs/>
+          <w:color w:val="283769"/>
+          <w:sz w:val="20"/>
+          <w:szCs w:val="20"/>
+        </w:rPr>
+      </w:pPr>
+    </w:p>
+    <w:p>
+      <w:pPr>
+        <w:spacing w:after="240"/>
+        <w:rPr>
+          <w:rFonts w:ascii="Arial" w:eastAsiaTheme="minorHAnsi" w:hAnsi="Arial" w:cs="Arial"/>
+          <w:b/>
+          <w:caps/>
+          <w:color w:val="2A2A2A" w:themeColor="text2"/>
+          <w:sz w:val="28"/>
+          <w:szCs w:val="26"/>
+          <w:lang w:val="es-ES" w:eastAsia="ja-JP"/>
+        </w:rPr>
+      </w:pPr>
+      <w:r>
+        <w:rPr>
+          <w:rFonts w:ascii="Arial" w:eastAsiaTheme="minorHAnsi" w:hAnsi="Arial" w:cs="Arial"/>
+          <w:b/>
+          <w:caps/>
+          <w:color w:val="2A2A2A" w:themeColor="text2"/>
+          <w:sz w:val="28"/>
+          <w:szCs w:val="26"/>
+          <w:lang w:val="es-ES" w:eastAsia="ja-JP"/>
+        </w:rPr>
+        <w:t>Login</w:t>
+      </w:r>
+    </w:p>
+    <w:p>
+      <w:pPr>
+        <w:spacing w:after="240"/>
+        <w:rPr>
+          <w:rFonts w:ascii="Arial" w:hAnsi="Arial" w:cs="Arial"/>
+          <w:b/>
+          <w:bCs/>
+          <w:color w:val="283769"/>
+          <w:sz w:val="20"/>
+          <w:szCs w:val="20"/>
+        </w:rPr>
+      </w:pPr>
+      <w:r>
+        <w:rPr>
+          <w:rFonts w:ascii="Arial" w:hAnsi="Arial" w:cs="Arial"/>
+          <w:b/>
+          <w:bCs/>
+          <w:noProof/>
+          <w:color w:val="283769"/>
+          <w:sz w:val="20"/>
+          <w:szCs w:val="20"/>
+          <w:lang w:eastAsia="es-CL"/>
+        </w:rPr>
+        <w:drawing>
+          <wp:inline distT="0" distB="0" distL="0" distR="0">
+            <wp:extent cx="5906874" cy="2819400"/>
+            <wp:effectExtent l="0" t="0" r="0" b="0"/>
+            <wp:docPr id="5" name="0 Imagen"/>
+            <wp:cNvGraphicFramePr>
+              <a:graphicFrameLocks xmlns:a="http://schemas.openxmlformats.org/drawingml/2006/main" noChangeAspect="1"/>
+            </wp:cNvGraphicFramePr>
+            <a:graphic xmlns:a="http://schemas.openxmlformats.org/drawingml/2006/main">
+              <a:graphicData uri="http://schemas.openxmlformats.org/drawingml/2006/picture">
+                <pic:pic xmlns:pic="http://schemas.openxmlformats.org/drawingml/2006/picture">
+                  <pic:nvPicPr>
+                    <pic:cNvPr id="0" name="Diagrama de Secuencia (Login).png"/>
+                    <pic:cNvPicPr/>
+                  </pic:nvPicPr>
+                  <pic:blipFill>
+                    <a:blip r:embed="rId21" cstate="print">
+                      <a:extLst>
+                        <a:ext uri="{28A0092B-C50C-407E-A947-70E740481C1C}">
+                          <a14:useLocalDpi xmlns:a14="http://schemas.microsoft.com/office/drawing/2010/main" val="0"/>
+                        </a:ext>
+                      </a:extLst>
+                    </a:blip>
+                    <a:stretch>
+                      <a:fillRect/>
+                    </a:stretch>
+                  </pic:blipFill>
+                  <pic:spPr>
+                    <a:xfrm>
+                      <a:off x="0" y="0"/>
+                      <a:ext cx="5914332" cy="2822960"/>
+                    </a:xfrm>
+                    <a:prstGeom prst="rect">
+                      <a:avLst/>
+                    </a:prstGeom>
+                  </pic:spPr>
+                </pic:pic>
+              </a:graphicData>
+            </a:graphic>
+          </wp:inline>
+        </w:drawing>
+      </w:r>
+    </w:p>
+    <w:p>
+      <w:pPr>
+        <w:spacing w:after="240"/>
+        <w:rPr>
+          <w:rFonts w:ascii="Arial" w:hAnsi="Arial" w:cs="Arial"/>
+          <w:b/>
+          <w:bCs/>
+          <w:color w:val="283769"/>
+          <w:sz w:val="20"/>
+          <w:szCs w:val="20"/>
+        </w:rPr>
+      </w:pPr>
+    </w:p>
+    <w:p>
+      <w:pPr>
+        <w:spacing w:after="240"/>
+        <w:rPr>
+          <w:rFonts w:ascii="Arial" w:eastAsiaTheme="minorHAnsi" w:hAnsi="Arial" w:cs="Arial"/>
+          <w:b/>
+          <w:caps/>
+          <w:color w:val="2A2A2A" w:themeColor="text2"/>
+          <w:sz w:val="28"/>
+          <w:szCs w:val="26"/>
+          <w:lang w:val="es-ES" w:eastAsia="ja-JP"/>
+        </w:rPr>
+      </w:pPr>
+    </w:p>
+    <w:p>
+      <w:pPr>
+        <w:spacing w:after="240"/>
+        <w:rPr>
+          <w:rFonts w:ascii="Arial" w:eastAsiaTheme="minorHAnsi" w:hAnsi="Arial" w:cs="Arial"/>
+          <w:b/>
+          <w:caps/>
+          <w:color w:val="2A2A2A" w:themeColor="text2"/>
+          <w:sz w:val="28"/>
+          <w:szCs w:val="26"/>
+          <w:lang w:val="es-ES" w:eastAsia="ja-JP"/>
+        </w:rPr>
+      </w:pPr>
+    </w:p>
+    <w:p>
+      <w:pPr>
+        <w:spacing w:after="240"/>
+        <w:rPr>
+          <w:rFonts w:ascii="Arial" w:eastAsiaTheme="minorHAnsi" w:hAnsi="Arial" w:cs="Arial"/>
+          <w:b/>
+          <w:caps/>
+          <w:color w:val="2A2A2A" w:themeColor="text2"/>
+          <w:sz w:val="28"/>
+          <w:szCs w:val="26"/>
+          <w:lang w:val="es-ES" w:eastAsia="ja-JP"/>
+        </w:rPr>
+      </w:pPr>
+    </w:p>
+    <w:p>
+      <w:pPr>
+        <w:spacing w:after="240"/>
+        <w:rPr>
+          <w:rFonts w:ascii="Arial" w:eastAsiaTheme="minorHAnsi" w:hAnsi="Arial" w:cs="Arial"/>
+          <w:b/>
+          <w:caps/>
+          <w:color w:val="2A2A2A" w:themeColor="text2"/>
+          <w:sz w:val="28"/>
+          <w:szCs w:val="26"/>
+          <w:lang w:val="es-ES" w:eastAsia="ja-JP"/>
+        </w:rPr>
+      </w:pPr>
+    </w:p>
+    <w:p>
+      <w:pPr>
+        <w:spacing w:after="240"/>
+        <w:rPr>
+          <w:rFonts w:ascii="Arial" w:eastAsiaTheme="minorHAnsi" w:hAnsi="Arial" w:cs="Arial"/>
+          <w:b/>
+          <w:caps/>
+          <w:color w:val="2A2A2A" w:themeColor="text2"/>
+          <w:sz w:val="28"/>
+          <w:szCs w:val="26"/>
+          <w:lang w:val="es-ES" w:eastAsia="ja-JP"/>
+        </w:rPr>
+      </w:pPr>
+      <w:r>
+        <w:rPr>
+          <w:rFonts w:ascii="Arial" w:eastAsiaTheme="minorHAnsi" w:hAnsi="Arial" w:cs="Arial"/>
+          <w:b/>
+          <w:caps/>
+          <w:color w:val="2A2A2A" w:themeColor="text2"/>
+          <w:sz w:val="28"/>
+          <w:szCs w:val="26"/>
+          <w:lang w:val="es-ES" w:eastAsia="ja-JP"/>
+        </w:rPr>
+        <w:lastRenderedPageBreak/>
+        <w:t>Ingreso [insert]</w:t>
+      </w:r>
+    </w:p>
+    <w:p>
+      <w:pPr>
+        <w:spacing w:after="240"/>
+        <w:rPr>
+          <w:rFonts w:ascii="Arial" w:hAnsi="Arial" w:cs="Arial"/>
+          <w:b/>
+          <w:bCs/>
+          <w:color w:val="283769"/>
+          <w:sz w:val="20"/>
+          <w:szCs w:val="20"/>
+        </w:rPr>
+      </w:pPr>
+      <w:r>
+        <w:rPr>
+          <w:rFonts w:ascii="Arial" w:hAnsi="Arial" w:cs="Arial"/>
+          <w:b/>
+          <w:bCs/>
+          <w:noProof/>
+          <w:color w:val="283769"/>
+          <w:sz w:val="20"/>
+          <w:szCs w:val="20"/>
+          <w:lang w:eastAsia="es-CL"/>
+        </w:rPr>
+        <w:drawing>
+          <wp:inline distT="0" distB="0" distL="0" distR="0">
+            <wp:extent cx="6204466" cy="3429000"/>
+            <wp:effectExtent l="0" t="0" r="6350" b="0"/>
+            <wp:docPr id="6" name="0 Imagen"/>
+            <wp:cNvGraphicFramePr>
+              <a:graphicFrameLocks xmlns:a="http://schemas.openxmlformats.org/drawingml/2006/main" noChangeAspect="1"/>
+            </wp:cNvGraphicFramePr>
+            <a:graphic xmlns:a="http://schemas.openxmlformats.org/drawingml/2006/main">
+              <a:graphicData uri="http://schemas.openxmlformats.org/drawingml/2006/picture">
+                <pic:pic xmlns:pic="http://schemas.openxmlformats.org/drawingml/2006/picture">
+                  <pic:nvPicPr>
+                    <pic:cNvPr id="0" name="Diagrama de Secuencia (Insert Ingreso).png"/>
+                    <pic:cNvPicPr/>
+                  </pic:nvPicPr>
+                  <pic:blipFill>
+                    <a:blip r:embed="rId22" cstate="print">
+                      <a:extLst>
+                        <a:ext uri="{28A0092B-C50C-407E-A947-70E740481C1C}">
+                          <a14:useLocalDpi xmlns:a14="http://schemas.microsoft.com/office/drawing/2010/main" val="0"/>
+                        </a:ext>
+                      </a:extLst>
+                    </a:blip>
+                    <a:stretch>
+                      <a:fillRect/>
+                    </a:stretch>
+                  </pic:blipFill>
+                  <pic:spPr>
+                    <a:xfrm>
+                      <a:off x="0" y="0"/>
+                      <a:ext cx="6205818" cy="3429747"/>
+                    </a:xfrm>
+                    <a:prstGeom prst="rect">
+                      <a:avLst/>
+                    </a:prstGeom>
+                  </pic:spPr>
+                </pic:pic>
+              </a:graphicData>
+            </a:graphic>
+          </wp:inline>
+        </w:drawing>
+      </w:r>
+    </w:p>
+    <w:p>
+      <w:pPr>
+        <w:spacing w:after="240"/>
+        <w:rPr>
+          <w:rFonts w:ascii="Arial" w:hAnsi="Arial" w:cs="Arial"/>
+          <w:b/>
+          <w:bCs/>
+          <w:color w:val="283769"/>
+          <w:sz w:val="20"/>
+          <w:szCs w:val="20"/>
+        </w:rPr>
+      </w:pPr>
+    </w:p>
+    <w:p>
+      <w:pPr>
+        <w:spacing w:after="240"/>
+        <w:rPr>
+          <w:rFonts w:ascii="Arial" w:eastAsiaTheme="minorHAnsi" w:hAnsi="Arial" w:cs="Arial"/>
+          <w:b/>
+          <w:caps/>
+          <w:color w:val="2A2A2A" w:themeColor="text2"/>
+          <w:sz w:val="28"/>
+          <w:szCs w:val="26"/>
+          <w:lang w:val="es-ES" w:eastAsia="ja-JP"/>
+        </w:rPr>
+      </w:pPr>
+      <w:r>
+        <w:rPr>
+          <w:rFonts w:ascii="Arial" w:eastAsiaTheme="minorHAnsi" w:hAnsi="Arial" w:cs="Arial"/>
+          <w:b/>
+          <w:caps/>
+          <w:color w:val="2A2A2A" w:themeColor="text2"/>
+          <w:sz w:val="28"/>
+          <w:szCs w:val="26"/>
+          <w:lang w:val="es-ES" w:eastAsia="ja-JP"/>
+        </w:rPr>
+        <w:t>Egreso [insert]</w:t>
+      </w:r>
+    </w:p>
+    <w:p>
+      <w:pPr>
+        <w:spacing w:after="240"/>
+        <w:rPr>
+          <w:rFonts w:ascii="Arial" w:hAnsi="Arial" w:cs="Arial"/>
+          <w:b/>
+          <w:bCs/>
+          <w:color w:val="283769"/>
+          <w:sz w:val="20"/>
+          <w:szCs w:val="20"/>
+        </w:rPr>
+      </w:pPr>
+      <w:r>
+        <w:rPr>
+          <w:rFonts w:ascii="Arial" w:hAnsi="Arial" w:cs="Arial"/>
+          <w:b/>
+          <w:bCs/>
+          <w:noProof/>
+          <w:color w:val="283769"/>
+          <w:sz w:val="20"/>
+          <w:szCs w:val="20"/>
+          <w:lang w:eastAsia="es-CL"/>
+        </w:rPr>
+        <w:drawing>
+          <wp:inline distT="0" distB="0" distL="0" distR="0">
+            <wp:extent cx="5928712" cy="3276600"/>
+            <wp:effectExtent l="0" t="0" r="0" b="0"/>
+            <wp:docPr id="7" name="0 Imagen"/>
+            <wp:cNvGraphicFramePr>
+              <a:graphicFrameLocks xmlns:a="http://schemas.openxmlformats.org/drawingml/2006/main" noChangeAspect="1"/>
+            </wp:cNvGraphicFramePr>
+            <a:graphic xmlns:a="http://schemas.openxmlformats.org/drawingml/2006/main">
+              <a:graphicData uri="http://schemas.openxmlformats.org/drawingml/2006/picture">
+                <pic:pic xmlns:pic="http://schemas.openxmlformats.org/drawingml/2006/picture">
+                  <pic:nvPicPr>
+                    <pic:cNvPr id="0" name="Diagrama de Secuencia (Insert Egreso).png"/>
+                    <pic:cNvPicPr/>
+                  </pic:nvPicPr>
+                  <pic:blipFill>
+                    <a:blip r:embed="rId23" cstate="print">
+                      <a:extLst>
+                        <a:ext uri="{28A0092B-C50C-407E-A947-70E740481C1C}">
+                          <a14:useLocalDpi xmlns:a14="http://schemas.microsoft.com/office/drawing/2010/main" val="0"/>
+                        </a:ext>
+                      </a:extLst>
+                    </a:blip>
+                    <a:stretch>
+                      <a:fillRect/>
+                    </a:stretch>
+                  </pic:blipFill>
+                  <pic:spPr>
+                    <a:xfrm>
+                      <a:off x="0" y="0"/>
+                      <a:ext cx="5930004" cy="3277314"/>
+                    </a:xfrm>
+                    <a:prstGeom prst="rect">
+                      <a:avLst/>
+                    </a:prstGeom>
+                  </pic:spPr>
+                </pic:pic>
+              </a:graphicData>
+            </a:graphic>
+          </wp:inline>
+        </w:drawing>
+      </w:r>
+    </w:p>
+    <w:p>
+      <w:pPr>
+        <w:spacing w:after="240"/>
+        <w:rPr>
+          <w:rFonts w:ascii="Arial" w:eastAsiaTheme="minorHAnsi" w:hAnsi="Arial" w:cs="Arial"/>
+          <w:b/>
+          <w:caps/>
+          <w:color w:val="2A2A2A" w:themeColor="text2"/>
+          <w:sz w:val="28"/>
+          <w:szCs w:val="26"/>
+          <w:lang w:val="es-ES" w:eastAsia="ja-JP"/>
+        </w:rPr>
+      </w:pPr>
+    </w:p>
+    <w:p>
+      <w:pPr>
+        <w:spacing w:after="240"/>
+        <w:rPr>
+          <w:rFonts w:ascii="Arial" w:eastAsiaTheme="minorHAnsi" w:hAnsi="Arial" w:cs="Arial"/>
+          <w:b/>
+          <w:caps/>
+          <w:color w:val="2A2A2A" w:themeColor="text2"/>
+          <w:sz w:val="28"/>
+          <w:szCs w:val="26"/>
+          <w:lang w:val="es-ES" w:eastAsia="ja-JP"/>
+        </w:rPr>
+      </w:pPr>
+    </w:p>
+    <w:p>
+      <w:pPr>
+        <w:spacing w:after="240"/>
+        <w:rPr>
+          <w:rFonts w:ascii="Arial" w:eastAsiaTheme="minorHAnsi" w:hAnsi="Arial" w:cs="Arial"/>
+          <w:b/>
+          <w:caps/>
+          <w:color w:val="2A2A2A" w:themeColor="text2"/>
+          <w:sz w:val="28"/>
+          <w:szCs w:val="26"/>
+          <w:lang w:val="es-ES" w:eastAsia="ja-JP"/>
+        </w:rPr>
+      </w:pPr>
+      <w:r>
+        <w:rPr>
+          <w:rFonts w:ascii="Arial" w:eastAsiaTheme="minorHAnsi" w:hAnsi="Arial" w:cs="Arial"/>
+          <w:b/>
+          <w:caps/>
+          <w:color w:val="2A2A2A" w:themeColor="text2"/>
+          <w:sz w:val="28"/>
+          <w:szCs w:val="26"/>
+          <w:lang w:val="es-ES" w:eastAsia="ja-JP"/>
+        </w:rPr>
+        <w:lastRenderedPageBreak/>
+        <w:t>ingreso [Delete]</w:t>
+      </w:r>
+    </w:p>
+    <w:p>
+      <w:pPr>
+        <w:spacing w:after="240"/>
+        <w:rPr>
+          <w:rFonts w:ascii="Arial" w:hAnsi="Arial" w:cs="Arial"/>
+          <w:b/>
+          <w:bCs/>
+          <w:color w:val="283769"/>
+          <w:sz w:val="20"/>
+          <w:szCs w:val="20"/>
+        </w:rPr>
+      </w:pPr>
+      <w:r>
+        <w:rPr>
+          <w:rFonts w:ascii="Arial" w:hAnsi="Arial" w:cs="Arial"/>
+          <w:b/>
+          <w:bCs/>
+          <w:noProof/>
+          <w:color w:val="283769"/>
+          <w:sz w:val="20"/>
+          <w:szCs w:val="20"/>
+          <w:lang w:eastAsia="es-CL"/>
+        </w:rPr>
+        <w:drawing>
+          <wp:inline distT="0" distB="0" distL="0" distR="0">
+            <wp:extent cx="5946102" cy="2762250"/>
+            <wp:effectExtent l="0" t="0" r="0" b="0"/>
+            <wp:docPr id="8" name="0 Imagen"/>
+            <wp:cNvGraphicFramePr>
+              <a:graphicFrameLocks xmlns:a="http://schemas.openxmlformats.org/drawingml/2006/main" noChangeAspect="1"/>
+            </wp:cNvGraphicFramePr>
+            <a:graphic xmlns:a="http://schemas.openxmlformats.org/drawingml/2006/main">
+              <a:graphicData uri="http://schemas.openxmlformats.org/drawingml/2006/picture">
+                <pic:pic xmlns:pic="http://schemas.openxmlformats.org/drawingml/2006/picture">
+                  <pic:nvPicPr>
+                    <pic:cNvPr id="0" name="Diagrama de Secuencia (Delete ingreso).png"/>
+                    <pic:cNvPicPr/>
+                  </pic:nvPicPr>
+                  <pic:blipFill>
+                    <a:blip r:embed="rId24" cstate="print">
+                      <a:extLst>
+                        <a:ext uri="{28A0092B-C50C-407E-A947-70E740481C1C}">
+                          <a14:useLocalDpi xmlns:a14="http://schemas.microsoft.com/office/drawing/2010/main" val="0"/>
+                        </a:ext>
+                      </a:extLst>
+                    </a:blip>
+                    <a:stretch>
+                      <a:fillRect/>
+                    </a:stretch>
+                  </pic:blipFill>
+                  <pic:spPr>
+                    <a:xfrm>
+                      <a:off x="0" y="0"/>
+                      <a:ext cx="5952272" cy="2765116"/>
+                    </a:xfrm>
+                    <a:prstGeom prst="rect">
+                      <a:avLst/>
+                    </a:prstGeom>
+                  </pic:spPr>
+                </pic:pic>
+              </a:graphicData>
+            </a:graphic>
+          </wp:inline>
+        </w:drawing>
+      </w:r>
+    </w:p>
+    <w:p>
+      <w:pPr>
+        <w:spacing w:after="240"/>
+        <w:rPr>
+          <w:rFonts w:ascii="Arial" w:eastAsiaTheme="minorHAnsi" w:hAnsi="Arial" w:cs="Arial"/>
+          <w:b/>
+          <w:caps/>
+          <w:color w:val="2A2A2A" w:themeColor="text2"/>
+          <w:sz w:val="28"/>
+          <w:szCs w:val="26"/>
+          <w:lang w:val="es-ES" w:eastAsia="ja-JP"/>
+        </w:rPr>
+      </w:pPr>
+      <w:r>
+        <w:rPr>
+          <w:rFonts w:ascii="Arial" w:eastAsiaTheme="minorHAnsi" w:hAnsi="Arial" w:cs="Arial"/>
+          <w:b/>
+          <w:caps/>
+          <w:color w:val="2A2A2A" w:themeColor="text2"/>
+          <w:sz w:val="28"/>
+          <w:szCs w:val="26"/>
+          <w:lang w:val="es-ES" w:eastAsia="ja-JP"/>
+        </w:rPr>
+        <w:t>Egreso [delete]</w:t>
+      </w:r>
+    </w:p>
+    <w:p>
+      <w:pPr>
+        <w:spacing w:after="240"/>
+        <w:rPr>
+          <w:rFonts w:ascii="Arial" w:hAnsi="Arial" w:cs="Arial"/>
+          <w:b/>
+          <w:bCs/>
+          <w:color w:val="283769"/>
+          <w:sz w:val="20"/>
+          <w:szCs w:val="20"/>
+        </w:rPr>
+      </w:pPr>
+      <w:r>
+        <w:rPr>
+          <w:rFonts w:ascii="Arial" w:hAnsi="Arial" w:cs="Arial"/>
+          <w:b/>
+          <w:bCs/>
+          <w:noProof/>
+          <w:color w:val="283769"/>
+          <w:sz w:val="20"/>
+          <w:szCs w:val="20"/>
+          <w:lang w:eastAsia="es-CL"/>
+        </w:rPr>
+        <w:drawing>
+          <wp:inline distT="0" distB="0" distL="0" distR="0">
+            <wp:extent cx="5802576" cy="2695575"/>
+            <wp:effectExtent l="0" t="0" r="8255" b="0"/>
+            <wp:docPr id="9" name="0 Imagen"/>
+            <wp:cNvGraphicFramePr>
+              <a:graphicFrameLocks xmlns:a="http://schemas.openxmlformats.org/drawingml/2006/main" noChangeAspect="1"/>
+            </wp:cNvGraphicFramePr>
+            <a:graphic xmlns:a="http://schemas.openxmlformats.org/drawingml/2006/main">
+              <a:graphicData uri="http://schemas.openxmlformats.org/drawingml/2006/picture">
+                <pic:pic xmlns:pic="http://schemas.openxmlformats.org/drawingml/2006/picture">
+                  <pic:nvPicPr>
+                    <pic:cNvPr id="0" name="Diagrama de Secuencia (Delete Egreso).png"/>
+                    <pic:cNvPicPr/>
+                  </pic:nvPicPr>
+                  <pic:blipFill>
+                    <a:blip r:embed="rId25" cstate="print">
+                      <a:extLst>
+                        <a:ext uri="{28A0092B-C50C-407E-A947-70E740481C1C}">
+                          <a14:useLocalDpi xmlns:a14="http://schemas.microsoft.com/office/drawing/2010/main" val="0"/>
+                        </a:ext>
+                      </a:extLst>
+                    </a:blip>
+                    <a:stretch>
+                      <a:fillRect/>
+                    </a:stretch>
+                  </pic:blipFill>
+                  <pic:spPr>
+                    <a:xfrm>
+                      <a:off x="0" y="0"/>
+                      <a:ext cx="5808597" cy="2698372"/>
+                    </a:xfrm>
+                    <a:prstGeom prst="rect">
+                      <a:avLst/>
+                    </a:prstGeom>
+                  </pic:spPr>
+                </pic:pic>
+              </a:graphicData>
+            </a:graphic>
+          </wp:inline>
+        </w:drawing>
+      </w:r>
+    </w:p>
     <w:sectPr>
-      <w:footerReference w:type="default" r:id="rId14"/>
+      <w:footerReference w:type="default" r:id="rId26"/>
       <w:pgSz w:w="11907" w:h="16839"/>
       <w:pgMar w:top="1440" w:right="1800" w:bottom="1440" w:left="1800" w:header="720" w:footer="720" w:gutter="0"/>
       <w:pgNumType w:start="1"/>
@@ -5381,7 +6641,7 @@
 </file>
 
 <file path=word/endnotes.xml><?xml version="1.0" encoding="utf-8"?>
-<w:endnotes xmlns:wpc="http://schemas.microsoft.com/office/word/2010/wordprocessingCanvas" xmlns:mc="http://schemas.openxmlformats.org/markup-compatibility/2006" xmlns:o="urn:schemas-microsoft-com:office:office" xmlns:r="http://schemas.openxmlformats.org/officeDocument/2006/relationships" xmlns:m="http://schemas.openxmlformats.org/officeDocument/2006/math" xmlns:v="urn:schemas-microsoft-com:vml" xmlns:wp14="http://schemas.microsoft.com/office/word/2010/wordprocessingDrawing" xmlns:wp="http://schemas.openxmlformats.org/drawingml/2006/wordprocessingDrawing" xmlns:w10="urn:schemas-microsoft-com:office:word" xmlns:w="http://schemas.openxmlformats.org/wordprocessingml/2006/main" xmlns:w14="http://schemas.microsoft.com/office/word/2010/wordml" xmlns:w15="http://schemas.microsoft.com/office/word/2012/wordml" xmlns:wpg="http://schemas.microsoft.com/office/word/2010/wordprocessingGroup" xmlns:wpi="http://schemas.microsoft.com/office/word/2010/wordprocessingInk" xmlns:wne="http://schemas.microsoft.com/office/word/2006/wordml" xmlns:wps="http://schemas.microsoft.com/office/word/2010/wordprocessingShape" mc:Ignorable="w14 w15 wp14">
+<w:endnotes xmlns:wpc="http://schemas.microsoft.com/office/word/2010/wordprocessingCanvas" xmlns:mc="http://schemas.openxmlformats.org/markup-compatibility/2006" xmlns:o="urn:schemas-microsoft-com:office:office" xmlns:r="http://schemas.openxmlformats.org/officeDocument/2006/relationships" xmlns:m="http://schemas.openxmlformats.org/officeDocument/2006/math" xmlns:v="urn:schemas-microsoft-com:vml" xmlns:wp14="http://schemas.microsoft.com/office/word/2010/wordprocessingDrawing" xmlns:wp="http://schemas.openxmlformats.org/drawingml/2006/wordprocessingDrawing" xmlns:w10="urn:schemas-microsoft-com:office:word" xmlns:w="http://schemas.openxmlformats.org/wordprocessingml/2006/main" xmlns:w14="http://schemas.microsoft.com/office/word/2010/wordml" xmlns:wpg="http://schemas.microsoft.com/office/word/2010/wordprocessingGroup" xmlns:wpi="http://schemas.microsoft.com/office/word/2010/wordprocessingInk" xmlns:wne="http://schemas.microsoft.com/office/word/2006/wordml" xmlns:wps="http://schemas.microsoft.com/office/word/2010/wordprocessingShape" mc:Ignorable="w14 wp14">
   <w:endnote w:type="separator" w:id="-1">
     <w:p>
       <w:r>
@@ -5400,7 +6660,7 @@
 </file>
 
 <file path=word/footer1.xml><?xml version="1.0" encoding="utf-8"?>
-<w:ftr xmlns:wpc="http://schemas.microsoft.com/office/word/2010/wordprocessingCanvas" xmlns:mc="http://schemas.openxmlformats.org/markup-compatibility/2006" xmlns:o="urn:schemas-microsoft-com:office:office" xmlns:r="http://schemas.openxmlformats.org/officeDocument/2006/relationships" xmlns:m="http://schemas.openxmlformats.org/officeDocument/2006/math" xmlns:v="urn:schemas-microsoft-com:vml" xmlns:wp14="http://schemas.microsoft.com/office/word/2010/wordprocessingDrawing" xmlns:wp="http://schemas.openxmlformats.org/drawingml/2006/wordprocessingDrawing" xmlns:w10="urn:schemas-microsoft-com:office:word" xmlns:w="http://schemas.openxmlformats.org/wordprocessingml/2006/main" xmlns:w14="http://schemas.microsoft.com/office/word/2010/wordml" xmlns:w15="http://schemas.microsoft.com/office/word/2012/wordml" xmlns:wpg="http://schemas.microsoft.com/office/word/2010/wordprocessingGroup" xmlns:wpi="http://schemas.microsoft.com/office/word/2010/wordprocessingInk" xmlns:wne="http://schemas.microsoft.com/office/word/2006/wordml" xmlns:wps="http://schemas.microsoft.com/office/word/2010/wordprocessingShape" mc:Ignorable="w14 w15 wp14">
+<w:ftr xmlns:wpc="http://schemas.microsoft.com/office/word/2010/wordprocessingCanvas" xmlns:mc="http://schemas.openxmlformats.org/markup-compatibility/2006" xmlns:o="urn:schemas-microsoft-com:office:office" xmlns:r="http://schemas.openxmlformats.org/officeDocument/2006/relationships" xmlns:m="http://schemas.openxmlformats.org/officeDocument/2006/math" xmlns:v="urn:schemas-microsoft-com:vml" xmlns:wp14="http://schemas.microsoft.com/office/word/2010/wordprocessingDrawing" xmlns:wp="http://schemas.openxmlformats.org/drawingml/2006/wordprocessingDrawing" xmlns:w10="urn:schemas-microsoft-com:office:word" xmlns:w="http://schemas.openxmlformats.org/wordprocessingml/2006/main" xmlns:w14="http://schemas.microsoft.com/office/word/2010/wordml" xmlns:wpg="http://schemas.microsoft.com/office/word/2010/wordprocessingGroup" xmlns:wpi="http://schemas.microsoft.com/office/word/2010/wordprocessingInk" xmlns:wne="http://schemas.microsoft.com/office/word/2006/wordml" xmlns:wps="http://schemas.microsoft.com/office/word/2010/wordprocessingShape" mc:Ignorable="w14 wp14">
   <w:sdt>
     <w:sdtPr>
       <w:id w:val="1396392255"/>
@@ -5432,7 +6692,7 @@
           <w:rPr>
             <w:noProof/>
           </w:rPr>
-          <w:t>6</w:t>
+          <w:t>8</w:t>
         </w:r>
         <w:r>
           <w:rPr>
@@ -5447,7 +6707,7 @@
 </file>
 
 <file path=word/footnotes.xml><?xml version="1.0" encoding="utf-8"?>
-<w:footnotes xmlns:wpc="http://schemas.microsoft.com/office/word/2010/wordprocessingCanvas" xmlns:mc="http://schemas.openxmlformats.org/markup-compatibility/2006" xmlns:o="urn:schemas-microsoft-com:office:office" xmlns:r="http://schemas.openxmlformats.org/officeDocument/2006/relationships" xmlns:m="http://schemas.openxmlformats.org/officeDocument/2006/math" xmlns:v="urn:schemas-microsoft-com:vml" xmlns:wp14="http://schemas.microsoft.com/office/word/2010/wordprocessingDrawing" xmlns:wp="http://schemas.openxmlformats.org/drawingml/2006/wordprocessingDrawing" xmlns:w10="urn:schemas-microsoft-com:office:word" xmlns:w="http://schemas.openxmlformats.org/wordprocessingml/2006/main" xmlns:w14="http://schemas.microsoft.com/office/word/2010/wordml" xmlns:w15="http://schemas.microsoft.com/office/word/2012/wordml" xmlns:wpg="http://schemas.microsoft.com/office/word/2010/wordprocessingGroup" xmlns:wpi="http://schemas.microsoft.com/office/word/2010/wordprocessingInk" xmlns:wne="http://schemas.microsoft.com/office/word/2006/wordml" xmlns:wps="http://schemas.microsoft.com/office/word/2010/wordprocessingShape" mc:Ignorable="w14 w15 wp14">
+<w:footnotes xmlns:wpc="http://schemas.microsoft.com/office/word/2010/wordprocessingCanvas" xmlns:mc="http://schemas.openxmlformats.org/markup-compatibility/2006" xmlns:o="urn:schemas-microsoft-com:office:office" xmlns:r="http://schemas.openxmlformats.org/officeDocument/2006/relationships" xmlns:m="http://schemas.openxmlformats.org/officeDocument/2006/math" xmlns:v="urn:schemas-microsoft-com:vml" xmlns:wp14="http://schemas.microsoft.com/office/word/2010/wordprocessingDrawing" xmlns:wp="http://schemas.openxmlformats.org/drawingml/2006/wordprocessingDrawing" xmlns:w10="urn:schemas-microsoft-com:office:word" xmlns:w="http://schemas.openxmlformats.org/wordprocessingml/2006/main" xmlns:w14="http://schemas.microsoft.com/office/word/2010/wordml" xmlns:wpg="http://schemas.microsoft.com/office/word/2010/wordprocessingGroup" xmlns:wpi="http://schemas.microsoft.com/office/word/2010/wordprocessingInk" xmlns:wne="http://schemas.microsoft.com/office/word/2006/wordml" xmlns:wps="http://schemas.microsoft.com/office/word/2010/wordprocessingShape" mc:Ignorable="w14 wp14">
   <w:footnote w:type="separator" w:id="-1">
     <w:p>
       <w:r>
@@ -5466,7 +6726,7 @@
 </file>
 
 <file path=word/numbering.xml><?xml version="1.0" encoding="utf-8"?>
-<w:numbering xmlns:wpc="http://schemas.microsoft.com/office/word/2010/wordprocessingCanvas" xmlns:mc="http://schemas.openxmlformats.org/markup-compatibility/2006" xmlns:o="urn:schemas-microsoft-com:office:office" xmlns:r="http://schemas.openxmlformats.org/officeDocument/2006/relationships" xmlns:m="http://schemas.openxmlformats.org/officeDocument/2006/math" xmlns:v="urn:schemas-microsoft-com:vml" xmlns:wp14="http://schemas.microsoft.com/office/word/2010/wordprocessingDrawing" xmlns:wp="http://schemas.openxmlformats.org/drawingml/2006/wordprocessingDrawing" xmlns:w10="urn:schemas-microsoft-com:office:word" xmlns:w="http://schemas.openxmlformats.org/wordprocessingml/2006/main" xmlns:w14="http://schemas.microsoft.com/office/word/2010/wordml" xmlns:w15="http://schemas.microsoft.com/office/word/2012/wordml" xmlns:wpg="http://schemas.microsoft.com/office/word/2010/wordprocessingGroup" xmlns:wpi="http://schemas.microsoft.com/office/word/2010/wordprocessingInk" xmlns:wne="http://schemas.microsoft.com/office/word/2006/wordml" xmlns:wps="http://schemas.microsoft.com/office/word/2010/wordprocessingShape" mc:Ignorable="w14 w15 wp14">
+<w:numbering xmlns:wpc="http://schemas.microsoft.com/office/word/2010/wordprocessingCanvas" xmlns:mc="http://schemas.openxmlformats.org/markup-compatibility/2006" xmlns:o="urn:schemas-microsoft-com:office:office" xmlns:r="http://schemas.openxmlformats.org/officeDocument/2006/relationships" xmlns:m="http://schemas.openxmlformats.org/officeDocument/2006/math" xmlns:v="urn:schemas-microsoft-com:vml" xmlns:wp14="http://schemas.microsoft.com/office/word/2010/wordprocessingDrawing" xmlns:wp="http://schemas.openxmlformats.org/drawingml/2006/wordprocessingDrawing" xmlns:w10="urn:schemas-microsoft-com:office:word" xmlns:w="http://schemas.openxmlformats.org/wordprocessingml/2006/main" xmlns:w14="http://schemas.microsoft.com/office/word/2010/wordml" xmlns:wpg="http://schemas.microsoft.com/office/word/2010/wordprocessingGroup" xmlns:wpi="http://schemas.microsoft.com/office/word/2010/wordprocessingInk" xmlns:wne="http://schemas.microsoft.com/office/word/2006/wordml" xmlns:wps="http://schemas.microsoft.com/office/word/2010/wordprocessingShape" mc:Ignorable="w14 wp14">
   <w:abstractNum w:abstractNumId="0">
     <w:nsid w:val="FFFFFF7C"/>
     <w:multiLevelType w:val="singleLevel"/>
@@ -6028,7 +7288,7 @@
 </file>
 
 <file path=word/styles.xml><?xml version="1.0" encoding="utf-8"?>
-<w:styles xmlns:mc="http://schemas.openxmlformats.org/markup-compatibility/2006" xmlns:r="http://schemas.openxmlformats.org/officeDocument/2006/relationships" xmlns:w="http://schemas.openxmlformats.org/wordprocessingml/2006/main" xmlns:w14="http://schemas.microsoft.com/office/word/2010/wordml" xmlns:w15="http://schemas.microsoft.com/office/word/2012/wordml" mc:Ignorable="w14 w15">
+<w:styles xmlns:mc="http://schemas.openxmlformats.org/markup-compatibility/2006" xmlns:r="http://schemas.openxmlformats.org/officeDocument/2006/relationships" xmlns:w="http://schemas.openxmlformats.org/wordprocessingml/2006/main" xmlns:w14="http://schemas.microsoft.com/office/word/2010/wordml" mc:Ignorable="w14">
   <w:docDefaults>
     <w:rPrDefault>
       <w:rPr>
@@ -6045,278 +7305,154 @@
       </w:pPr>
     </w:pPrDefault>
   </w:docDefaults>
-  <w:latentStyles w:defLockedState="0" w:defUIPriority="99" w:defSemiHidden="0" w:defUnhideWhenUsed="0" w:defQFormat="0" w:count="371">
-    <w:lsdException w:name="Normal" w:uiPriority="0" w:qFormat="1"/>
-    <w:lsdException w:name="heading 1" w:uiPriority="9" w:qFormat="1"/>
-    <w:lsdException w:name="heading 2" w:semiHidden="1" w:uiPriority="9" w:unhideWhenUsed="1" w:qFormat="1"/>
-    <w:lsdException w:name="heading 3" w:semiHidden="1" w:uiPriority="9" w:unhideWhenUsed="1" w:qFormat="1"/>
-    <w:lsdException w:name="heading 4" w:semiHidden="1" w:uiPriority="9" w:unhideWhenUsed="1" w:qFormat="1"/>
-    <w:lsdException w:name="heading 5" w:semiHidden="1" w:uiPriority="9" w:unhideWhenUsed="1" w:qFormat="1"/>
-    <w:lsdException w:name="heading 6" w:semiHidden="1" w:uiPriority="9" w:unhideWhenUsed="1" w:qFormat="1"/>
-    <w:lsdException w:name="heading 7" w:semiHidden="1" w:uiPriority="9" w:unhideWhenUsed="1" w:qFormat="1"/>
-    <w:lsdException w:name="heading 8" w:semiHidden="1" w:uiPriority="9" w:unhideWhenUsed="1" w:qFormat="1"/>
-    <w:lsdException w:name="heading 9" w:semiHidden="1" w:uiPriority="9" w:unhideWhenUsed="1" w:qFormat="1"/>
-    <w:lsdException w:name="index 1" w:semiHidden="1" w:unhideWhenUsed="1"/>
-    <w:lsdException w:name="index 2" w:semiHidden="1" w:unhideWhenUsed="1"/>
-    <w:lsdException w:name="index 3" w:semiHidden="1" w:unhideWhenUsed="1"/>
-    <w:lsdException w:name="index 4" w:semiHidden="1" w:unhideWhenUsed="1"/>
-    <w:lsdException w:name="index 5" w:semiHidden="1" w:unhideWhenUsed="1"/>
-    <w:lsdException w:name="index 6" w:semiHidden="1" w:unhideWhenUsed="1"/>
-    <w:lsdException w:name="index 7" w:semiHidden="1" w:unhideWhenUsed="1"/>
-    <w:lsdException w:name="index 8" w:semiHidden="1" w:unhideWhenUsed="1"/>
-    <w:lsdException w:name="index 9" w:semiHidden="1" w:unhideWhenUsed="1"/>
-    <w:lsdException w:name="toc 1" w:semiHidden="1" w:uiPriority="39" w:unhideWhenUsed="1" w:qFormat="1"/>
-    <w:lsdException w:name="toc 2" w:semiHidden="1" w:uiPriority="39" w:unhideWhenUsed="1" w:qFormat="1"/>
-    <w:lsdException w:name="toc 3" w:semiHidden="1" w:uiPriority="39" w:unhideWhenUsed="1"/>
-    <w:lsdException w:name="toc 4" w:semiHidden="1" w:uiPriority="39" w:unhideWhenUsed="1"/>
-    <w:lsdException w:name="toc 5" w:semiHidden="1" w:uiPriority="39" w:unhideWhenUsed="1"/>
-    <w:lsdException w:name="toc 6" w:semiHidden="1" w:uiPriority="39" w:unhideWhenUsed="1"/>
-    <w:lsdException w:name="toc 7" w:semiHidden="1" w:uiPriority="39" w:unhideWhenUsed="1"/>
-    <w:lsdException w:name="toc 8" w:semiHidden="1" w:uiPriority="39" w:unhideWhenUsed="1"/>
-    <w:lsdException w:name="toc 9" w:semiHidden="1" w:uiPriority="39" w:unhideWhenUsed="1"/>
-    <w:lsdException w:name="Normal Indent" w:semiHidden="1" w:unhideWhenUsed="1"/>
-    <w:lsdException w:name="footnote text" w:semiHidden="1" w:unhideWhenUsed="1"/>
-    <w:lsdException w:name="annotation text" w:semiHidden="1" w:unhideWhenUsed="1"/>
-    <w:lsdException w:name="header" w:semiHidden="1" w:unhideWhenUsed="1" w:qFormat="1"/>
-    <w:lsdException w:name="footer" w:semiHidden="1" w:unhideWhenUsed="1" w:qFormat="1"/>
-    <w:lsdException w:name="index heading" w:semiHidden="1" w:unhideWhenUsed="1"/>
-    <w:lsdException w:name="caption" w:semiHidden="1" w:uiPriority="35" w:unhideWhenUsed="1" w:qFormat="1"/>
-    <w:lsdException w:name="table of figures" w:semiHidden="1" w:unhideWhenUsed="1"/>
-    <w:lsdException w:name="envelope address" w:semiHidden="1" w:unhideWhenUsed="1"/>
-    <w:lsdException w:name="envelope return" w:semiHidden="1" w:unhideWhenUsed="1"/>
-    <w:lsdException w:name="footnote reference" w:semiHidden="1" w:unhideWhenUsed="1"/>
-    <w:lsdException w:name="annotation reference" w:semiHidden="1" w:unhideWhenUsed="1"/>
-    <w:lsdException w:name="line number" w:semiHidden="1" w:unhideWhenUsed="1"/>
-    <w:lsdException w:name="page number" w:semiHidden="1" w:unhideWhenUsed="1"/>
-    <w:lsdException w:name="endnote reference" w:semiHidden="1" w:unhideWhenUsed="1"/>
-    <w:lsdException w:name="endnote text" w:semiHidden="1" w:unhideWhenUsed="1"/>
-    <w:lsdException w:name="table of authorities" w:semiHidden="1" w:unhideWhenUsed="1"/>
-    <w:lsdException w:name="macro" w:semiHidden="1" w:unhideWhenUsed="1"/>
-    <w:lsdException w:name="toa heading" w:semiHidden="1" w:unhideWhenUsed="1"/>
-    <w:lsdException w:name="List" w:semiHidden="1" w:unhideWhenUsed="1"/>
-    <w:lsdException w:name="List Bullet" w:semiHidden="1" w:unhideWhenUsed="1" w:qFormat="1"/>
-    <w:lsdException w:name="List Number" w:uiPriority="13" w:qFormat="1"/>
-    <w:lsdException w:name="List 2" w:semiHidden="1" w:unhideWhenUsed="1"/>
-    <w:lsdException w:name="List 3" w:semiHidden="1" w:unhideWhenUsed="1"/>
-    <w:lsdException w:name="List 4" w:semiHidden="1" w:unhideWhenUsed="1"/>
-    <w:lsdException w:name="List 5" w:semiHidden="1" w:unhideWhenUsed="1"/>
-    <w:lsdException w:name="List Bullet 2" w:semiHidden="1" w:unhideWhenUsed="1"/>
-    <w:lsdException w:name="List Bullet 3" w:semiHidden="1" w:unhideWhenUsed="1"/>
-    <w:lsdException w:name="List Bullet 4" w:semiHidden="1" w:unhideWhenUsed="1"/>
-    <w:lsdException w:name="List Bullet 5" w:semiHidden="1" w:unhideWhenUsed="1"/>
-    <w:lsdException w:name="List Number 2" w:semiHidden="1" w:unhideWhenUsed="1"/>
-    <w:lsdException w:name="List Number 3" w:semiHidden="1" w:unhideWhenUsed="1"/>
-    <w:lsdException w:name="List Number 4" w:semiHidden="1" w:unhideWhenUsed="1"/>
-    <w:lsdException w:name="List Number 5" w:semiHidden="1" w:unhideWhenUsed="1"/>
-    <w:lsdException w:name="Title" w:semiHidden="1" w:uiPriority="10" w:unhideWhenUsed="1" w:qFormat="1"/>
-    <w:lsdException w:name="Closing" w:semiHidden="1" w:unhideWhenUsed="1"/>
-    <w:lsdException w:name="Signature" w:semiHidden="1" w:unhideWhenUsed="1"/>
-    <w:lsdException w:name="Default Paragraph Font" w:semiHidden="1" w:uiPriority="1" w:unhideWhenUsed="1"/>
-    <w:lsdException w:name="Body Text" w:semiHidden="1" w:unhideWhenUsed="1"/>
-    <w:lsdException w:name="Body Text Indent" w:semiHidden="1" w:unhideWhenUsed="1"/>
-    <w:lsdException w:name="List Continue" w:semiHidden="1" w:unhideWhenUsed="1"/>
-    <w:lsdException w:name="List Continue 2" w:semiHidden="1" w:unhideWhenUsed="1"/>
-    <w:lsdException w:name="List Continue 3" w:semiHidden="1" w:unhideWhenUsed="1"/>
-    <w:lsdException w:name="List Continue 4" w:semiHidden="1" w:unhideWhenUsed="1"/>
-    <w:lsdException w:name="List Continue 5" w:semiHidden="1" w:unhideWhenUsed="1"/>
-    <w:lsdException w:name="Message Header" w:semiHidden="1" w:unhideWhenUsed="1"/>
-    <w:lsdException w:name="Subtitle" w:semiHidden="1" w:uiPriority="11" w:unhideWhenUsed="1" w:qFormat="1"/>
-    <w:lsdException w:name="Salutation" w:semiHidden="1" w:unhideWhenUsed="1"/>
-    <w:lsdException w:name="Date" w:semiHidden="1" w:unhideWhenUsed="1"/>
-    <w:lsdException w:name="Body Text First Indent" w:semiHidden="1" w:unhideWhenUsed="1"/>
-    <w:lsdException w:name="Body Text First Indent 2" w:semiHidden="1" w:unhideWhenUsed="1"/>
-    <w:lsdException w:name="Body Text 2" w:semiHidden="1" w:unhideWhenUsed="1"/>
-    <w:lsdException w:name="Body Text 3" w:semiHidden="1" w:unhideWhenUsed="1"/>
-    <w:lsdException w:name="Body Text Indent 2" w:semiHidden="1" w:unhideWhenUsed="1"/>
-    <w:lsdException w:name="Body Text Indent 3" w:semiHidden="1" w:unhideWhenUsed="1"/>
-    <w:lsdException w:name="Block Text" w:semiHidden="1" w:unhideWhenUsed="1"/>
-    <w:lsdException w:name="Hyperlink" w:semiHidden="1" w:unhideWhenUsed="1"/>
-    <w:lsdException w:name="FollowedHyperlink" w:semiHidden="1" w:unhideWhenUsed="1"/>
-    <w:lsdException w:name="Strong" w:semiHidden="1" w:uiPriority="8" w:unhideWhenUsed="1" w:qFormat="1"/>
-    <w:lsdException w:name="Emphasis" w:semiHidden="1" w:uiPriority="20" w:unhideWhenUsed="1" w:qFormat="1"/>
-    <w:lsdException w:name="Document Map" w:semiHidden="1" w:unhideWhenUsed="1"/>
-    <w:lsdException w:name="Plain Text" w:semiHidden="1" w:unhideWhenUsed="1"/>
-    <w:lsdException w:name="E-mail Signature" w:semiHidden="1" w:unhideWhenUsed="1"/>
-    <w:lsdException w:name="HTML Top of Form" w:semiHidden="1" w:unhideWhenUsed="1"/>
-    <w:lsdException w:name="HTML Bottom of Form" w:semiHidden="1" w:unhideWhenUsed="1"/>
-    <w:lsdException w:name="Normal (Web)" w:semiHidden="1" w:unhideWhenUsed="1"/>
-    <w:lsdException w:name="HTML Acronym" w:semiHidden="1" w:unhideWhenUsed="1"/>
-    <w:lsdException w:name="HTML Address" w:semiHidden="1" w:unhideWhenUsed="1"/>
-    <w:lsdException w:name="HTML Cite" w:semiHidden="1" w:unhideWhenUsed="1"/>
-    <w:lsdException w:name="HTML Code" w:semiHidden="1" w:unhideWhenUsed="1"/>
-    <w:lsdException w:name="HTML Definition" w:semiHidden="1" w:unhideWhenUsed="1"/>
-    <w:lsdException w:name="HTML Keyboard" w:semiHidden="1" w:unhideWhenUsed="1"/>
-    <w:lsdException w:name="HTML Preformatted" w:semiHidden="1" w:unhideWhenUsed="1"/>
-    <w:lsdException w:name="HTML Sample" w:semiHidden="1" w:unhideWhenUsed="1"/>
-    <w:lsdException w:name="HTML Typewriter" w:semiHidden="1" w:unhideWhenUsed="1"/>
-    <w:lsdException w:name="HTML Variable" w:semiHidden="1" w:unhideWhenUsed="1"/>
-    <w:lsdException w:name="Normal Table" w:semiHidden="1" w:unhideWhenUsed="1"/>
-    <w:lsdException w:name="annotation subject" w:semiHidden="1" w:unhideWhenUsed="1"/>
-    <w:lsdException w:name="No List" w:semiHidden="1" w:unhideWhenUsed="1"/>
-    <w:lsdException w:name="Outline List 1" w:semiHidden="1" w:unhideWhenUsed="1"/>
-    <w:lsdException w:name="Outline List 2" w:semiHidden="1" w:unhideWhenUsed="1"/>
-    <w:lsdException w:name="Outline List 3" w:semiHidden="1" w:unhideWhenUsed="1"/>
-    <w:lsdException w:name="Table Simple 1" w:semiHidden="1" w:unhideWhenUsed="1"/>
-    <w:lsdException w:name="Table Simple 2" w:semiHidden="1" w:unhideWhenUsed="1"/>
-    <w:lsdException w:name="Table Simple 3" w:semiHidden="1" w:unhideWhenUsed="1"/>
-    <w:lsdException w:name="Table Classic 1" w:semiHidden="1" w:unhideWhenUsed="1"/>
-    <w:lsdException w:name="Table Classic 2" w:semiHidden="1" w:unhideWhenUsed="1"/>
-    <w:lsdException w:name="Table Classic 3" w:semiHidden="1" w:unhideWhenUsed="1"/>
-    <w:lsdException w:name="Table Classic 4" w:semiHidden="1" w:unhideWhenUsed="1"/>
-    <w:lsdException w:name="Table Colorful 1" w:semiHidden="1" w:unhideWhenUsed="1"/>
-    <w:lsdException w:name="Table Colorful 2" w:semiHidden="1" w:unhideWhenUsed="1"/>
-    <w:lsdException w:name="Table Colorful 3" w:semiHidden="1" w:unhideWhenUsed="1"/>
-    <w:lsdException w:name="Table Columns 1" w:semiHidden="1" w:unhideWhenUsed="1"/>
-    <w:lsdException w:name="Table Columns 2" w:semiHidden="1" w:unhideWhenUsed="1"/>
-    <w:lsdException w:name="Table Columns 3" w:semiHidden="1" w:unhideWhenUsed="1"/>
-    <w:lsdException w:name="Table Columns 4" w:semiHidden="1" w:unhideWhenUsed="1"/>
-    <w:lsdException w:name="Table Columns 5" w:semiHidden="1" w:unhideWhenUsed="1"/>
-    <w:lsdException w:name="Table Grid 1" w:semiHidden="1" w:unhideWhenUsed="1"/>
-    <w:lsdException w:name="Table Grid 2" w:semiHidden="1" w:unhideWhenUsed="1"/>
-    <w:lsdException w:name="Table Grid 3" w:semiHidden="1" w:unhideWhenUsed="1"/>
-    <w:lsdException w:name="Table Grid 4" w:semiHidden="1" w:unhideWhenUsed="1"/>
-    <w:lsdException w:name="Table Grid 5" w:semiHidden="1" w:unhideWhenUsed="1"/>
-    <w:lsdException w:name="Table Grid 6" w:semiHidden="1" w:unhideWhenUsed="1"/>
-    <w:lsdException w:name="Table Grid 7" w:semiHidden="1" w:unhideWhenUsed="1"/>
-    <w:lsdException w:name="Table Grid 8" w:semiHidden="1" w:unhideWhenUsed="1"/>
-    <w:lsdException w:name="Table List 1" w:semiHidden="1" w:unhideWhenUsed="1"/>
-    <w:lsdException w:name="Table List 2" w:semiHidden="1" w:unhideWhenUsed="1"/>
-    <w:lsdException w:name="Table List 3" w:semiHidden="1" w:unhideWhenUsed="1"/>
-    <w:lsdException w:name="Table List 4" w:semiHidden="1" w:unhideWhenUsed="1"/>
-    <w:lsdException w:name="Table List 5" w:semiHidden="1" w:unhideWhenUsed="1"/>
-    <w:lsdException w:name="Table List 6" w:semiHidden="1" w:unhideWhenUsed="1"/>
-    <w:lsdException w:name="Table List 7" w:semiHidden="1" w:unhideWhenUsed="1"/>
-    <w:lsdException w:name="Table List 8" w:semiHidden="1" w:unhideWhenUsed="1"/>
-    <w:lsdException w:name="Table 3D effects 1" w:semiHidden="1" w:unhideWhenUsed="1"/>
-    <w:lsdException w:name="Table 3D effects 2" w:semiHidden="1" w:unhideWhenUsed="1"/>
-    <w:lsdException w:name="Table 3D effects 3" w:semiHidden="1" w:unhideWhenUsed="1"/>
-    <w:lsdException w:name="Table Contemporary" w:semiHidden="1" w:unhideWhenUsed="1"/>
-    <w:lsdException w:name="Table Elegant" w:semiHidden="1" w:unhideWhenUsed="1"/>
-    <w:lsdException w:name="Table Professional" w:semiHidden="1" w:unhideWhenUsed="1"/>
-    <w:lsdException w:name="Table Subtle 1" w:semiHidden="1" w:unhideWhenUsed="1"/>
-    <w:lsdException w:name="Table Subtle 2" w:semiHidden="1" w:unhideWhenUsed="1"/>
-    <w:lsdException w:name="Table Web 1" w:semiHidden="1" w:unhideWhenUsed="1"/>
-    <w:lsdException w:name="Table Web 2" w:semiHidden="1" w:unhideWhenUsed="1"/>
-    <w:lsdException w:name="Table Web 3" w:semiHidden="1" w:unhideWhenUsed="1"/>
-    <w:lsdException w:name="Balloon Text" w:semiHidden="1" w:unhideWhenUsed="1"/>
-    <w:lsdException w:name="Table Grid" w:uiPriority="39"/>
-    <w:lsdException w:name="Table Theme" w:semiHidden="1" w:unhideWhenUsed="1"/>
-    <w:lsdException w:name="Placeholder Text" w:semiHidden="1"/>
-    <w:lsdException w:name="No Spacing" w:semiHidden="1" w:uiPriority="10" w:unhideWhenUsed="1" w:qFormat="1"/>
-    <w:lsdException w:name="Light Shading" w:uiPriority="60"/>
-    <w:lsdException w:name="Light List" w:uiPriority="61"/>
-    <w:lsdException w:name="Light Grid" w:uiPriority="62"/>
-    <w:lsdException w:name="Medium Shading 1" w:uiPriority="63"/>
-    <w:lsdException w:name="Medium Shading 2" w:uiPriority="64"/>
-    <w:lsdException w:name="Medium List 1" w:uiPriority="65"/>
-    <w:lsdException w:name="Medium List 2" w:uiPriority="66"/>
-    <w:lsdException w:name="Medium Grid 1" w:uiPriority="67"/>
-    <w:lsdException w:name="Medium Grid 2" w:uiPriority="68"/>
-    <w:lsdException w:name="Medium Grid 3" w:uiPriority="69"/>
-    <w:lsdException w:name="Dark List" w:uiPriority="70"/>
-    <w:lsdException w:name="Colorful Shading" w:uiPriority="71"/>
-    <w:lsdException w:name="Colorful List" w:uiPriority="72"/>
-    <w:lsdException w:name="Colorful Grid" w:uiPriority="73"/>
-    <w:lsdException w:name="Light Shading Accent 1" w:uiPriority="60"/>
-    <w:lsdException w:name="Light List Accent 1" w:uiPriority="61"/>
-    <w:lsdException w:name="Light Grid Accent 1" w:uiPriority="62"/>
-    <w:lsdException w:name="Medium Shading 1 Accent 1" w:uiPriority="63"/>
-    <w:lsdException w:name="Medium Shading 2 Accent 1" w:uiPriority="64"/>
-    <w:lsdException w:name="Medium List 1 Accent 1" w:uiPriority="65"/>
-    <w:lsdException w:name="Revision" w:semiHidden="1"/>
-    <w:lsdException w:name="List Paragraph" w:semiHidden="1" w:uiPriority="34" w:unhideWhenUsed="1" w:qFormat="1"/>
-    <w:lsdException w:name="Quote" w:uiPriority="29" w:qFormat="1"/>
-    <w:lsdException w:name="Intense Quote" w:semiHidden="1" w:uiPriority="30" w:unhideWhenUsed="1" w:qFormat="1"/>
-    <w:lsdException w:name="Medium List 2 Accent 1" w:uiPriority="66"/>
-    <w:lsdException w:name="Medium Grid 1 Accent 1" w:uiPriority="67"/>
-    <w:lsdException w:name="Medium Grid 2 Accent 1" w:uiPriority="68"/>
-    <w:lsdException w:name="Medium Grid 3 Accent 1" w:uiPriority="69"/>
-    <w:lsdException w:name="Dark List Accent 1" w:uiPriority="70"/>
-    <w:lsdException w:name="Colorful Shading Accent 1" w:uiPriority="71"/>
-    <w:lsdException w:name="Colorful List Accent 1" w:uiPriority="72"/>
-    <w:lsdException w:name="Colorful Grid Accent 1" w:uiPriority="73"/>
-    <w:lsdException w:name="Light Shading Accent 2" w:uiPriority="60"/>
-    <w:lsdException w:name="Light List Accent 2" w:uiPriority="61"/>
-    <w:lsdException w:name="Light Grid Accent 2" w:uiPriority="62"/>
-    <w:lsdException w:name="Medium Shading 1 Accent 2" w:uiPriority="63"/>
-    <w:lsdException w:name="Medium Shading 2 Accent 2" w:uiPriority="64"/>
-    <w:lsdException w:name="Medium List 1 Accent 2" w:uiPriority="65"/>
-    <w:lsdException w:name="Medium List 2 Accent 2" w:uiPriority="66"/>
-    <w:lsdException w:name="Medium Grid 1 Accent 2" w:uiPriority="67"/>
-    <w:lsdException w:name="Medium Grid 2 Accent 2" w:uiPriority="68"/>
-    <w:lsdException w:name="Medium Grid 3 Accent 2" w:uiPriority="69"/>
-    <w:lsdException w:name="Dark List Accent 2" w:uiPriority="70"/>
-    <w:lsdException w:name="Colorful Shading Accent 2" w:uiPriority="71"/>
-    <w:lsdException w:name="Colorful List Accent 2" w:uiPriority="72"/>
-    <w:lsdException w:name="Colorful Grid Accent 2" w:uiPriority="73"/>
-    <w:lsdException w:name="Light Shading Accent 3" w:uiPriority="60"/>
-    <w:lsdException w:name="Light List Accent 3" w:uiPriority="61"/>
-    <w:lsdException w:name="Light Grid Accent 3" w:uiPriority="62"/>
-    <w:lsdException w:name="Medium Shading 1 Accent 3" w:uiPriority="63"/>
-    <w:lsdException w:name="Medium Shading 2 Accent 3" w:uiPriority="64"/>
-    <w:lsdException w:name="Medium List 1 Accent 3" w:uiPriority="65"/>
-    <w:lsdException w:name="Medium List 2 Accent 3" w:uiPriority="66"/>
-    <w:lsdException w:name="Medium Grid 1 Accent 3" w:uiPriority="67"/>
-    <w:lsdException w:name="Medium Grid 2 Accent 3" w:uiPriority="68"/>
-    <w:lsdException w:name="Medium Grid 3 Accent 3" w:uiPriority="69"/>
-    <w:lsdException w:name="Dark List Accent 3" w:uiPriority="70"/>
-    <w:lsdException w:name="Colorful Shading Accent 3" w:uiPriority="71"/>
-    <w:lsdException w:name="Colorful List Accent 3" w:uiPriority="72"/>
-    <w:lsdException w:name="Colorful Grid Accent 3" w:uiPriority="73"/>
-    <w:lsdException w:name="Light Shading Accent 4" w:uiPriority="60"/>
-    <w:lsdException w:name="Light List Accent 4" w:uiPriority="61"/>
-    <w:lsdException w:name="Light Grid Accent 4" w:uiPriority="62"/>
-    <w:lsdException w:name="Medium Shading 1 Accent 4" w:uiPriority="63"/>
-    <w:lsdException w:name="Medium Shading 2 Accent 4" w:uiPriority="64"/>
-    <w:lsdException w:name="Medium List 1 Accent 4" w:uiPriority="65"/>
-    <w:lsdException w:name="Medium List 2 Accent 4" w:uiPriority="66"/>
-    <w:lsdException w:name="Medium Grid 1 Accent 4" w:uiPriority="67"/>
-    <w:lsdException w:name="Medium Grid 2 Accent 4" w:uiPriority="68"/>
-    <w:lsdException w:name="Medium Grid 3 Accent 4" w:uiPriority="69"/>
-    <w:lsdException w:name="Dark List Accent 4" w:uiPriority="70"/>
-    <w:lsdException w:name="Colorful Shading Accent 4" w:uiPriority="71"/>
-    <w:lsdException w:name="Colorful List Accent 4" w:uiPriority="72"/>
-    <w:lsdException w:name="Colorful Grid Accent 4" w:uiPriority="73"/>
-    <w:lsdException w:name="Light Shading Accent 5" w:uiPriority="60"/>
-    <w:lsdException w:name="Light List Accent 5" w:uiPriority="61"/>
-    <w:lsdException w:name="Light Grid Accent 5" w:uiPriority="62"/>
-    <w:lsdException w:name="Medium Shading 1 Accent 5" w:uiPriority="63"/>
-    <w:lsdException w:name="Medium Shading 2 Accent 5" w:uiPriority="64"/>
-    <w:lsdException w:name="Medium List 1 Accent 5" w:uiPriority="65"/>
-    <w:lsdException w:name="Medium List 2 Accent 5" w:uiPriority="66"/>
-    <w:lsdException w:name="Medium Grid 1 Accent 5" w:uiPriority="67"/>
-    <w:lsdException w:name="Medium Grid 2 Accent 5" w:uiPriority="68"/>
-    <w:lsdException w:name="Medium Grid 3 Accent 5" w:uiPriority="69"/>
-    <w:lsdException w:name="Dark List Accent 5" w:uiPriority="70"/>
-    <w:lsdException w:name="Colorful Shading Accent 5" w:uiPriority="71"/>
-    <w:lsdException w:name="Colorful List Accent 5" w:uiPriority="72"/>
-    <w:lsdException w:name="Colorful Grid Accent 5" w:uiPriority="73"/>
-    <w:lsdException w:name="Light Shading Accent 6" w:uiPriority="60"/>
-    <w:lsdException w:name="Light List Accent 6" w:uiPriority="61"/>
-    <w:lsdException w:name="Light Grid Accent 6" w:uiPriority="62"/>
-    <w:lsdException w:name="Medium Shading 1 Accent 6" w:uiPriority="63"/>
-    <w:lsdException w:name="Medium Shading 2 Accent 6" w:uiPriority="64"/>
-    <w:lsdException w:name="Medium List 1 Accent 6" w:uiPriority="65"/>
-    <w:lsdException w:name="Medium List 2 Accent 6" w:uiPriority="66"/>
-    <w:lsdException w:name="Medium Grid 1 Accent 6" w:uiPriority="67"/>
-    <w:lsdException w:name="Medium Grid 2 Accent 6" w:uiPriority="68"/>
-    <w:lsdException w:name="Medium Grid 3 Accent 6" w:uiPriority="69"/>
-    <w:lsdException w:name="Dark List Accent 6" w:uiPriority="70"/>
-    <w:lsdException w:name="Colorful Shading Accent 6" w:uiPriority="71"/>
-    <w:lsdException w:name="Colorful List Accent 6" w:uiPriority="72"/>
-    <w:lsdException w:name="Colorful Grid Accent 6" w:uiPriority="73"/>
-    <w:lsdException w:name="Subtle Emphasis" w:semiHidden="1" w:uiPriority="19" w:unhideWhenUsed="1" w:qFormat="1"/>
-    <w:lsdException w:name="Intense Emphasis" w:semiHidden="1" w:uiPriority="21" w:unhideWhenUsed="1" w:qFormat="1"/>
-    <w:lsdException w:name="Subtle Reference" w:semiHidden="1" w:uiPriority="31" w:unhideWhenUsed="1" w:qFormat="1"/>
-    <w:lsdException w:name="Intense Reference" w:semiHidden="1" w:uiPriority="32" w:unhideWhenUsed="1" w:qFormat="1"/>
-    <w:lsdException w:name="Book Title" w:semiHidden="1" w:uiPriority="33" w:unhideWhenUsed="1" w:qFormat="1"/>
-    <w:lsdException w:name="Bibliography" w:semiHidden="1" w:uiPriority="37" w:unhideWhenUsed="1"/>
-    <w:lsdException w:name="TOC Heading" w:semiHidden="1" w:uiPriority="39" w:unhideWhenUsed="1" w:qFormat="1"/>
+  <w:latentStyles w:defLockedState="0" w:defUIPriority="99" w:defSemiHidden="1" w:defUnhideWhenUsed="1" w:defQFormat="0" w:count="267">
+    <w:lsdException w:name="Normal" w:semiHidden="0" w:uiPriority="0" w:unhideWhenUsed="0" w:qFormat="1"/>
+    <w:lsdException w:name="heading 1" w:semiHidden="0" w:uiPriority="9" w:unhideWhenUsed="0" w:qFormat="1"/>
+    <w:lsdException w:name="heading 2" w:uiPriority="9" w:qFormat="1"/>
+    <w:lsdException w:name="heading 3" w:uiPriority="9" w:qFormat="1"/>
+    <w:lsdException w:name="heading 4" w:uiPriority="9" w:qFormat="1"/>
+    <w:lsdException w:name="heading 5" w:uiPriority="9" w:qFormat="1"/>
+    <w:lsdException w:name="heading 6" w:uiPriority="9" w:qFormat="1"/>
+    <w:lsdException w:name="heading 7" w:uiPriority="9" w:qFormat="1"/>
+    <w:lsdException w:name="heading 8" w:uiPriority="9" w:qFormat="1"/>
+    <w:lsdException w:name="heading 9" w:uiPriority="9" w:qFormat="1"/>
+    <w:lsdException w:name="toc 1" w:uiPriority="39" w:qFormat="1"/>
+    <w:lsdException w:name="toc 2" w:uiPriority="39" w:qFormat="1"/>
+    <w:lsdException w:name="toc 3" w:uiPriority="39"/>
+    <w:lsdException w:name="toc 4" w:uiPriority="39"/>
+    <w:lsdException w:name="toc 5" w:uiPriority="39"/>
+    <w:lsdException w:name="toc 6" w:uiPriority="39"/>
+    <w:lsdException w:name="toc 7" w:uiPriority="39"/>
+    <w:lsdException w:name="toc 8" w:uiPriority="39"/>
+    <w:lsdException w:name="toc 9" w:uiPriority="39"/>
+    <w:lsdException w:name="header" w:qFormat="1"/>
+    <w:lsdException w:name="footer" w:qFormat="1"/>
+    <w:lsdException w:name="caption" w:uiPriority="35" w:qFormat="1"/>
+    <w:lsdException w:name="List Bullet" w:qFormat="1"/>
+    <w:lsdException w:name="List Number" w:semiHidden="0" w:uiPriority="13" w:unhideWhenUsed="0" w:qFormat="1"/>
+    <w:lsdException w:name="Title" w:uiPriority="10" w:qFormat="1"/>
+    <w:lsdException w:name="Default Paragraph Font" w:uiPriority="1"/>
+    <w:lsdException w:name="Subtitle" w:uiPriority="11" w:qFormat="1"/>
+    <w:lsdException w:name="Note Heading" w:semiHidden="0" w:unhideWhenUsed="0"/>
+    <w:lsdException w:name="Strong" w:uiPriority="8" w:qFormat="1"/>
+    <w:lsdException w:name="Emphasis" w:uiPriority="20" w:qFormat="1"/>
+    <w:lsdException w:name="Table Grid" w:semiHidden="0" w:uiPriority="39" w:unhideWhenUsed="0"/>
+    <w:lsdException w:name="Placeholder Text" w:unhideWhenUsed="0"/>
+    <w:lsdException w:name="No Spacing" w:uiPriority="10" w:qFormat="1"/>
+    <w:lsdException w:name="Light Shading" w:semiHidden="0" w:uiPriority="60" w:unhideWhenUsed="0"/>
+    <w:lsdException w:name="Light List" w:semiHidden="0" w:uiPriority="61" w:unhideWhenUsed="0"/>
+    <w:lsdException w:name="Light Grid" w:semiHidden="0" w:uiPriority="62" w:unhideWhenUsed="0"/>
+    <w:lsdException w:name="Medium Shading 1" w:semiHidden="0" w:uiPriority="63" w:unhideWhenUsed="0"/>
+    <w:lsdException w:name="Medium Shading 2" w:semiHidden="0" w:uiPriority="64" w:unhideWhenUsed="0"/>
+    <w:lsdException w:name="Medium List 1" w:semiHidden="0" w:uiPriority="65" w:unhideWhenUsed="0"/>
+    <w:lsdException w:name="Medium List 2" w:semiHidden="0" w:uiPriority="66" w:unhideWhenUsed="0"/>
+    <w:lsdException w:name="Medium Grid 1" w:semiHidden="0" w:uiPriority="67" w:unhideWhenUsed="0"/>
+    <w:lsdException w:name="Medium Grid 2" w:semiHidden="0" w:uiPriority="68" w:unhideWhenUsed="0"/>
+    <w:lsdException w:name="Medium Grid 3" w:semiHidden="0" w:uiPriority="69" w:unhideWhenUsed="0"/>
+    <w:lsdException w:name="Dark List" w:semiHidden="0" w:uiPriority="70" w:unhideWhenUsed="0"/>
+    <w:lsdException w:name="Colorful Shading" w:semiHidden="0" w:uiPriority="71" w:unhideWhenUsed="0"/>
+    <w:lsdException w:name="Colorful List" w:semiHidden="0" w:uiPriority="72" w:unhideWhenUsed="0"/>
+    <w:lsdException w:name="Colorful Grid" w:semiHidden="0" w:uiPriority="73" w:unhideWhenUsed="0"/>
+    <w:lsdException w:name="Light Shading Accent 1" w:semiHidden="0" w:uiPriority="60" w:unhideWhenUsed="0"/>
+    <w:lsdException w:name="Light List Accent 1" w:semiHidden="0" w:uiPriority="61" w:unhideWhenUsed="0"/>
+    <w:lsdException w:name="Light Grid Accent 1" w:semiHidden="0" w:uiPriority="62" w:unhideWhenUsed="0"/>
+    <w:lsdException w:name="Medium Shading 1 Accent 1" w:semiHidden="0" w:uiPriority="63" w:unhideWhenUsed="0"/>
+    <w:lsdException w:name="Medium Shading 2 Accent 1" w:semiHidden="0" w:uiPriority="64" w:unhideWhenUsed="0"/>
+    <w:lsdException w:name="Medium List 1 Accent 1" w:semiHidden="0" w:uiPriority="65" w:unhideWhenUsed="0"/>
+    <w:lsdException w:name="Revision" w:unhideWhenUsed="0"/>
+    <w:lsdException w:name="List Paragraph" w:uiPriority="34" w:qFormat="1"/>
+    <w:lsdException w:name="Quote" w:semiHidden="0" w:uiPriority="29" w:unhideWhenUsed="0" w:qFormat="1"/>
+    <w:lsdException w:name="Intense Quote" w:uiPriority="30" w:qFormat="1"/>
+    <w:lsdException w:name="Medium List 2 Accent 1" w:semiHidden="0" w:uiPriority="66" w:unhideWhenUsed="0"/>
+    <w:lsdException w:name="Medium Grid 1 Accent 1" w:semiHidden="0" w:uiPriority="67" w:unhideWhenUsed="0"/>
+    <w:lsdException w:name="Medium Grid 2 Accent 1" w:semiHidden="0" w:uiPriority="68" w:unhideWhenUsed="0"/>
+    <w:lsdException w:name="Medium Grid 3 Accent 1" w:semiHidden="0" w:uiPriority="69" w:unhideWhenUsed="0"/>
+    <w:lsdException w:name="Dark List Accent 1" w:semiHidden="0" w:uiPriority="70" w:unhideWhenUsed="0"/>
+    <w:lsdException w:name="Colorful Shading Accent 1" w:semiHidden="0" w:uiPriority="71" w:unhideWhenUsed="0"/>
+    <w:lsdException w:name="Colorful List Accent 1" w:semiHidden="0" w:uiPriority="72" w:unhideWhenUsed="0"/>
+    <w:lsdException w:name="Colorful Grid Accent 1" w:semiHidden="0" w:uiPriority="73" w:unhideWhenUsed="0"/>
+    <w:lsdException w:name="Light Shading Accent 2" w:semiHidden="0" w:uiPriority="60" w:unhideWhenUsed="0"/>
+    <w:lsdException w:name="Light List Accent 2" w:semiHidden="0" w:uiPriority="61" w:unhideWhenUsed="0"/>
+    <w:lsdException w:name="Light Grid Accent 2" w:semiHidden="0" w:uiPriority="62" w:unhideWhenUsed="0"/>
+    <w:lsdException w:name="Medium Shading 1 Accent 2" w:semiHidden="0" w:uiPriority="63" w:unhideWhenUsed="0"/>
+    <w:lsdException w:name="Medium Shading 2 Accent 2" w:semiHidden="0" w:uiPriority="64" w:unhideWhenUsed="0"/>
+    <w:lsdException w:name="Medium List 1 Accent 2" w:semiHidden="0" w:uiPriority="65" w:unhideWhenUsed="0"/>
+    <w:lsdException w:name="Medium List 2 Accent 2" w:semiHidden="0" w:uiPriority="66" w:unhideWhenUsed="0"/>
+    <w:lsdException w:name="Medium Grid 1 Accent 2" w:semiHidden="0" w:uiPriority="67" w:unhideWhenUsed="0"/>
+    <w:lsdException w:name="Medium Grid 2 Accent 2" w:semiHidden="0" w:uiPriority="68" w:unhideWhenUsed="0"/>
+    <w:lsdException w:name="Medium Grid 3 Accent 2" w:semiHidden="0" w:uiPriority="69" w:unhideWhenUsed="0"/>
+    <w:lsdException w:name="Dark List Accent 2" w:semiHidden="0" w:uiPriority="70" w:unhideWhenUsed="0"/>
+    <w:lsdException w:name="Colorful Shading Accent 2" w:semiHidden="0" w:uiPriority="71" w:unhideWhenUsed="0"/>
+    <w:lsdException w:name="Colorful List Accent 2" w:semiHidden="0" w:uiPriority="72" w:unhideWhenUsed="0"/>
+    <w:lsdException w:name="Colorful Grid Accent 2" w:semiHidden="0" w:uiPriority="73" w:unhideWhenUsed="0"/>
+    <w:lsdException w:name="Light Shading Accent 3" w:semiHidden="0" w:uiPriority="60" w:unhideWhenUsed="0"/>
+    <w:lsdException w:name="Light List Accent 3" w:semiHidden="0" w:uiPriority="61" w:unhideWhenUsed="0"/>
+    <w:lsdException w:name="Light Grid Accent 3" w:semiHidden="0" w:uiPriority="62" w:unhideWhenUsed="0"/>
+    <w:lsdException w:name="Medium Shading 1 Accent 3" w:semiHidden="0" w:uiPriority="63" w:unhideWhenUsed="0"/>
+    <w:lsdException w:name="Medium Shading 2 Accent 3" w:semiHidden="0" w:uiPriority="64" w:unhideWhenUsed="0"/>
+    <w:lsdException w:name="Medium List 1 Accent 3" w:semiHidden="0" w:uiPriority="65" w:unhideWhenUsed="0"/>
+    <w:lsdException w:name="Medium List 2 Accent 3" w:semiHidden="0" w:uiPriority="66" w:unhideWhenUsed="0"/>
+    <w:lsdException w:name="Medium Grid 1 Accent 3" w:semiHidden="0" w:uiPriority="67" w:unhideWhenUsed="0"/>
+    <w:lsdException w:name="Medium Grid 2 Accent 3" w:semiHidden="0" w:uiPriority="68" w:unhideWhenUsed="0"/>
+    <w:lsdException w:name="Medium Grid 3 Accent 3" w:semiHidden="0" w:uiPriority="69" w:unhideWhenUsed="0"/>
+    <w:lsdException w:name="Dark List Accent 3" w:semiHidden="0" w:uiPriority="70" w:unhideWhenUsed="0"/>
+    <w:lsdException w:name="Colorful Shading Accent 3" w:semiHidden="0" w:uiPriority="71" w:unhideWhenUsed="0"/>
+    <w:lsdException w:name="Colorful List Accent 3" w:semiHidden="0" w:uiPriority="72" w:unhideWhenUsed="0"/>
+    <w:lsdException w:name="Colorful Grid Accent 3" w:semiHidden="0" w:uiPriority="73" w:unhideWhenUsed="0"/>
+    <w:lsdException w:name="Light Shading Accent 4" w:semiHidden="0" w:uiPriority="60" w:unhideWhenUsed="0"/>
+    <w:lsdException w:name="Light List Accent 4" w:semiHidden="0" w:uiPriority="61" w:unhideWhenUsed="0"/>
+    <w:lsdException w:name="Light Grid Accent 4" w:semiHidden="0" w:uiPriority="62" w:unhideWhenUsed="0"/>
+    <w:lsdException w:name="Medium Shading 1 Accent 4" w:semiHidden="0" w:uiPriority="63" w:unhideWhenUsed="0"/>
+    <w:lsdException w:name="Medium Shading 2 Accent 4" w:semiHidden="0" w:uiPriority="64" w:unhideWhenUsed="0"/>
+    <w:lsdException w:name="Medium List 1 Accent 4" w:semiHidden="0" w:uiPriority="65" w:unhideWhenUsed="0"/>
+    <w:lsdException w:name="Medium List 2 Accent 4" w:semiHidden="0" w:uiPriority="66" w:unhideWhenUsed="0"/>
+    <w:lsdException w:name="Medium Grid 1 Accent 4" w:semiHidden="0" w:uiPriority="67" w:unhideWhenUsed="0"/>
+    <w:lsdException w:name="Medium Grid 2 Accent 4" w:semiHidden="0" w:uiPriority="68" w:unhideWhenUsed="0"/>
+    <w:lsdException w:name="Medium Grid 3 Accent 4" w:semiHidden="0" w:uiPriority="69" w:unhideWhenUsed="0"/>
+    <w:lsdException w:name="Dark List Accent 4" w:semiHidden="0" w:uiPriority="70" w:unhideWhenUsed="0"/>
+    <w:lsdException w:name="Colorful Shading Accent 4" w:semiHidden="0" w:uiPriority="71" w:unhideWhenUsed="0"/>
+    <w:lsdException w:name="Colorful List Accent 4" w:semiHidden="0" w:uiPriority="72" w:unhideWhenUsed="0"/>
+    <w:lsdException w:name="Colorful Grid Accent 4" w:semiHidden="0" w:uiPriority="73" w:unhideWhenUsed="0"/>
+    <w:lsdException w:name="Light Shading Accent 5" w:semiHidden="0" w:uiPriority="60" w:unhideWhenUsed="0"/>
+    <w:lsdException w:name="Light List Accent 5" w:semiHidden="0" w:uiPriority="61" w:unhideWhenUsed="0"/>
+    <w:lsdException w:name="Light Grid Accent 5" w:semiHidden="0" w:uiPriority="62" w:unhideWhenUsed="0"/>
+    <w:lsdException w:name="Medium Shading 1 Accent 5" w:semiHidden="0" w:uiPriority="63" w:unhideWhenUsed="0"/>
+    <w:lsdException w:name="Medium Shading 2 Accent 5" w:semiHidden="0" w:uiPriority="64" w:unhideWhenUsed="0"/>
+    <w:lsdException w:name="Medium List 1 Accent 5" w:semiHidden="0" w:uiPriority="65" w:unhideWhenUsed="0"/>
+    <w:lsdException w:name="Medium List 2 Accent 5" w:semiHidden="0" w:uiPriority="66" w:unhideWhenUsed="0"/>
+    <w:lsdException w:name="Medium Grid 1 Accent 5" w:semiHidden="0" w:uiPriority="67" w:unhideWhenUsed="0"/>
+    <w:lsdException w:name="Medium Grid 2 Accent 5" w:semiHidden="0" w:uiPriority="68" w:unhideWhenUsed="0"/>
+    <w:lsdException w:name="Medium Grid 3 Accent 5" w:semiHidden="0" w:uiPriority="69" w:unhideWhenUsed="0"/>
+    <w:lsdException w:name="Dark List Accent 5" w:semiHidden="0" w:uiPriority="70" w:unhideWhenUsed="0"/>
+    <w:lsdException w:name="Colorful Shading Accent 5" w:semiHidden="0" w:uiPriority="71" w:unhideWhenUsed="0"/>
+    <w:lsdException w:name="Colorful List Accent 5" w:semiHidden="0" w:uiPriority="72" w:unhideWhenUsed="0"/>
+    <w:lsdException w:name="Colorful Grid Accent 5" w:semiHidden="0" w:uiPriority="73" w:unhideWhenUsed="0"/>
+    <w:lsdException w:name="Light Shading Accent 6" w:semiHidden="0" w:uiPriority="60" w:unhideWhenUsed="0"/>
+    <w:lsdException w:name="Light List Accent 6" w:semiHidden="0" w:uiPriority="61" w:unhideWhenUsed="0"/>
+    <w:lsdException w:name="Light Grid Accent 6" w:semiHidden="0" w:uiPriority="62" w:unhideWhenUsed="0"/>
+    <w:lsdException w:name="Medium Shading 1 Accent 6" w:semiHidden="0" w:uiPriority="63" w:unhideWhenUsed="0"/>
+    <w:lsdException w:name="Medium Shading 2 Accent 6" w:semiHidden="0" w:uiPriority="64" w:unhideWhenUsed="0"/>
+    <w:lsdException w:name="Medium List 1 Accent 6" w:semiHidden="0" w:uiPriority="65" w:unhideWhenUsed="0"/>
+    <w:lsdException w:name="Medium List 2 Accent 6" w:semiHidden="0" w:uiPriority="66" w:unhideWhenUsed="0"/>
+    <w:lsdException w:name="Medium Grid 1 Accent 6" w:semiHidden="0" w:uiPriority="67" w:unhideWhenUsed="0"/>
+    <w:lsdException w:name="Medium Grid 2 Accent 6" w:semiHidden="0" w:uiPriority="68" w:unhideWhenUsed="0"/>
+    <w:lsdException w:name="Medium Grid 3 Accent 6" w:semiHidden="0" w:uiPriority="69" w:unhideWhenUsed="0"/>
+    <w:lsdException w:name="Dark List Accent 6" w:semiHidden="0" w:uiPriority="70" w:unhideWhenUsed="0"/>
+    <w:lsdException w:name="Colorful Shading Accent 6" w:semiHidden="0" w:uiPriority="71" w:unhideWhenUsed="0"/>
+    <w:lsdException w:name="Colorful List Accent 6" w:semiHidden="0" w:uiPriority="72" w:unhideWhenUsed="0"/>
+    <w:lsdException w:name="Colorful Grid Accent 6" w:semiHidden="0" w:uiPriority="73" w:unhideWhenUsed="0"/>
+    <w:lsdException w:name="Subtle Emphasis" w:uiPriority="19" w:qFormat="1"/>
+    <w:lsdException w:name="Intense Emphasis" w:uiPriority="21" w:qFormat="1"/>
+    <w:lsdException w:name="Subtle Reference" w:uiPriority="31" w:qFormat="1"/>
+    <w:lsdException w:name="Intense Reference" w:uiPriority="32" w:qFormat="1"/>
+    <w:lsdException w:name="Book Title" w:uiPriority="33" w:qFormat="1"/>
+    <w:lsdException w:name="Bibliography" w:uiPriority="37"/>
+    <w:lsdException w:name="TOC Heading" w:uiPriority="39" w:qFormat="1"/>
   </w:latentStyles>
   <w:style w:type="paragraph" w:default="1" w:styleId="Normal">
     <w:name w:val="Normal"/>
     <w:qFormat/>
-    <w:rsid w:val="00AC04BA"/>
+    <w:rsid w:val="00AF3392"/>
     <w:pPr>
       <w:spacing w:after="0" w:line="240" w:lineRule="auto"/>
     </w:pPr>
@@ -6872,7 +8008,7 @@
       <w:lang w:val="es-ES" w:eastAsia="ja-JP"/>
     </w:rPr>
   </w:style>
-  <w:style w:type="paragraph" w:styleId="Descripcin">
+  <w:style w:type="paragraph" w:styleId="Epgrafe">
     <w:name w:val="caption"/>
     <w:basedOn w:val="Normal"/>
     <w:next w:val="Normal"/>
@@ -7046,11 +8182,11 @@
       <w:spacing w:val="0"/>
     </w:rPr>
   </w:style>
-  <w:style w:type="paragraph" w:styleId="Puesto">
+  <w:style w:type="paragraph" w:styleId="Ttulo">
     <w:name w:val="Title"/>
     <w:basedOn w:val="Normal"/>
     <w:next w:val="Subttulo"/>
-    <w:link w:val="PuestoCar"/>
+    <w:link w:val="TtuloCar"/>
     <w:uiPriority w:val="1"/>
     <w:qFormat/>
     <w:pPr>
@@ -7068,10 +8204,1206 @@
       <w:lang w:val="es-ES" w:eastAsia="ja-JP"/>
     </w:rPr>
   </w:style>
-  <w:style w:type="character" w:customStyle="1" w:styleId="PuestoCar">
-    <w:name w:val="Puesto Car"/>
+  <w:style w:type="character" w:customStyle="1" w:styleId="TtuloCar">
+    <w:name w:val="Título Car"/>
     <w:basedOn w:val="Fuentedeprrafopredeter"/>
-    <w:link w:val="Puesto"/>
+    <w:link w:val="Ttulo"/>
+    <w:uiPriority w:val="1"/>
+    <w:rPr>
+      <w:rFonts w:asciiTheme="majorHAnsi" w:eastAsiaTheme="majorEastAsia" w:hAnsiTheme="majorHAnsi" w:cstheme="majorBidi"/>
+      <w:b/>
+      <w:caps/>
+      <w:color w:val="2A2A2A" w:themeColor="text2"/>
+      <w:kern w:val="28"/>
+      <w:sz w:val="100"/>
+      <w:szCs w:val="56"/>
+    </w:rPr>
+  </w:style>
+  <w:style w:type="paragraph" w:styleId="Subttulo">
+    <w:name w:val="Subtitle"/>
+    <w:basedOn w:val="Normal"/>
+    <w:next w:val="Autor"/>
+    <w:link w:val="SubttuloCar"/>
+    <w:uiPriority w:val="2"/>
+    <w:qFormat/>
+    <w:pPr>
+      <w:numPr>
+        <w:ilvl w:val="1"/>
+      </w:numPr>
+      <w:spacing w:after="160" w:line="312" w:lineRule="auto"/>
+    </w:pPr>
+    <w:rPr>
+      <w:rFonts w:asciiTheme="majorHAnsi" w:eastAsiaTheme="minorEastAsia" w:hAnsiTheme="majorHAnsi" w:cstheme="minorBidi"/>
+      <w:b/>
+      <w:color w:val="F75952" w:themeColor="accent1"/>
+      <w:sz w:val="50"/>
+      <w:szCs w:val="22"/>
+      <w:lang w:val="es-ES" w:eastAsia="ja-JP"/>
+    </w:rPr>
+  </w:style>
+  <w:style w:type="character" w:customStyle="1" w:styleId="SubttuloCar">
+    <w:name w:val="Subtítulo Car"/>
+    <w:basedOn w:val="Fuentedeprrafopredeter"/>
+    <w:link w:val="Subttulo"/>
+    <w:uiPriority w:val="2"/>
+    <w:rPr>
+      <w:rFonts w:asciiTheme="majorHAnsi" w:eastAsiaTheme="minorEastAsia" w:hAnsiTheme="majorHAnsi"/>
+      <w:b/>
+      <w:color w:val="F75952" w:themeColor="accent1"/>
+      <w:sz w:val="50"/>
+      <w:szCs w:val="22"/>
+    </w:rPr>
+  </w:style>
+  <w:style w:type="paragraph" w:styleId="TDC1">
+    <w:name w:val="toc 1"/>
+    <w:basedOn w:val="Normal"/>
+    <w:next w:val="Normal"/>
+    <w:autoRedefine/>
+    <w:uiPriority w:val="39"/>
+    <w:unhideWhenUsed/>
+    <w:qFormat/>
+    <w:pPr>
+      <w:tabs>
+        <w:tab w:val="right" w:leader="dot" w:pos="8630"/>
+      </w:tabs>
+      <w:spacing w:before="600" w:after="240" w:line="312" w:lineRule="auto"/>
+    </w:pPr>
+    <w:rPr>
+      <w:rFonts w:asciiTheme="majorHAnsi" w:eastAsiaTheme="minorHAnsi" w:hAnsiTheme="majorHAnsi" w:cstheme="minorBidi"/>
+      <w:b/>
+      <w:bCs/>
+      <w:caps/>
+      <w:color w:val="2A2A2A" w:themeColor="text2"/>
+      <w:sz w:val="28"/>
+      <w:lang w:val="es-ES" w:eastAsia="ja-JP"/>
+    </w:rPr>
+  </w:style>
+  <w:style w:type="paragraph" w:styleId="TDC2">
+    <w:name w:val="toc 2"/>
+    <w:basedOn w:val="Normal"/>
+    <w:next w:val="Normal"/>
+    <w:autoRedefine/>
+    <w:uiPriority w:val="39"/>
+    <w:unhideWhenUsed/>
+    <w:qFormat/>
+    <w:pPr>
+      <w:tabs>
+        <w:tab w:val="right" w:leader="dot" w:pos="8630"/>
+      </w:tabs>
+      <w:spacing w:before="120"/>
+    </w:pPr>
+    <w:rPr>
+      <w:rFonts w:asciiTheme="minorHAnsi" w:eastAsiaTheme="minorHAnsi" w:hAnsiTheme="minorHAnsi" w:cstheme="minorBidi"/>
+      <w:bCs/>
+      <w:color w:val="5F5F5F" w:themeColor="text2" w:themeTint="BF"/>
+      <w:szCs w:val="20"/>
+      <w:lang w:val="es-ES" w:eastAsia="ja-JP"/>
+    </w:rPr>
+  </w:style>
+  <w:style w:type="table" w:customStyle="1" w:styleId="Generaltable">
+    <w:name w:val="General table"/>
+    <w:basedOn w:val="Tablanormal"/>
+    <w:uiPriority w:val="99"/>
+    <w:pPr>
+      <w:spacing w:after="0" w:line="240" w:lineRule="auto"/>
+    </w:pPr>
+    <w:tblPr>
+      <w:tblStyleRowBandSize w:val="1"/>
+      <w:tblStyleColBandSize w:val="1"/>
+      <w:tblInd w:w="0" w:type="dxa"/>
+      <w:tblBorders>
+        <w:insideH w:val="single" w:sz="8" w:space="0" w:color="C9C9C9" w:themeColor="text2" w:themeTint="40"/>
+      </w:tblBorders>
+      <w:tblCellMar>
+        <w:top w:w="0" w:type="dxa"/>
+        <w:left w:w="0" w:type="dxa"/>
+        <w:bottom w:w="0" w:type="dxa"/>
+        <w:right w:w="504" w:type="dxa"/>
+      </w:tblCellMar>
+    </w:tblPr>
+    <w:tblStylePr w:type="firstRow">
+      <w:pPr>
+        <w:wordWrap/>
+        <w:spacing w:beforeLines="0" w:before="0" w:beforeAutospacing="0" w:afterLines="0" w:after="0" w:afterAutospacing="0" w:line="240" w:lineRule="auto"/>
+        <w:contextualSpacing w:val="0"/>
+        <w:jc w:val="left"/>
+      </w:pPr>
+      <w:rPr>
+        <w:rFonts w:asciiTheme="majorHAnsi" w:hAnsiTheme="majorHAnsi"/>
+        <w:b/>
+        <w:i w:val="0"/>
+        <w:caps/>
+        <w:smallCaps w:val="0"/>
+        <w:color w:val="2A2A2A" w:themeColor="text2"/>
+        <w:sz w:val="28"/>
+      </w:rPr>
+      <w:tblPr/>
+      <w:trPr>
+        <w:tblHeader/>
+      </w:trPr>
+      <w:tcPr>
+        <w:tcBorders>
+          <w:top w:val="nil"/>
+          <w:left w:val="nil"/>
+          <w:bottom w:val="nil"/>
+          <w:right w:val="nil"/>
+          <w:insideH w:val="nil"/>
+          <w:insideV w:val="nil"/>
+          <w:tl2br w:val="nil"/>
+          <w:tr2bl w:val="nil"/>
+        </w:tcBorders>
+        <w:tcMar>
+          <w:top w:w="576" w:type="dxa"/>
+          <w:left w:w="0" w:type="dxa"/>
+          <w:bottom w:w="360" w:type="dxa"/>
+          <w:right w:w="0" w:type="dxa"/>
+        </w:tcMar>
+      </w:tcPr>
+    </w:tblStylePr>
+    <w:tblStylePr w:type="firstCol">
+      <w:pPr>
+        <w:wordWrap/>
+        <w:jc w:val="right"/>
+      </w:pPr>
+      <w:rPr>
+        <w:b/>
+        <w:i w:val="0"/>
+        <w:color w:val="F75952" w:themeColor="accent1"/>
+        <w:sz w:val="24"/>
+      </w:rPr>
+      <w:tblPr/>
+      <w:tcPr>
+        <w:tcBorders>
+          <w:top w:val="nil"/>
+          <w:left w:val="nil"/>
+          <w:bottom w:val="nil"/>
+          <w:right w:val="nil"/>
+          <w:insideH w:val="nil"/>
+          <w:insideV w:val="nil"/>
+          <w:tl2br w:val="nil"/>
+          <w:tr2bl w:val="nil"/>
+        </w:tcBorders>
+      </w:tcPr>
+    </w:tblStylePr>
+    <w:tblStylePr w:type="band1Horz">
+      <w:tblPr/>
+      <w:tcPr>
+        <w:tcMar>
+          <w:top w:w="216" w:type="dxa"/>
+          <w:left w:w="0" w:type="dxa"/>
+          <w:bottom w:w="216" w:type="dxa"/>
+          <w:right w:w="504" w:type="dxa"/>
+        </w:tcMar>
+      </w:tcPr>
+    </w:tblStylePr>
+    <w:tblStylePr w:type="band2Horz">
+      <w:tblPr/>
+      <w:tcPr>
+        <w:tcMar>
+          <w:top w:w="216" w:type="dxa"/>
+          <w:left w:w="0" w:type="dxa"/>
+          <w:bottom w:w="216" w:type="dxa"/>
+          <w:right w:w="504" w:type="dxa"/>
+        </w:tcMar>
+      </w:tcPr>
+    </w:tblStylePr>
+    <w:tblStylePr w:type="nwCell">
+      <w:pPr>
+        <w:wordWrap/>
+        <w:spacing w:beforeLines="0" w:before="0" w:beforeAutospacing="0" w:afterLines="0" w:after="0" w:afterAutospacing="0" w:line="240" w:lineRule="auto"/>
+        <w:contextualSpacing w:val="0"/>
+        <w:jc w:val="left"/>
+      </w:pPr>
+    </w:tblStylePr>
+  </w:style>
+  <w:style w:type="paragraph" w:customStyle="1" w:styleId="Autor">
+    <w:name w:val="Autor"/>
+    <w:basedOn w:val="Normal"/>
+    <w:uiPriority w:val="3"/>
+    <w:qFormat/>
+    <w:pPr>
+      <w:spacing w:line="312" w:lineRule="auto"/>
+    </w:pPr>
+    <w:rPr>
+      <w:rFonts w:asciiTheme="minorHAnsi" w:eastAsiaTheme="minorHAnsi" w:hAnsiTheme="minorHAnsi" w:cstheme="minorBidi"/>
+      <w:b/>
+      <w:color w:val="2A2A2A" w:themeColor="text2"/>
+      <w:sz w:val="30"/>
+      <w:lang w:val="es-ES" w:eastAsia="ja-JP"/>
+    </w:rPr>
+  </w:style>
+  <w:style w:type="paragraph" w:styleId="Encabezado">
+    <w:name w:val="header"/>
+    <w:basedOn w:val="Normal"/>
+    <w:link w:val="EncabezadoCar"/>
+    <w:uiPriority w:val="99"/>
+    <w:unhideWhenUsed/>
+    <w:qFormat/>
+    <w:rPr>
+      <w:rFonts w:asciiTheme="minorHAnsi" w:eastAsiaTheme="minorHAnsi" w:hAnsiTheme="minorHAnsi" w:cstheme="minorBidi"/>
+      <w:color w:val="5F5F5F" w:themeColor="text2" w:themeTint="BF"/>
+      <w:lang w:val="es-ES" w:eastAsia="ja-JP"/>
+    </w:rPr>
+  </w:style>
+  <w:style w:type="character" w:customStyle="1" w:styleId="EncabezadoCar">
+    <w:name w:val="Encabezado Car"/>
+    <w:basedOn w:val="Fuentedeprrafopredeter"/>
+    <w:link w:val="Encabezado"/>
+    <w:uiPriority w:val="99"/>
+  </w:style>
+  <w:style w:type="paragraph" w:styleId="Listaconnmeros">
+    <w:name w:val="List Number"/>
+    <w:basedOn w:val="Normal"/>
+    <w:uiPriority w:val="13"/>
+    <w:qFormat/>
+    <w:pPr>
+      <w:numPr>
+        <w:numId w:val="16"/>
+      </w:numPr>
+      <w:spacing w:after="200" w:line="312" w:lineRule="auto"/>
+    </w:pPr>
+    <w:rPr>
+      <w:rFonts w:asciiTheme="minorHAnsi" w:eastAsiaTheme="minorHAnsi" w:hAnsiTheme="minorHAnsi" w:cstheme="minorBidi"/>
+      <w:i/>
+      <w:color w:val="5F5F5F" w:themeColor="text2" w:themeTint="BF"/>
+      <w:lang w:val="es-ES" w:eastAsia="ja-JP"/>
+    </w:rPr>
+  </w:style>
+  <w:style w:type="paragraph" w:styleId="NormalWeb">
+    <w:name w:val="Normal (Web)"/>
+    <w:basedOn w:val="Normal"/>
+    <w:uiPriority w:val="99"/>
+    <w:semiHidden/>
+    <w:unhideWhenUsed/>
+    <w:rsid w:val="001F76C5"/>
+    <w:pPr>
+      <w:spacing w:before="100" w:beforeAutospacing="1" w:after="100" w:afterAutospacing="1"/>
+    </w:pPr>
+  </w:style>
+</w:styles>
+</file>
+
+<file path=word/stylesWithEffects.xml><?xml version="1.0" encoding="utf-8"?>
+<w:styles xmlns:wpc="http://schemas.microsoft.com/office/word/2010/wordprocessingCanvas" xmlns:mc="http://schemas.openxmlformats.org/markup-compatibility/2006" xmlns:o="urn:schemas-microsoft-com:office:office" xmlns:r="http://schemas.openxmlformats.org/officeDocument/2006/relationships" xmlns:m="http://schemas.openxmlformats.org/officeDocument/2006/math" xmlns:v="urn:schemas-microsoft-com:vml" xmlns:wp14="http://schemas.microsoft.com/office/word/2010/wordprocessingDrawing" xmlns:wp="http://schemas.openxmlformats.org/drawingml/2006/wordprocessingDrawing" xmlns:w10="urn:schemas-microsoft-com:office:word" xmlns:w="http://schemas.openxmlformats.org/wordprocessingml/2006/main" xmlns:w14="http://schemas.microsoft.com/office/word/2010/wordml" xmlns:wpg="http://schemas.microsoft.com/office/word/2010/wordprocessingGroup" xmlns:wpi="http://schemas.microsoft.com/office/word/2010/wordprocessingInk" xmlns:wne="http://schemas.microsoft.com/office/word/2006/wordml" xmlns:wps="http://schemas.microsoft.com/office/word/2010/wordprocessingShape" mc:Ignorable="w14 wp14">
+  <w:docDefaults>
+    <w:rPrDefault>
+      <w:rPr>
+        <w:rFonts w:asciiTheme="minorHAnsi" w:eastAsiaTheme="minorHAnsi" w:hAnsiTheme="minorHAnsi" w:cstheme="minorBidi"/>
+        <w:color w:val="5F5F5F" w:themeColor="text2" w:themeTint="BF"/>
+        <w:sz w:val="24"/>
+        <w:szCs w:val="24"/>
+        <w:lang w:val="en-US" w:eastAsia="ja-JP" w:bidi="ar-SA"/>
+      </w:rPr>
+    </w:rPrDefault>
+    <w:pPrDefault>
+      <w:pPr>
+        <w:spacing w:after="200" w:line="312" w:lineRule="auto"/>
+      </w:pPr>
+    </w:pPrDefault>
+  </w:docDefaults>
+  <w:latentStyles w:defLockedState="0" w:defUIPriority="99" w:defSemiHidden="1" w:defUnhideWhenUsed="1" w:defQFormat="0" w:count="267">
+    <w:lsdException w:name="Normal" w:semiHidden="0" w:uiPriority="0" w:unhideWhenUsed="0" w:qFormat="1"/>
+    <w:lsdException w:name="heading 1" w:semiHidden="0" w:uiPriority="9" w:unhideWhenUsed="0" w:qFormat="1"/>
+    <w:lsdException w:name="heading 2" w:uiPriority="9" w:qFormat="1"/>
+    <w:lsdException w:name="heading 3" w:uiPriority="9" w:qFormat="1"/>
+    <w:lsdException w:name="heading 4" w:uiPriority="9" w:qFormat="1"/>
+    <w:lsdException w:name="heading 5" w:uiPriority="9" w:qFormat="1"/>
+    <w:lsdException w:name="heading 6" w:uiPriority="9" w:qFormat="1"/>
+    <w:lsdException w:name="heading 7" w:uiPriority="9" w:qFormat="1"/>
+    <w:lsdException w:name="heading 8" w:uiPriority="9" w:qFormat="1"/>
+    <w:lsdException w:name="heading 9" w:uiPriority="9" w:qFormat="1"/>
+    <w:lsdException w:name="toc 1" w:uiPriority="39" w:qFormat="1"/>
+    <w:lsdException w:name="toc 2" w:uiPriority="39" w:qFormat="1"/>
+    <w:lsdException w:name="toc 3" w:uiPriority="39"/>
+    <w:lsdException w:name="toc 4" w:uiPriority="39"/>
+    <w:lsdException w:name="toc 5" w:uiPriority="39"/>
+    <w:lsdException w:name="toc 6" w:uiPriority="39"/>
+    <w:lsdException w:name="toc 7" w:uiPriority="39"/>
+    <w:lsdException w:name="toc 8" w:uiPriority="39"/>
+    <w:lsdException w:name="toc 9" w:uiPriority="39"/>
+    <w:lsdException w:name="header" w:qFormat="1"/>
+    <w:lsdException w:name="footer" w:qFormat="1"/>
+    <w:lsdException w:name="caption" w:uiPriority="35" w:qFormat="1"/>
+    <w:lsdException w:name="List Bullet" w:qFormat="1"/>
+    <w:lsdException w:name="List Number" w:semiHidden="0" w:uiPriority="13" w:unhideWhenUsed="0" w:qFormat="1"/>
+    <w:lsdException w:name="Title" w:uiPriority="10" w:qFormat="1"/>
+    <w:lsdException w:name="Default Paragraph Font" w:uiPriority="1"/>
+    <w:lsdException w:name="Subtitle" w:uiPriority="11" w:qFormat="1"/>
+    <w:lsdException w:name="Note Heading" w:semiHidden="0" w:unhideWhenUsed="0"/>
+    <w:lsdException w:name="Strong" w:uiPriority="8" w:qFormat="1"/>
+    <w:lsdException w:name="Emphasis" w:uiPriority="20" w:qFormat="1"/>
+    <w:lsdException w:name="Table Grid" w:semiHidden="0" w:uiPriority="39" w:unhideWhenUsed="0"/>
+    <w:lsdException w:name="Placeholder Text" w:unhideWhenUsed="0"/>
+    <w:lsdException w:name="No Spacing" w:uiPriority="10" w:qFormat="1"/>
+    <w:lsdException w:name="Light Shading" w:semiHidden="0" w:uiPriority="60" w:unhideWhenUsed="0"/>
+    <w:lsdException w:name="Light List" w:semiHidden="0" w:uiPriority="61" w:unhideWhenUsed="0"/>
+    <w:lsdException w:name="Light Grid" w:semiHidden="0" w:uiPriority="62" w:unhideWhenUsed="0"/>
+    <w:lsdException w:name="Medium Shading 1" w:semiHidden="0" w:uiPriority="63" w:unhideWhenUsed="0"/>
+    <w:lsdException w:name="Medium Shading 2" w:semiHidden="0" w:uiPriority="64" w:unhideWhenUsed="0"/>
+    <w:lsdException w:name="Medium List 1" w:semiHidden="0" w:uiPriority="65" w:unhideWhenUsed="0"/>
+    <w:lsdException w:name="Medium List 2" w:semiHidden="0" w:uiPriority="66" w:unhideWhenUsed="0"/>
+    <w:lsdException w:name="Medium Grid 1" w:semiHidden="0" w:uiPriority="67" w:unhideWhenUsed="0"/>
+    <w:lsdException w:name="Medium Grid 2" w:semiHidden="0" w:uiPriority="68" w:unhideWhenUsed="0"/>
+    <w:lsdException w:name="Medium Grid 3" w:semiHidden="0" w:uiPriority="69" w:unhideWhenUsed="0"/>
+    <w:lsdException w:name="Dark List" w:semiHidden="0" w:uiPriority="70" w:unhideWhenUsed="0"/>
+    <w:lsdException w:name="Colorful Shading" w:semiHidden="0" w:uiPriority="71" w:unhideWhenUsed="0"/>
+    <w:lsdException w:name="Colorful List" w:semiHidden="0" w:uiPriority="72" w:unhideWhenUsed="0"/>
+    <w:lsdException w:name="Colorful Grid" w:semiHidden="0" w:uiPriority="73" w:unhideWhenUsed="0"/>
+    <w:lsdException w:name="Light Shading Accent 1" w:semiHidden="0" w:uiPriority="60" w:unhideWhenUsed="0"/>
+    <w:lsdException w:name="Light List Accent 1" w:semiHidden="0" w:uiPriority="61" w:unhideWhenUsed="0"/>
+    <w:lsdException w:name="Light Grid Accent 1" w:semiHidden="0" w:uiPriority="62" w:unhideWhenUsed="0"/>
+    <w:lsdException w:name="Medium Shading 1 Accent 1" w:semiHidden="0" w:uiPriority="63" w:unhideWhenUsed="0"/>
+    <w:lsdException w:name="Medium Shading 2 Accent 1" w:semiHidden="0" w:uiPriority="64" w:unhideWhenUsed="0"/>
+    <w:lsdException w:name="Medium List 1 Accent 1" w:semiHidden="0" w:uiPriority="65" w:unhideWhenUsed="0"/>
+    <w:lsdException w:name="Revision" w:unhideWhenUsed="0"/>
+    <w:lsdException w:name="List Paragraph" w:uiPriority="34" w:qFormat="1"/>
+    <w:lsdException w:name="Quote" w:semiHidden="0" w:uiPriority="29" w:unhideWhenUsed="0" w:qFormat="1"/>
+    <w:lsdException w:name="Intense Quote" w:uiPriority="30" w:qFormat="1"/>
+    <w:lsdException w:name="Medium List 2 Accent 1" w:semiHidden="0" w:uiPriority="66" w:unhideWhenUsed="0"/>
+    <w:lsdException w:name="Medium Grid 1 Accent 1" w:semiHidden="0" w:uiPriority="67" w:unhideWhenUsed="0"/>
+    <w:lsdException w:name="Medium Grid 2 Accent 1" w:semiHidden="0" w:uiPriority="68" w:unhideWhenUsed="0"/>
+    <w:lsdException w:name="Medium Grid 3 Accent 1" w:semiHidden="0" w:uiPriority="69" w:unhideWhenUsed="0"/>
+    <w:lsdException w:name="Dark List Accent 1" w:semiHidden="0" w:uiPriority="70" w:unhideWhenUsed="0"/>
+    <w:lsdException w:name="Colorful Shading Accent 1" w:semiHidden="0" w:uiPriority="71" w:unhideWhenUsed="0"/>
+    <w:lsdException w:name="Colorful List Accent 1" w:semiHidden="0" w:uiPriority="72" w:unhideWhenUsed="0"/>
+    <w:lsdException w:name="Colorful Grid Accent 1" w:semiHidden="0" w:uiPriority="73" w:unhideWhenUsed="0"/>
+    <w:lsdException w:name="Light Shading Accent 2" w:semiHidden="0" w:uiPriority="60" w:unhideWhenUsed="0"/>
+    <w:lsdException w:name="Light List Accent 2" w:semiHidden="0" w:uiPriority="61" w:unhideWhenUsed="0"/>
+    <w:lsdException w:name="Light Grid Accent 2" w:semiHidden="0" w:uiPriority="62" w:unhideWhenUsed="0"/>
+    <w:lsdException w:name="Medium Shading 1 Accent 2" w:semiHidden="0" w:uiPriority="63" w:unhideWhenUsed="0"/>
+    <w:lsdException w:name="Medium Shading 2 Accent 2" w:semiHidden="0" w:uiPriority="64" w:unhideWhenUsed="0"/>
+    <w:lsdException w:name="Medium List 1 Accent 2" w:semiHidden="0" w:uiPriority="65" w:unhideWhenUsed="0"/>
+    <w:lsdException w:name="Medium List 2 Accent 2" w:semiHidden="0" w:uiPriority="66" w:unhideWhenUsed="0"/>
+    <w:lsdException w:name="Medium Grid 1 Accent 2" w:semiHidden="0" w:uiPriority="67" w:unhideWhenUsed="0"/>
+    <w:lsdException w:name="Medium Grid 2 Accent 2" w:semiHidden="0" w:uiPriority="68" w:unhideWhenUsed="0"/>
+    <w:lsdException w:name="Medium Grid 3 Accent 2" w:semiHidden="0" w:uiPriority="69" w:unhideWhenUsed="0"/>
+    <w:lsdException w:name="Dark List Accent 2" w:semiHidden="0" w:uiPriority="70" w:unhideWhenUsed="0"/>
+    <w:lsdException w:name="Colorful Shading Accent 2" w:semiHidden="0" w:uiPriority="71" w:unhideWhenUsed="0"/>
+    <w:lsdException w:name="Colorful List Accent 2" w:semiHidden="0" w:uiPriority="72" w:unhideWhenUsed="0"/>
+    <w:lsdException w:name="Colorful Grid Accent 2" w:semiHidden="0" w:uiPriority="73" w:unhideWhenUsed="0"/>
+    <w:lsdException w:name="Light Shading Accent 3" w:semiHidden="0" w:uiPriority="60" w:unhideWhenUsed="0"/>
+    <w:lsdException w:name="Light List Accent 3" w:semiHidden="0" w:uiPriority="61" w:unhideWhenUsed="0"/>
+    <w:lsdException w:name="Light Grid Accent 3" w:semiHidden="0" w:uiPriority="62" w:unhideWhenUsed="0"/>
+    <w:lsdException w:name="Medium Shading 1 Accent 3" w:semiHidden="0" w:uiPriority="63" w:unhideWhenUsed="0"/>
+    <w:lsdException w:name="Medium Shading 2 Accent 3" w:semiHidden="0" w:uiPriority="64" w:unhideWhenUsed="0"/>
+    <w:lsdException w:name="Medium List 1 Accent 3" w:semiHidden="0" w:uiPriority="65" w:unhideWhenUsed="0"/>
+    <w:lsdException w:name="Medium List 2 Accent 3" w:semiHidden="0" w:uiPriority="66" w:unhideWhenUsed="0"/>
+    <w:lsdException w:name="Medium Grid 1 Accent 3" w:semiHidden="0" w:uiPriority="67" w:unhideWhenUsed="0"/>
+    <w:lsdException w:name="Medium Grid 2 Accent 3" w:semiHidden="0" w:uiPriority="68" w:unhideWhenUsed="0"/>
+    <w:lsdException w:name="Medium Grid 3 Accent 3" w:semiHidden="0" w:uiPriority="69" w:unhideWhenUsed="0"/>
+    <w:lsdException w:name="Dark List Accent 3" w:semiHidden="0" w:uiPriority="70" w:unhideWhenUsed="0"/>
+    <w:lsdException w:name="Colorful Shading Accent 3" w:semiHidden="0" w:uiPriority="71" w:unhideWhenUsed="0"/>
+    <w:lsdException w:name="Colorful List Accent 3" w:semiHidden="0" w:uiPriority="72" w:unhideWhenUsed="0"/>
+    <w:lsdException w:name="Colorful Grid Accent 3" w:semiHidden="0" w:uiPriority="73" w:unhideWhenUsed="0"/>
+    <w:lsdException w:name="Light Shading Accent 4" w:semiHidden="0" w:uiPriority="60" w:unhideWhenUsed="0"/>
+    <w:lsdException w:name="Light List Accent 4" w:semiHidden="0" w:uiPriority="61" w:unhideWhenUsed="0"/>
+    <w:lsdException w:name="Light Grid Accent 4" w:semiHidden="0" w:uiPriority="62" w:unhideWhenUsed="0"/>
+    <w:lsdException w:name="Medium Shading 1 Accent 4" w:semiHidden="0" w:uiPriority="63" w:unhideWhenUsed="0"/>
+    <w:lsdException w:name="Medium Shading 2 Accent 4" w:semiHidden="0" w:uiPriority="64" w:unhideWhenUsed="0"/>
+    <w:lsdException w:name="Medium List 1 Accent 4" w:semiHidden="0" w:uiPriority="65" w:unhideWhenUsed="0"/>
+    <w:lsdException w:name="Medium List 2 Accent 4" w:semiHidden="0" w:uiPriority="66" w:unhideWhenUsed="0"/>
+    <w:lsdException w:name="Medium Grid 1 Accent 4" w:semiHidden="0" w:uiPriority="67" w:unhideWhenUsed="0"/>
+    <w:lsdException w:name="Medium Grid 2 Accent 4" w:semiHidden="0" w:uiPriority="68" w:unhideWhenUsed="0"/>
+    <w:lsdException w:name="Medium Grid 3 Accent 4" w:semiHidden="0" w:uiPriority="69" w:unhideWhenUsed="0"/>
+    <w:lsdException w:name="Dark List Accent 4" w:semiHidden="0" w:uiPriority="70" w:unhideWhenUsed="0"/>
+    <w:lsdException w:name="Colorful Shading Accent 4" w:semiHidden="0" w:uiPriority="71" w:unhideWhenUsed="0"/>
+    <w:lsdException w:name="Colorful List Accent 4" w:semiHidden="0" w:uiPriority="72" w:unhideWhenUsed="0"/>
+    <w:lsdException w:name="Colorful Grid Accent 4" w:semiHidden="0" w:uiPriority="73" w:unhideWhenUsed="0"/>
+    <w:lsdException w:name="Light Shading Accent 5" w:semiHidden="0" w:uiPriority="60" w:unhideWhenUsed="0"/>
+    <w:lsdException w:name="Light List Accent 5" w:semiHidden="0" w:uiPriority="61" w:unhideWhenUsed="0"/>
+    <w:lsdException w:name="Light Grid Accent 5" w:semiHidden="0" w:uiPriority="62" w:unhideWhenUsed="0"/>
+    <w:lsdException w:name="Medium Shading 1 Accent 5" w:semiHidden="0" w:uiPriority="63" w:unhideWhenUsed="0"/>
+    <w:lsdException w:name="Medium Shading 2 Accent 5" w:semiHidden="0" w:uiPriority="64" w:unhideWhenUsed="0"/>
+    <w:lsdException w:name="Medium List 1 Accent 5" w:semiHidden="0" w:uiPriority="65" w:unhideWhenUsed="0"/>
+    <w:lsdException w:name="Medium List 2 Accent 5" w:semiHidden="0" w:uiPriority="66" w:unhideWhenUsed="0"/>
+    <w:lsdException w:name="Medium Grid 1 Accent 5" w:semiHidden="0" w:uiPriority="67" w:unhideWhenUsed="0"/>
+    <w:lsdException w:name="Medium Grid 2 Accent 5" w:semiHidden="0" w:uiPriority="68" w:unhideWhenUsed="0"/>
+    <w:lsdException w:name="Medium Grid 3 Accent 5" w:semiHidden="0" w:uiPriority="69" w:unhideWhenUsed="0"/>
+    <w:lsdException w:name="Dark List Accent 5" w:semiHidden="0" w:uiPriority="70" w:unhideWhenUsed="0"/>
+    <w:lsdException w:name="Colorful Shading Accent 5" w:semiHidden="0" w:uiPriority="71" w:unhideWhenUsed="0"/>
+    <w:lsdException w:name="Colorful List Accent 5" w:semiHidden="0" w:uiPriority="72" w:unhideWhenUsed="0"/>
+    <w:lsdException w:name="Colorful Grid Accent 5" w:semiHidden="0" w:uiPriority="73" w:unhideWhenUsed="0"/>
+    <w:lsdException w:name="Light Shading Accent 6" w:semiHidden="0" w:uiPriority="60" w:unhideWhenUsed="0"/>
+    <w:lsdException w:name="Light List Accent 6" w:semiHidden="0" w:uiPriority="61" w:unhideWhenUsed="0"/>
+    <w:lsdException w:name="Light Grid Accent 6" w:semiHidden="0" w:uiPriority="62" w:unhideWhenUsed="0"/>
+    <w:lsdException w:name="Medium Shading 1 Accent 6" w:semiHidden="0" w:uiPriority="63" w:unhideWhenUsed="0"/>
+    <w:lsdException w:name="Medium Shading 2 Accent 6" w:semiHidden="0" w:uiPriority="64" w:unhideWhenUsed="0"/>
+    <w:lsdException w:name="Medium List 1 Accent 6" w:semiHidden="0" w:uiPriority="65" w:unhideWhenUsed="0"/>
+    <w:lsdException w:name="Medium List 2 Accent 6" w:semiHidden="0" w:uiPriority="66" w:unhideWhenUsed="0"/>
+    <w:lsdException w:name="Medium Grid 1 Accent 6" w:semiHidden="0" w:uiPriority="67" w:unhideWhenUsed="0"/>
+    <w:lsdException w:name="Medium Grid 2 Accent 6" w:semiHidden="0" w:uiPriority="68" w:unhideWhenUsed="0"/>
+    <w:lsdException w:name="Medium Grid 3 Accent 6" w:semiHidden="0" w:uiPriority="69" w:unhideWhenUsed="0"/>
+    <w:lsdException w:name="Dark List Accent 6" w:semiHidden="0" w:uiPriority="70" w:unhideWhenUsed="0"/>
+    <w:lsdException w:name="Colorful Shading Accent 6" w:semiHidden="0" w:uiPriority="71" w:unhideWhenUsed="0"/>
+    <w:lsdException w:name="Colorful List Accent 6" w:semiHidden="0" w:uiPriority="72" w:unhideWhenUsed="0"/>
+    <w:lsdException w:name="Colorful Grid Accent 6" w:semiHidden="0" w:uiPriority="73" w:unhideWhenUsed="0"/>
+    <w:lsdException w:name="Subtle Emphasis" w:uiPriority="19" w:qFormat="1"/>
+    <w:lsdException w:name="Intense Emphasis" w:uiPriority="21" w:qFormat="1"/>
+    <w:lsdException w:name="Subtle Reference" w:uiPriority="31" w:qFormat="1"/>
+    <w:lsdException w:name="Intense Reference" w:uiPriority="32" w:qFormat="1"/>
+    <w:lsdException w:name="Book Title" w:uiPriority="33" w:qFormat="1"/>
+    <w:lsdException w:name="Bibliography" w:uiPriority="37"/>
+    <w:lsdException w:name="TOC Heading" w:uiPriority="39" w:qFormat="1"/>
+  </w:latentStyles>
+  <w:style w:type="paragraph" w:default="1" w:styleId="Normal">
+    <w:name w:val="Normal"/>
+    <w:qFormat/>
+    <w:rsid w:val="00AF3392"/>
+    <w:pPr>
+      <w:spacing w:after="0" w:line="240" w:lineRule="auto"/>
+    </w:pPr>
+    <w:rPr>
+      <w:rFonts w:ascii="Times New Roman" w:eastAsia="Times New Roman" w:hAnsi="Times New Roman" w:cs="Times New Roman"/>
+      <w:color w:val="auto"/>
+      <w:lang w:val="es-CL" w:eastAsia="es-ES_tradnl"/>
+    </w:rPr>
+  </w:style>
+  <w:style w:type="paragraph" w:styleId="Ttulo1">
+    <w:name w:val="heading 1"/>
+    <w:basedOn w:val="Normal"/>
+    <w:next w:val="Normal"/>
+    <w:link w:val="Ttulo1Car"/>
+    <w:uiPriority w:val="9"/>
+    <w:qFormat/>
+    <w:pPr>
+      <w:keepNext/>
+      <w:keepLines/>
+      <w:spacing w:after="3700"/>
+      <w:contextualSpacing/>
+      <w:outlineLvl w:val="0"/>
+    </w:pPr>
+    <w:rPr>
+      <w:rFonts w:asciiTheme="majorHAnsi" w:eastAsiaTheme="majorEastAsia" w:hAnsiTheme="majorHAnsi" w:cstheme="majorBidi"/>
+      <w:b/>
+      <w:caps/>
+      <w:color w:val="2A2A2A" w:themeColor="text2"/>
+      <w:sz w:val="90"/>
+      <w:szCs w:val="32"/>
+      <w:lang w:val="es-ES" w:eastAsia="ja-JP"/>
+    </w:rPr>
+  </w:style>
+  <w:style w:type="paragraph" w:styleId="Ttulo2">
+    <w:name w:val="heading 2"/>
+    <w:basedOn w:val="Normal"/>
+    <w:next w:val="Normal"/>
+    <w:link w:val="Ttulo2Car"/>
+    <w:uiPriority w:val="9"/>
+    <w:unhideWhenUsed/>
+    <w:qFormat/>
+    <w:pPr>
+      <w:keepNext/>
+      <w:keepLines/>
+      <w:spacing w:before="40" w:after="280"/>
+      <w:contextualSpacing/>
+      <w:outlineLvl w:val="1"/>
+    </w:pPr>
+    <w:rPr>
+      <w:rFonts w:asciiTheme="majorHAnsi" w:eastAsiaTheme="minorHAnsi" w:hAnsiTheme="majorHAnsi" w:cstheme="majorBidi"/>
+      <w:b/>
+      <w:caps/>
+      <w:color w:val="2A2A2A" w:themeColor="text2"/>
+      <w:sz w:val="28"/>
+      <w:szCs w:val="26"/>
+      <w:lang w:val="es-ES" w:eastAsia="ja-JP"/>
+    </w:rPr>
+  </w:style>
+  <w:style w:type="paragraph" w:styleId="Ttulo3">
+    <w:name w:val="heading 3"/>
+    <w:basedOn w:val="Normal"/>
+    <w:next w:val="Normal"/>
+    <w:link w:val="Ttulo3Car"/>
+    <w:uiPriority w:val="9"/>
+    <w:semiHidden/>
+    <w:unhideWhenUsed/>
+    <w:qFormat/>
+    <w:pPr>
+      <w:keepNext/>
+      <w:keepLines/>
+      <w:spacing w:before="317" w:after="317" w:line="312" w:lineRule="auto"/>
+      <w:contextualSpacing/>
+      <w:outlineLvl w:val="2"/>
+    </w:pPr>
+    <w:rPr>
+      <w:rFonts w:asciiTheme="majorHAnsi" w:eastAsiaTheme="majorEastAsia" w:hAnsiTheme="majorHAnsi" w:cstheme="majorBidi"/>
+      <w:b/>
+      <w:color w:val="F75952" w:themeColor="accent1"/>
+      <w:lang w:val="es-ES" w:eastAsia="ja-JP"/>
+    </w:rPr>
+  </w:style>
+  <w:style w:type="paragraph" w:styleId="Ttulo4">
+    <w:name w:val="heading 4"/>
+    <w:basedOn w:val="Normal"/>
+    <w:next w:val="Normal"/>
+    <w:link w:val="Ttulo4Car"/>
+    <w:uiPriority w:val="9"/>
+    <w:semiHidden/>
+    <w:unhideWhenUsed/>
+    <w:qFormat/>
+    <w:pPr>
+      <w:keepNext/>
+      <w:keepLines/>
+      <w:spacing w:before="317" w:after="317" w:line="312" w:lineRule="auto"/>
+      <w:contextualSpacing/>
+      <w:outlineLvl w:val="3"/>
+    </w:pPr>
+    <w:rPr>
+      <w:rFonts w:asciiTheme="majorHAnsi" w:eastAsiaTheme="majorEastAsia" w:hAnsiTheme="majorHAnsi" w:cstheme="majorBidi"/>
+      <w:b/>
+      <w:i/>
+      <w:iCs/>
+      <w:color w:val="2A2A2A" w:themeColor="text2"/>
+      <w:lang w:val="es-ES" w:eastAsia="ja-JP"/>
+    </w:rPr>
+  </w:style>
+  <w:style w:type="paragraph" w:styleId="Ttulo5">
+    <w:name w:val="heading 5"/>
+    <w:basedOn w:val="Normal"/>
+    <w:next w:val="Normal"/>
+    <w:link w:val="Ttulo5Car"/>
+    <w:uiPriority w:val="9"/>
+    <w:semiHidden/>
+    <w:unhideWhenUsed/>
+    <w:qFormat/>
+    <w:pPr>
+      <w:keepNext/>
+      <w:keepLines/>
+      <w:spacing w:before="317" w:after="317" w:line="312" w:lineRule="auto"/>
+      <w:outlineLvl w:val="4"/>
+    </w:pPr>
+    <w:rPr>
+      <w:rFonts w:asciiTheme="majorHAnsi" w:eastAsiaTheme="majorEastAsia" w:hAnsiTheme="majorHAnsi" w:cstheme="majorBidi"/>
+      <w:b/>
+      <w:i/>
+      <w:color w:val="5F5F5F" w:themeColor="text2" w:themeTint="BF"/>
+      <w:lang w:val="es-ES" w:eastAsia="ja-JP"/>
+    </w:rPr>
+  </w:style>
+  <w:style w:type="paragraph" w:styleId="Ttulo6">
+    <w:name w:val="heading 6"/>
+    <w:basedOn w:val="Normal"/>
+    <w:next w:val="Normal"/>
+    <w:link w:val="Ttulo6Car"/>
+    <w:uiPriority w:val="9"/>
+    <w:semiHidden/>
+    <w:unhideWhenUsed/>
+    <w:qFormat/>
+    <w:pPr>
+      <w:keepNext/>
+      <w:keepLines/>
+      <w:spacing w:before="317" w:after="317" w:line="312" w:lineRule="auto"/>
+      <w:contextualSpacing/>
+      <w:outlineLvl w:val="5"/>
+    </w:pPr>
+    <w:rPr>
+      <w:rFonts w:asciiTheme="majorHAnsi" w:eastAsiaTheme="majorEastAsia" w:hAnsiTheme="majorHAnsi" w:cstheme="majorBidi"/>
+      <w:b/>
+      <w:caps/>
+      <w:color w:val="2A2A2A" w:themeColor="text2"/>
+      <w:lang w:val="es-ES" w:eastAsia="ja-JP"/>
+    </w:rPr>
+  </w:style>
+  <w:style w:type="paragraph" w:styleId="Ttulo7">
+    <w:name w:val="heading 7"/>
+    <w:basedOn w:val="Normal"/>
+    <w:next w:val="Normal"/>
+    <w:link w:val="Ttulo7Car"/>
+    <w:uiPriority w:val="9"/>
+    <w:semiHidden/>
+    <w:unhideWhenUsed/>
+    <w:qFormat/>
+    <w:pPr>
+      <w:keepNext/>
+      <w:keepLines/>
+      <w:spacing w:before="317" w:after="317" w:line="312" w:lineRule="auto"/>
+      <w:contextualSpacing/>
+      <w:outlineLvl w:val="6"/>
+    </w:pPr>
+    <w:rPr>
+      <w:rFonts w:asciiTheme="majorHAnsi" w:eastAsiaTheme="majorEastAsia" w:hAnsiTheme="majorHAnsi" w:cstheme="majorBidi"/>
+      <w:b/>
+      <w:iCs/>
+      <w:color w:val="F75952" w:themeColor="accent1"/>
+      <w:sz w:val="20"/>
+      <w:lang w:val="es-ES" w:eastAsia="ja-JP"/>
+    </w:rPr>
+  </w:style>
+  <w:style w:type="paragraph" w:styleId="Ttulo8">
+    <w:name w:val="heading 8"/>
+    <w:basedOn w:val="Normal"/>
+    <w:next w:val="Normal"/>
+    <w:link w:val="Ttulo8Car"/>
+    <w:uiPriority w:val="9"/>
+    <w:semiHidden/>
+    <w:unhideWhenUsed/>
+    <w:qFormat/>
+    <w:pPr>
+      <w:keepNext/>
+      <w:keepLines/>
+      <w:spacing w:before="317" w:after="317" w:line="312" w:lineRule="auto"/>
+      <w:contextualSpacing/>
+      <w:outlineLvl w:val="7"/>
+    </w:pPr>
+    <w:rPr>
+      <w:rFonts w:asciiTheme="majorHAnsi" w:eastAsiaTheme="majorEastAsia" w:hAnsiTheme="majorHAnsi" w:cstheme="majorBidi"/>
+      <w:b/>
+      <w:i/>
+      <w:color w:val="2A2A2A" w:themeColor="text2"/>
+      <w:sz w:val="20"/>
+      <w:szCs w:val="21"/>
+      <w:lang w:val="es-ES" w:eastAsia="ja-JP"/>
+    </w:rPr>
+  </w:style>
+  <w:style w:type="paragraph" w:styleId="Ttulo9">
+    <w:name w:val="heading 9"/>
+    <w:basedOn w:val="Normal"/>
+    <w:next w:val="Normal"/>
+    <w:link w:val="Ttulo9Car"/>
+    <w:uiPriority w:val="9"/>
+    <w:semiHidden/>
+    <w:unhideWhenUsed/>
+    <w:qFormat/>
+    <w:pPr>
+      <w:keepNext/>
+      <w:keepLines/>
+      <w:spacing w:before="317" w:after="317" w:line="312" w:lineRule="auto"/>
+      <w:contextualSpacing/>
+      <w:outlineLvl w:val="8"/>
+    </w:pPr>
+    <w:rPr>
+      <w:rFonts w:asciiTheme="majorHAnsi" w:eastAsiaTheme="majorEastAsia" w:hAnsiTheme="majorHAnsi" w:cstheme="majorBidi"/>
+      <w:b/>
+      <w:i/>
+      <w:iCs/>
+      <w:color w:val="5F5F5F" w:themeColor="text2" w:themeTint="BF"/>
+      <w:sz w:val="20"/>
+      <w:szCs w:val="21"/>
+      <w:lang w:val="es-ES" w:eastAsia="ja-JP"/>
+    </w:rPr>
+  </w:style>
+  <w:style w:type="character" w:default="1" w:styleId="Fuentedeprrafopredeter">
+    <w:name w:val="Default Paragraph Font"/>
+    <w:uiPriority w:val="1"/>
+    <w:semiHidden/>
+    <w:unhideWhenUsed/>
+  </w:style>
+  <w:style w:type="table" w:default="1" w:styleId="Tablanormal">
+    <w:name w:val="Normal Table"/>
+    <w:uiPriority w:val="99"/>
+    <w:semiHidden/>
+    <w:unhideWhenUsed/>
+    <w:tblPr>
+      <w:tblInd w:w="0" w:type="dxa"/>
+      <w:tblCellMar>
+        <w:top w:w="0" w:type="dxa"/>
+        <w:left w:w="108" w:type="dxa"/>
+        <w:bottom w:w="0" w:type="dxa"/>
+        <w:right w:w="108" w:type="dxa"/>
+      </w:tblCellMar>
+    </w:tblPr>
+  </w:style>
+  <w:style w:type="numbering" w:default="1" w:styleId="Sinlista">
+    <w:name w:val="No List"/>
+    <w:uiPriority w:val="99"/>
+    <w:semiHidden/>
+    <w:unhideWhenUsed/>
+  </w:style>
+  <w:style w:type="character" w:customStyle="1" w:styleId="Ttulo1Car">
+    <w:name w:val="Título 1 Car"/>
+    <w:basedOn w:val="Fuentedeprrafopredeter"/>
+    <w:link w:val="Ttulo1"/>
+    <w:uiPriority w:val="9"/>
+    <w:rPr>
+      <w:rFonts w:asciiTheme="majorHAnsi" w:eastAsiaTheme="majorEastAsia" w:hAnsiTheme="majorHAnsi" w:cstheme="majorBidi"/>
+      <w:b/>
+      <w:caps/>
+      <w:color w:val="2A2A2A" w:themeColor="text2"/>
+      <w:sz w:val="90"/>
+      <w:szCs w:val="32"/>
+    </w:rPr>
+  </w:style>
+  <w:style w:type="character" w:customStyle="1" w:styleId="Ttulo2Car">
+    <w:name w:val="Título 2 Car"/>
+    <w:basedOn w:val="Fuentedeprrafopredeter"/>
+    <w:link w:val="Ttulo2"/>
+    <w:uiPriority w:val="9"/>
+    <w:rPr>
+      <w:rFonts w:asciiTheme="majorHAnsi" w:hAnsiTheme="majorHAnsi" w:cstheme="majorBidi"/>
+      <w:b/>
+      <w:caps/>
+      <w:color w:val="2A2A2A" w:themeColor="text2"/>
+      <w:sz w:val="28"/>
+      <w:szCs w:val="26"/>
+    </w:rPr>
+  </w:style>
+  <w:style w:type="paragraph" w:styleId="Listaconvietas">
+    <w:name w:val="List Bullet"/>
+    <w:basedOn w:val="Normal"/>
+    <w:uiPriority w:val="12"/>
+    <w:qFormat/>
+    <w:pPr>
+      <w:numPr>
+        <w:numId w:val="7"/>
+      </w:numPr>
+      <w:spacing w:after="160" w:line="312" w:lineRule="auto"/>
+    </w:pPr>
+    <w:rPr>
+      <w:rFonts w:asciiTheme="minorHAnsi" w:eastAsiaTheme="minorHAnsi" w:hAnsiTheme="minorHAnsi" w:cstheme="minorBidi"/>
+      <w:i/>
+      <w:color w:val="5F5F5F" w:themeColor="text2" w:themeTint="BF"/>
+      <w:szCs w:val="20"/>
+      <w:lang w:val="es-ES" w:eastAsia="ja-JP"/>
+    </w:rPr>
+  </w:style>
+  <w:style w:type="character" w:styleId="Textodelmarcadordeposicin">
+    <w:name w:val="Placeholder Text"/>
+    <w:basedOn w:val="Fuentedeprrafopredeter"/>
+    <w:uiPriority w:val="99"/>
+    <w:semiHidden/>
+    <w:rPr>
+      <w:color w:val="808080"/>
+    </w:rPr>
+  </w:style>
+  <w:style w:type="paragraph" w:styleId="Cita">
+    <w:name w:val="Quote"/>
+    <w:basedOn w:val="Normal"/>
+    <w:next w:val="Normal"/>
+    <w:link w:val="CitaCar"/>
+    <w:uiPriority w:val="10"/>
+    <w:qFormat/>
+    <w:pPr>
+      <w:spacing w:before="320" w:after="320" w:line="264" w:lineRule="auto"/>
+      <w:contextualSpacing/>
+    </w:pPr>
+    <w:rPr>
+      <w:rFonts w:asciiTheme="minorHAnsi" w:eastAsiaTheme="minorHAnsi" w:hAnsiTheme="minorHAnsi" w:cstheme="minorBidi"/>
+      <w:b/>
+      <w:iCs/>
+      <w:color w:val="F75952" w:themeColor="accent1"/>
+      <w:sz w:val="54"/>
+      <w:lang w:val="es-ES" w:eastAsia="ja-JP"/>
+    </w:rPr>
+  </w:style>
+  <w:style w:type="character" w:customStyle="1" w:styleId="CitaCar">
+    <w:name w:val="Cita Car"/>
+    <w:basedOn w:val="Fuentedeprrafopredeter"/>
+    <w:link w:val="Cita"/>
+    <w:uiPriority w:val="10"/>
+    <w:rPr>
+      <w:b/>
+      <w:iCs/>
+      <w:color w:val="F75952" w:themeColor="accent1"/>
+      <w:sz w:val="54"/>
+    </w:rPr>
+  </w:style>
+  <w:style w:type="table" w:styleId="Tablaconcuadrcula">
+    <w:name w:val="Table Grid"/>
+    <w:basedOn w:val="Tablanormal"/>
+    <w:uiPriority w:val="39"/>
+    <w:pPr>
+      <w:spacing w:after="0" w:line="240" w:lineRule="auto"/>
+    </w:pPr>
+    <w:tblPr>
+      <w:tblInd w:w="0" w:type="dxa"/>
+      <w:tblBorders>
+        <w:top w:val="single" w:sz="4" w:space="0" w:color="auto"/>
+        <w:left w:val="single" w:sz="4" w:space="0" w:color="auto"/>
+        <w:bottom w:val="single" w:sz="4" w:space="0" w:color="auto"/>
+        <w:right w:val="single" w:sz="4" w:space="0" w:color="auto"/>
+        <w:insideH w:val="single" w:sz="4" w:space="0" w:color="auto"/>
+        <w:insideV w:val="single" w:sz="4" w:space="0" w:color="auto"/>
+      </w:tblBorders>
+      <w:tblCellMar>
+        <w:top w:w="0" w:type="dxa"/>
+        <w:left w:w="108" w:type="dxa"/>
+        <w:bottom w:w="0" w:type="dxa"/>
+        <w:right w:w="108" w:type="dxa"/>
+      </w:tblCellMar>
+    </w:tblPr>
+  </w:style>
+  <w:style w:type="character" w:customStyle="1" w:styleId="Ttulo3Car">
+    <w:name w:val="Título 3 Car"/>
+    <w:basedOn w:val="Fuentedeprrafopredeter"/>
+    <w:link w:val="Ttulo3"/>
+    <w:uiPriority w:val="9"/>
+    <w:semiHidden/>
+    <w:rPr>
+      <w:rFonts w:asciiTheme="majorHAnsi" w:eastAsiaTheme="majorEastAsia" w:hAnsiTheme="majorHAnsi" w:cstheme="majorBidi"/>
+      <w:b/>
+      <w:color w:val="F75952" w:themeColor="accent1"/>
+    </w:rPr>
+  </w:style>
+  <w:style w:type="character" w:customStyle="1" w:styleId="Ttulo4Car">
+    <w:name w:val="Título 4 Car"/>
+    <w:basedOn w:val="Fuentedeprrafopredeter"/>
+    <w:link w:val="Ttulo4"/>
+    <w:uiPriority w:val="9"/>
+    <w:semiHidden/>
+    <w:rPr>
+      <w:rFonts w:asciiTheme="majorHAnsi" w:eastAsiaTheme="majorEastAsia" w:hAnsiTheme="majorHAnsi" w:cstheme="majorBidi"/>
+      <w:b/>
+      <w:i/>
+      <w:iCs/>
+      <w:color w:val="2A2A2A" w:themeColor="text2"/>
+    </w:rPr>
+  </w:style>
+  <w:style w:type="character" w:customStyle="1" w:styleId="Ttulo5Car">
+    <w:name w:val="Título 5 Car"/>
+    <w:basedOn w:val="Fuentedeprrafopredeter"/>
+    <w:link w:val="Ttulo5"/>
+    <w:uiPriority w:val="9"/>
+    <w:semiHidden/>
+    <w:rPr>
+      <w:rFonts w:asciiTheme="majorHAnsi" w:eastAsiaTheme="majorEastAsia" w:hAnsiTheme="majorHAnsi" w:cstheme="majorBidi"/>
+      <w:b/>
+      <w:i/>
+    </w:rPr>
+  </w:style>
+  <w:style w:type="character" w:customStyle="1" w:styleId="Ttulo6Car">
+    <w:name w:val="Título 6 Car"/>
+    <w:basedOn w:val="Fuentedeprrafopredeter"/>
+    <w:link w:val="Ttulo6"/>
+    <w:uiPriority w:val="9"/>
+    <w:semiHidden/>
+    <w:rPr>
+      <w:rFonts w:asciiTheme="majorHAnsi" w:eastAsiaTheme="majorEastAsia" w:hAnsiTheme="majorHAnsi" w:cstheme="majorBidi"/>
+      <w:b/>
+      <w:caps/>
+      <w:color w:val="2A2A2A" w:themeColor="text2"/>
+    </w:rPr>
+  </w:style>
+  <w:style w:type="character" w:customStyle="1" w:styleId="Ttulo7Car">
+    <w:name w:val="Título 7 Car"/>
+    <w:basedOn w:val="Fuentedeprrafopredeter"/>
+    <w:link w:val="Ttulo7"/>
+    <w:uiPriority w:val="9"/>
+    <w:semiHidden/>
+    <w:rPr>
+      <w:rFonts w:asciiTheme="majorHAnsi" w:eastAsiaTheme="majorEastAsia" w:hAnsiTheme="majorHAnsi" w:cstheme="majorBidi"/>
+      <w:b/>
+      <w:iCs/>
+      <w:color w:val="F75952" w:themeColor="accent1"/>
+      <w:sz w:val="20"/>
+    </w:rPr>
+  </w:style>
+  <w:style w:type="character" w:customStyle="1" w:styleId="Ttulo8Car">
+    <w:name w:val="Título 8 Car"/>
+    <w:basedOn w:val="Fuentedeprrafopredeter"/>
+    <w:link w:val="Ttulo8"/>
+    <w:uiPriority w:val="9"/>
+    <w:semiHidden/>
+    <w:rPr>
+      <w:rFonts w:asciiTheme="majorHAnsi" w:eastAsiaTheme="majorEastAsia" w:hAnsiTheme="majorHAnsi" w:cstheme="majorBidi"/>
+      <w:b/>
+      <w:i/>
+      <w:color w:val="2A2A2A" w:themeColor="text2"/>
+      <w:sz w:val="20"/>
+      <w:szCs w:val="21"/>
+    </w:rPr>
+  </w:style>
+  <w:style w:type="paragraph" w:styleId="ndice3">
+    <w:name w:val="index 3"/>
+    <w:basedOn w:val="Normal"/>
+    <w:next w:val="Normal"/>
+    <w:autoRedefine/>
+    <w:uiPriority w:val="99"/>
+    <w:semiHidden/>
+    <w:unhideWhenUsed/>
+    <w:pPr>
+      <w:spacing w:before="317" w:after="317"/>
+      <w:ind w:left="720" w:hanging="245"/>
+      <w:contextualSpacing/>
+    </w:pPr>
+    <w:rPr>
+      <w:rFonts w:asciiTheme="minorHAnsi" w:eastAsiaTheme="minorHAnsi" w:hAnsiTheme="minorHAnsi" w:cstheme="minorBidi"/>
+      <w:b/>
+      <w:color w:val="F75952" w:themeColor="accent1"/>
+      <w:lang w:val="es-ES" w:eastAsia="ja-JP"/>
+    </w:rPr>
+  </w:style>
+  <w:style w:type="character" w:customStyle="1" w:styleId="Ttulo9Car">
+    <w:name w:val="Título 9 Car"/>
+    <w:basedOn w:val="Fuentedeprrafopredeter"/>
+    <w:link w:val="Ttulo9"/>
+    <w:uiPriority w:val="9"/>
+    <w:semiHidden/>
+    <w:rPr>
+      <w:rFonts w:asciiTheme="majorHAnsi" w:eastAsiaTheme="majorEastAsia" w:hAnsiTheme="majorHAnsi" w:cstheme="majorBidi"/>
+      <w:b/>
+      <w:i/>
+      <w:iCs/>
+      <w:sz w:val="20"/>
+      <w:szCs w:val="21"/>
+    </w:rPr>
+  </w:style>
+  <w:style w:type="character" w:styleId="nfasis">
+    <w:name w:val="Emphasis"/>
+    <w:basedOn w:val="Fuentedeprrafopredeter"/>
+    <w:uiPriority w:val="10"/>
+    <w:qFormat/>
+    <w:rsid w:val="009B6CC6"/>
+    <w:rPr>
+      <w:b w:val="0"/>
+      <w:i w:val="0"/>
+      <w:iCs/>
+      <w:color w:val="F75952" w:themeColor="accent1"/>
+      <w:lang w:val="es-ES"/>
+    </w:rPr>
+  </w:style>
+  <w:style w:type="paragraph" w:styleId="Citadestacada">
+    <w:name w:val="Intense Quote"/>
+    <w:basedOn w:val="Normal"/>
+    <w:next w:val="Normal"/>
+    <w:link w:val="CitadestacadaCar"/>
+    <w:uiPriority w:val="30"/>
+    <w:semiHidden/>
+    <w:unhideWhenUsed/>
+    <w:qFormat/>
+    <w:pPr>
+      <w:spacing w:before="320" w:after="320" w:line="264" w:lineRule="auto"/>
+      <w:contextualSpacing/>
+    </w:pPr>
+    <w:rPr>
+      <w:rFonts w:asciiTheme="minorHAnsi" w:eastAsiaTheme="minorHAnsi" w:hAnsiTheme="minorHAnsi" w:cstheme="minorBidi"/>
+      <w:b/>
+      <w:i/>
+      <w:iCs/>
+      <w:color w:val="F75952" w:themeColor="accent1"/>
+      <w:sz w:val="54"/>
+      <w:lang w:val="es-ES" w:eastAsia="ja-JP"/>
+    </w:rPr>
+  </w:style>
+  <w:style w:type="character" w:customStyle="1" w:styleId="CitadestacadaCar">
+    <w:name w:val="Cita destacada Car"/>
+    <w:basedOn w:val="Fuentedeprrafopredeter"/>
+    <w:link w:val="Citadestacada"/>
+    <w:uiPriority w:val="30"/>
+    <w:semiHidden/>
+    <w:rPr>
+      <w:b/>
+      <w:i/>
+      <w:iCs/>
+      <w:color w:val="F75952" w:themeColor="accent1"/>
+      <w:sz w:val="54"/>
+    </w:rPr>
+  </w:style>
+  <w:style w:type="paragraph" w:styleId="Prrafodelista">
+    <w:name w:val="List Paragraph"/>
+    <w:basedOn w:val="Normal"/>
+    <w:uiPriority w:val="34"/>
+    <w:semiHidden/>
+    <w:unhideWhenUsed/>
+    <w:qFormat/>
+    <w:pPr>
+      <w:spacing w:after="200" w:line="312" w:lineRule="auto"/>
+      <w:contextualSpacing/>
+    </w:pPr>
+    <w:rPr>
+      <w:rFonts w:asciiTheme="minorHAnsi" w:eastAsiaTheme="minorHAnsi" w:hAnsiTheme="minorHAnsi" w:cstheme="minorBidi"/>
+      <w:i/>
+      <w:color w:val="5F5F5F" w:themeColor="text2" w:themeTint="BF"/>
+      <w:lang w:val="es-ES" w:eastAsia="ja-JP"/>
+    </w:rPr>
+  </w:style>
+  <w:style w:type="paragraph" w:styleId="Epgrafe">
+    <w:name w:val="caption"/>
+    <w:basedOn w:val="Normal"/>
+    <w:next w:val="Normal"/>
+    <w:uiPriority w:val="35"/>
+    <w:semiHidden/>
+    <w:unhideWhenUsed/>
+    <w:qFormat/>
+    <w:pPr>
+      <w:spacing w:after="200"/>
+    </w:pPr>
+    <w:rPr>
+      <w:rFonts w:asciiTheme="minorHAnsi" w:eastAsiaTheme="minorHAnsi" w:hAnsiTheme="minorHAnsi" w:cstheme="minorBidi"/>
+      <w:i/>
+      <w:iCs/>
+      <w:color w:val="5F5F5F" w:themeColor="text2" w:themeTint="BF"/>
+      <w:sz w:val="20"/>
+      <w:szCs w:val="18"/>
+      <w:lang w:val="es-ES" w:eastAsia="ja-JP"/>
+    </w:rPr>
+  </w:style>
+  <w:style w:type="paragraph" w:styleId="TtulodeTDC">
+    <w:name w:val="TOC Heading"/>
+    <w:basedOn w:val="Ttulo1"/>
+    <w:next w:val="Normal"/>
+    <w:uiPriority w:val="38"/>
+    <w:qFormat/>
+    <w:pPr>
+      <w:spacing w:after="1320"/>
+      <w:outlineLvl w:val="9"/>
+    </w:pPr>
+  </w:style>
+  <w:style w:type="paragraph" w:styleId="Piedepgina">
+    <w:name w:val="footer"/>
+    <w:basedOn w:val="Normal"/>
+    <w:link w:val="PiedepginaCar"/>
+    <w:uiPriority w:val="99"/>
+    <w:unhideWhenUsed/>
+    <w:qFormat/>
+    <w:rPr>
+      <w:rFonts w:asciiTheme="minorHAnsi" w:eastAsiaTheme="minorHAnsi" w:hAnsiTheme="minorHAnsi" w:cstheme="minorBidi"/>
+      <w:b/>
+      <w:color w:val="F75952" w:themeColor="accent1"/>
+      <w:sz w:val="38"/>
+      <w:szCs w:val="38"/>
+      <w:lang w:val="es-ES" w:eastAsia="ja-JP"/>
+    </w:rPr>
+  </w:style>
+  <w:style w:type="character" w:customStyle="1" w:styleId="PiedepginaCar">
+    <w:name w:val="Pie de página Car"/>
+    <w:basedOn w:val="Fuentedeprrafopredeter"/>
+    <w:link w:val="Piedepgina"/>
+    <w:uiPriority w:val="99"/>
+    <w:rPr>
+      <w:b/>
+      <w:color w:val="F75952" w:themeColor="accent1"/>
+      <w:sz w:val="38"/>
+      <w:szCs w:val="38"/>
+    </w:rPr>
+  </w:style>
+  <w:style w:type="paragraph" w:styleId="Textodeglobo">
+    <w:name w:val="Balloon Text"/>
+    <w:basedOn w:val="Normal"/>
+    <w:link w:val="TextodegloboCar"/>
+    <w:uiPriority w:val="99"/>
+    <w:semiHidden/>
+    <w:unhideWhenUsed/>
+    <w:rPr>
+      <w:rFonts w:ascii="Segoe UI" w:eastAsiaTheme="minorHAnsi" w:hAnsi="Segoe UI" w:cs="Segoe UI"/>
+      <w:color w:val="5F5F5F" w:themeColor="text2" w:themeTint="BF"/>
+      <w:sz w:val="18"/>
+      <w:szCs w:val="18"/>
+      <w:lang w:val="es-ES" w:eastAsia="ja-JP"/>
+    </w:rPr>
+  </w:style>
+  <w:style w:type="character" w:customStyle="1" w:styleId="TextodegloboCar">
+    <w:name w:val="Texto de globo Car"/>
+    <w:basedOn w:val="Fuentedeprrafopredeter"/>
+    <w:link w:val="Textodeglobo"/>
+    <w:uiPriority w:val="99"/>
+    <w:semiHidden/>
+    <w:rPr>
+      <w:rFonts w:ascii="Segoe UI" w:hAnsi="Segoe UI" w:cs="Segoe UI"/>
+      <w:sz w:val="18"/>
+      <w:szCs w:val="18"/>
+    </w:rPr>
+  </w:style>
+  <w:style w:type="character" w:styleId="nfasisintenso">
+    <w:name w:val="Intense Emphasis"/>
+    <w:basedOn w:val="Fuentedeprrafopredeter"/>
+    <w:uiPriority w:val="21"/>
+    <w:semiHidden/>
+    <w:unhideWhenUsed/>
+    <w:qFormat/>
+    <w:rPr>
+      <w:b/>
+      <w:i/>
+      <w:iCs/>
+      <w:caps/>
+      <w:smallCaps w:val="0"/>
+      <w:color w:val="F75952" w:themeColor="accent1"/>
+    </w:rPr>
+  </w:style>
+  <w:style w:type="character" w:styleId="Referenciaintensa">
+    <w:name w:val="Intense Reference"/>
+    <w:basedOn w:val="Fuentedeprrafopredeter"/>
+    <w:uiPriority w:val="32"/>
+    <w:semiHidden/>
+    <w:unhideWhenUsed/>
+    <w:qFormat/>
+    <w:rPr>
+      <w:b/>
+      <w:bCs/>
+      <w:caps/>
+      <w:smallCaps w:val="0"/>
+      <w:color w:val="3E3E3E" w:themeColor="text2" w:themeTint="E6"/>
+      <w:spacing w:val="0"/>
+    </w:rPr>
+  </w:style>
+  <w:style w:type="character" w:styleId="Textoennegrita">
+    <w:name w:val="Strong"/>
+    <w:basedOn w:val="Fuentedeprrafopredeter"/>
+    <w:uiPriority w:val="8"/>
+    <w:semiHidden/>
+    <w:unhideWhenUsed/>
+    <w:qFormat/>
+    <w:rPr>
+      <w:b/>
+      <w:bCs/>
+      <w:color w:val="3E3E3E" w:themeColor="text2" w:themeTint="E6"/>
+    </w:rPr>
+  </w:style>
+  <w:style w:type="character" w:styleId="nfasissutil">
+    <w:name w:val="Subtle Emphasis"/>
+    <w:basedOn w:val="Fuentedeprrafopredeter"/>
+    <w:uiPriority w:val="19"/>
+    <w:semiHidden/>
+    <w:unhideWhenUsed/>
+    <w:qFormat/>
+    <w:rPr>
+      <w:i/>
+      <w:iCs/>
+      <w:color w:val="5F5F5F" w:themeColor="text2" w:themeTint="BF"/>
+    </w:rPr>
+  </w:style>
+  <w:style w:type="character" w:styleId="Referenciasutil">
+    <w:name w:val="Subtle Reference"/>
+    <w:basedOn w:val="Fuentedeprrafopredeter"/>
+    <w:uiPriority w:val="31"/>
+    <w:semiHidden/>
+    <w:unhideWhenUsed/>
+    <w:qFormat/>
+    <w:rPr>
+      <w:caps/>
+      <w:smallCaps w:val="0"/>
+      <w:color w:val="5F5F5F" w:themeColor="text2" w:themeTint="BF"/>
+    </w:rPr>
+  </w:style>
+  <w:style w:type="character" w:styleId="Ttulodellibro">
+    <w:name w:val="Book Title"/>
+    <w:basedOn w:val="Fuentedeprrafopredeter"/>
+    <w:uiPriority w:val="33"/>
+    <w:semiHidden/>
+    <w:unhideWhenUsed/>
+    <w:qFormat/>
+    <w:rPr>
+      <w:b w:val="0"/>
+      <w:bCs/>
+      <w:i/>
+      <w:iCs/>
+      <w:color w:val="3E3E3E" w:themeColor="text2" w:themeTint="E6"/>
+      <w:spacing w:val="0"/>
+    </w:rPr>
+  </w:style>
+  <w:style w:type="paragraph" w:styleId="Ttulo">
+    <w:name w:val="Title"/>
+    <w:basedOn w:val="Normal"/>
+    <w:next w:val="Subttulo"/>
+    <w:link w:val="TtuloCar"/>
+    <w:uiPriority w:val="1"/>
+    <w:qFormat/>
+    <w:pPr>
+      <w:spacing w:after="280"/>
+      <w:contextualSpacing/>
+    </w:pPr>
+    <w:rPr>
+      <w:rFonts w:asciiTheme="majorHAnsi" w:eastAsiaTheme="majorEastAsia" w:hAnsiTheme="majorHAnsi" w:cstheme="majorBidi"/>
+      <w:b/>
+      <w:caps/>
+      <w:color w:val="2A2A2A" w:themeColor="text2"/>
+      <w:kern w:val="28"/>
+      <w:sz w:val="100"/>
+      <w:szCs w:val="56"/>
+      <w:lang w:val="es-ES" w:eastAsia="ja-JP"/>
+    </w:rPr>
+  </w:style>
+  <w:style w:type="character" w:customStyle="1" w:styleId="TtuloCar">
+    <w:name w:val="Título Car"/>
+    <w:basedOn w:val="Fuentedeprrafopredeter"/>
+    <w:link w:val="Ttulo"/>
     <w:uiPriority w:val="1"/>
     <w:rPr>
       <w:rFonts w:asciiTheme="majorHAnsi" w:eastAsiaTheme="majorEastAsia" w:hAnsiTheme="majorHAnsi" w:cstheme="majorBidi"/>
@@ -7602,7 +9934,7 @@
   <a:extraClrSchemeLst/>
   <a:extLst>
     <a:ext uri="{05A4C25C-085E-4340-85A3-A5531E510DB2}">
-      <thm15:themeFamily xmlns:thm15="http://schemas.microsoft.com/office/thememl/2012/main" name="Office Theme" id="{62F939B6-93AF-4DB8-9C6B-D6C7DFDC589F}" vid="{4A3C46E8-61CC-4603-A589-7422A47A8E4A}"/>
+      <thm15:themeFamily xmlns:thm15="http://schemas.microsoft.com/office/thememl/2012/main" xmlns="" name="Office Theme" id="{62F939B6-93AF-4DB8-9C6B-D6C7DFDC589F}" vid="{4A3C46E8-61CC-4603-A589-7422A47A8E4A}"/>
     </a:ext>
   </a:extLst>
 </a:theme>
@@ -7916,7 +10248,7 @@
 </file>
 
 <file path=customXml/itemProps5.xml><?xml version="1.0" encoding="utf-8"?>
-<ds:datastoreItem xmlns:ds="http://schemas.openxmlformats.org/officeDocument/2006/customXml" ds:itemID="{08352262-A1A6-4B49-AB9E-C21BB026B2E4}">
+<ds:datastoreItem xmlns:ds="http://schemas.openxmlformats.org/officeDocument/2006/customXml" ds:itemID="{2B5F9405-58AD-4CE6-84B4-00FA0D3FCA64}">
   <ds:schemaRefs>
     <ds:schemaRef ds:uri="http://schemas.openxmlformats.org/officeDocument/2006/bibliography"/>
   </ds:schemaRefs>

</xml_diff>

<commit_message>
diagramas de secuencias (mas)
</commit_message>
<xml_diff>
--- a/documentacion/Documento v1.docx
+++ b/documentacion/Documento v1.docx
@@ -5889,8 +5889,6 @@
           <w:lang w:val="es-ES" w:eastAsia="ja-JP"/>
         </w:rPr>
       </w:pPr>
-      <w:bookmarkStart w:id="5" w:name="_GoBack"/>
-      <w:bookmarkEnd w:id="5"/>
     </w:p>
     <w:p>
       <w:pPr>
@@ -6627,8 +6625,438 @@
         </w:drawing>
       </w:r>
     </w:p>
+    <w:p>
+      <w:pPr>
+        <w:rPr>
+          <w:rFonts w:ascii="Arial" w:eastAsiaTheme="minorHAnsi" w:hAnsi="Arial" w:cs="Arial"/>
+          <w:b/>
+          <w:caps/>
+          <w:color w:val="2A2A2A" w:themeColor="text2"/>
+          <w:sz w:val="28"/>
+          <w:szCs w:val="26"/>
+          <w:lang w:val="es-ES" w:eastAsia="ja-JP"/>
+        </w:rPr>
+      </w:pPr>
+    </w:p>
+    <w:p>
+      <w:pPr>
+        <w:rPr>
+          <w:rFonts w:ascii="Arial" w:eastAsiaTheme="minorHAnsi" w:hAnsi="Arial" w:cs="Arial"/>
+          <w:b/>
+          <w:caps/>
+          <w:color w:val="2A2A2A" w:themeColor="text2"/>
+          <w:sz w:val="28"/>
+          <w:szCs w:val="26"/>
+          <w:lang w:val="es-ES" w:eastAsia="ja-JP"/>
+        </w:rPr>
+      </w:pPr>
+    </w:p>
+    <w:p>
+      <w:pPr>
+        <w:rPr>
+          <w:rFonts w:ascii="Arial" w:eastAsiaTheme="minorHAnsi" w:hAnsi="Arial" w:cs="Arial"/>
+          <w:b/>
+          <w:caps/>
+          <w:color w:val="2A2A2A" w:themeColor="text2"/>
+          <w:sz w:val="28"/>
+          <w:szCs w:val="26"/>
+          <w:lang w:val="es-ES" w:eastAsia="ja-JP"/>
+        </w:rPr>
+      </w:pPr>
+    </w:p>
+    <w:p>
+      <w:pPr>
+        <w:rPr>
+          <w:rFonts w:ascii="Arial" w:eastAsiaTheme="minorHAnsi" w:hAnsi="Arial" w:cs="Arial"/>
+          <w:b/>
+          <w:caps/>
+          <w:color w:val="2A2A2A" w:themeColor="text2"/>
+          <w:sz w:val="28"/>
+          <w:szCs w:val="26"/>
+          <w:lang w:val="es-ES" w:eastAsia="ja-JP"/>
+        </w:rPr>
+      </w:pPr>
+    </w:p>
+    <w:p>
+      <w:pPr>
+        <w:rPr>
+          <w:rFonts w:ascii="Arial" w:eastAsiaTheme="minorHAnsi" w:hAnsi="Arial" w:cs="Arial"/>
+          <w:b/>
+          <w:caps/>
+          <w:color w:val="2A2A2A" w:themeColor="text2"/>
+          <w:sz w:val="28"/>
+          <w:szCs w:val="26"/>
+          <w:lang w:val="es-ES" w:eastAsia="ja-JP"/>
+        </w:rPr>
+      </w:pPr>
+    </w:p>
+    <w:p>
+      <w:pPr>
+        <w:rPr>
+          <w:rFonts w:ascii="Arial" w:eastAsiaTheme="minorHAnsi" w:hAnsi="Arial" w:cs="Arial"/>
+          <w:b/>
+          <w:caps/>
+          <w:color w:val="2A2A2A" w:themeColor="text2"/>
+          <w:sz w:val="28"/>
+          <w:szCs w:val="26"/>
+          <w:lang w:val="es-ES" w:eastAsia="ja-JP"/>
+        </w:rPr>
+      </w:pPr>
+    </w:p>
+    <w:p>
+      <w:pPr>
+        <w:rPr>
+          <w:rFonts w:ascii="Arial" w:eastAsiaTheme="minorHAnsi" w:hAnsi="Arial" w:cs="Arial"/>
+          <w:b/>
+          <w:caps/>
+          <w:color w:val="2A2A2A" w:themeColor="text2"/>
+          <w:sz w:val="28"/>
+          <w:szCs w:val="26"/>
+          <w:lang w:val="es-ES" w:eastAsia="ja-JP"/>
+        </w:rPr>
+      </w:pPr>
+    </w:p>
+    <w:p>
+      <w:pPr>
+        <w:rPr>
+          <w:rFonts w:ascii="Arial" w:eastAsiaTheme="minorHAnsi" w:hAnsi="Arial" w:cs="Arial"/>
+          <w:b/>
+          <w:caps/>
+          <w:color w:val="2A2A2A" w:themeColor="text2"/>
+          <w:sz w:val="28"/>
+          <w:szCs w:val="26"/>
+          <w:lang w:val="es-ES" w:eastAsia="ja-JP"/>
+        </w:rPr>
+      </w:pPr>
+    </w:p>
+    <w:p>
+      <w:pPr>
+        <w:rPr>
+          <w:rFonts w:ascii="Arial" w:eastAsiaTheme="minorHAnsi" w:hAnsi="Arial" w:cs="Arial"/>
+          <w:b/>
+          <w:caps/>
+          <w:color w:val="2A2A2A" w:themeColor="text2"/>
+          <w:sz w:val="28"/>
+          <w:szCs w:val="26"/>
+          <w:lang w:val="es-ES" w:eastAsia="ja-JP"/>
+        </w:rPr>
+      </w:pPr>
+    </w:p>
+    <w:p>
+      <w:pPr>
+        <w:rPr>
+          <w:rFonts w:ascii="Arial" w:eastAsiaTheme="minorHAnsi" w:hAnsi="Arial" w:cs="Arial"/>
+          <w:b/>
+          <w:caps/>
+          <w:color w:val="2A2A2A" w:themeColor="text2"/>
+          <w:sz w:val="28"/>
+          <w:szCs w:val="26"/>
+          <w:lang w:val="es-ES" w:eastAsia="ja-JP"/>
+        </w:rPr>
+      </w:pPr>
+    </w:p>
+    <w:p>
+      <w:pPr>
+        <w:rPr>
+          <w:rFonts w:ascii="Arial" w:eastAsiaTheme="minorHAnsi" w:hAnsi="Arial" w:cs="Arial"/>
+          <w:b/>
+          <w:caps/>
+          <w:color w:val="2A2A2A" w:themeColor="text2"/>
+          <w:sz w:val="28"/>
+          <w:szCs w:val="26"/>
+          <w:lang w:val="es-ES" w:eastAsia="ja-JP"/>
+        </w:rPr>
+      </w:pPr>
+    </w:p>
+    <w:p>
+      <w:pPr>
+        <w:rPr>
+          <w:rFonts w:ascii="Arial" w:eastAsiaTheme="minorHAnsi" w:hAnsi="Arial" w:cs="Arial"/>
+          <w:b/>
+          <w:caps/>
+          <w:color w:val="2A2A2A" w:themeColor="text2"/>
+          <w:sz w:val="28"/>
+          <w:szCs w:val="26"/>
+          <w:lang w:val="es-ES" w:eastAsia="ja-JP"/>
+        </w:rPr>
+      </w:pPr>
+      <w:r>
+        <w:rPr>
+          <w:rFonts w:ascii="Arial" w:eastAsiaTheme="minorHAnsi" w:hAnsi="Arial" w:cs="Arial"/>
+          <w:b/>
+          <w:caps/>
+          <w:color w:val="2A2A2A" w:themeColor="text2"/>
+          <w:sz w:val="28"/>
+          <w:szCs w:val="26"/>
+          <w:lang w:val="es-ES" w:eastAsia="ja-JP"/>
+        </w:rPr>
+        <w:lastRenderedPageBreak/>
+        <w:t>Ingreso</w:t>
+      </w:r>
+      <w:r>
+        <w:rPr>
+          <w:rFonts w:ascii="Arial" w:eastAsiaTheme="minorHAnsi" w:hAnsi="Arial" w:cs="Arial"/>
+          <w:b/>
+          <w:caps/>
+          <w:color w:val="2A2A2A" w:themeColor="text2"/>
+          <w:sz w:val="28"/>
+          <w:szCs w:val="26"/>
+          <w:lang w:val="es-ES" w:eastAsia="ja-JP"/>
+        </w:rPr>
+        <w:t xml:space="preserve"> </w:t>
+      </w:r>
+      <w:proofErr w:type="gramStart"/>
+      <w:r>
+        <w:rPr>
+          <w:rFonts w:ascii="Arial" w:eastAsiaTheme="minorHAnsi" w:hAnsi="Arial" w:cs="Arial"/>
+          <w:b/>
+          <w:caps/>
+          <w:color w:val="2A2A2A" w:themeColor="text2"/>
+          <w:sz w:val="28"/>
+          <w:szCs w:val="26"/>
+          <w:lang w:val="es-ES" w:eastAsia="ja-JP"/>
+        </w:rPr>
+        <w:t>[ Select</w:t>
+      </w:r>
+      <w:proofErr w:type="gramEnd"/>
+      <w:r>
+        <w:rPr>
+          <w:rFonts w:ascii="Arial" w:eastAsiaTheme="minorHAnsi" w:hAnsi="Arial" w:cs="Arial"/>
+          <w:b/>
+          <w:caps/>
+          <w:color w:val="2A2A2A" w:themeColor="text2"/>
+          <w:sz w:val="28"/>
+          <w:szCs w:val="26"/>
+          <w:lang w:val="es-ES" w:eastAsia="ja-JP"/>
+        </w:rPr>
+        <w:t xml:space="preserve"> ]</w:t>
+      </w:r>
+    </w:p>
+    <w:p>
+      <w:pPr>
+        <w:rPr>
+          <w:rFonts w:ascii="Arial" w:eastAsiaTheme="minorHAnsi" w:hAnsi="Arial" w:cs="Arial"/>
+          <w:b/>
+          <w:caps/>
+          <w:color w:val="2A2A2A" w:themeColor="text2"/>
+          <w:sz w:val="28"/>
+          <w:szCs w:val="26"/>
+          <w:lang w:val="es-ES" w:eastAsia="ja-JP"/>
+        </w:rPr>
+      </w:pPr>
+      <w:r>
+        <w:rPr>
+          <w:rFonts w:ascii="Arial" w:eastAsiaTheme="minorHAnsi" w:hAnsi="Arial" w:cs="Arial"/>
+          <w:b/>
+          <w:caps/>
+          <w:noProof/>
+          <w:color w:val="2A2A2A" w:themeColor="text2"/>
+          <w:sz w:val="28"/>
+          <w:szCs w:val="26"/>
+          <w:lang w:eastAsia="es-CL"/>
+        </w:rPr>
+        <w:drawing>
+          <wp:inline distT="0" distB="0" distL="0" distR="0">
+            <wp:extent cx="5897691" cy="2952750"/>
+            <wp:effectExtent l="0" t="0" r="8255" b="0"/>
+            <wp:docPr id="3" name="0 Imagen"/>
+            <wp:cNvGraphicFramePr>
+              <a:graphicFrameLocks xmlns:a="http://schemas.openxmlformats.org/drawingml/2006/main" noChangeAspect="1"/>
+            </wp:cNvGraphicFramePr>
+            <a:graphic xmlns:a="http://schemas.openxmlformats.org/drawingml/2006/main">
+              <a:graphicData uri="http://schemas.openxmlformats.org/drawingml/2006/picture">
+                <pic:pic xmlns:pic="http://schemas.openxmlformats.org/drawingml/2006/picture">
+                  <pic:nvPicPr>
+                    <pic:cNvPr id="0" name="Diagrama de Secuencia (Select Ingreso).png"/>
+                    <pic:cNvPicPr/>
+                  </pic:nvPicPr>
+                  <pic:blipFill>
+                    <a:blip r:embed="rId26" cstate="print">
+                      <a:extLst>
+                        <a:ext uri="{28A0092B-C50C-407E-A947-70E740481C1C}">
+                          <a14:useLocalDpi xmlns:a14="http://schemas.microsoft.com/office/drawing/2010/main" val="0"/>
+                        </a:ext>
+                      </a:extLst>
+                    </a:blip>
+                    <a:stretch>
+                      <a:fillRect/>
+                    </a:stretch>
+                  </pic:blipFill>
+                  <pic:spPr>
+                    <a:xfrm>
+                      <a:off x="0" y="0"/>
+                      <a:ext cx="5903369" cy="2955593"/>
+                    </a:xfrm>
+                    <a:prstGeom prst="rect">
+                      <a:avLst/>
+                    </a:prstGeom>
+                  </pic:spPr>
+                </pic:pic>
+              </a:graphicData>
+            </a:graphic>
+          </wp:inline>
+        </w:drawing>
+      </w:r>
+    </w:p>
+    <w:p>
+      <w:pPr>
+        <w:rPr>
+          <w:rFonts w:ascii="Arial" w:eastAsiaTheme="minorHAnsi" w:hAnsi="Arial" w:cs="Arial"/>
+          <w:b/>
+          <w:caps/>
+          <w:color w:val="2A2A2A" w:themeColor="text2"/>
+          <w:sz w:val="28"/>
+          <w:szCs w:val="26"/>
+          <w:lang w:val="es-ES" w:eastAsia="ja-JP"/>
+        </w:rPr>
+      </w:pPr>
+      <w:r>
+        <w:rPr>
+          <w:rFonts w:ascii="Arial" w:eastAsiaTheme="minorHAnsi" w:hAnsi="Arial" w:cs="Arial"/>
+          <w:b/>
+          <w:caps/>
+          <w:color w:val="2A2A2A" w:themeColor="text2"/>
+          <w:sz w:val="28"/>
+          <w:szCs w:val="26"/>
+          <w:lang w:val="es-ES" w:eastAsia="ja-JP"/>
+        </w:rPr>
+        <w:t>Egreso</w:t>
+      </w:r>
+      <w:r>
+        <w:rPr>
+          <w:rFonts w:ascii="Arial" w:eastAsiaTheme="minorHAnsi" w:hAnsi="Arial" w:cs="Arial"/>
+          <w:b/>
+          <w:caps/>
+          <w:color w:val="2A2A2A" w:themeColor="text2"/>
+          <w:sz w:val="28"/>
+          <w:szCs w:val="26"/>
+          <w:lang w:val="es-ES" w:eastAsia="ja-JP"/>
+        </w:rPr>
+        <w:t xml:space="preserve"> </w:t>
+      </w:r>
+      <w:proofErr w:type="gramStart"/>
+      <w:r>
+        <w:rPr>
+          <w:rFonts w:ascii="Arial" w:eastAsiaTheme="minorHAnsi" w:hAnsi="Arial" w:cs="Arial"/>
+          <w:b/>
+          <w:caps/>
+          <w:color w:val="2A2A2A" w:themeColor="text2"/>
+          <w:sz w:val="28"/>
+          <w:szCs w:val="26"/>
+          <w:lang w:val="es-ES" w:eastAsia="ja-JP"/>
+        </w:rPr>
+        <w:t>[ Select</w:t>
+      </w:r>
+      <w:proofErr w:type="gramEnd"/>
+      <w:r>
+        <w:rPr>
+          <w:rFonts w:ascii="Arial" w:eastAsiaTheme="minorHAnsi" w:hAnsi="Arial" w:cs="Arial"/>
+          <w:b/>
+          <w:caps/>
+          <w:color w:val="2A2A2A" w:themeColor="text2"/>
+          <w:sz w:val="28"/>
+          <w:szCs w:val="26"/>
+          <w:lang w:val="es-ES" w:eastAsia="ja-JP"/>
+        </w:rPr>
+        <w:t xml:space="preserve"> ]</w:t>
+      </w:r>
+    </w:p>
+    <w:p>
+      <w:pPr>
+        <w:rPr>
+          <w:rFonts w:ascii="Arial" w:eastAsiaTheme="minorHAnsi" w:hAnsi="Arial" w:cs="Arial"/>
+          <w:b/>
+          <w:caps/>
+          <w:color w:val="2A2A2A" w:themeColor="text2"/>
+          <w:sz w:val="28"/>
+          <w:szCs w:val="26"/>
+          <w:lang w:val="es-ES" w:eastAsia="ja-JP"/>
+        </w:rPr>
+      </w:pPr>
+      <w:r>
+        <w:rPr>
+          <w:rFonts w:ascii="Arial" w:eastAsiaTheme="minorHAnsi" w:hAnsi="Arial" w:cs="Arial"/>
+          <w:b/>
+          <w:caps/>
+          <w:noProof/>
+          <w:color w:val="2A2A2A" w:themeColor="text2"/>
+          <w:sz w:val="28"/>
+          <w:szCs w:val="26"/>
+          <w:lang w:eastAsia="es-CL"/>
+        </w:rPr>
+        <w:drawing>
+          <wp:inline distT="0" distB="0" distL="0" distR="0">
+            <wp:extent cx="5973790" cy="2990850"/>
+            <wp:effectExtent l="0" t="0" r="8255" b="0"/>
+            <wp:docPr id="10" name="0 Imagen"/>
+            <wp:cNvGraphicFramePr>
+              <a:graphicFrameLocks xmlns:a="http://schemas.openxmlformats.org/drawingml/2006/main" noChangeAspect="1"/>
+            </wp:cNvGraphicFramePr>
+            <a:graphic xmlns:a="http://schemas.openxmlformats.org/drawingml/2006/main">
+              <a:graphicData uri="http://schemas.openxmlformats.org/drawingml/2006/picture">
+                <pic:pic xmlns:pic="http://schemas.openxmlformats.org/drawingml/2006/picture">
+                  <pic:nvPicPr>
+                    <pic:cNvPr id="0" name="Diagrama de Secuencia (Select Egreso).png"/>
+                    <pic:cNvPicPr/>
+                  </pic:nvPicPr>
+                  <pic:blipFill>
+                    <a:blip r:embed="rId27" cstate="print">
+                      <a:extLst>
+                        <a:ext uri="{28A0092B-C50C-407E-A947-70E740481C1C}">
+                          <a14:useLocalDpi xmlns:a14="http://schemas.microsoft.com/office/drawing/2010/main" val="0"/>
+                        </a:ext>
+                      </a:extLst>
+                    </a:blip>
+                    <a:stretch>
+                      <a:fillRect/>
+                    </a:stretch>
+                  </pic:blipFill>
+                  <pic:spPr>
+                    <a:xfrm>
+                      <a:off x="0" y="0"/>
+                      <a:ext cx="5979541" cy="2993729"/>
+                    </a:xfrm>
+                    <a:prstGeom prst="rect">
+                      <a:avLst/>
+                    </a:prstGeom>
+                  </pic:spPr>
+                </pic:pic>
+              </a:graphicData>
+            </a:graphic>
+          </wp:inline>
+        </w:drawing>
+      </w:r>
+    </w:p>
+    <w:p>
+      <w:pPr>
+        <w:rPr>
+          <w:rFonts w:ascii="Arial" w:eastAsiaTheme="minorHAnsi" w:hAnsi="Arial" w:cs="Arial"/>
+          <w:b/>
+          <w:caps/>
+          <w:color w:val="2A2A2A" w:themeColor="text2"/>
+          <w:sz w:val="28"/>
+          <w:szCs w:val="26"/>
+          <w:lang w:val="es-ES" w:eastAsia="ja-JP"/>
+        </w:rPr>
+      </w:pPr>
+    </w:p>
+    <w:p>
+      <w:pPr>
+        <w:spacing w:after="240"/>
+        <w:rPr>
+          <w:rFonts w:ascii="Arial" w:hAnsi="Arial" w:cs="Arial"/>
+          <w:b/>
+          <w:bCs/>
+          <w:color w:val="283769"/>
+          <w:sz w:val="20"/>
+          <w:szCs w:val="20"/>
+        </w:rPr>
+      </w:pPr>
+      <w:bookmarkStart w:id="5" w:name="_GoBack"/>
+      <w:bookmarkEnd w:id="5"/>
+    </w:p>
     <w:sectPr>
-      <w:footerReference w:type="default" r:id="rId26"/>
+      <w:footerReference w:type="default" r:id="rId28"/>
       <w:pgSz w:w="11907" w:h="16839"/>
       <w:pgMar w:top="1440" w:right="1800" w:bottom="1440" w:left="1800" w:header="720" w:footer="720" w:gutter="0"/>
       <w:pgNumType w:start="1"/>
@@ -6692,7 +7120,7 @@
           <w:rPr>
             <w:noProof/>
           </w:rPr>
-          <w:t>8</w:t>
+          <w:t>12</w:t>
         </w:r>
         <w:r>
           <w:rPr>
@@ -9934,43 +10362,13 @@
   <a:extraClrSchemeLst/>
   <a:extLst>
     <a:ext uri="{05A4C25C-085E-4340-85A3-A5531E510DB2}">
-      <thm15:themeFamily xmlns:thm15="http://schemas.microsoft.com/office/thememl/2012/main" xmlns="" name="Office Theme" id="{62F939B6-93AF-4DB8-9C6B-D6C7DFDC589F}" vid="{4A3C46E8-61CC-4603-A589-7422A47A8E4A}"/>
+      <thm15:themeFamily xmlns="" xmlns:thm15="http://schemas.microsoft.com/office/thememl/2012/main" name="Office Theme" id="{62F939B6-93AF-4DB8-9C6B-D6C7DFDC589F}" vid="{4A3C46E8-61CC-4603-A589-7422A47A8E4A}"/>
     </a:ext>
   </a:extLst>
 </a:theme>
 </file>
 
 <file path=customXml/item1.xml><?xml version="1.0" encoding="utf-8"?>
-<?mso-contentType ?>
-<FormTemplates xmlns="http://schemas.microsoft.com/sharepoint/v3/contenttype/forms">
-  <Display>DocumentLibraryForm</Display>
-  <Edit>DocumentLibraryForm</Edit>
-  <New>DocumentLibraryForm</New>
-</FormTemplates>
-</file>
-
-<file path=customXml/item2.xml><?xml version="1.0" encoding="utf-8"?>
-<p:properties xmlns:p="http://schemas.microsoft.com/office/2006/metadata/properties" xmlns:xsi="http://www.w3.org/2001/XMLSchema-instance" xmlns:pc="http://schemas.microsoft.com/office/infopath/2007/PartnerControls">
-  <documentManagement>
-    <_dlc_DocId xmlns="498267d4-2a5a-4c72-99d3-cf7236a95ce8">CTQFD2CFPMXN-979-676</_dlc_DocId>
-    <_dlc_DocIdUrl xmlns="498267d4-2a5a-4c72-99d3-cf7236a95ce8">
-      <Url>https://msft.spoppe.com/teams/cpub/teams/Consumer/templates/_layouts/15/DocIdRedir.aspx?ID=CTQFD2CFPMXN-979-676</Url>
-      <Description>CTQFD2CFPMXN-979-676</Description>
-    </_dlc_DocIdUrl>
-    <SharedWithDetails xmlns="498267d4-2a5a-4c72-99d3-cf7236a95ce8">{}</SharedWithDetails>
-    <SharedWithUsers xmlns="498267d4-2a5a-4c72-99d3-cf7236a95ce8">
-      <UserInfo>
-        <DisplayName/>
-        <AccountId xsi:nil="true"/>
-        <AccountType/>
-      </UserInfo>
-    </SharedWithUsers>
-    <SharingHintHash xmlns="498267d4-2a5a-4c72-99d3-cf7236a95ce8">1245024977</SharingHintHash>
-  </documentManagement>
-</p:properties>
-</file>
-
-<file path=customXml/item3.xml><?xml version="1.0" encoding="utf-8"?>
 <?mso-contentType ?>
 <spe:Receivers xmlns:spe="http://schemas.microsoft.com/sharepoint/events">
   <Receiver>
@@ -10018,6 +10416,36 @@
     <Filter/>
   </Receiver>
 </spe:Receivers>
+</file>
+
+<file path=customXml/item2.xml><?xml version="1.0" encoding="utf-8"?>
+<p:properties xmlns:p="http://schemas.microsoft.com/office/2006/metadata/properties" xmlns:xsi="http://www.w3.org/2001/XMLSchema-instance" xmlns:pc="http://schemas.microsoft.com/office/infopath/2007/PartnerControls">
+  <documentManagement>
+    <_dlc_DocId xmlns="498267d4-2a5a-4c72-99d3-cf7236a95ce8">CTQFD2CFPMXN-979-676</_dlc_DocId>
+    <_dlc_DocIdUrl xmlns="498267d4-2a5a-4c72-99d3-cf7236a95ce8">
+      <Url>https://msft.spoppe.com/teams/cpub/teams/Consumer/templates/_layouts/15/DocIdRedir.aspx?ID=CTQFD2CFPMXN-979-676</Url>
+      <Description>CTQFD2CFPMXN-979-676</Description>
+    </_dlc_DocIdUrl>
+    <SharedWithDetails xmlns="498267d4-2a5a-4c72-99d3-cf7236a95ce8">{}</SharedWithDetails>
+    <SharedWithUsers xmlns="498267d4-2a5a-4c72-99d3-cf7236a95ce8">
+      <UserInfo>
+        <DisplayName/>
+        <AccountId xsi:nil="true"/>
+        <AccountType/>
+      </UserInfo>
+    </SharedWithUsers>
+    <SharingHintHash xmlns="498267d4-2a5a-4c72-99d3-cf7236a95ce8">1245024977</SharingHintHash>
+  </documentManagement>
+</p:properties>
+</file>
+
+<file path=customXml/item3.xml><?xml version="1.0" encoding="utf-8"?>
+<?mso-contentType ?>
+<FormTemplates xmlns="http://schemas.microsoft.com/sharepoint/v3/contenttype/forms">
+  <Display>DocumentLibraryForm</Display>
+  <Edit>DocumentLibraryForm</Edit>
+  <New>DocumentLibraryForm</New>
+</FormTemplates>
 </file>
 
 <file path=customXml/item4.xml><?xml version="1.0" encoding="utf-8"?>
@@ -10204,9 +10632,9 @@
 </file>
 
 <file path=customXml/itemProps1.xml><?xml version="1.0" encoding="utf-8"?>
-<ds:datastoreItem xmlns:ds="http://schemas.openxmlformats.org/officeDocument/2006/customXml" ds:itemID="{B79E6113-9D61-48C6-AB23-FE0124366565}">
+<ds:datastoreItem xmlns:ds="http://schemas.openxmlformats.org/officeDocument/2006/customXml" ds:itemID="{D7FA49B8-B6EE-4B3F-B22F-E9F8C6A00940}">
   <ds:schemaRefs>
-    <ds:schemaRef ds:uri="http://schemas.microsoft.com/sharepoint/v3/contenttype/forms"/>
+    <ds:schemaRef ds:uri="http://schemas.microsoft.com/sharepoint/events"/>
   </ds:schemaRefs>
 </ds:datastoreItem>
 </file>
@@ -10222,9 +10650,9 @@
 </file>
 
 <file path=customXml/itemProps3.xml><?xml version="1.0" encoding="utf-8"?>
-<ds:datastoreItem xmlns:ds="http://schemas.openxmlformats.org/officeDocument/2006/customXml" ds:itemID="{D7FA49B8-B6EE-4B3F-B22F-E9F8C6A00940}">
+<ds:datastoreItem xmlns:ds="http://schemas.openxmlformats.org/officeDocument/2006/customXml" ds:itemID="{B79E6113-9D61-48C6-AB23-FE0124366565}">
   <ds:schemaRefs>
-    <ds:schemaRef ds:uri="http://schemas.microsoft.com/sharepoint/events"/>
+    <ds:schemaRef ds:uri="http://schemas.microsoft.com/sharepoint/v3/contenttype/forms"/>
   </ds:schemaRefs>
 </ds:datastoreItem>
 </file>
@@ -10248,7 +10676,7 @@
 </file>
 
 <file path=customXml/itemProps5.xml><?xml version="1.0" encoding="utf-8"?>
-<ds:datastoreItem xmlns:ds="http://schemas.openxmlformats.org/officeDocument/2006/customXml" ds:itemID="{2B5F9405-58AD-4CE6-84B4-00FA0D3FCA64}">
+<ds:datastoreItem xmlns:ds="http://schemas.openxmlformats.org/officeDocument/2006/customXml" ds:itemID="{903A3D74-269B-436F-AE4B-FCD0386AF834}">
   <ds:schemaRefs>
     <ds:schemaRef ds:uri="http://schemas.openxmlformats.org/officeDocument/2006/bibliography"/>
   </ds:schemaRefs>

</xml_diff>

<commit_message>
Rectificacion Diagramas | Diagrama de clase
</commit_message>
<xml_diff>
--- a/documentacion/Documento v1.docx
+++ b/documentacion/Documento v1.docx
@@ -24,6 +24,9 @@
       </w:pPr>
       <w:r>
         <w:t>GESTION DE INGRESO-EGRESO</w:t>
+      </w:r>
+      <w:r>
+        <w:t xml:space="preserve"> APR</w:t>
       </w:r>
     </w:p>
     <w:p/>
@@ -44,13 +47,28 @@
     <w:p/>
     <w:p>
       <w:r>
-        <w:t>Eduardo Llancanao</w:t>
-      </w:r>
-    </w:p>
-    <w:p>
-      <w:r>
-        <w:t>Nector Ruminot</w:t>
-      </w:r>
+        <w:t xml:space="preserve">Eduardo </w:t>
+      </w:r>
+      <w:proofErr w:type="spellStart"/>
+      <w:r>
+        <w:t>Llancanao</w:t>
+      </w:r>
+      <w:proofErr w:type="spellEnd"/>
+    </w:p>
+    <w:p>
+      <w:proofErr w:type="spellStart"/>
+      <w:r>
+        <w:t>Nector</w:t>
+      </w:r>
+      <w:proofErr w:type="spellEnd"/>
+      <w:r>
+        <w:t xml:space="preserve"> </w:t>
+      </w:r>
+      <w:proofErr w:type="spellStart"/>
+      <w:r>
+        <w:t>Ruminot</w:t>
+      </w:r>
+      <w:proofErr w:type="spellEnd"/>
     </w:p>
     <w:p/>
     <w:p>
@@ -187,7 +205,7 @@
             <w:rPr>
               <w:noProof/>
             </w:rPr>
-            <w:instrText xml:space="preserve"> PAGEREF _Toc46001826 \h </w:instrText>
+            <w:instrText xml:space="preserve"> PAGEREF _Toc46604536 \h </w:instrText>
           </w:r>
           <w:r>
             <w:rPr>
@@ -248,7 +266,7 @@
             <w:rPr>
               <w:noProof/>
             </w:rPr>
-            <w:instrText xml:space="preserve"> PAGEREF _Toc46001827 \h </w:instrText>
+            <w:instrText xml:space="preserve"> PAGEREF _Toc46604537 \h </w:instrText>
           </w:r>
           <w:r>
             <w:rPr>
@@ -309,7 +327,7 @@
             <w:rPr>
               <w:noProof/>
             </w:rPr>
-            <w:instrText xml:space="preserve"> PAGEREF _Toc46001828 \h </w:instrText>
+            <w:instrText xml:space="preserve"> PAGEREF _Toc46604538 \h </w:instrText>
           </w:r>
           <w:r>
             <w:rPr>
@@ -370,7 +388,7 @@
             <w:rPr>
               <w:noProof/>
             </w:rPr>
-            <w:instrText xml:space="preserve"> PAGEREF _Toc46001829 \h </w:instrText>
+            <w:instrText xml:space="preserve"> PAGEREF _Toc46604539 \h </w:instrText>
           </w:r>
           <w:r>
             <w:rPr>
@@ -431,7 +449,7 @@
             <w:rPr>
               <w:noProof/>
             </w:rPr>
-            <w:instrText xml:space="preserve"> PAGEREF _Toc46001830 \h </w:instrText>
+            <w:instrText xml:space="preserve"> PAGEREF _Toc46604540 \h </w:instrText>
           </w:r>
           <w:r>
             <w:rPr>
@@ -449,6 +467,1241 @@
               <w:noProof/>
             </w:rPr>
             <w:t>4</w:t>
+          </w:r>
+          <w:r>
+            <w:rPr>
+              <w:noProof/>
+            </w:rPr>
+            <w:fldChar w:fldCharType="end"/>
+          </w:r>
+        </w:p>
+        <w:p>
+          <w:pPr>
+            <w:pStyle w:val="TDC2"/>
+            <w:rPr>
+              <w:rFonts w:eastAsiaTheme="minorEastAsia"/>
+              <w:bCs w:val="0"/>
+              <w:noProof/>
+              <w:color w:val="auto"/>
+              <w:sz w:val="22"/>
+              <w:szCs w:val="22"/>
+              <w:lang w:val="es-CL" w:eastAsia="es-CL"/>
+            </w:rPr>
+          </w:pPr>
+          <w:r>
+            <w:rPr>
+              <w:noProof/>
+            </w:rPr>
+            <w:t>Requerimientos no funcionales</w:t>
+          </w:r>
+          <w:r>
+            <w:rPr>
+              <w:noProof/>
+            </w:rPr>
+            <w:tab/>
+          </w:r>
+          <w:r>
+            <w:rPr>
+              <w:noProof/>
+            </w:rPr>
+            <w:fldChar w:fldCharType="begin"/>
+          </w:r>
+          <w:r>
+            <w:rPr>
+              <w:noProof/>
+            </w:rPr>
+            <w:instrText xml:space="preserve"> PAGEREF _Toc46604541 \h </w:instrText>
+          </w:r>
+          <w:r>
+            <w:rPr>
+              <w:noProof/>
+            </w:rPr>
+          </w:r>
+          <w:r>
+            <w:rPr>
+              <w:noProof/>
+            </w:rPr>
+            <w:fldChar w:fldCharType="separate"/>
+          </w:r>
+          <w:r>
+            <w:rPr>
+              <w:noProof/>
+            </w:rPr>
+            <w:t>5</w:t>
+          </w:r>
+          <w:r>
+            <w:rPr>
+              <w:noProof/>
+            </w:rPr>
+            <w:fldChar w:fldCharType="end"/>
+          </w:r>
+        </w:p>
+        <w:p>
+          <w:pPr>
+            <w:pStyle w:val="TDC2"/>
+            <w:rPr>
+              <w:rFonts w:eastAsiaTheme="minorEastAsia"/>
+              <w:bCs w:val="0"/>
+              <w:noProof/>
+              <w:color w:val="auto"/>
+              <w:sz w:val="22"/>
+              <w:szCs w:val="22"/>
+              <w:lang w:val="es-CL" w:eastAsia="es-CL"/>
+            </w:rPr>
+          </w:pPr>
+          <w:r>
+            <w:rPr>
+              <w:noProof/>
+            </w:rPr>
+            <w:t>Estimacion De Tiempo</w:t>
+          </w:r>
+          <w:r>
+            <w:rPr>
+              <w:noProof/>
+            </w:rPr>
+            <w:tab/>
+          </w:r>
+          <w:r>
+            <w:rPr>
+              <w:noProof/>
+            </w:rPr>
+            <w:fldChar w:fldCharType="begin"/>
+          </w:r>
+          <w:r>
+            <w:rPr>
+              <w:noProof/>
+            </w:rPr>
+            <w:instrText xml:space="preserve"> PAGEREF _Toc46604542 \h </w:instrText>
+          </w:r>
+          <w:r>
+            <w:rPr>
+              <w:noProof/>
+            </w:rPr>
+          </w:r>
+          <w:r>
+            <w:rPr>
+              <w:noProof/>
+            </w:rPr>
+            <w:fldChar w:fldCharType="separate"/>
+          </w:r>
+          <w:r>
+            <w:rPr>
+              <w:noProof/>
+            </w:rPr>
+            <w:t>6</w:t>
+          </w:r>
+          <w:r>
+            <w:rPr>
+              <w:noProof/>
+            </w:rPr>
+            <w:fldChar w:fldCharType="end"/>
+          </w:r>
+        </w:p>
+        <w:p>
+          <w:pPr>
+            <w:pStyle w:val="TDC2"/>
+            <w:rPr>
+              <w:rFonts w:eastAsiaTheme="minorEastAsia"/>
+              <w:bCs w:val="0"/>
+              <w:noProof/>
+              <w:color w:val="auto"/>
+              <w:sz w:val="22"/>
+              <w:szCs w:val="22"/>
+              <w:lang w:val="es-CL" w:eastAsia="es-CL"/>
+            </w:rPr>
+          </w:pPr>
+          <w:r>
+            <w:rPr>
+              <w:noProof/>
+            </w:rPr>
+            <w:t>Esquema Base De Datos</w:t>
+          </w:r>
+          <w:r>
+            <w:rPr>
+              <w:noProof/>
+            </w:rPr>
+            <w:tab/>
+          </w:r>
+          <w:r>
+            <w:rPr>
+              <w:noProof/>
+            </w:rPr>
+            <w:fldChar w:fldCharType="begin"/>
+          </w:r>
+          <w:r>
+            <w:rPr>
+              <w:noProof/>
+            </w:rPr>
+            <w:instrText xml:space="preserve"> PAGEREF _Toc46604543 \h </w:instrText>
+          </w:r>
+          <w:r>
+            <w:rPr>
+              <w:noProof/>
+            </w:rPr>
+          </w:r>
+          <w:r>
+            <w:rPr>
+              <w:noProof/>
+            </w:rPr>
+            <w:fldChar w:fldCharType="separate"/>
+          </w:r>
+          <w:r>
+            <w:rPr>
+              <w:noProof/>
+            </w:rPr>
+            <w:t>7</w:t>
+          </w:r>
+          <w:r>
+            <w:rPr>
+              <w:noProof/>
+            </w:rPr>
+            <w:fldChar w:fldCharType="end"/>
+          </w:r>
+        </w:p>
+        <w:p>
+          <w:pPr>
+            <w:pStyle w:val="TDC2"/>
+            <w:rPr>
+              <w:rFonts w:eastAsiaTheme="minorEastAsia"/>
+              <w:bCs w:val="0"/>
+              <w:noProof/>
+              <w:color w:val="auto"/>
+              <w:sz w:val="22"/>
+              <w:szCs w:val="22"/>
+              <w:lang w:val="es-CL" w:eastAsia="es-CL"/>
+            </w:rPr>
+          </w:pPr>
+          <w:r>
+            <w:rPr>
+              <w:noProof/>
+            </w:rPr>
+            <w:t>Diagrama De Secuencia</w:t>
+          </w:r>
+          <w:r>
+            <w:rPr>
+              <w:noProof/>
+            </w:rPr>
+            <w:tab/>
+          </w:r>
+          <w:r>
+            <w:rPr>
+              <w:noProof/>
+            </w:rPr>
+            <w:fldChar w:fldCharType="begin"/>
+          </w:r>
+          <w:r>
+            <w:rPr>
+              <w:noProof/>
+            </w:rPr>
+            <w:instrText xml:space="preserve"> PAGEREF _Toc46604544 \h </w:instrText>
+          </w:r>
+          <w:r>
+            <w:rPr>
+              <w:noProof/>
+            </w:rPr>
+          </w:r>
+          <w:r>
+            <w:rPr>
+              <w:noProof/>
+            </w:rPr>
+            <w:fldChar w:fldCharType="separate"/>
+          </w:r>
+          <w:r>
+            <w:rPr>
+              <w:noProof/>
+            </w:rPr>
+            <w:t>7</w:t>
+          </w:r>
+          <w:r>
+            <w:rPr>
+              <w:noProof/>
+            </w:rPr>
+            <w:fldChar w:fldCharType="end"/>
+          </w:r>
+        </w:p>
+        <w:p>
+          <w:pPr>
+            <w:pStyle w:val="TDC3"/>
+            <w:tabs>
+              <w:tab w:val="right" w:leader="dot" w:pos="8297"/>
+            </w:tabs>
+            <w:rPr>
+              <w:rFonts w:asciiTheme="minorHAnsi" w:eastAsiaTheme="minorEastAsia" w:hAnsiTheme="minorHAnsi" w:cstheme="minorBidi"/>
+              <w:noProof/>
+              <w:sz w:val="22"/>
+              <w:szCs w:val="22"/>
+              <w:lang w:eastAsia="es-CL"/>
+            </w:rPr>
+          </w:pPr>
+          <w:r>
+            <w:rPr>
+              <w:noProof/>
+            </w:rPr>
+            <w:t>Registro</w:t>
+          </w:r>
+          <w:r>
+            <w:rPr>
+              <w:noProof/>
+            </w:rPr>
+            <w:tab/>
+          </w:r>
+          <w:r>
+            <w:rPr>
+              <w:noProof/>
+            </w:rPr>
+            <w:fldChar w:fldCharType="begin"/>
+          </w:r>
+          <w:r>
+            <w:rPr>
+              <w:noProof/>
+            </w:rPr>
+            <w:instrText xml:space="preserve"> PAGEREF _Toc46604545 \h </w:instrText>
+          </w:r>
+          <w:r>
+            <w:rPr>
+              <w:noProof/>
+            </w:rPr>
+          </w:r>
+          <w:r>
+            <w:rPr>
+              <w:noProof/>
+            </w:rPr>
+            <w:fldChar w:fldCharType="separate"/>
+          </w:r>
+          <w:r>
+            <w:rPr>
+              <w:noProof/>
+            </w:rPr>
+            <w:t>7</w:t>
+          </w:r>
+          <w:r>
+            <w:rPr>
+              <w:noProof/>
+            </w:rPr>
+            <w:fldChar w:fldCharType="end"/>
+          </w:r>
+        </w:p>
+        <w:p>
+          <w:pPr>
+            <w:pStyle w:val="TDC3"/>
+            <w:tabs>
+              <w:tab w:val="right" w:leader="dot" w:pos="8297"/>
+            </w:tabs>
+            <w:rPr>
+              <w:rFonts w:asciiTheme="minorHAnsi" w:eastAsiaTheme="minorEastAsia" w:hAnsiTheme="minorHAnsi" w:cstheme="minorBidi"/>
+              <w:noProof/>
+              <w:sz w:val="22"/>
+              <w:szCs w:val="22"/>
+              <w:lang w:eastAsia="es-CL"/>
+            </w:rPr>
+          </w:pPr>
+          <w:r>
+            <w:rPr>
+              <w:noProof/>
+            </w:rPr>
+            <w:t>Login</w:t>
+          </w:r>
+          <w:r>
+            <w:rPr>
+              <w:noProof/>
+            </w:rPr>
+            <w:tab/>
+          </w:r>
+          <w:r>
+            <w:rPr>
+              <w:noProof/>
+            </w:rPr>
+            <w:fldChar w:fldCharType="begin"/>
+          </w:r>
+          <w:r>
+            <w:rPr>
+              <w:noProof/>
+            </w:rPr>
+            <w:instrText xml:space="preserve"> PAGEREF _Toc46604546 \h </w:instrText>
+          </w:r>
+          <w:r>
+            <w:rPr>
+              <w:noProof/>
+            </w:rPr>
+          </w:r>
+          <w:r>
+            <w:rPr>
+              <w:noProof/>
+            </w:rPr>
+            <w:fldChar w:fldCharType="separate"/>
+          </w:r>
+          <w:r>
+            <w:rPr>
+              <w:noProof/>
+            </w:rPr>
+            <w:t>8</w:t>
+          </w:r>
+          <w:r>
+            <w:rPr>
+              <w:noProof/>
+            </w:rPr>
+            <w:fldChar w:fldCharType="end"/>
+          </w:r>
+        </w:p>
+        <w:p>
+          <w:pPr>
+            <w:pStyle w:val="TDC3"/>
+            <w:tabs>
+              <w:tab w:val="right" w:leader="dot" w:pos="8297"/>
+            </w:tabs>
+            <w:rPr>
+              <w:rFonts w:asciiTheme="minorHAnsi" w:eastAsiaTheme="minorEastAsia" w:hAnsiTheme="minorHAnsi" w:cstheme="minorBidi"/>
+              <w:noProof/>
+              <w:sz w:val="22"/>
+              <w:szCs w:val="22"/>
+              <w:lang w:eastAsia="es-CL"/>
+            </w:rPr>
+          </w:pPr>
+          <w:r>
+            <w:rPr>
+              <w:noProof/>
+            </w:rPr>
+            <w:t>Cuenta [ Crear ]</w:t>
+          </w:r>
+          <w:r>
+            <w:rPr>
+              <w:noProof/>
+            </w:rPr>
+            <w:tab/>
+          </w:r>
+          <w:r>
+            <w:rPr>
+              <w:noProof/>
+            </w:rPr>
+            <w:fldChar w:fldCharType="begin"/>
+          </w:r>
+          <w:r>
+            <w:rPr>
+              <w:noProof/>
+            </w:rPr>
+            <w:instrText xml:space="preserve"> PAGEREF _Toc46604547 \h </w:instrText>
+          </w:r>
+          <w:r>
+            <w:rPr>
+              <w:noProof/>
+            </w:rPr>
+          </w:r>
+          <w:r>
+            <w:rPr>
+              <w:noProof/>
+            </w:rPr>
+            <w:fldChar w:fldCharType="separate"/>
+          </w:r>
+          <w:r>
+            <w:rPr>
+              <w:noProof/>
+            </w:rPr>
+            <w:t>8</w:t>
+          </w:r>
+          <w:r>
+            <w:rPr>
+              <w:noProof/>
+            </w:rPr>
+            <w:fldChar w:fldCharType="end"/>
+          </w:r>
+        </w:p>
+        <w:p>
+          <w:pPr>
+            <w:pStyle w:val="TDC3"/>
+            <w:tabs>
+              <w:tab w:val="right" w:leader="dot" w:pos="8297"/>
+            </w:tabs>
+            <w:rPr>
+              <w:rFonts w:asciiTheme="minorHAnsi" w:eastAsiaTheme="minorEastAsia" w:hAnsiTheme="minorHAnsi" w:cstheme="minorBidi"/>
+              <w:noProof/>
+              <w:sz w:val="22"/>
+              <w:szCs w:val="22"/>
+              <w:lang w:eastAsia="es-CL"/>
+            </w:rPr>
+          </w:pPr>
+          <w:r>
+            <w:rPr>
+              <w:noProof/>
+            </w:rPr>
+            <w:t>CUENTA [ Editar ]</w:t>
+          </w:r>
+          <w:r>
+            <w:rPr>
+              <w:noProof/>
+            </w:rPr>
+            <w:tab/>
+          </w:r>
+          <w:r>
+            <w:rPr>
+              <w:noProof/>
+            </w:rPr>
+            <w:fldChar w:fldCharType="begin"/>
+          </w:r>
+          <w:r>
+            <w:rPr>
+              <w:noProof/>
+            </w:rPr>
+            <w:instrText xml:space="preserve"> PAGEREF _Toc46604548 \h </w:instrText>
+          </w:r>
+          <w:r>
+            <w:rPr>
+              <w:noProof/>
+            </w:rPr>
+          </w:r>
+          <w:r>
+            <w:rPr>
+              <w:noProof/>
+            </w:rPr>
+            <w:fldChar w:fldCharType="separate"/>
+          </w:r>
+          <w:r>
+            <w:rPr>
+              <w:noProof/>
+            </w:rPr>
+            <w:t>9</w:t>
+          </w:r>
+          <w:r>
+            <w:rPr>
+              <w:noProof/>
+            </w:rPr>
+            <w:fldChar w:fldCharType="end"/>
+          </w:r>
+        </w:p>
+        <w:p>
+          <w:pPr>
+            <w:pStyle w:val="TDC3"/>
+            <w:tabs>
+              <w:tab w:val="right" w:leader="dot" w:pos="8297"/>
+            </w:tabs>
+            <w:rPr>
+              <w:rFonts w:asciiTheme="minorHAnsi" w:eastAsiaTheme="minorEastAsia" w:hAnsiTheme="minorHAnsi" w:cstheme="minorBidi"/>
+              <w:noProof/>
+              <w:sz w:val="22"/>
+              <w:szCs w:val="22"/>
+              <w:lang w:eastAsia="es-CL"/>
+            </w:rPr>
+          </w:pPr>
+          <w:r>
+            <w:rPr>
+              <w:noProof/>
+            </w:rPr>
+            <w:t>CUENTA [ Delete ]</w:t>
+          </w:r>
+          <w:r>
+            <w:rPr>
+              <w:noProof/>
+            </w:rPr>
+            <w:tab/>
+          </w:r>
+          <w:r>
+            <w:rPr>
+              <w:noProof/>
+            </w:rPr>
+            <w:fldChar w:fldCharType="begin"/>
+          </w:r>
+          <w:r>
+            <w:rPr>
+              <w:noProof/>
+            </w:rPr>
+            <w:instrText xml:space="preserve"> PAGEREF _Toc46604549 \h </w:instrText>
+          </w:r>
+          <w:r>
+            <w:rPr>
+              <w:noProof/>
+            </w:rPr>
+          </w:r>
+          <w:r>
+            <w:rPr>
+              <w:noProof/>
+            </w:rPr>
+            <w:fldChar w:fldCharType="separate"/>
+          </w:r>
+          <w:r>
+            <w:rPr>
+              <w:noProof/>
+            </w:rPr>
+            <w:t>9</w:t>
+          </w:r>
+          <w:r>
+            <w:rPr>
+              <w:noProof/>
+            </w:rPr>
+            <w:fldChar w:fldCharType="end"/>
+          </w:r>
+        </w:p>
+        <w:p>
+          <w:pPr>
+            <w:pStyle w:val="TDC3"/>
+            <w:tabs>
+              <w:tab w:val="right" w:leader="dot" w:pos="8297"/>
+            </w:tabs>
+            <w:rPr>
+              <w:rFonts w:asciiTheme="minorHAnsi" w:eastAsiaTheme="minorEastAsia" w:hAnsiTheme="minorHAnsi" w:cstheme="minorBidi"/>
+              <w:noProof/>
+              <w:sz w:val="22"/>
+              <w:szCs w:val="22"/>
+              <w:lang w:eastAsia="es-CL"/>
+            </w:rPr>
+          </w:pPr>
+          <w:r>
+            <w:rPr>
+              <w:noProof/>
+            </w:rPr>
+            <w:t>Ingreso [insert]</w:t>
+          </w:r>
+          <w:r>
+            <w:rPr>
+              <w:noProof/>
+            </w:rPr>
+            <w:tab/>
+          </w:r>
+          <w:r>
+            <w:rPr>
+              <w:noProof/>
+            </w:rPr>
+            <w:fldChar w:fldCharType="begin"/>
+          </w:r>
+          <w:r>
+            <w:rPr>
+              <w:noProof/>
+            </w:rPr>
+            <w:instrText xml:space="preserve"> PAGEREF _Toc46604550 \h </w:instrText>
+          </w:r>
+          <w:r>
+            <w:rPr>
+              <w:noProof/>
+            </w:rPr>
+          </w:r>
+          <w:r>
+            <w:rPr>
+              <w:noProof/>
+            </w:rPr>
+            <w:fldChar w:fldCharType="separate"/>
+          </w:r>
+          <w:r>
+            <w:rPr>
+              <w:noProof/>
+            </w:rPr>
+            <w:t>10</w:t>
+          </w:r>
+          <w:r>
+            <w:rPr>
+              <w:noProof/>
+            </w:rPr>
+            <w:fldChar w:fldCharType="end"/>
+          </w:r>
+        </w:p>
+        <w:p>
+          <w:pPr>
+            <w:pStyle w:val="TDC3"/>
+            <w:tabs>
+              <w:tab w:val="right" w:leader="dot" w:pos="8297"/>
+            </w:tabs>
+            <w:rPr>
+              <w:rFonts w:asciiTheme="minorHAnsi" w:eastAsiaTheme="minorEastAsia" w:hAnsiTheme="minorHAnsi" w:cstheme="minorBidi"/>
+              <w:noProof/>
+              <w:sz w:val="22"/>
+              <w:szCs w:val="22"/>
+              <w:lang w:eastAsia="es-CL"/>
+            </w:rPr>
+          </w:pPr>
+          <w:r>
+            <w:rPr>
+              <w:noProof/>
+            </w:rPr>
+            <w:t>Egreso [insert]</w:t>
+          </w:r>
+          <w:r>
+            <w:rPr>
+              <w:noProof/>
+            </w:rPr>
+            <w:tab/>
+          </w:r>
+          <w:r>
+            <w:rPr>
+              <w:noProof/>
+            </w:rPr>
+            <w:fldChar w:fldCharType="begin"/>
+          </w:r>
+          <w:r>
+            <w:rPr>
+              <w:noProof/>
+            </w:rPr>
+            <w:instrText xml:space="preserve"> PAGEREF _Toc46604551 \h </w:instrText>
+          </w:r>
+          <w:r>
+            <w:rPr>
+              <w:noProof/>
+            </w:rPr>
+          </w:r>
+          <w:r>
+            <w:rPr>
+              <w:noProof/>
+            </w:rPr>
+            <w:fldChar w:fldCharType="separate"/>
+          </w:r>
+          <w:r>
+            <w:rPr>
+              <w:noProof/>
+            </w:rPr>
+            <w:t>10</w:t>
+          </w:r>
+          <w:r>
+            <w:rPr>
+              <w:noProof/>
+            </w:rPr>
+            <w:fldChar w:fldCharType="end"/>
+          </w:r>
+        </w:p>
+        <w:p>
+          <w:pPr>
+            <w:pStyle w:val="TDC3"/>
+            <w:tabs>
+              <w:tab w:val="right" w:leader="dot" w:pos="8297"/>
+            </w:tabs>
+            <w:rPr>
+              <w:rFonts w:asciiTheme="minorHAnsi" w:eastAsiaTheme="minorEastAsia" w:hAnsiTheme="minorHAnsi" w:cstheme="minorBidi"/>
+              <w:noProof/>
+              <w:sz w:val="22"/>
+              <w:szCs w:val="22"/>
+              <w:lang w:eastAsia="es-CL"/>
+            </w:rPr>
+          </w:pPr>
+          <w:r>
+            <w:rPr>
+              <w:noProof/>
+            </w:rPr>
+            <w:t>Ingreso [Delete]</w:t>
+          </w:r>
+          <w:r>
+            <w:rPr>
+              <w:noProof/>
+            </w:rPr>
+            <w:tab/>
+          </w:r>
+          <w:r>
+            <w:rPr>
+              <w:noProof/>
+            </w:rPr>
+            <w:fldChar w:fldCharType="begin"/>
+          </w:r>
+          <w:r>
+            <w:rPr>
+              <w:noProof/>
+            </w:rPr>
+            <w:instrText xml:space="preserve"> PAGEREF _Toc46604552 \h </w:instrText>
+          </w:r>
+          <w:r>
+            <w:rPr>
+              <w:noProof/>
+            </w:rPr>
+          </w:r>
+          <w:r>
+            <w:rPr>
+              <w:noProof/>
+            </w:rPr>
+            <w:fldChar w:fldCharType="separate"/>
+          </w:r>
+          <w:r>
+            <w:rPr>
+              <w:noProof/>
+            </w:rPr>
+            <w:t>11</w:t>
+          </w:r>
+          <w:r>
+            <w:rPr>
+              <w:noProof/>
+            </w:rPr>
+            <w:fldChar w:fldCharType="end"/>
+          </w:r>
+        </w:p>
+        <w:p>
+          <w:pPr>
+            <w:pStyle w:val="TDC3"/>
+            <w:tabs>
+              <w:tab w:val="right" w:leader="dot" w:pos="8297"/>
+            </w:tabs>
+            <w:rPr>
+              <w:rFonts w:asciiTheme="minorHAnsi" w:eastAsiaTheme="minorEastAsia" w:hAnsiTheme="minorHAnsi" w:cstheme="minorBidi"/>
+              <w:noProof/>
+              <w:sz w:val="22"/>
+              <w:szCs w:val="22"/>
+              <w:lang w:eastAsia="es-CL"/>
+            </w:rPr>
+          </w:pPr>
+          <w:r>
+            <w:rPr>
+              <w:noProof/>
+            </w:rPr>
+            <w:t>Egreso [delete]</w:t>
+          </w:r>
+          <w:r>
+            <w:rPr>
+              <w:noProof/>
+            </w:rPr>
+            <w:tab/>
+          </w:r>
+          <w:r>
+            <w:rPr>
+              <w:noProof/>
+            </w:rPr>
+            <w:fldChar w:fldCharType="begin"/>
+          </w:r>
+          <w:r>
+            <w:rPr>
+              <w:noProof/>
+            </w:rPr>
+            <w:instrText xml:space="preserve"> PAGEREF _Toc46604553 \h </w:instrText>
+          </w:r>
+          <w:r>
+            <w:rPr>
+              <w:noProof/>
+            </w:rPr>
+          </w:r>
+          <w:r>
+            <w:rPr>
+              <w:noProof/>
+            </w:rPr>
+            <w:fldChar w:fldCharType="separate"/>
+          </w:r>
+          <w:r>
+            <w:rPr>
+              <w:noProof/>
+            </w:rPr>
+            <w:t>11</w:t>
+          </w:r>
+          <w:r>
+            <w:rPr>
+              <w:noProof/>
+            </w:rPr>
+            <w:fldChar w:fldCharType="end"/>
+          </w:r>
+        </w:p>
+        <w:p>
+          <w:pPr>
+            <w:pStyle w:val="TDC3"/>
+            <w:tabs>
+              <w:tab w:val="right" w:leader="dot" w:pos="8297"/>
+            </w:tabs>
+            <w:rPr>
+              <w:rFonts w:asciiTheme="minorHAnsi" w:eastAsiaTheme="minorEastAsia" w:hAnsiTheme="minorHAnsi" w:cstheme="minorBidi"/>
+              <w:noProof/>
+              <w:sz w:val="22"/>
+              <w:szCs w:val="22"/>
+              <w:lang w:eastAsia="es-CL"/>
+            </w:rPr>
+          </w:pPr>
+          <w:r>
+            <w:rPr>
+              <w:noProof/>
+            </w:rPr>
+            <w:t>Ingreso [ Select ]</w:t>
+          </w:r>
+          <w:r>
+            <w:rPr>
+              <w:noProof/>
+            </w:rPr>
+            <w:tab/>
+          </w:r>
+          <w:r>
+            <w:rPr>
+              <w:noProof/>
+            </w:rPr>
+            <w:fldChar w:fldCharType="begin"/>
+          </w:r>
+          <w:r>
+            <w:rPr>
+              <w:noProof/>
+            </w:rPr>
+            <w:instrText xml:space="preserve"> PAGEREF _Toc46604554 \h </w:instrText>
+          </w:r>
+          <w:r>
+            <w:rPr>
+              <w:noProof/>
+            </w:rPr>
+          </w:r>
+          <w:r>
+            <w:rPr>
+              <w:noProof/>
+            </w:rPr>
+            <w:fldChar w:fldCharType="separate"/>
+          </w:r>
+          <w:r>
+            <w:rPr>
+              <w:noProof/>
+            </w:rPr>
+            <w:t>12</w:t>
+          </w:r>
+          <w:r>
+            <w:rPr>
+              <w:noProof/>
+            </w:rPr>
+            <w:fldChar w:fldCharType="end"/>
+          </w:r>
+        </w:p>
+        <w:p>
+          <w:pPr>
+            <w:pStyle w:val="TDC3"/>
+            <w:tabs>
+              <w:tab w:val="right" w:leader="dot" w:pos="8297"/>
+            </w:tabs>
+            <w:rPr>
+              <w:rFonts w:asciiTheme="minorHAnsi" w:eastAsiaTheme="minorEastAsia" w:hAnsiTheme="minorHAnsi" w:cstheme="minorBidi"/>
+              <w:noProof/>
+              <w:sz w:val="22"/>
+              <w:szCs w:val="22"/>
+              <w:lang w:eastAsia="es-CL"/>
+            </w:rPr>
+          </w:pPr>
+          <w:r>
+            <w:rPr>
+              <w:noProof/>
+            </w:rPr>
+            <w:t>Egreso [ Select ]</w:t>
+          </w:r>
+          <w:r>
+            <w:rPr>
+              <w:noProof/>
+            </w:rPr>
+            <w:tab/>
+          </w:r>
+          <w:r>
+            <w:rPr>
+              <w:noProof/>
+            </w:rPr>
+            <w:fldChar w:fldCharType="begin"/>
+          </w:r>
+          <w:r>
+            <w:rPr>
+              <w:noProof/>
+            </w:rPr>
+            <w:instrText xml:space="preserve"> PAGEREF _Toc46604555 \h </w:instrText>
+          </w:r>
+          <w:r>
+            <w:rPr>
+              <w:noProof/>
+            </w:rPr>
+          </w:r>
+          <w:r>
+            <w:rPr>
+              <w:noProof/>
+            </w:rPr>
+            <w:fldChar w:fldCharType="separate"/>
+          </w:r>
+          <w:r>
+            <w:rPr>
+              <w:noProof/>
+            </w:rPr>
+            <w:t>12</w:t>
+          </w:r>
+          <w:r>
+            <w:rPr>
+              <w:noProof/>
+            </w:rPr>
+            <w:fldChar w:fldCharType="end"/>
+          </w:r>
+        </w:p>
+        <w:p>
+          <w:pPr>
+            <w:pStyle w:val="TDC3"/>
+            <w:tabs>
+              <w:tab w:val="right" w:leader="dot" w:pos="8297"/>
+            </w:tabs>
+            <w:rPr>
+              <w:rFonts w:asciiTheme="minorHAnsi" w:eastAsiaTheme="minorEastAsia" w:hAnsiTheme="minorHAnsi" w:cstheme="minorBidi"/>
+              <w:noProof/>
+              <w:sz w:val="22"/>
+              <w:szCs w:val="22"/>
+              <w:lang w:eastAsia="es-CL"/>
+            </w:rPr>
+          </w:pPr>
+          <w:r>
+            <w:rPr>
+              <w:noProof/>
+            </w:rPr>
+            <w:t>Categorias [Ingreso - Egreso] – Crear</w:t>
+          </w:r>
+          <w:r>
+            <w:rPr>
+              <w:noProof/>
+            </w:rPr>
+            <w:tab/>
+          </w:r>
+          <w:r>
+            <w:rPr>
+              <w:noProof/>
+            </w:rPr>
+            <w:fldChar w:fldCharType="begin"/>
+          </w:r>
+          <w:r>
+            <w:rPr>
+              <w:noProof/>
+            </w:rPr>
+            <w:instrText xml:space="preserve"> PAGEREF _Toc46604556 \h </w:instrText>
+          </w:r>
+          <w:r>
+            <w:rPr>
+              <w:noProof/>
+            </w:rPr>
+          </w:r>
+          <w:r>
+            <w:rPr>
+              <w:noProof/>
+            </w:rPr>
+            <w:fldChar w:fldCharType="separate"/>
+          </w:r>
+          <w:r>
+            <w:rPr>
+              <w:noProof/>
+            </w:rPr>
+            <w:t>13</w:t>
+          </w:r>
+          <w:r>
+            <w:rPr>
+              <w:noProof/>
+            </w:rPr>
+            <w:fldChar w:fldCharType="end"/>
+          </w:r>
+        </w:p>
+        <w:p>
+          <w:pPr>
+            <w:pStyle w:val="TDC3"/>
+            <w:tabs>
+              <w:tab w:val="right" w:leader="dot" w:pos="8297"/>
+            </w:tabs>
+            <w:rPr>
+              <w:rFonts w:asciiTheme="minorHAnsi" w:eastAsiaTheme="minorEastAsia" w:hAnsiTheme="minorHAnsi" w:cstheme="minorBidi"/>
+              <w:noProof/>
+              <w:sz w:val="22"/>
+              <w:szCs w:val="22"/>
+              <w:lang w:eastAsia="es-CL"/>
+            </w:rPr>
+          </w:pPr>
+          <w:r>
+            <w:rPr>
+              <w:noProof/>
+            </w:rPr>
+            <w:t>Categorias [Ingreso - Egreso] – Editar</w:t>
+          </w:r>
+          <w:r>
+            <w:rPr>
+              <w:noProof/>
+            </w:rPr>
+            <w:tab/>
+          </w:r>
+          <w:r>
+            <w:rPr>
+              <w:noProof/>
+            </w:rPr>
+            <w:fldChar w:fldCharType="begin"/>
+          </w:r>
+          <w:r>
+            <w:rPr>
+              <w:noProof/>
+            </w:rPr>
+            <w:instrText xml:space="preserve"> PAGEREF _Toc46604557 \h </w:instrText>
+          </w:r>
+          <w:r>
+            <w:rPr>
+              <w:noProof/>
+            </w:rPr>
+          </w:r>
+          <w:r>
+            <w:rPr>
+              <w:noProof/>
+            </w:rPr>
+            <w:fldChar w:fldCharType="separate"/>
+          </w:r>
+          <w:r>
+            <w:rPr>
+              <w:noProof/>
+            </w:rPr>
+            <w:t>13</w:t>
+          </w:r>
+          <w:r>
+            <w:rPr>
+              <w:noProof/>
+            </w:rPr>
+            <w:fldChar w:fldCharType="end"/>
+          </w:r>
+        </w:p>
+        <w:p>
+          <w:pPr>
+            <w:pStyle w:val="TDC3"/>
+            <w:tabs>
+              <w:tab w:val="right" w:leader="dot" w:pos="8297"/>
+            </w:tabs>
+            <w:rPr>
+              <w:rFonts w:asciiTheme="minorHAnsi" w:eastAsiaTheme="minorEastAsia" w:hAnsiTheme="minorHAnsi" w:cstheme="minorBidi"/>
+              <w:noProof/>
+              <w:sz w:val="22"/>
+              <w:szCs w:val="22"/>
+              <w:lang w:eastAsia="es-CL"/>
+            </w:rPr>
+          </w:pPr>
+          <w:r>
+            <w:rPr>
+              <w:noProof/>
+            </w:rPr>
+            <w:t>Categorias [Ingreso - Egreso] – Get (Select)</w:t>
+          </w:r>
+          <w:r>
+            <w:rPr>
+              <w:noProof/>
+            </w:rPr>
+            <w:tab/>
+          </w:r>
+          <w:r>
+            <w:rPr>
+              <w:noProof/>
+            </w:rPr>
+            <w:fldChar w:fldCharType="begin"/>
+          </w:r>
+          <w:r>
+            <w:rPr>
+              <w:noProof/>
+            </w:rPr>
+            <w:instrText xml:space="preserve"> PAGEREF _Toc46604558 \h </w:instrText>
+          </w:r>
+          <w:r>
+            <w:rPr>
+              <w:noProof/>
+            </w:rPr>
+          </w:r>
+          <w:r>
+            <w:rPr>
+              <w:noProof/>
+            </w:rPr>
+            <w:fldChar w:fldCharType="separate"/>
+          </w:r>
+          <w:r>
+            <w:rPr>
+              <w:noProof/>
+            </w:rPr>
+            <w:t>14</w:t>
+          </w:r>
+          <w:r>
+            <w:rPr>
+              <w:noProof/>
+            </w:rPr>
+            <w:fldChar w:fldCharType="end"/>
+          </w:r>
+        </w:p>
+        <w:p>
+          <w:pPr>
+            <w:pStyle w:val="TDC3"/>
+            <w:tabs>
+              <w:tab w:val="right" w:leader="dot" w:pos="8297"/>
+            </w:tabs>
+            <w:rPr>
+              <w:rFonts w:asciiTheme="minorHAnsi" w:eastAsiaTheme="minorEastAsia" w:hAnsiTheme="minorHAnsi" w:cstheme="minorBidi"/>
+              <w:noProof/>
+              <w:sz w:val="22"/>
+              <w:szCs w:val="22"/>
+              <w:lang w:eastAsia="es-CL"/>
+            </w:rPr>
+          </w:pPr>
+          <w:r>
+            <w:rPr>
+              <w:noProof/>
+            </w:rPr>
+            <w:t>Categorias [Ingreso - Egreso] – Delete</w:t>
+          </w:r>
+          <w:r>
+            <w:rPr>
+              <w:noProof/>
+            </w:rPr>
+            <w:tab/>
+          </w:r>
+          <w:r>
+            <w:rPr>
+              <w:noProof/>
+            </w:rPr>
+            <w:fldChar w:fldCharType="begin"/>
+          </w:r>
+          <w:r>
+            <w:rPr>
+              <w:noProof/>
+            </w:rPr>
+            <w:instrText xml:space="preserve"> PAGEREF _Toc46604559 \h </w:instrText>
+          </w:r>
+          <w:r>
+            <w:rPr>
+              <w:noProof/>
+            </w:rPr>
+          </w:r>
+          <w:r>
+            <w:rPr>
+              <w:noProof/>
+            </w:rPr>
+            <w:fldChar w:fldCharType="separate"/>
+          </w:r>
+          <w:r>
+            <w:rPr>
+              <w:noProof/>
+            </w:rPr>
+            <w:t>14</w:t>
+          </w:r>
+          <w:r>
+            <w:rPr>
+              <w:noProof/>
+            </w:rPr>
+            <w:fldChar w:fldCharType="end"/>
+          </w:r>
+        </w:p>
+        <w:p>
+          <w:pPr>
+            <w:pStyle w:val="TDC2"/>
+            <w:rPr>
+              <w:rFonts w:eastAsiaTheme="minorEastAsia"/>
+              <w:bCs w:val="0"/>
+              <w:noProof/>
+              <w:color w:val="auto"/>
+              <w:sz w:val="22"/>
+              <w:szCs w:val="22"/>
+              <w:lang w:val="es-CL" w:eastAsia="es-CL"/>
+            </w:rPr>
+          </w:pPr>
+          <w:r>
+            <w:rPr>
+              <w:noProof/>
+            </w:rPr>
+            <w:t>Diagrama de clase</w:t>
+          </w:r>
+          <w:r>
+            <w:rPr>
+              <w:noProof/>
+            </w:rPr>
+            <w:tab/>
+          </w:r>
+          <w:r>
+            <w:rPr>
+              <w:noProof/>
+            </w:rPr>
+            <w:fldChar w:fldCharType="begin"/>
+          </w:r>
+          <w:r>
+            <w:rPr>
+              <w:noProof/>
+            </w:rPr>
+            <w:instrText xml:space="preserve"> PAGEREF _Toc46604560 \h </w:instrText>
+          </w:r>
+          <w:r>
+            <w:rPr>
+              <w:noProof/>
+            </w:rPr>
+          </w:r>
+          <w:r>
+            <w:rPr>
+              <w:noProof/>
+            </w:rPr>
+            <w:fldChar w:fldCharType="separate"/>
+          </w:r>
+          <w:r>
+            <w:rPr>
+              <w:noProof/>
+            </w:rPr>
+            <w:t>15</w:t>
           </w:r>
           <w:r>
             <w:rPr>
@@ -493,7 +1746,7 @@
           <w:szCs w:val="22"/>
         </w:rPr>
       </w:pPr>
-      <w:bookmarkStart w:id="0" w:name="_Toc46001826"/>
+      <w:bookmarkStart w:id="0" w:name="_Toc46604536"/>
       <w:r>
         <w:rPr>
           <w:rStyle w:val="nfasis"/>
@@ -562,12 +1815,40 @@
         <w:rPr>
           <w:lang w:val="es-ES" w:eastAsia="ja-JP"/>
         </w:rPr>
-        <w:t>Eduardo Llancanao: Scrum Master / Analista</w:t>
-      </w:r>
+        <w:t xml:space="preserve">Eduardo </w:t>
+      </w:r>
+      <w:proofErr w:type="spellStart"/>
       <w:r>
         <w:rPr>
           <w:lang w:val="es-ES" w:eastAsia="ja-JP"/>
         </w:rPr>
+        <w:t>Llancanao</w:t>
+      </w:r>
+      <w:proofErr w:type="spellEnd"/>
+      <w:r>
+        <w:rPr>
+          <w:lang w:val="es-ES" w:eastAsia="ja-JP"/>
+        </w:rPr>
+        <w:t xml:space="preserve">: </w:t>
+      </w:r>
+      <w:proofErr w:type="spellStart"/>
+      <w:r>
+        <w:rPr>
+          <w:lang w:val="es-ES" w:eastAsia="ja-JP"/>
+        </w:rPr>
+        <w:t>Scrum</w:t>
+      </w:r>
+      <w:proofErr w:type="spellEnd"/>
+      <w:r>
+        <w:rPr>
+          <w:lang w:val="es-ES" w:eastAsia="ja-JP"/>
+        </w:rPr>
+        <w:t xml:space="preserve"> Master / Analista</w:t>
+      </w:r>
+      <w:r>
+        <w:rPr>
+          <w:lang w:val="es-ES" w:eastAsia="ja-JP"/>
+        </w:rPr>
         <w:t xml:space="preserve"> / BD</w:t>
       </w:r>
     </w:p>
@@ -577,11 +1858,33 @@
           <w:lang w:val="es-ES" w:eastAsia="ja-JP"/>
         </w:rPr>
       </w:pPr>
+      <w:proofErr w:type="spellStart"/>
       <w:r>
         <w:rPr>
           <w:lang w:val="es-ES" w:eastAsia="ja-JP"/>
         </w:rPr>
-        <w:t>Nector Ruminot: Analista</w:t>
+        <w:t>Nector</w:t>
+      </w:r>
+      <w:proofErr w:type="spellEnd"/>
+      <w:r>
+        <w:rPr>
+          <w:lang w:val="es-ES" w:eastAsia="ja-JP"/>
+        </w:rPr>
+        <w:t xml:space="preserve"> </w:t>
+      </w:r>
+      <w:proofErr w:type="spellStart"/>
+      <w:r>
+        <w:rPr>
+          <w:lang w:val="es-ES" w:eastAsia="ja-JP"/>
+        </w:rPr>
+        <w:t>Ruminot</w:t>
+      </w:r>
+      <w:proofErr w:type="spellEnd"/>
+      <w:r>
+        <w:rPr>
+          <w:lang w:val="es-ES" w:eastAsia="ja-JP"/>
+        </w:rPr>
+        <w:t>: Analista</w:t>
       </w:r>
       <w:r>
         <w:rPr>
@@ -845,11 +2148,29 @@
           </w:tcPr>
           <w:p>
             <w:r>
-              <w:t>Eduardo Llancanao</w:t>
-            </w:r>
-            <w:r>
-              <w:t>, Nector Ruminot</w:t>
-            </w:r>
+              <w:t xml:space="preserve">Eduardo </w:t>
+            </w:r>
+            <w:proofErr w:type="spellStart"/>
+            <w:r>
+              <w:t>Llancanao</w:t>
+            </w:r>
+            <w:proofErr w:type="spellEnd"/>
+            <w:r>
+              <w:t xml:space="preserve">, </w:t>
+            </w:r>
+            <w:proofErr w:type="spellStart"/>
+            <w:r>
+              <w:t>Nector</w:t>
+            </w:r>
+            <w:proofErr w:type="spellEnd"/>
+            <w:r>
+              <w:t xml:space="preserve"> </w:t>
+            </w:r>
+            <w:proofErr w:type="spellStart"/>
+            <w:r>
+              <w:t>Ruminot</w:t>
+            </w:r>
+            <w:proofErr w:type="spellEnd"/>
           </w:p>
         </w:tc>
       </w:tr>
@@ -870,7 +2191,7 @@
       <w:pPr>
         <w:pStyle w:val="Ttulo2"/>
       </w:pPr>
-      <w:bookmarkStart w:id="1" w:name="_Toc46001827"/>
+      <w:bookmarkStart w:id="1" w:name="_Toc46604537"/>
       <w:r>
         <w:t>Problema a Resolver</w:t>
       </w:r>
@@ -909,7 +2230,7 @@
       <w:pPr>
         <w:pStyle w:val="Ttulo2"/>
       </w:pPr>
-      <w:bookmarkStart w:id="2" w:name="_Toc46001828"/>
+      <w:bookmarkStart w:id="2" w:name="_Toc46604538"/>
       <w:r>
         <w:t>Proposito</w:t>
       </w:r>
@@ -1044,7 +2365,7 @@
       <w:pPr>
         <w:pStyle w:val="Ttulo2"/>
       </w:pPr>
-      <w:bookmarkStart w:id="3" w:name="_Toc46001829"/>
+      <w:bookmarkStart w:id="3" w:name="_Toc46604539"/>
       <w:r>
         <w:lastRenderedPageBreak/>
         <w:t>Contexto</w:t>
@@ -1067,7 +2388,21 @@
         <w:rPr>
           <w:lang w:val="es-ES" w:eastAsia="ja-JP"/>
         </w:rPr>
-        <w:t>generó comunicaciones con una APR (Sistema de Agua Potable Rural) de la comunidad Tromen Mallín, Temuco, IX Región. Esta institución sin fines de lucro, necesita un sistema de gestión de ingresos y egresos</w:t>
+        <w:t xml:space="preserve">generó comunicaciones con una APR (Sistema de Agua Potable Rural) de la comunidad </w:t>
+      </w:r>
+      <w:proofErr w:type="spellStart"/>
+      <w:r>
+        <w:rPr>
+          <w:lang w:val="es-ES" w:eastAsia="ja-JP"/>
+        </w:rPr>
+        <w:t>Tromen</w:t>
+      </w:r>
+      <w:proofErr w:type="spellEnd"/>
+      <w:r>
+        <w:rPr>
+          <w:lang w:val="es-ES" w:eastAsia="ja-JP"/>
+        </w:rPr>
+        <w:t xml:space="preserve"> Mallín, Temuco, IX Región. Esta institución sin fines de lucro, necesita un sistema de gestión de ingresos y egresos</w:t>
       </w:r>
       <w:r>
         <w:rPr>
@@ -1219,8 +2554,13 @@
         </w:numPr>
       </w:pPr>
       <w:r>
-        <w:t>Usuario Admin</w:t>
-      </w:r>
+        <w:t xml:space="preserve">Usuario </w:t>
+      </w:r>
+      <w:proofErr w:type="spellStart"/>
+      <w:r>
+        <w:t>Admin</w:t>
+      </w:r>
+      <w:proofErr w:type="spellEnd"/>
     </w:p>
     <w:p>
       <w:pPr>
@@ -1396,7 +2736,15 @@
         <w:ind w:left="360"/>
       </w:pPr>
       <w:r>
-        <w:t>Revisión usuario admin – otro usuario Secretaria.</w:t>
+        <w:t xml:space="preserve">Revisión usuario </w:t>
+      </w:r>
+      <w:proofErr w:type="spellStart"/>
+      <w:r>
+        <w:t>admin</w:t>
+      </w:r>
+      <w:proofErr w:type="spellEnd"/>
+      <w:r>
+        <w:t xml:space="preserve"> – otro usuario Secretaria.</w:t>
       </w:r>
     </w:p>
     <w:p>
@@ -1431,7 +2779,7 @@
       <w:pPr>
         <w:pStyle w:val="Ttulo2"/>
       </w:pPr>
-      <w:bookmarkStart w:id="4" w:name="_Toc46001830"/>
+      <w:bookmarkStart w:id="4" w:name="_Toc46604540"/>
       <w:r>
         <w:lastRenderedPageBreak/>
         <w:t>Interfaces</w:t>
@@ -2139,29 +3487,14 @@
     </w:p>
     <w:p>
       <w:pPr>
-        <w:rPr>
-          <w:rFonts w:asciiTheme="majorHAnsi" w:eastAsiaTheme="minorHAnsi" w:hAnsiTheme="majorHAnsi" w:cstheme="majorBidi"/>
-          <w:b/>
-          <w:caps/>
-          <w:color w:val="2A2A2A" w:themeColor="text2"/>
-          <w:sz w:val="28"/>
-          <w:szCs w:val="26"/>
-          <w:lang w:val="es-ES" w:eastAsia="ja-JP"/>
-        </w:rPr>
-      </w:pPr>
-      <w:r>
-        <w:rPr>
-          <w:rFonts w:asciiTheme="majorHAnsi" w:eastAsiaTheme="minorHAnsi" w:hAnsiTheme="majorHAnsi" w:cstheme="majorBidi"/>
-          <w:b/>
-          <w:caps/>
-          <w:color w:val="2A2A2A" w:themeColor="text2"/>
-          <w:sz w:val="28"/>
-          <w:szCs w:val="26"/>
-          <w:lang w:val="es-ES" w:eastAsia="ja-JP"/>
-        </w:rPr>
+        <w:pStyle w:val="Ttulo2"/>
+      </w:pPr>
+      <w:bookmarkStart w:id="5" w:name="_Toc46604541"/>
+      <w:r>
         <w:lastRenderedPageBreak/>
         <w:t>Requerimientos no funcionales</w:t>
       </w:r>
+      <w:bookmarkEnd w:id="5"/>
     </w:p>
     <w:p/>
     <w:p/>
@@ -2844,7 +4177,21 @@
               <w:rPr>
                 <w:color w:val="002060"/>
               </w:rPr>
-              <w:t>El sistema deberá tener un archivo de log que contenga todas las transacciones realizadas en sistema</w:t>
+              <w:t xml:space="preserve">El sistema deberá tener un archivo de </w:t>
+            </w:r>
+            <w:proofErr w:type="spellStart"/>
+            <w:r>
+              <w:rPr>
+                <w:color w:val="002060"/>
+              </w:rPr>
+              <w:t>log</w:t>
+            </w:r>
+            <w:proofErr w:type="spellEnd"/>
+            <w:r>
+              <w:rPr>
+                <w:color w:val="002060"/>
+              </w:rPr>
+              <w:t xml:space="preserve"> que contenga todas las transacciones realizadas en sistema</w:t>
             </w:r>
           </w:p>
         </w:tc>
@@ -3885,28 +5232,19 @@
     </w:p>
     <w:p>
       <w:pPr>
-        <w:rPr>
-          <w:rFonts w:asciiTheme="majorHAnsi" w:eastAsiaTheme="minorHAnsi" w:hAnsiTheme="majorHAnsi" w:cstheme="majorBidi"/>
-          <w:b/>
-          <w:caps/>
-          <w:color w:val="2A2A2A" w:themeColor="text2"/>
-          <w:sz w:val="28"/>
-          <w:szCs w:val="26"/>
-          <w:lang w:val="es-ES" w:eastAsia="ja-JP"/>
-        </w:rPr>
-      </w:pPr>
-      <w:r>
-        <w:rPr>
-          <w:rFonts w:asciiTheme="majorHAnsi" w:eastAsiaTheme="minorHAnsi" w:hAnsiTheme="majorHAnsi" w:cstheme="majorBidi"/>
-          <w:b/>
-          <w:caps/>
-          <w:color w:val="2A2A2A" w:themeColor="text2"/>
-          <w:sz w:val="28"/>
-          <w:szCs w:val="26"/>
-          <w:lang w:val="es-ES" w:eastAsia="ja-JP"/>
-        </w:rPr>
+        <w:pStyle w:val="Ttulo2"/>
+      </w:pPr>
+      <w:bookmarkStart w:id="6" w:name="_Toc46604542"/>
+      <w:r>
         <w:lastRenderedPageBreak/>
-        <w:t xml:space="preserve">Estimacion de tiempo </w:t>
+        <w:t>Estimacion De T</w:t>
+      </w:r>
+      <w:r>
+        <w:t>iempo</w:t>
+      </w:r>
+      <w:bookmarkEnd w:id="6"/>
+      <w:r>
+        <w:t xml:space="preserve"> </w:t>
       </w:r>
     </w:p>
     <w:p/>
@@ -4145,6 +5483,7 @@
                 <w:szCs w:val="20"/>
               </w:rPr>
             </w:pPr>
+            <w:proofErr w:type="spellStart"/>
             <w:r>
               <w:rPr>
                 <w:rFonts w:ascii="Arial" w:hAnsi="Arial" w:cs="Arial"/>
@@ -4154,7 +5493,19 @@
                 <w:sz w:val="20"/>
                 <w:szCs w:val="20"/>
               </w:rPr>
-              <w:t xml:space="preserve">Label </w:t>
+              <w:t>Label</w:t>
+            </w:r>
+            <w:proofErr w:type="spellEnd"/>
+            <w:r>
+              <w:rPr>
+                <w:rFonts w:ascii="Arial" w:hAnsi="Arial" w:cs="Arial"/>
+                <w:b/>
+                <w:bCs/>
+                <w:color w:val="283769"/>
+                <w:sz w:val="20"/>
+                <w:szCs w:val="20"/>
+              </w:rPr>
+              <w:t xml:space="preserve"> </w:t>
             </w:r>
           </w:p>
         </w:tc>
@@ -4715,6 +6066,7 @@
                 <w:szCs w:val="20"/>
               </w:rPr>
             </w:pPr>
+            <w:proofErr w:type="spellStart"/>
             <w:r>
               <w:rPr>
                 <w:rFonts w:ascii="Arial" w:hAnsi="Arial" w:cs="Arial"/>
@@ -4724,7 +6076,19 @@
                 <w:sz w:val="20"/>
                 <w:szCs w:val="20"/>
               </w:rPr>
-              <w:t xml:space="preserve">Label </w:t>
+              <w:t>Label</w:t>
+            </w:r>
+            <w:proofErr w:type="spellEnd"/>
+            <w:r>
+              <w:rPr>
+                <w:rFonts w:ascii="Arial" w:hAnsi="Arial" w:cs="Arial"/>
+                <w:b/>
+                <w:bCs/>
+                <w:color w:val="283769"/>
+                <w:sz w:val="20"/>
+                <w:szCs w:val="20"/>
+              </w:rPr>
+              <w:t xml:space="preserve"> </w:t>
             </w:r>
           </w:p>
         </w:tc>
@@ -5103,39 +6467,22 @@
     </w:p>
     <w:p>
       <w:pPr>
-        <w:rPr>
-          <w:rFonts w:asciiTheme="majorHAnsi" w:eastAsiaTheme="minorHAnsi" w:hAnsiTheme="majorHAnsi" w:cstheme="majorBidi"/>
-          <w:b/>
-          <w:caps/>
-          <w:color w:val="2A2A2A" w:themeColor="text2"/>
-          <w:sz w:val="28"/>
-          <w:szCs w:val="26"/>
-          <w:lang w:val="es-ES" w:eastAsia="ja-JP"/>
-        </w:rPr>
-      </w:pPr>
-      <w:r>
-        <w:rPr>
-          <w:rFonts w:asciiTheme="majorHAnsi" w:eastAsiaTheme="minorHAnsi" w:hAnsiTheme="majorHAnsi" w:cstheme="majorBidi"/>
-          <w:b/>
-          <w:caps/>
-          <w:color w:val="2A2A2A" w:themeColor="text2"/>
-          <w:sz w:val="28"/>
-          <w:szCs w:val="26"/>
-          <w:lang w:val="es-ES" w:eastAsia="ja-JP"/>
-        </w:rPr>
+        <w:pStyle w:val="Ttulo2"/>
+      </w:pPr>
+      <w:bookmarkStart w:id="7" w:name="_Toc46604543"/>
+      <w:r>
         <w:lastRenderedPageBreak/>
-        <w:t>ESQUEMA BASE DE DATOS</w:t>
-      </w:r>
-    </w:p>
-    <w:p>
-      <w:pPr>
-        <w:rPr>
-          <w:rFonts w:asciiTheme="majorHAnsi" w:eastAsiaTheme="minorHAnsi" w:hAnsiTheme="majorHAnsi" w:cstheme="majorBidi"/>
-          <w:b/>
-          <w:caps/>
-          <w:color w:val="2A2A2A" w:themeColor="text2"/>
-          <w:sz w:val="28"/>
-          <w:szCs w:val="26"/>
+        <w:t>E</w:t>
+      </w:r>
+      <w:r>
+        <w:t>squema Base De Datos</w:t>
+      </w:r>
+      <w:bookmarkEnd w:id="7"/>
+    </w:p>
+    <w:p>
+      <w:pPr>
+        <w:rPr>
+          <w:rFonts w:eastAsiaTheme="minorHAnsi"/>
           <w:lang w:val="es-ES" w:eastAsia="ja-JP"/>
         </w:rPr>
       </w:pPr>
@@ -5208,7 +6555,7 @@
             <v:path o:extrusionok="f" gradientshapeok="t" o:connecttype="rect"/>
             <o:lock v:ext="edit" aspectratio="t"/>
           </v:shapetype>
-          <v:shape id="_x0000_i1025" type="#_x0000_t75" style="width:414.75pt;height:235.5pt">
+          <v:shape id="_x0000_i1025" type="#_x0000_t75" style="width:414.7pt;height:235.6pt">
             <v:imagedata r:id="rId14" o:title="BD_ingreso_egreso"/>
           </v:shape>
         </w:pict>
@@ -5254,6 +6601,19 @@
     </w:p>
     <w:p>
       <w:pPr>
+        <w:pStyle w:val="Ttulo2"/>
+      </w:pPr>
+      <w:bookmarkStart w:id="8" w:name="_Toc46604544"/>
+      <w:r>
+        <w:t>D</w:t>
+      </w:r>
+      <w:r>
+        <w:t>iagrama De Secuencia</w:t>
+      </w:r>
+      <w:bookmarkEnd w:id="8"/>
+    </w:p>
+    <w:p>
+      <w:pPr>
         <w:rPr>
           <w:rFonts w:asciiTheme="majorHAnsi" w:eastAsiaTheme="minorHAnsi" w:hAnsiTheme="majorHAnsi" w:cstheme="majorBidi"/>
           <w:b/>
@@ -5264,69 +6624,27 @@
           <w:lang w:val="es-ES" w:eastAsia="ja-JP"/>
         </w:rPr>
       </w:pPr>
-      <w:r>
-        <w:rPr>
-          <w:rFonts w:asciiTheme="majorHAnsi" w:eastAsiaTheme="minorHAnsi" w:hAnsiTheme="majorHAnsi" w:cstheme="majorBidi"/>
-          <w:b/>
+    </w:p>
+    <w:p>
+      <w:pPr>
+        <w:pStyle w:val="Ttulo3"/>
+        <w:rPr>
+          <w:rFonts w:ascii="Arial" w:eastAsiaTheme="minorHAnsi" w:hAnsi="Arial" w:cs="Arial"/>
+          <w:b w:val="0"/>
           <w:caps/>
           <w:color w:val="2A2A2A" w:themeColor="text2"/>
           <w:sz w:val="28"/>
           <w:szCs w:val="26"/>
-          <w:lang w:val="es-ES" w:eastAsia="ja-JP"/>
-        </w:rPr>
-        <w:t>DIAGRAMAS DE SECUENCIA</w:t>
-      </w:r>
-    </w:p>
-    <w:p>
-      <w:pPr>
-        <w:rPr>
-          <w:rFonts w:asciiTheme="majorHAnsi" w:eastAsiaTheme="minorHAnsi" w:hAnsiTheme="majorHAnsi" w:cstheme="majorBidi"/>
-          <w:b/>
-          <w:caps/>
-          <w:color w:val="2A2A2A" w:themeColor="text2"/>
-          <w:sz w:val="28"/>
-          <w:szCs w:val="26"/>
-          <w:lang w:val="es-ES" w:eastAsia="ja-JP"/>
-        </w:rPr>
-      </w:pPr>
-    </w:p>
-    <w:p>
-      <w:pPr>
-        <w:rPr>
-          <w:rFonts w:ascii="Arial" w:eastAsiaTheme="minorHAnsi" w:hAnsi="Arial" w:cs="Arial"/>
-          <w:b/>
-          <w:caps/>
-          <w:color w:val="2A2A2A" w:themeColor="text2"/>
-          <w:sz w:val="28"/>
-          <w:szCs w:val="26"/>
-          <w:lang w:val="es-ES" w:eastAsia="ja-JP"/>
-        </w:rPr>
-      </w:pPr>
-      <w:r>
-        <w:rPr>
-          <w:rFonts w:ascii="Arial" w:eastAsiaTheme="minorHAnsi" w:hAnsi="Arial" w:cs="Arial"/>
-          <w:b/>
-          <w:caps/>
-          <w:color w:val="2A2A2A" w:themeColor="text2"/>
-          <w:sz w:val="28"/>
-          <w:szCs w:val="26"/>
-          <w:lang w:val="es-ES" w:eastAsia="ja-JP"/>
-        </w:rPr>
-        <w:t xml:space="preserve">Registro </w:t>
-      </w:r>
-    </w:p>
-    <w:p>
-      <w:pPr>
-        <w:rPr>
-          <w:rFonts w:ascii="Arial" w:eastAsiaTheme="minorHAnsi" w:hAnsi="Arial" w:cs="Arial"/>
-          <w:b/>
-          <w:caps/>
-          <w:color w:val="2A2A2A" w:themeColor="text2"/>
-          <w:sz w:val="28"/>
-          <w:szCs w:val="26"/>
-          <w:lang w:val="es-ES" w:eastAsia="ja-JP"/>
-        </w:rPr>
-      </w:pPr>
+        </w:rPr>
+      </w:pPr>
+      <w:bookmarkStart w:id="9" w:name="_Toc46604545"/>
+      <w:r>
+        <w:t>Registro</w:t>
+      </w:r>
+      <w:bookmarkEnd w:id="9"/>
+      <w:r>
+        <w:t xml:space="preserve"> </w:t>
+      </w:r>
     </w:p>
     <w:p>
       <w:pPr>
@@ -5403,67 +6721,14 @@
     </w:p>
     <w:p>
       <w:pPr>
-        <w:spacing w:after="240"/>
-        <w:rPr>
-          <w:rFonts w:ascii="Arial" w:hAnsi="Arial" w:cs="Arial"/>
-          <w:b/>
-          <w:bCs/>
-          <w:color w:val="283769"/>
-          <w:sz w:val="20"/>
-          <w:szCs w:val="20"/>
-        </w:rPr>
-      </w:pPr>
-    </w:p>
-    <w:p>
-      <w:pPr>
-        <w:spacing w:after="200" w:line="312" w:lineRule="auto"/>
-        <w:rPr>
-          <w:rFonts w:ascii="Arial" w:hAnsi="Arial" w:cs="Arial"/>
-          <w:b/>
-          <w:bCs/>
-          <w:color w:val="283769"/>
-          <w:sz w:val="20"/>
-          <w:szCs w:val="20"/>
-        </w:rPr>
-      </w:pPr>
-      <w:r>
-        <w:rPr>
-          <w:rFonts w:ascii="Arial" w:hAnsi="Arial" w:cs="Arial"/>
-          <w:b/>
-          <w:bCs/>
-          <w:color w:val="283769"/>
-          <w:sz w:val="20"/>
-          <w:szCs w:val="20"/>
-        </w:rPr>
-        <w:br w:type="page"/>
-      </w:r>
-    </w:p>
-    <w:p>
-      <w:pPr>
-        <w:spacing w:after="240"/>
-        <w:rPr>
-          <w:rFonts w:ascii="Arial" w:eastAsiaTheme="minorHAnsi" w:hAnsi="Arial" w:cs="Arial"/>
-          <w:b/>
-          <w:caps/>
-          <w:color w:val="2A2A2A" w:themeColor="text2"/>
-          <w:sz w:val="28"/>
-          <w:szCs w:val="26"/>
-          <w:lang w:val="es-ES" w:eastAsia="ja-JP"/>
-        </w:rPr>
-      </w:pPr>
-      <w:r>
-        <w:rPr>
-          <w:rFonts w:ascii="Arial" w:eastAsiaTheme="minorHAnsi" w:hAnsi="Arial" w:cs="Arial"/>
-          <w:b/>
-          <w:caps/>
-          <w:color w:val="2A2A2A" w:themeColor="text2"/>
-          <w:sz w:val="28"/>
-          <w:szCs w:val="26"/>
-          <w:lang w:val="es-ES" w:eastAsia="ja-JP"/>
-        </w:rPr>
+        <w:pStyle w:val="Ttulo3"/>
+      </w:pPr>
+      <w:bookmarkStart w:id="10" w:name="_Toc46604546"/>
+      <w:r>
         <w:lastRenderedPageBreak/>
         <w:t>Login</w:t>
       </w:r>
+      <w:bookmarkEnd w:id="10"/>
     </w:p>
     <w:p>
       <w:pPr>
@@ -5559,6 +6824,32 @@
     </w:p>
     <w:p>
       <w:pPr>
+        <w:pStyle w:val="Ttulo3"/>
+        <w:rPr>
+          <w:rFonts w:ascii="Arial" w:eastAsiaTheme="minorHAnsi" w:hAnsi="Arial" w:cs="Arial"/>
+          <w:b w:val="0"/>
+          <w:caps/>
+          <w:color w:val="2A2A2A" w:themeColor="text2"/>
+          <w:sz w:val="28"/>
+          <w:szCs w:val="26"/>
+        </w:rPr>
+      </w:pPr>
+      <w:bookmarkStart w:id="11" w:name="_Toc46604547"/>
+      <w:r>
+        <w:t xml:space="preserve">Cuenta </w:t>
+      </w:r>
+      <w:proofErr w:type="gramStart"/>
+      <w:r>
+        <w:t>[ Crear</w:t>
+      </w:r>
+      <w:proofErr w:type="gramEnd"/>
+      <w:r>
+        <w:t xml:space="preserve"> ]</w:t>
+      </w:r>
+      <w:bookmarkEnd w:id="11"/>
+    </w:p>
+    <w:p>
+      <w:pPr>
         <w:rPr>
           <w:rFonts w:ascii="Arial" w:eastAsiaTheme="minorHAnsi" w:hAnsi="Arial" w:cs="Arial"/>
           <w:b/>
@@ -5569,7 +6860,9 @@
           <w:lang w:val="es-ES" w:eastAsia="ja-JP"/>
         </w:rPr>
       </w:pPr>
-      <w:r>
+    </w:p>
+    <w:p>
+      <w:pPr>
         <w:rPr>
           <w:rFonts w:ascii="Arial" w:eastAsiaTheme="minorHAnsi" w:hAnsi="Arial" w:cs="Arial"/>
           <w:b/>
@@ -5579,9 +6872,70 @@
           <w:szCs w:val="26"/>
           <w:lang w:val="es-ES" w:eastAsia="ja-JP"/>
         </w:rPr>
-        <w:t xml:space="preserve">Cuenta </w:t>
-      </w:r>
-      <w:r>
+      </w:pPr>
+      <w:r>
+        <w:rPr>
+          <w:rFonts w:ascii="Arial" w:eastAsiaTheme="minorHAnsi" w:hAnsi="Arial" w:cs="Arial"/>
+          <w:b/>
+          <w:caps/>
+          <w:noProof/>
+          <w:color w:val="2A2A2A" w:themeColor="text2"/>
+          <w:sz w:val="28"/>
+          <w:szCs w:val="26"/>
+          <w:lang w:eastAsia="es-CL"/>
+        </w:rPr>
+        <w:drawing>
+          <wp:inline distT="0" distB="0" distL="0" distR="0">
+            <wp:extent cx="5274310" cy="3328670"/>
+            <wp:effectExtent l="0" t="0" r="2540" b="5080"/>
+            <wp:docPr id="17" name="Imagen 17"/>
+            <wp:cNvGraphicFramePr>
+              <a:graphicFrameLocks xmlns:a="http://schemas.openxmlformats.org/drawingml/2006/main" noChangeAspect="1"/>
+            </wp:cNvGraphicFramePr>
+            <a:graphic xmlns:a="http://schemas.openxmlformats.org/drawingml/2006/main">
+              <a:graphicData uri="http://schemas.openxmlformats.org/drawingml/2006/picture">
+                <pic:pic xmlns:pic="http://schemas.openxmlformats.org/drawingml/2006/picture">
+                  <pic:nvPicPr>
+                    <pic:cNvPr id="0" name="Picture 17"/>
+                    <pic:cNvPicPr>
+                      <a:picLocks noChangeAspect="1" noChangeArrowheads="1"/>
+                    </pic:cNvPicPr>
+                  </pic:nvPicPr>
+                  <pic:blipFill>
+                    <a:blip r:embed="rId17" cstate="print">
+                      <a:extLst>
+                        <a:ext uri="{28A0092B-C50C-407E-A947-70E740481C1C}">
+                          <a14:useLocalDpi xmlns:a14="http://schemas.microsoft.com/office/drawing/2010/main" val="0"/>
+                        </a:ext>
+                      </a:extLst>
+                    </a:blip>
+                    <a:srcRect/>
+                    <a:stretch>
+                      <a:fillRect/>
+                    </a:stretch>
+                  </pic:blipFill>
+                  <pic:spPr bwMode="auto">
+                    <a:xfrm>
+                      <a:off x="0" y="0"/>
+                      <a:ext cx="5274310" cy="3328670"/>
+                    </a:xfrm>
+                    <a:prstGeom prst="rect">
+                      <a:avLst/>
+                    </a:prstGeom>
+                    <a:noFill/>
+                    <a:ln>
+                      <a:noFill/>
+                    </a:ln>
+                  </pic:spPr>
+                </pic:pic>
+              </a:graphicData>
+            </a:graphic>
+          </wp:inline>
+        </w:drawing>
+      </w:r>
+    </w:p>
+    <w:p>
+      <w:pPr>
         <w:rPr>
           <w:rFonts w:ascii="Arial" w:eastAsiaTheme="minorHAnsi" w:hAnsi="Arial" w:cs="Arial"/>
           <w:b/>
@@ -5591,8 +6945,7 @@
           <w:szCs w:val="26"/>
           <w:lang w:val="es-ES" w:eastAsia="ja-JP"/>
         </w:rPr>
-        <w:t>[ Crear ]</w:t>
-      </w:r>
+      </w:pPr>
     </w:p>
     <w:p>
       <w:pPr>
@@ -5619,7 +6972,9 @@
           <w:lang w:val="es-ES" w:eastAsia="ja-JP"/>
         </w:rPr>
       </w:pPr>
-      <w:r>
+    </w:p>
+    <w:p>
+      <w:pPr>
         <w:rPr>
           <w:rFonts w:ascii="Arial" w:eastAsiaTheme="minorHAnsi" w:hAnsi="Arial" w:cs="Arial"/>
           <w:b/>
@@ -5629,12 +6984,32 @@
           <w:szCs w:val="26"/>
           <w:lang w:val="es-ES" w:eastAsia="ja-JP"/>
         </w:rPr>
-        <w:pict>
-          <v:shape id="_x0000_i1026" type="#_x0000_t75" style="width:414.75pt;height:254.25pt">
-            <v:imagedata r:id="rId17" o:title="Crear Cuenta"/>
-          </v:shape>
-        </w:pict>
-      </w:r>
+      </w:pPr>
+    </w:p>
+    <w:p>
+      <w:pPr>
+        <w:pStyle w:val="Ttulo3"/>
+      </w:pPr>
+      <w:bookmarkStart w:id="12" w:name="_Toc46604548"/>
+      <w:r>
+        <w:lastRenderedPageBreak/>
+        <w:t>C</w:t>
+      </w:r>
+      <w:r>
+        <w:t>uenta</w:t>
+      </w:r>
+      <w:r>
+        <w:t xml:space="preserve"> </w:t>
+      </w:r>
+      <w:proofErr w:type="gramStart"/>
+      <w:r>
+        <w:t>[ Editar</w:t>
+      </w:r>
+      <w:proofErr w:type="gramEnd"/>
+      <w:r>
+        <w:t xml:space="preserve"> ]</w:t>
+      </w:r>
+      <w:bookmarkEnd w:id="12"/>
     </w:p>
     <w:p>
       <w:pPr>
@@ -5661,6 +7036,66 @@
           <w:lang w:val="es-ES" w:eastAsia="ja-JP"/>
         </w:rPr>
       </w:pPr>
+      <w:r>
+        <w:rPr>
+          <w:rFonts w:ascii="Arial" w:eastAsiaTheme="minorHAnsi" w:hAnsi="Arial" w:cs="Arial"/>
+          <w:b/>
+          <w:caps/>
+          <w:noProof/>
+          <w:color w:val="2A2A2A" w:themeColor="text2"/>
+          <w:sz w:val="28"/>
+          <w:szCs w:val="26"/>
+          <w:lang w:eastAsia="es-CL"/>
+        </w:rPr>
+        <w:drawing>
+          <wp:inline distT="0" distB="0" distL="0" distR="0">
+            <wp:extent cx="5274310" cy="2128520"/>
+            <wp:effectExtent l="0" t="0" r="2540" b="5080"/>
+            <wp:docPr id="15" name="Imagen 15"/>
+            <wp:cNvGraphicFramePr>
+              <a:graphicFrameLocks xmlns:a="http://schemas.openxmlformats.org/drawingml/2006/main" noChangeAspect="1"/>
+            </wp:cNvGraphicFramePr>
+            <a:graphic xmlns:a="http://schemas.openxmlformats.org/drawingml/2006/main">
+              <a:graphicData uri="http://schemas.openxmlformats.org/drawingml/2006/picture">
+                <pic:pic xmlns:pic="http://schemas.openxmlformats.org/drawingml/2006/picture">
+                  <pic:nvPicPr>
+                    <pic:cNvPr id="0" name="Picture 14"/>
+                    <pic:cNvPicPr>
+                      <a:picLocks noChangeAspect="1" noChangeArrowheads="1"/>
+                    </pic:cNvPicPr>
+                  </pic:nvPicPr>
+                  <pic:blipFill>
+                    <a:blip r:embed="rId18" cstate="print">
+                      <a:extLst>
+                        <a:ext uri="{28A0092B-C50C-407E-A947-70E740481C1C}">
+                          <a14:useLocalDpi xmlns:a14="http://schemas.microsoft.com/office/drawing/2010/main" val="0"/>
+                        </a:ext>
+                      </a:extLst>
+                    </a:blip>
+                    <a:srcRect/>
+                    <a:stretch>
+                      <a:fillRect/>
+                    </a:stretch>
+                  </pic:blipFill>
+                  <pic:spPr bwMode="auto">
+                    <a:xfrm>
+                      <a:off x="0" y="0"/>
+                      <a:ext cx="5274310" cy="2128520"/>
+                    </a:xfrm>
+                    <a:prstGeom prst="rect">
+                      <a:avLst/>
+                    </a:prstGeom>
+                    <a:noFill/>
+                    <a:ln>
+                      <a:noFill/>
+                    </a:ln>
+                  </pic:spPr>
+                </pic:pic>
+              </a:graphicData>
+            </a:graphic>
+          </wp:inline>
+        </w:drawing>
+      </w:r>
     </w:p>
     <w:p>
       <w:pPr>
@@ -5677,6 +7112,120 @@
     </w:p>
     <w:p>
       <w:pPr>
+        <w:pStyle w:val="Ttulo3"/>
+      </w:pPr>
+      <w:bookmarkStart w:id="13" w:name="_Toc46604549"/>
+      <w:r>
+        <w:t>C</w:t>
+      </w:r>
+      <w:r>
+        <w:t>uenta</w:t>
+      </w:r>
+      <w:bookmarkStart w:id="14" w:name="_GoBack"/>
+      <w:bookmarkEnd w:id="14"/>
+      <w:r>
+        <w:t xml:space="preserve"> [ Delete ]</w:t>
+      </w:r>
+      <w:bookmarkEnd w:id="13"/>
+    </w:p>
+    <w:p>
+      <w:pPr>
+        <w:rPr>
+          <w:rStyle w:val="Ttulo3Car"/>
+          <w:lang w:val="es-ES" w:eastAsia="ja-JP"/>
+        </w:rPr>
+      </w:pPr>
+      <w:r>
+        <w:rPr>
+          <w:rFonts w:ascii="Arial" w:eastAsiaTheme="minorHAnsi" w:hAnsi="Arial" w:cs="Arial"/>
+          <w:b/>
+          <w:caps/>
+          <w:noProof/>
+          <w:color w:val="2A2A2A" w:themeColor="text2"/>
+          <w:sz w:val="28"/>
+          <w:szCs w:val="26"/>
+          <w:lang w:eastAsia="es-CL"/>
+        </w:rPr>
+        <w:drawing>
+          <wp:inline distT="0" distB="0" distL="0" distR="0">
+            <wp:extent cx="5807656" cy="2275027"/>
+            <wp:effectExtent l="0" t="0" r="3175" b="0"/>
+            <wp:docPr id="18" name="Imagen 18"/>
+            <wp:cNvGraphicFramePr>
+              <a:graphicFrameLocks xmlns:a="http://schemas.openxmlformats.org/drawingml/2006/main" noChangeAspect="1"/>
+            </wp:cNvGraphicFramePr>
+            <a:graphic xmlns:a="http://schemas.openxmlformats.org/drawingml/2006/main">
+              <a:graphicData uri="http://schemas.openxmlformats.org/drawingml/2006/picture">
+                <pic:pic xmlns:pic="http://schemas.openxmlformats.org/drawingml/2006/picture">
+                  <pic:nvPicPr>
+                    <pic:cNvPr id="0" name="Picture 19"/>
+                    <pic:cNvPicPr>
+                      <a:picLocks noChangeAspect="1" noChangeArrowheads="1"/>
+                    </pic:cNvPicPr>
+                  </pic:nvPicPr>
+                  <pic:blipFill>
+                    <a:blip r:embed="rId19" cstate="print">
+                      <a:extLst>
+                        <a:ext uri="{28A0092B-C50C-407E-A947-70E740481C1C}">
+                          <a14:useLocalDpi xmlns:a14="http://schemas.microsoft.com/office/drawing/2010/main" val="0"/>
+                        </a:ext>
+                      </a:extLst>
+                    </a:blip>
+                    <a:srcRect/>
+                    <a:stretch>
+                      <a:fillRect/>
+                    </a:stretch>
+                  </pic:blipFill>
+                  <pic:spPr bwMode="auto">
+                    <a:xfrm>
+                      <a:off x="0" y="0"/>
+                      <a:ext cx="5816212" cy="2278379"/>
+                    </a:xfrm>
+                    <a:prstGeom prst="rect">
+                      <a:avLst/>
+                    </a:prstGeom>
+                    <a:noFill/>
+                    <a:ln>
+                      <a:noFill/>
+                    </a:ln>
+                  </pic:spPr>
+                </pic:pic>
+              </a:graphicData>
+            </a:graphic>
+          </wp:inline>
+        </w:drawing>
+      </w:r>
+      <w:r>
+        <w:rPr>
+          <w:rStyle w:val="Ttulo3Car"/>
+        </w:rPr>
+        <w:t xml:space="preserve">Cuenta </w:t>
+      </w:r>
+      <w:proofErr w:type="gramStart"/>
+      <w:r>
+        <w:rPr>
+          <w:rStyle w:val="Ttulo3Car"/>
+        </w:rPr>
+        <w:t xml:space="preserve">[ </w:t>
+      </w:r>
+      <w:proofErr w:type="spellStart"/>
+      <w:r>
+        <w:rPr>
+          <w:rStyle w:val="Ttulo3Car"/>
+        </w:rPr>
+        <w:t>Select</w:t>
+      </w:r>
+      <w:proofErr w:type="spellEnd"/>
+      <w:proofErr w:type="gramEnd"/>
+      <w:r>
+        <w:rPr>
+          <w:rStyle w:val="Ttulo3Car"/>
+        </w:rPr>
+        <w:t xml:space="preserve"> ]</w:t>
+      </w:r>
+    </w:p>
+    <w:p>
+      <w:pPr>
         <w:rPr>
           <w:rFonts w:ascii="Arial" w:eastAsiaTheme="minorHAnsi" w:hAnsi="Arial" w:cs="Arial"/>
           <w:b/>
@@ -5687,6 +7236,66 @@
           <w:lang w:val="es-ES" w:eastAsia="ja-JP"/>
         </w:rPr>
       </w:pPr>
+      <w:r>
+        <w:rPr>
+          <w:rFonts w:ascii="Arial" w:eastAsiaTheme="minorHAnsi" w:hAnsi="Arial" w:cs="Arial"/>
+          <w:b/>
+          <w:caps/>
+          <w:noProof/>
+          <w:color w:val="2A2A2A" w:themeColor="text2"/>
+          <w:sz w:val="28"/>
+          <w:szCs w:val="26"/>
+          <w:lang w:eastAsia="es-CL"/>
+        </w:rPr>
+        <w:drawing>
+          <wp:inline distT="0" distB="0" distL="0" distR="0">
+            <wp:extent cx="5274310" cy="2216785"/>
+            <wp:effectExtent l="0" t="0" r="2540" b="0"/>
+            <wp:docPr id="19" name="Imagen 19"/>
+            <wp:cNvGraphicFramePr>
+              <a:graphicFrameLocks xmlns:a="http://schemas.openxmlformats.org/drawingml/2006/main" noChangeAspect="1"/>
+            </wp:cNvGraphicFramePr>
+            <a:graphic xmlns:a="http://schemas.openxmlformats.org/drawingml/2006/main">
+              <a:graphicData uri="http://schemas.openxmlformats.org/drawingml/2006/picture">
+                <pic:pic xmlns:pic="http://schemas.openxmlformats.org/drawingml/2006/picture">
+                  <pic:nvPicPr>
+                    <pic:cNvPr id="0" name="Picture 21"/>
+                    <pic:cNvPicPr>
+                      <a:picLocks noChangeAspect="1" noChangeArrowheads="1"/>
+                    </pic:cNvPicPr>
+                  </pic:nvPicPr>
+                  <pic:blipFill>
+                    <a:blip r:embed="rId20" cstate="print">
+                      <a:extLst>
+                        <a:ext uri="{28A0092B-C50C-407E-A947-70E740481C1C}">
+                          <a14:useLocalDpi xmlns:a14="http://schemas.microsoft.com/office/drawing/2010/main" val="0"/>
+                        </a:ext>
+                      </a:extLst>
+                    </a:blip>
+                    <a:srcRect/>
+                    <a:stretch>
+                      <a:fillRect/>
+                    </a:stretch>
+                  </pic:blipFill>
+                  <pic:spPr bwMode="auto">
+                    <a:xfrm>
+                      <a:off x="0" y="0"/>
+                      <a:ext cx="5274310" cy="2216785"/>
+                    </a:xfrm>
+                    <a:prstGeom prst="rect">
+                      <a:avLst/>
+                    </a:prstGeom>
+                    <a:noFill/>
+                    <a:ln>
+                      <a:noFill/>
+                    </a:ln>
+                  </pic:spPr>
+                </pic:pic>
+              </a:graphicData>
+            </a:graphic>
+          </wp:inline>
+        </w:drawing>
+      </w:r>
     </w:p>
     <w:p>
       <w:pPr>
@@ -5716,335 +7325,14 @@
     </w:p>
     <w:p>
       <w:pPr>
-        <w:rPr>
-          <w:rFonts w:ascii="Arial" w:eastAsiaTheme="minorHAnsi" w:hAnsi="Arial" w:cs="Arial"/>
-          <w:b/>
-          <w:caps/>
-          <w:color w:val="2A2A2A" w:themeColor="text2"/>
-          <w:sz w:val="28"/>
-          <w:szCs w:val="26"/>
-          <w:lang w:val="es-ES" w:eastAsia="ja-JP"/>
-        </w:rPr>
-      </w:pPr>
-    </w:p>
-    <w:p>
-      <w:pPr>
-        <w:rPr>
-          <w:rFonts w:ascii="Arial" w:eastAsiaTheme="minorHAnsi" w:hAnsi="Arial" w:cs="Arial"/>
-          <w:b/>
-          <w:caps/>
-          <w:color w:val="2A2A2A" w:themeColor="text2"/>
-          <w:sz w:val="28"/>
-          <w:szCs w:val="26"/>
-          <w:lang w:val="es-ES" w:eastAsia="ja-JP"/>
-        </w:rPr>
-      </w:pPr>
-      <w:r>
-        <w:rPr>
-          <w:rFonts w:ascii="Arial" w:eastAsiaTheme="minorHAnsi" w:hAnsi="Arial" w:cs="Arial"/>
-          <w:b/>
-          <w:caps/>
-          <w:color w:val="2A2A2A" w:themeColor="text2"/>
-          <w:sz w:val="28"/>
-          <w:szCs w:val="26"/>
-          <w:lang w:val="es-ES" w:eastAsia="ja-JP"/>
-        </w:rPr>
-        <w:lastRenderedPageBreak/>
-        <w:t>cUENTA [ Editar ]</w:t>
-      </w:r>
-    </w:p>
-    <w:p>
-      <w:pPr>
-        <w:rPr>
-          <w:rFonts w:ascii="Arial" w:eastAsiaTheme="minorHAnsi" w:hAnsi="Arial" w:cs="Arial"/>
-          <w:b/>
-          <w:caps/>
-          <w:color w:val="2A2A2A" w:themeColor="text2"/>
-          <w:sz w:val="28"/>
-          <w:szCs w:val="26"/>
-          <w:lang w:val="es-ES" w:eastAsia="ja-JP"/>
-        </w:rPr>
-      </w:pPr>
-    </w:p>
-    <w:p>
-      <w:pPr>
-        <w:rPr>
-          <w:rFonts w:ascii="Arial" w:eastAsiaTheme="minorHAnsi" w:hAnsi="Arial" w:cs="Arial"/>
-          <w:b/>
-          <w:caps/>
-          <w:color w:val="2A2A2A" w:themeColor="text2"/>
-          <w:sz w:val="28"/>
-          <w:szCs w:val="26"/>
-          <w:lang w:val="es-ES" w:eastAsia="ja-JP"/>
-        </w:rPr>
-      </w:pPr>
-      <w:r>
-        <w:rPr>
-          <w:rFonts w:ascii="Arial" w:eastAsiaTheme="minorHAnsi" w:hAnsi="Arial" w:cs="Arial"/>
-          <w:b/>
-          <w:caps/>
-          <w:color w:val="2A2A2A" w:themeColor="text2"/>
-          <w:sz w:val="28"/>
-          <w:szCs w:val="26"/>
-          <w:lang w:val="es-ES" w:eastAsia="ja-JP"/>
-        </w:rPr>
-        <w:pict>
-          <v:shape id="_x0000_i1027" type="#_x0000_t75" style="width:414.75pt;height:158.25pt">
-            <v:imagedata r:id="rId18" o:title="Diagrama en blanco (3)"/>
-          </v:shape>
-        </w:pict>
-      </w:r>
-      <w:r>
-        <w:rPr>
-          <w:rFonts w:ascii="Arial" w:eastAsiaTheme="minorHAnsi" w:hAnsi="Arial" w:cs="Arial"/>
-          <w:b/>
-          <w:caps/>
-          <w:color w:val="2A2A2A" w:themeColor="text2"/>
-          <w:sz w:val="28"/>
-          <w:szCs w:val="26"/>
-          <w:lang w:val="es-ES" w:eastAsia="ja-JP"/>
-        </w:rPr>
-        <w:t xml:space="preserve"> </w:t>
-      </w:r>
-    </w:p>
-    <w:p>
-      <w:pPr>
-        <w:rPr>
-          <w:rFonts w:ascii="Arial" w:eastAsiaTheme="minorHAnsi" w:hAnsi="Arial" w:cs="Arial"/>
-          <w:b/>
-          <w:caps/>
-          <w:color w:val="2A2A2A" w:themeColor="text2"/>
-          <w:sz w:val="28"/>
-          <w:szCs w:val="26"/>
-          <w:lang w:val="es-ES" w:eastAsia="ja-JP"/>
-        </w:rPr>
-      </w:pPr>
-    </w:p>
-    <w:p>
-      <w:pPr>
-        <w:rPr>
-          <w:rFonts w:ascii="Arial" w:eastAsiaTheme="minorHAnsi" w:hAnsi="Arial" w:cs="Arial"/>
-          <w:b/>
-          <w:caps/>
-          <w:color w:val="2A2A2A" w:themeColor="text2"/>
-          <w:sz w:val="28"/>
-          <w:szCs w:val="26"/>
-          <w:lang w:val="es-ES" w:eastAsia="ja-JP"/>
-        </w:rPr>
-      </w:pPr>
-      <w:r>
-        <w:rPr>
-          <w:rFonts w:ascii="Arial" w:eastAsiaTheme="minorHAnsi" w:hAnsi="Arial" w:cs="Arial"/>
-          <w:b/>
-          <w:caps/>
-          <w:color w:val="2A2A2A" w:themeColor="text2"/>
-          <w:sz w:val="28"/>
-          <w:szCs w:val="26"/>
-          <w:lang w:val="es-ES" w:eastAsia="ja-JP"/>
-        </w:rPr>
-        <w:t>cUENTA [ Delete ]</w:t>
-      </w:r>
-    </w:p>
-    <w:p>
-      <w:pPr>
-        <w:rPr>
-          <w:rFonts w:ascii="Arial" w:eastAsiaTheme="minorHAnsi" w:hAnsi="Arial" w:cs="Arial"/>
-          <w:b/>
-          <w:caps/>
-          <w:color w:val="2A2A2A" w:themeColor="text2"/>
-          <w:sz w:val="28"/>
-          <w:szCs w:val="26"/>
-          <w:lang w:val="es-ES" w:eastAsia="ja-JP"/>
-        </w:rPr>
-      </w:pPr>
-    </w:p>
-    <w:p>
-      <w:pPr>
-        <w:rPr>
-          <w:rFonts w:ascii="Arial" w:eastAsiaTheme="minorHAnsi" w:hAnsi="Arial" w:cs="Arial"/>
-          <w:b/>
-          <w:caps/>
-          <w:color w:val="2A2A2A" w:themeColor="text2"/>
-          <w:sz w:val="28"/>
-          <w:szCs w:val="26"/>
-          <w:lang w:val="es-ES" w:eastAsia="ja-JP"/>
-        </w:rPr>
-      </w:pPr>
-      <w:r>
-        <w:rPr>
-          <w:rFonts w:ascii="Arial" w:eastAsiaTheme="minorHAnsi" w:hAnsi="Arial" w:cs="Arial"/>
-          <w:b/>
-          <w:caps/>
-          <w:color w:val="2A2A2A" w:themeColor="text2"/>
-          <w:sz w:val="28"/>
-          <w:szCs w:val="26"/>
-          <w:lang w:val="es-ES" w:eastAsia="ja-JP"/>
-        </w:rPr>
-        <w:pict>
-          <v:shape id="_x0000_i1028" type="#_x0000_t75" style="width:414.75pt;height:161.25pt">
-            <v:imagedata r:id="rId19" o:title="Delete cuenta"/>
-          </v:shape>
-        </w:pict>
-      </w:r>
-    </w:p>
-    <w:p>
-      <w:pPr>
-        <w:rPr>
-          <w:rFonts w:ascii="Arial" w:eastAsiaTheme="minorHAnsi" w:hAnsi="Arial" w:cs="Arial"/>
-          <w:b/>
-          <w:caps/>
-          <w:color w:val="2A2A2A" w:themeColor="text2"/>
-          <w:sz w:val="28"/>
-          <w:szCs w:val="26"/>
-          <w:lang w:val="es-ES" w:eastAsia="ja-JP"/>
-        </w:rPr>
-      </w:pPr>
-    </w:p>
-    <w:p>
-      <w:pPr>
-        <w:rPr>
-          <w:rFonts w:ascii="Arial" w:eastAsiaTheme="minorHAnsi" w:hAnsi="Arial" w:cs="Arial"/>
-          <w:b/>
-          <w:caps/>
-          <w:color w:val="2A2A2A" w:themeColor="text2"/>
-          <w:sz w:val="28"/>
-          <w:szCs w:val="26"/>
-          <w:lang w:val="es-ES" w:eastAsia="ja-JP"/>
-        </w:rPr>
-      </w:pPr>
-      <w:r>
-        <w:rPr>
-          <w:rFonts w:ascii="Arial" w:eastAsiaTheme="minorHAnsi" w:hAnsi="Arial" w:cs="Arial"/>
-          <w:b/>
-          <w:caps/>
-          <w:color w:val="2A2A2A" w:themeColor="text2"/>
-          <w:sz w:val="28"/>
-          <w:szCs w:val="26"/>
-          <w:lang w:val="es-ES" w:eastAsia="ja-JP"/>
-        </w:rPr>
-        <w:t>Cuenta [ Select ]</w:t>
-      </w:r>
-    </w:p>
-    <w:p>
-      <w:pPr>
-        <w:rPr>
-          <w:rFonts w:ascii="Arial" w:eastAsiaTheme="minorHAnsi" w:hAnsi="Arial" w:cs="Arial"/>
-          <w:b/>
-          <w:caps/>
-          <w:color w:val="2A2A2A" w:themeColor="text2"/>
-          <w:sz w:val="28"/>
-          <w:szCs w:val="26"/>
-          <w:lang w:val="es-ES" w:eastAsia="ja-JP"/>
-        </w:rPr>
-      </w:pPr>
-    </w:p>
-    <w:p>
-      <w:pPr>
-        <w:rPr>
-          <w:rFonts w:ascii="Arial" w:eastAsiaTheme="minorHAnsi" w:hAnsi="Arial" w:cs="Arial"/>
-          <w:b/>
-          <w:caps/>
-          <w:color w:val="2A2A2A" w:themeColor="text2"/>
-          <w:sz w:val="28"/>
-          <w:szCs w:val="26"/>
-          <w:lang w:val="es-ES" w:eastAsia="ja-JP"/>
-        </w:rPr>
-      </w:pPr>
-      <w:r>
-        <w:rPr>
-          <w:rFonts w:ascii="Arial" w:eastAsiaTheme="minorHAnsi" w:hAnsi="Arial" w:cs="Arial"/>
-          <w:b/>
-          <w:caps/>
-          <w:color w:val="2A2A2A" w:themeColor="text2"/>
-          <w:sz w:val="28"/>
-          <w:szCs w:val="26"/>
-          <w:lang w:val="es-ES" w:eastAsia="ja-JP"/>
-        </w:rPr>
-        <w:pict>
-          <v:shape id="_x0000_i1029" type="#_x0000_t75" style="width:414.75pt;height:174.75pt">
-            <v:imagedata r:id="rId20" o:title="Select cuenta (1)"/>
-          </v:shape>
-        </w:pict>
-      </w:r>
-    </w:p>
-    <w:p>
-      <w:pPr>
-        <w:rPr>
-          <w:rFonts w:ascii="Arial" w:eastAsiaTheme="minorHAnsi" w:hAnsi="Arial" w:cs="Arial"/>
-          <w:b/>
-          <w:caps/>
-          <w:color w:val="2A2A2A" w:themeColor="text2"/>
-          <w:sz w:val="28"/>
-          <w:szCs w:val="26"/>
-          <w:lang w:val="es-ES" w:eastAsia="ja-JP"/>
-        </w:rPr>
-      </w:pPr>
-    </w:p>
-    <w:p>
-      <w:pPr>
-        <w:rPr>
-          <w:rFonts w:ascii="Arial" w:eastAsiaTheme="minorHAnsi" w:hAnsi="Arial" w:cs="Arial"/>
-          <w:b/>
-          <w:caps/>
-          <w:color w:val="2A2A2A" w:themeColor="text2"/>
-          <w:sz w:val="28"/>
-          <w:szCs w:val="26"/>
-          <w:lang w:val="es-ES" w:eastAsia="ja-JP"/>
-        </w:rPr>
-      </w:pPr>
-    </w:p>
-    <w:p>
-      <w:pPr>
-        <w:spacing w:after="240"/>
-        <w:rPr>
-          <w:rFonts w:ascii="Arial" w:hAnsi="Arial" w:cs="Arial"/>
-          <w:b/>
-          <w:bCs/>
-          <w:color w:val="283769"/>
-          <w:sz w:val="20"/>
-          <w:szCs w:val="20"/>
-        </w:rPr>
-      </w:pPr>
-    </w:p>
-    <w:p>
-      <w:pPr>
-        <w:spacing w:after="240"/>
-        <w:rPr>
-          <w:rFonts w:ascii="Arial" w:hAnsi="Arial" w:cs="Arial"/>
-          <w:b/>
-          <w:bCs/>
-          <w:color w:val="283769"/>
-          <w:sz w:val="20"/>
-          <w:szCs w:val="20"/>
-        </w:rPr>
-      </w:pPr>
-    </w:p>
-    <w:p>
-      <w:pPr>
-        <w:spacing w:after="240"/>
-        <w:rPr>
-          <w:rFonts w:ascii="Arial" w:eastAsiaTheme="minorHAnsi" w:hAnsi="Arial" w:cs="Arial"/>
-          <w:b/>
-          <w:caps/>
-          <w:color w:val="2A2A2A" w:themeColor="text2"/>
-          <w:sz w:val="28"/>
-          <w:szCs w:val="26"/>
-          <w:lang w:val="es-ES" w:eastAsia="ja-JP"/>
-        </w:rPr>
-      </w:pPr>
-      <w:r>
-        <w:rPr>
-          <w:rFonts w:ascii="Arial" w:eastAsiaTheme="minorHAnsi" w:hAnsi="Arial" w:cs="Arial"/>
-          <w:b/>
-          <w:caps/>
-          <w:color w:val="2A2A2A" w:themeColor="text2"/>
-          <w:sz w:val="28"/>
-          <w:szCs w:val="26"/>
-          <w:lang w:val="es-ES" w:eastAsia="ja-JP"/>
-        </w:rPr>
+        <w:pStyle w:val="Ttulo3"/>
+      </w:pPr>
+      <w:bookmarkStart w:id="15" w:name="_Toc46604550"/>
+      <w:r>
         <w:lastRenderedPageBreak/>
         <w:t>Ingreso [insert]</w:t>
       </w:r>
+      <w:bookmarkEnd w:id="15"/>
     </w:p>
     <w:p>
       <w:pPr>
@@ -6127,29 +7415,13 @@
     </w:p>
     <w:p>
       <w:pPr>
-        <w:spacing w:after="240"/>
-        <w:rPr>
-          <w:rFonts w:ascii="Arial" w:eastAsiaTheme="minorHAnsi" w:hAnsi="Arial" w:cs="Arial"/>
-          <w:b/>
-          <w:caps/>
-          <w:color w:val="2A2A2A" w:themeColor="text2"/>
-          <w:sz w:val="28"/>
-          <w:szCs w:val="26"/>
-          <w:lang w:val="es-ES" w:eastAsia="ja-JP"/>
-        </w:rPr>
-      </w:pPr>
-      <w:r>
-        <w:rPr>
-          <w:rFonts w:ascii="Arial" w:eastAsiaTheme="minorHAnsi" w:hAnsi="Arial" w:cs="Arial"/>
-          <w:b/>
-          <w:caps/>
-          <w:color w:val="2A2A2A" w:themeColor="text2"/>
-          <w:sz w:val="28"/>
-          <w:szCs w:val="26"/>
-          <w:lang w:val="es-ES" w:eastAsia="ja-JP"/>
-        </w:rPr>
+        <w:pStyle w:val="Ttulo3"/>
+      </w:pPr>
+      <w:bookmarkStart w:id="16" w:name="_Toc46604551"/>
+      <w:r>
         <w:t>Egreso [insert]</w:t>
       </w:r>
+      <w:bookmarkEnd w:id="16"/>
     </w:p>
     <w:p>
       <w:pPr>
@@ -6247,30 +7519,17 @@
     </w:p>
     <w:p>
       <w:pPr>
-        <w:spacing w:after="240"/>
-        <w:rPr>
-          <w:rFonts w:ascii="Arial" w:eastAsiaTheme="minorHAnsi" w:hAnsi="Arial" w:cs="Arial"/>
-          <w:b/>
-          <w:caps/>
-          <w:color w:val="2A2A2A" w:themeColor="text2"/>
-          <w:sz w:val="28"/>
-          <w:szCs w:val="26"/>
-          <w:lang w:val="es-ES" w:eastAsia="ja-JP"/>
-        </w:rPr>
-      </w:pPr>
-      <w:r>
-        <w:rPr>
-          <w:rFonts w:ascii="Arial" w:eastAsiaTheme="minorHAnsi" w:hAnsi="Arial" w:cs="Arial"/>
-          <w:b/>
-          <w:caps/>
-          <w:color w:val="2A2A2A" w:themeColor="text2"/>
-          <w:sz w:val="28"/>
-          <w:szCs w:val="26"/>
-          <w:lang w:val="es-ES" w:eastAsia="ja-JP"/>
-        </w:rPr>
+        <w:pStyle w:val="Ttulo3"/>
+      </w:pPr>
+      <w:bookmarkStart w:id="17" w:name="_Toc46604552"/>
+      <w:r>
         <w:lastRenderedPageBreak/>
-        <w:t>ingreso [Delete]</w:t>
-      </w:r>
+        <w:t>I</w:t>
+      </w:r>
+      <w:r>
+        <w:t>ngreso [Delete]</w:t>
+      </w:r>
+      <w:bookmarkEnd w:id="17"/>
     </w:p>
     <w:p>
       <w:pPr>
@@ -6340,29 +7599,13 @@
     </w:p>
     <w:p>
       <w:pPr>
-        <w:spacing w:after="240"/>
-        <w:rPr>
-          <w:rFonts w:ascii="Arial" w:eastAsiaTheme="minorHAnsi" w:hAnsi="Arial" w:cs="Arial"/>
-          <w:b/>
-          <w:caps/>
-          <w:color w:val="2A2A2A" w:themeColor="text2"/>
-          <w:sz w:val="28"/>
-          <w:szCs w:val="26"/>
-          <w:lang w:val="es-ES" w:eastAsia="ja-JP"/>
-        </w:rPr>
-      </w:pPr>
-      <w:r>
-        <w:rPr>
-          <w:rFonts w:ascii="Arial" w:eastAsiaTheme="minorHAnsi" w:hAnsi="Arial" w:cs="Arial"/>
-          <w:b/>
-          <w:caps/>
-          <w:color w:val="2A2A2A" w:themeColor="text2"/>
-          <w:sz w:val="28"/>
-          <w:szCs w:val="26"/>
-          <w:lang w:val="es-ES" w:eastAsia="ja-JP"/>
-        </w:rPr>
+        <w:pStyle w:val="Ttulo3"/>
+      </w:pPr>
+      <w:bookmarkStart w:id="18" w:name="_Toc46604553"/>
+      <w:r>
         <w:t>Egreso [delete]</w:t>
       </w:r>
+      <w:bookmarkEnd w:id="18"/>
     </w:p>
     <w:p>
       <w:pPr>
@@ -6482,29 +7725,22 @@
     </w:p>
     <w:p>
       <w:pPr>
-        <w:rPr>
-          <w:rFonts w:ascii="Arial" w:eastAsiaTheme="minorHAnsi" w:hAnsi="Arial" w:cs="Arial"/>
-          <w:b/>
-          <w:caps/>
-          <w:color w:val="2A2A2A" w:themeColor="text2"/>
-          <w:sz w:val="28"/>
-          <w:szCs w:val="26"/>
-          <w:lang w:val="es-ES" w:eastAsia="ja-JP"/>
-        </w:rPr>
-      </w:pPr>
-      <w:r>
-        <w:rPr>
-          <w:rFonts w:ascii="Arial" w:eastAsiaTheme="minorHAnsi" w:hAnsi="Arial" w:cs="Arial"/>
-          <w:b/>
-          <w:caps/>
-          <w:color w:val="2A2A2A" w:themeColor="text2"/>
-          <w:sz w:val="28"/>
-          <w:szCs w:val="26"/>
-          <w:lang w:val="es-ES" w:eastAsia="ja-JP"/>
-        </w:rPr>
+        <w:pStyle w:val="Ttulo3"/>
+      </w:pPr>
+      <w:bookmarkStart w:id="19" w:name="_Toc46604554"/>
+      <w:r>
         <w:lastRenderedPageBreak/>
-        <w:t>Ingreso [ Select ]</w:t>
-      </w:r>
+        <w:t xml:space="preserve">Ingreso </w:t>
+      </w:r>
+      <w:proofErr w:type="gramStart"/>
+      <w:r>
+        <w:t>[ Select</w:t>
+      </w:r>
+      <w:proofErr w:type="gramEnd"/>
+      <w:r>
+        <w:t xml:space="preserve"> ]</w:t>
+      </w:r>
+      <w:bookmarkEnd w:id="19"/>
     </w:p>
     <w:p>
       <w:pPr>
@@ -6574,28 +7810,21 @@
     </w:p>
     <w:p>
       <w:pPr>
-        <w:rPr>
-          <w:rFonts w:ascii="Arial" w:eastAsiaTheme="minorHAnsi" w:hAnsi="Arial" w:cs="Arial"/>
-          <w:b/>
-          <w:caps/>
-          <w:color w:val="2A2A2A" w:themeColor="text2"/>
-          <w:sz w:val="28"/>
-          <w:szCs w:val="26"/>
-          <w:lang w:val="es-ES" w:eastAsia="ja-JP"/>
-        </w:rPr>
-      </w:pPr>
-      <w:r>
-        <w:rPr>
-          <w:rFonts w:ascii="Arial" w:eastAsiaTheme="minorHAnsi" w:hAnsi="Arial" w:cs="Arial"/>
-          <w:b/>
-          <w:caps/>
-          <w:color w:val="2A2A2A" w:themeColor="text2"/>
-          <w:sz w:val="28"/>
-          <w:szCs w:val="26"/>
-          <w:lang w:val="es-ES" w:eastAsia="ja-JP"/>
-        </w:rPr>
-        <w:t>Egreso [ Select ]</w:t>
-      </w:r>
+        <w:pStyle w:val="Ttulo3"/>
+      </w:pPr>
+      <w:bookmarkStart w:id="20" w:name="_Toc46604555"/>
+      <w:r>
+        <w:t xml:space="preserve">Egreso </w:t>
+      </w:r>
+      <w:proofErr w:type="gramStart"/>
+      <w:r>
+        <w:t>[ Select</w:t>
+      </w:r>
+      <w:proofErr w:type="gramEnd"/>
+      <w:r>
+        <w:t xml:space="preserve"> ]</w:t>
+      </w:r>
+      <w:bookmarkEnd w:id="20"/>
     </w:p>
     <w:p>
       <w:pPr>
@@ -6701,8 +7930,6 @@
           <w:szCs w:val="20"/>
         </w:rPr>
       </w:pPr>
-      <w:bookmarkStart w:id="5" w:name="_GoBack"/>
-      <w:bookmarkEnd w:id="5"/>
     </w:p>
     <w:p>
       <w:pPr>
@@ -6756,29 +7983,20 @@
     </w:p>
     <w:p>
       <w:pPr>
-        <w:rPr>
-          <w:rFonts w:ascii="Arial" w:eastAsiaTheme="minorHAnsi" w:hAnsi="Arial" w:cs="Arial"/>
-          <w:b/>
-          <w:caps/>
-          <w:color w:val="2A2A2A" w:themeColor="text2"/>
-          <w:sz w:val="28"/>
-          <w:szCs w:val="26"/>
-          <w:lang w:val="es-ES" w:eastAsia="ja-JP"/>
-        </w:rPr>
-      </w:pPr>
-      <w:r>
-        <w:rPr>
-          <w:rFonts w:ascii="Arial" w:eastAsiaTheme="minorHAnsi" w:hAnsi="Arial" w:cs="Arial"/>
-          <w:b/>
-          <w:caps/>
-          <w:color w:val="2A2A2A" w:themeColor="text2"/>
-          <w:sz w:val="28"/>
-          <w:szCs w:val="26"/>
-          <w:lang w:val="es-ES" w:eastAsia="ja-JP"/>
-        </w:rPr>
+        <w:pStyle w:val="Ttulo3"/>
+      </w:pPr>
+      <w:bookmarkStart w:id="21" w:name="_Toc46604556"/>
+      <w:r>
         <w:lastRenderedPageBreak/>
-        <w:t>Categorias [Ingreso - egreso] – crear</w:t>
-      </w:r>
+        <w:t xml:space="preserve">Categorias [Ingreso - </w:t>
+      </w:r>
+      <w:r>
+        <w:t>Egreso] – C</w:t>
+      </w:r>
+      <w:r>
+        <w:t>rear</w:t>
+      </w:r>
+      <w:bookmarkEnd w:id="21"/>
     </w:p>
     <w:p>
       <w:pPr>
@@ -6884,28 +8102,16 @@
     </w:p>
     <w:p>
       <w:pPr>
-        <w:rPr>
-          <w:rFonts w:ascii="Arial" w:eastAsiaTheme="minorHAnsi" w:hAnsi="Arial" w:cs="Arial"/>
-          <w:b/>
-          <w:caps/>
-          <w:color w:val="2A2A2A" w:themeColor="text2"/>
-          <w:sz w:val="28"/>
-          <w:szCs w:val="26"/>
-          <w:lang w:val="es-ES" w:eastAsia="ja-JP"/>
-        </w:rPr>
-      </w:pPr>
-      <w:r>
-        <w:rPr>
-          <w:rFonts w:ascii="Arial" w:eastAsiaTheme="minorHAnsi" w:hAnsi="Arial" w:cs="Arial"/>
-          <w:b/>
-          <w:caps/>
-          <w:color w:val="2A2A2A" w:themeColor="text2"/>
-          <w:sz w:val="28"/>
-          <w:szCs w:val="26"/>
-          <w:lang w:val="es-ES" w:eastAsia="ja-JP"/>
-        </w:rPr>
-        <w:t>Categorias [Ingreso - egreso] – editar</w:t>
-      </w:r>
+        <w:pStyle w:val="Ttulo3"/>
+      </w:pPr>
+      <w:bookmarkStart w:id="22" w:name="_Toc46604557"/>
+      <w:r>
+        <w:t>Categorias [Ingreso - Egreso] – E</w:t>
+      </w:r>
+      <w:r>
+        <w:t>ditar</w:t>
+      </w:r>
+      <w:bookmarkEnd w:id="22"/>
     </w:p>
     <w:p>
       <w:pPr>
@@ -7018,7 +8224,9 @@
           <w:lang w:val="es-ES" w:eastAsia="ja-JP"/>
         </w:rPr>
       </w:pPr>
-      <w:r>
+    </w:p>
+    <w:p>
+      <w:pPr>
         <w:rPr>
           <w:rFonts w:ascii="Arial" w:eastAsiaTheme="minorHAnsi" w:hAnsi="Arial" w:cs="Arial"/>
           <w:b/>
@@ -7028,8 +8236,138 @@
           <w:szCs w:val="26"/>
           <w:lang w:val="es-ES" w:eastAsia="ja-JP"/>
         </w:rPr>
-        <w:t>Categorias [Ingreso - egreso] – Get (Select)</w:t>
-      </w:r>
+      </w:pPr>
+    </w:p>
+    <w:p>
+      <w:pPr>
+        <w:rPr>
+          <w:rFonts w:ascii="Arial" w:eastAsiaTheme="minorHAnsi" w:hAnsi="Arial" w:cs="Arial"/>
+          <w:b/>
+          <w:caps/>
+          <w:color w:val="2A2A2A" w:themeColor="text2"/>
+          <w:sz w:val="28"/>
+          <w:szCs w:val="26"/>
+          <w:lang w:val="es-ES" w:eastAsia="ja-JP"/>
+        </w:rPr>
+      </w:pPr>
+    </w:p>
+    <w:p>
+      <w:pPr>
+        <w:rPr>
+          <w:rFonts w:ascii="Arial" w:eastAsiaTheme="minorHAnsi" w:hAnsi="Arial" w:cs="Arial"/>
+          <w:b/>
+          <w:caps/>
+          <w:color w:val="2A2A2A" w:themeColor="text2"/>
+          <w:sz w:val="28"/>
+          <w:szCs w:val="26"/>
+          <w:lang w:val="es-ES" w:eastAsia="ja-JP"/>
+        </w:rPr>
+      </w:pPr>
+    </w:p>
+    <w:p>
+      <w:pPr>
+        <w:rPr>
+          <w:rFonts w:ascii="Arial" w:eastAsiaTheme="minorHAnsi" w:hAnsi="Arial" w:cs="Arial"/>
+          <w:b/>
+          <w:caps/>
+          <w:color w:val="2A2A2A" w:themeColor="text2"/>
+          <w:sz w:val="28"/>
+          <w:szCs w:val="26"/>
+          <w:lang w:val="es-ES" w:eastAsia="ja-JP"/>
+        </w:rPr>
+      </w:pPr>
+    </w:p>
+    <w:p>
+      <w:pPr>
+        <w:rPr>
+          <w:rFonts w:ascii="Arial" w:eastAsiaTheme="minorHAnsi" w:hAnsi="Arial" w:cs="Arial"/>
+          <w:b/>
+          <w:caps/>
+          <w:color w:val="2A2A2A" w:themeColor="text2"/>
+          <w:sz w:val="28"/>
+          <w:szCs w:val="26"/>
+          <w:lang w:val="es-ES" w:eastAsia="ja-JP"/>
+        </w:rPr>
+      </w:pPr>
+    </w:p>
+    <w:p>
+      <w:pPr>
+        <w:rPr>
+          <w:rFonts w:ascii="Arial" w:eastAsiaTheme="minorHAnsi" w:hAnsi="Arial" w:cs="Arial"/>
+          <w:b/>
+          <w:caps/>
+          <w:color w:val="2A2A2A" w:themeColor="text2"/>
+          <w:sz w:val="28"/>
+          <w:szCs w:val="26"/>
+          <w:lang w:val="es-ES" w:eastAsia="ja-JP"/>
+        </w:rPr>
+      </w:pPr>
+    </w:p>
+    <w:p>
+      <w:pPr>
+        <w:rPr>
+          <w:rFonts w:ascii="Arial" w:eastAsiaTheme="minorHAnsi" w:hAnsi="Arial" w:cs="Arial"/>
+          <w:b/>
+          <w:caps/>
+          <w:color w:val="2A2A2A" w:themeColor="text2"/>
+          <w:sz w:val="28"/>
+          <w:szCs w:val="26"/>
+          <w:lang w:val="es-ES" w:eastAsia="ja-JP"/>
+        </w:rPr>
+      </w:pPr>
+    </w:p>
+    <w:p>
+      <w:pPr>
+        <w:rPr>
+          <w:rFonts w:ascii="Arial" w:eastAsiaTheme="minorHAnsi" w:hAnsi="Arial" w:cs="Arial"/>
+          <w:b/>
+          <w:caps/>
+          <w:color w:val="2A2A2A" w:themeColor="text2"/>
+          <w:sz w:val="28"/>
+          <w:szCs w:val="26"/>
+          <w:lang w:val="es-ES" w:eastAsia="ja-JP"/>
+        </w:rPr>
+      </w:pPr>
+    </w:p>
+    <w:p>
+      <w:pPr>
+        <w:rPr>
+          <w:rFonts w:ascii="Arial" w:eastAsiaTheme="minorHAnsi" w:hAnsi="Arial" w:cs="Arial"/>
+          <w:b/>
+          <w:caps/>
+          <w:color w:val="2A2A2A" w:themeColor="text2"/>
+          <w:sz w:val="28"/>
+          <w:szCs w:val="26"/>
+          <w:lang w:val="es-ES" w:eastAsia="ja-JP"/>
+        </w:rPr>
+      </w:pPr>
+    </w:p>
+    <w:p>
+      <w:pPr>
+        <w:rPr>
+          <w:rFonts w:ascii="Arial" w:eastAsiaTheme="minorHAnsi" w:hAnsi="Arial" w:cs="Arial"/>
+          <w:b/>
+          <w:caps/>
+          <w:color w:val="2A2A2A" w:themeColor="text2"/>
+          <w:sz w:val="28"/>
+          <w:szCs w:val="26"/>
+          <w:lang w:val="es-ES" w:eastAsia="ja-JP"/>
+        </w:rPr>
+      </w:pPr>
+    </w:p>
+    <w:p>
+      <w:pPr>
+        <w:pStyle w:val="Ttulo3"/>
+      </w:pPr>
+      <w:bookmarkStart w:id="23" w:name="_Toc46604558"/>
+      <w:r>
+        <w:lastRenderedPageBreak/>
+        <w:t>Categorias [Ingreso - E</w:t>
+      </w:r>
+      <w:r>
+        <w:t>greso] – Get (Select)</w:t>
+      </w:r>
+      <w:bookmarkEnd w:id="23"/>
     </w:p>
     <w:p>
       <w:pPr>
@@ -7119,29 +8457,16 @@
     </w:p>
     <w:p>
       <w:pPr>
-        <w:rPr>
-          <w:rFonts w:ascii="Arial" w:eastAsiaTheme="minorHAnsi" w:hAnsi="Arial" w:cs="Arial"/>
-          <w:b/>
-          <w:caps/>
-          <w:color w:val="2A2A2A" w:themeColor="text2"/>
-          <w:sz w:val="28"/>
-          <w:szCs w:val="26"/>
-          <w:lang w:val="es-ES" w:eastAsia="ja-JP"/>
-        </w:rPr>
-      </w:pPr>
-      <w:r>
-        <w:rPr>
-          <w:rFonts w:ascii="Arial" w:eastAsiaTheme="minorHAnsi" w:hAnsi="Arial" w:cs="Arial"/>
-          <w:b/>
-          <w:caps/>
-          <w:color w:val="2A2A2A" w:themeColor="text2"/>
-          <w:sz w:val="28"/>
-          <w:szCs w:val="26"/>
-          <w:lang w:val="es-ES" w:eastAsia="ja-JP"/>
-        </w:rPr>
-        <w:lastRenderedPageBreak/>
-        <w:t>Categorias [Ingreso - egreso] – Delete</w:t>
-      </w:r>
+        <w:pStyle w:val="Ttulo3"/>
+      </w:pPr>
+      <w:bookmarkStart w:id="24" w:name="_Toc46604559"/>
+      <w:r>
+        <w:t>Categorias [Ingreso - E</w:t>
+      </w:r>
+      <w:r>
+        <w:t>greso] – Delete</w:t>
+      </w:r>
+      <w:bookmarkEnd w:id="24"/>
     </w:p>
     <w:p>
       <w:pPr>
@@ -7231,6 +8556,56 @@
     </w:p>
     <w:p>
       <w:pPr>
+        <w:rPr>
+          <w:rFonts w:ascii="Arial" w:eastAsiaTheme="minorHAnsi" w:hAnsi="Arial" w:cs="Arial"/>
+          <w:b/>
+          <w:caps/>
+          <w:color w:val="2A2A2A" w:themeColor="text2"/>
+          <w:sz w:val="28"/>
+          <w:szCs w:val="26"/>
+          <w:lang w:val="es-ES" w:eastAsia="ja-JP"/>
+        </w:rPr>
+      </w:pPr>
+    </w:p>
+    <w:p>
+      <w:pPr>
+        <w:spacing w:after="200" w:line="312" w:lineRule="auto"/>
+        <w:rPr>
+          <w:rFonts w:ascii="Arial" w:eastAsiaTheme="minorHAnsi" w:hAnsi="Arial" w:cs="Arial"/>
+          <w:b/>
+          <w:caps/>
+          <w:color w:val="2A2A2A" w:themeColor="text2"/>
+          <w:sz w:val="28"/>
+          <w:szCs w:val="26"/>
+          <w:lang w:val="es-ES" w:eastAsia="ja-JP"/>
+        </w:rPr>
+      </w:pPr>
+      <w:r>
+        <w:rPr>
+          <w:rFonts w:ascii="Arial" w:eastAsiaTheme="minorHAnsi" w:hAnsi="Arial" w:cs="Arial"/>
+          <w:b/>
+          <w:caps/>
+          <w:color w:val="2A2A2A" w:themeColor="text2"/>
+          <w:sz w:val="28"/>
+          <w:szCs w:val="26"/>
+          <w:lang w:val="es-ES" w:eastAsia="ja-JP"/>
+        </w:rPr>
+        <w:br w:type="page"/>
+      </w:r>
+    </w:p>
+    <w:p>
+      <w:pPr>
+        <w:pStyle w:val="Ttulo2"/>
+      </w:pPr>
+      <w:bookmarkStart w:id="25" w:name="_Toc46604560"/>
+      <w:r>
+        <w:lastRenderedPageBreak/>
+        <w:t>Diagrama de clase</w:t>
+      </w:r>
+      <w:bookmarkEnd w:id="25"/>
+    </w:p>
+    <w:p>
+      <w:pPr>
         <w:spacing w:after="240"/>
         <w:rPr>
           <w:rFonts w:ascii="Arial" w:hAnsi="Arial" w:cs="Arial"/>
@@ -7241,9 +8616,24 @@
           <w:szCs w:val="20"/>
         </w:rPr>
       </w:pPr>
+      <w:r>
+        <w:rPr>
+          <w:rFonts w:ascii="Arial" w:hAnsi="Arial" w:cs="Arial"/>
+          <w:b/>
+          <w:bCs/>
+          <w:color w:val="283769"/>
+          <w:sz w:val="20"/>
+          <w:szCs w:val="20"/>
+        </w:rPr>
+        <w:pict>
+          <v:shape id="_x0000_i1026" type="#_x0000_t75" style="width:415.3pt;height:256.3pt">
+            <v:imagedata r:id="rId31" o:title="Clases"/>
+          </v:shape>
+        </w:pict>
+      </w:r>
     </w:p>
     <w:sectPr>
-      <w:footerReference w:type="default" r:id="rId31"/>
+      <w:footerReference w:type="default" r:id="rId32"/>
       <w:pgSz w:w="11907" w:h="16839"/>
       <w:pgMar w:top="1440" w:right="1800" w:bottom="1440" w:left="1800" w:header="720" w:footer="720" w:gutter="0"/>
       <w:pgNumType w:start="1"/>
@@ -7307,7 +8697,7 @@
           <w:rPr>
             <w:noProof/>
           </w:rPr>
-          <w:t>11</w:t>
+          <w:t>10</w:t>
         </w:r>
         <w:r>
           <w:rPr>
@@ -8360,7 +9750,6 @@
     <w:next w:val="Normal"/>
     <w:link w:val="Ttulo3Car"/>
     <w:uiPriority w:val="9"/>
-    <w:semiHidden/>
     <w:unhideWhenUsed/>
     <w:qFormat/>
     <w:pPr>
@@ -8672,7 +10061,6 @@
     <w:basedOn w:val="Fuentedeprrafopredeter"/>
     <w:link w:val="Ttulo3"/>
     <w:uiPriority w:val="9"/>
-    <w:semiHidden/>
     <w:rPr>
       <w:rFonts w:asciiTheme="majorHAnsi" w:eastAsiaTheme="majorEastAsia" w:hAnsiTheme="majorHAnsi" w:cstheme="majorBidi"/>
       <w:b/>
@@ -9323,6 +10711,19 @@
       <w:spacing w:before="100" w:beforeAutospacing="1" w:after="100" w:afterAutospacing="1"/>
     </w:pPr>
   </w:style>
+  <w:style w:type="paragraph" w:styleId="TDC3">
+    <w:name w:val="toc 3"/>
+    <w:basedOn w:val="Normal"/>
+    <w:next w:val="Normal"/>
+    <w:autoRedefine/>
+    <w:uiPriority w:val="39"/>
+    <w:unhideWhenUsed/>
+    <w:rsid w:val="00BA0676"/>
+    <w:pPr>
+      <w:spacing w:after="100"/>
+      <w:ind w:left="480"/>
+    </w:pPr>
+  </w:style>
 </w:styles>
 </file>
 
@@ -9588,86 +10989,6 @@
 </file>
 
 <file path=customXml/item1.xml><?xml version="1.0" encoding="utf-8"?>
-<?mso-contentType ?>
-<FormTemplates xmlns="http://schemas.microsoft.com/sharepoint/v3/contenttype/forms">
-  <Display>DocumentLibraryForm</Display>
-  <Edit>DocumentLibraryForm</Edit>
-  <New>DocumentLibraryForm</New>
-</FormTemplates>
-</file>
-
-<file path=customXml/item2.xml><?xml version="1.0" encoding="utf-8"?>
-<p:properties xmlns:p="http://schemas.microsoft.com/office/2006/metadata/properties" xmlns:xsi="http://www.w3.org/2001/XMLSchema-instance" xmlns:pc="http://schemas.microsoft.com/office/infopath/2007/PartnerControls">
-  <documentManagement>
-    <_dlc_DocId xmlns="498267d4-2a5a-4c72-99d3-cf7236a95ce8">CTQFD2CFPMXN-979-676</_dlc_DocId>
-    <_dlc_DocIdUrl xmlns="498267d4-2a5a-4c72-99d3-cf7236a95ce8">
-      <Url>https://msft.spoppe.com/teams/cpub/teams/Consumer/templates/_layouts/15/DocIdRedir.aspx?ID=CTQFD2CFPMXN-979-676</Url>
-      <Description>CTQFD2CFPMXN-979-676</Description>
-    </_dlc_DocIdUrl>
-    <SharedWithDetails xmlns="498267d4-2a5a-4c72-99d3-cf7236a95ce8">{}</SharedWithDetails>
-    <SharedWithUsers xmlns="498267d4-2a5a-4c72-99d3-cf7236a95ce8">
-      <UserInfo>
-        <DisplayName/>
-        <AccountId xsi:nil="true"/>
-        <AccountType/>
-      </UserInfo>
-    </SharedWithUsers>
-    <SharingHintHash xmlns="498267d4-2a5a-4c72-99d3-cf7236a95ce8">1245024977</SharingHintHash>
-  </documentManagement>
-</p:properties>
-</file>
-
-<file path=customXml/item3.xml><?xml version="1.0" encoding="utf-8"?>
-<?mso-contentType ?>
-<spe:Receivers xmlns:spe="http://schemas.microsoft.com/sharepoint/events">
-  <Receiver>
-    <Name>Document ID Generator</Name>
-    <Synchronization>Synchronous</Synchronization>
-    <Type>10001</Type>
-    <SequenceNumber>1000</SequenceNumber>
-    <Url/>
-    <Assembly>Microsoft.Office.DocumentManagement, Version=15.0.0.0, Culture=neutral, PublicKeyToken=71e9bce111e9429c</Assembly>
-    <Class>Microsoft.Office.DocumentManagement.Internal.DocIdHandler</Class>
-    <Data/>
-    <Filter/>
-  </Receiver>
-  <Receiver>
-    <Name>Document ID Generator</Name>
-    <Synchronization>Synchronous</Synchronization>
-    <Type>10002</Type>
-    <SequenceNumber>1001</SequenceNumber>
-    <Url/>
-    <Assembly>Microsoft.Office.DocumentManagement, Version=15.0.0.0, Culture=neutral, PublicKeyToken=71e9bce111e9429c</Assembly>
-    <Class>Microsoft.Office.DocumentManagement.Internal.DocIdHandler</Class>
-    <Data/>
-    <Filter/>
-  </Receiver>
-  <Receiver>
-    <Name>Document ID Generator</Name>
-    <Synchronization>Synchronous</Synchronization>
-    <Type>10004</Type>
-    <SequenceNumber>1002</SequenceNumber>
-    <Url/>
-    <Assembly>Microsoft.Office.DocumentManagement, Version=15.0.0.0, Culture=neutral, PublicKeyToken=71e9bce111e9429c</Assembly>
-    <Class>Microsoft.Office.DocumentManagement.Internal.DocIdHandler</Class>
-    <Data/>
-    <Filter/>
-  </Receiver>
-  <Receiver>
-    <Name>Document ID Generator</Name>
-    <Synchronization>Synchronous</Synchronization>
-    <Type>10006</Type>
-    <SequenceNumber>1003</SequenceNumber>
-    <Url/>
-    <Assembly>Microsoft.Office.DocumentManagement, Version=15.0.0.0, Culture=neutral, PublicKeyToken=71e9bce111e9429c</Assembly>
-    <Class>Microsoft.Office.DocumentManagement.Internal.DocIdHandler</Class>
-    <Data/>
-    <Filter/>
-  </Receiver>
-</spe:Receivers>
-</file>
-
-<file path=customXml/item4.xml><?xml version="1.0" encoding="utf-8"?>
 <ct:contentTypeSchema xmlns:ct="http://schemas.microsoft.com/office/2006/metadata/contentType" xmlns:ma="http://schemas.microsoft.com/office/2006/metadata/properties/metaAttributes" ct:_="" ma:_="" ma:contentTypeName="Document" ma:contentTypeID="0x010100012E2E405031D74DB051ADDB3D34E572" ma:contentTypeVersion="5" ma:contentTypeDescription="Create a new document." ma:contentTypeScope="" ma:versionID="e0009f9404bcb9590f313d2c358460f1">
   <xsd:schema xmlns:xsd="http://www.w3.org/2001/XMLSchema" xmlns:xs="http://www.w3.org/2001/XMLSchema" xmlns:p="http://schemas.microsoft.com/office/2006/metadata/properties" xmlns:ns2="498267d4-2a5a-4c72-99d3-cf7236a95ce8" targetNamespace="http://schemas.microsoft.com/office/2006/metadata/properties" ma:root="true" ma:fieldsID="06e76fce95f74677884cb27b0c6533f2" ns2:_="">
     <xsd:import namespace="498267d4-2a5a-4c72-99d3-cf7236a95ce8"/>
@@ -9846,37 +11167,91 @@
 </ct:contentTypeSchema>
 </file>
 
+<file path=customXml/item2.xml><?xml version="1.0" encoding="utf-8"?>
+<?mso-contentType ?>
+<FormTemplates xmlns="http://schemas.microsoft.com/sharepoint/v3/contenttype/forms">
+  <Display>DocumentLibraryForm</Display>
+  <Edit>DocumentLibraryForm</Edit>
+  <New>DocumentLibraryForm</New>
+</FormTemplates>
+</file>
+
+<file path=customXml/item3.xml><?xml version="1.0" encoding="utf-8"?>
+<p:properties xmlns:p="http://schemas.microsoft.com/office/2006/metadata/properties" xmlns:xsi="http://www.w3.org/2001/XMLSchema-instance" xmlns:pc="http://schemas.microsoft.com/office/infopath/2007/PartnerControls">
+  <documentManagement>
+    <_dlc_DocId xmlns="498267d4-2a5a-4c72-99d3-cf7236a95ce8">CTQFD2CFPMXN-979-676</_dlc_DocId>
+    <_dlc_DocIdUrl xmlns="498267d4-2a5a-4c72-99d3-cf7236a95ce8">
+      <Url>https://msft.spoppe.com/teams/cpub/teams/Consumer/templates/_layouts/15/DocIdRedir.aspx?ID=CTQFD2CFPMXN-979-676</Url>
+      <Description>CTQFD2CFPMXN-979-676</Description>
+    </_dlc_DocIdUrl>
+    <SharedWithDetails xmlns="498267d4-2a5a-4c72-99d3-cf7236a95ce8">{}</SharedWithDetails>
+    <SharedWithUsers xmlns="498267d4-2a5a-4c72-99d3-cf7236a95ce8">
+      <UserInfo>
+        <DisplayName/>
+        <AccountId xsi:nil="true"/>
+        <AccountType/>
+      </UserInfo>
+    </SharedWithUsers>
+    <SharingHintHash xmlns="498267d4-2a5a-4c72-99d3-cf7236a95ce8">1245024977</SharingHintHash>
+  </documentManagement>
+</p:properties>
+</file>
+
+<file path=customXml/item4.xml><?xml version="1.0" encoding="utf-8"?>
+<?mso-contentType ?>
+<spe:Receivers xmlns:spe="http://schemas.microsoft.com/sharepoint/events">
+  <Receiver>
+    <Name>Document ID Generator</Name>
+    <Synchronization>Synchronous</Synchronization>
+    <Type>10001</Type>
+    <SequenceNumber>1000</SequenceNumber>
+    <Url/>
+    <Assembly>Microsoft.Office.DocumentManagement, Version=15.0.0.0, Culture=neutral, PublicKeyToken=71e9bce111e9429c</Assembly>
+    <Class>Microsoft.Office.DocumentManagement.Internal.DocIdHandler</Class>
+    <Data/>
+    <Filter/>
+  </Receiver>
+  <Receiver>
+    <Name>Document ID Generator</Name>
+    <Synchronization>Synchronous</Synchronization>
+    <Type>10002</Type>
+    <SequenceNumber>1001</SequenceNumber>
+    <Url/>
+    <Assembly>Microsoft.Office.DocumentManagement, Version=15.0.0.0, Culture=neutral, PublicKeyToken=71e9bce111e9429c</Assembly>
+    <Class>Microsoft.Office.DocumentManagement.Internal.DocIdHandler</Class>
+    <Data/>
+    <Filter/>
+  </Receiver>
+  <Receiver>
+    <Name>Document ID Generator</Name>
+    <Synchronization>Synchronous</Synchronization>
+    <Type>10004</Type>
+    <SequenceNumber>1002</SequenceNumber>
+    <Url/>
+    <Assembly>Microsoft.Office.DocumentManagement, Version=15.0.0.0, Culture=neutral, PublicKeyToken=71e9bce111e9429c</Assembly>
+    <Class>Microsoft.Office.DocumentManagement.Internal.DocIdHandler</Class>
+    <Data/>
+    <Filter/>
+  </Receiver>
+  <Receiver>
+    <Name>Document ID Generator</Name>
+    <Synchronization>Synchronous</Synchronization>
+    <Type>10006</Type>
+    <SequenceNumber>1003</SequenceNumber>
+    <Url/>
+    <Assembly>Microsoft.Office.DocumentManagement, Version=15.0.0.0, Culture=neutral, PublicKeyToken=71e9bce111e9429c</Assembly>
+    <Class>Microsoft.Office.DocumentManagement.Internal.DocIdHandler</Class>
+    <Data/>
+    <Filter/>
+  </Receiver>
+</spe:Receivers>
+</file>
+
 <file path=customXml/item5.xml><?xml version="1.0" encoding="utf-8"?>
 <b:Sources xmlns:b="http://schemas.openxmlformats.org/officeDocument/2006/bibliography" xmlns="http://schemas.openxmlformats.org/officeDocument/2006/bibliography" SelectedStyle="\apasixtheditionofficeonline.xsl" StyleName="APA" Version="6"/>
 </file>
 
 <file path=customXml/itemProps1.xml><?xml version="1.0" encoding="utf-8"?>
-<ds:datastoreItem xmlns:ds="http://schemas.openxmlformats.org/officeDocument/2006/customXml" ds:itemID="{B79E6113-9D61-48C6-AB23-FE0124366565}">
-  <ds:schemaRefs>
-    <ds:schemaRef ds:uri="http://schemas.microsoft.com/sharepoint/v3/contenttype/forms"/>
-  </ds:schemaRefs>
-</ds:datastoreItem>
-</file>
-
-<file path=customXml/itemProps2.xml><?xml version="1.0" encoding="utf-8"?>
-<ds:datastoreItem xmlns:ds="http://schemas.openxmlformats.org/officeDocument/2006/customXml" ds:itemID="{4A3CED26-0910-4819-874B-D8E2CCD421FE}">
-  <ds:schemaRefs>
-    <ds:schemaRef ds:uri="http://schemas.microsoft.com/office/2006/metadata/properties"/>
-    <ds:schemaRef ds:uri="http://schemas.microsoft.com/office/infopath/2007/PartnerControls"/>
-    <ds:schemaRef ds:uri="498267d4-2a5a-4c72-99d3-cf7236a95ce8"/>
-  </ds:schemaRefs>
-</ds:datastoreItem>
-</file>
-
-<file path=customXml/itemProps3.xml><?xml version="1.0" encoding="utf-8"?>
-<ds:datastoreItem xmlns:ds="http://schemas.openxmlformats.org/officeDocument/2006/customXml" ds:itemID="{D7FA49B8-B6EE-4B3F-B22F-E9F8C6A00940}">
-  <ds:schemaRefs>
-    <ds:schemaRef ds:uri="http://schemas.microsoft.com/sharepoint/events"/>
-  </ds:schemaRefs>
-</ds:datastoreItem>
-</file>
-
-<file path=customXml/itemProps4.xml><?xml version="1.0" encoding="utf-8"?>
 <ds:datastoreItem xmlns:ds="http://schemas.openxmlformats.org/officeDocument/2006/customXml" ds:itemID="{400DB6FE-DF17-4741-ACCE-BDED9F9E13D9}">
   <ds:schemaRefs>
     <ds:schemaRef ds:uri="http://schemas.microsoft.com/office/2006/metadata/contentType"/>
@@ -9894,8 +11269,34 @@
 </ds:datastoreItem>
 </file>
 
+<file path=customXml/itemProps2.xml><?xml version="1.0" encoding="utf-8"?>
+<ds:datastoreItem xmlns:ds="http://schemas.openxmlformats.org/officeDocument/2006/customXml" ds:itemID="{B79E6113-9D61-48C6-AB23-FE0124366565}">
+  <ds:schemaRefs>
+    <ds:schemaRef ds:uri="http://schemas.microsoft.com/sharepoint/v3/contenttype/forms"/>
+  </ds:schemaRefs>
+</ds:datastoreItem>
+</file>
+
+<file path=customXml/itemProps3.xml><?xml version="1.0" encoding="utf-8"?>
+<ds:datastoreItem xmlns:ds="http://schemas.openxmlformats.org/officeDocument/2006/customXml" ds:itemID="{4A3CED26-0910-4819-874B-D8E2CCD421FE}">
+  <ds:schemaRefs>
+    <ds:schemaRef ds:uri="http://schemas.microsoft.com/office/2006/metadata/properties"/>
+    <ds:schemaRef ds:uri="http://schemas.microsoft.com/office/infopath/2007/PartnerControls"/>
+    <ds:schemaRef ds:uri="498267d4-2a5a-4c72-99d3-cf7236a95ce8"/>
+  </ds:schemaRefs>
+</ds:datastoreItem>
+</file>
+
+<file path=customXml/itemProps4.xml><?xml version="1.0" encoding="utf-8"?>
+<ds:datastoreItem xmlns:ds="http://schemas.openxmlformats.org/officeDocument/2006/customXml" ds:itemID="{D7FA49B8-B6EE-4B3F-B22F-E9F8C6A00940}">
+  <ds:schemaRefs>
+    <ds:schemaRef ds:uri="http://schemas.microsoft.com/sharepoint/events"/>
+  </ds:schemaRefs>
+</ds:datastoreItem>
+</file>
+
 <file path=customXml/itemProps5.xml><?xml version="1.0" encoding="utf-8"?>
-<ds:datastoreItem xmlns:ds="http://schemas.openxmlformats.org/officeDocument/2006/customXml" ds:itemID="{A5D914F7-4CE7-45F1-B760-C6CE10E4F352}">
+<ds:datastoreItem xmlns:ds="http://schemas.openxmlformats.org/officeDocument/2006/customXml" ds:itemID="{A08D2907-F5C6-44A5-BFC2-213FD2CAA470}">
   <ds:schemaRefs>
     <ds:schemaRef ds:uri="http://schemas.openxmlformats.org/officeDocument/2006/bibliography"/>
   </ds:schemaRefs>

</xml_diff>

<commit_message>
correccion de errores en diagramas de secuencia
</commit_message>
<xml_diff>
--- a/documentacion/Documento v1.docx
+++ b/documentacion/Documento v1.docx
@@ -6932,9 +6932,9 @@
         </w:rPr>
         <w:drawing>
           <wp:inline distT="0" distB="0" distL="0" distR="0">
-            <wp:extent cx="5274310" cy="3328670"/>
-            <wp:effectExtent l="0" t="0" r="2540" b="5080"/>
-            <wp:docPr id="17" name="Imagen 17"/>
+            <wp:extent cx="5274945" cy="2951480"/>
+            <wp:effectExtent l="0" t="0" r="1905" b="1270"/>
+            <wp:docPr id="3" name="0 Imagen"/>
             <wp:cNvGraphicFramePr>
               <a:graphicFrameLocks xmlns:a="http://schemas.openxmlformats.org/drawingml/2006/main" noChangeAspect="1"/>
             </wp:cNvGraphicFramePr>
@@ -6942,10 +6942,8 @@
               <a:graphicData uri="http://schemas.openxmlformats.org/drawingml/2006/picture">
                 <pic:pic xmlns:pic="http://schemas.openxmlformats.org/drawingml/2006/picture">
                   <pic:nvPicPr>
-                    <pic:cNvPr id="0" name="Picture 17"/>
-                    <pic:cNvPicPr>
-                      <a:picLocks noChangeAspect="1" noChangeArrowheads="1"/>
-                    </pic:cNvPicPr>
+                    <pic:cNvPr id="0" name="Diagrama de Secuencia (crear cuenta).png"/>
+                    <pic:cNvPicPr/>
                   </pic:nvPicPr>
                   <pic:blipFill>
                     <a:blip r:embed="rId18" cstate="print">
@@ -6955,23 +6953,18 @@
                         </a:ext>
                       </a:extLst>
                     </a:blip>
-                    <a:srcRect/>
                     <a:stretch>
                       <a:fillRect/>
                     </a:stretch>
                   </pic:blipFill>
-                  <pic:spPr bwMode="auto">
+                  <pic:spPr>
                     <a:xfrm>
                       <a:off x="0" y="0"/>
-                      <a:ext cx="5274310" cy="3328670"/>
+                      <a:ext cx="5274945" cy="2951480"/>
                     </a:xfrm>
                     <a:prstGeom prst="rect">
                       <a:avLst/>
                     </a:prstGeom>
-                    <a:noFill/>
-                    <a:ln>
-                      <a:noFill/>
-                    </a:ln>
                   </pic:spPr>
                 </pic:pic>
               </a:graphicData>
@@ -7379,9 +7372,9 @@
         </w:rPr>
         <w:drawing>
           <wp:inline distT="0" distB="0" distL="0" distR="0">
-            <wp:extent cx="6204466" cy="3429000"/>
-            <wp:effectExtent l="0" t="0" r="6350" b="0"/>
-            <wp:docPr id="6" name="0 Imagen"/>
+            <wp:extent cx="5274945" cy="2947670"/>
+            <wp:effectExtent l="0" t="0" r="1905" b="5080"/>
+            <wp:docPr id="5" name="0 Imagen"/>
             <wp:cNvGraphicFramePr>
               <a:graphicFrameLocks xmlns:a="http://schemas.openxmlformats.org/drawingml/2006/main" noChangeAspect="1"/>
             </wp:cNvGraphicFramePr>
@@ -7407,7 +7400,7 @@
                   <pic:spPr>
                     <a:xfrm>
                       <a:off x="0" y="0"/>
-                      <a:ext cx="6205818" cy="3429747"/>
+                      <a:ext cx="5274945" cy="2947670"/>
                     </a:xfrm>
                     <a:prstGeom prst="rect">
                       <a:avLst/>
@@ -7455,6 +7448,7 @@
           <w:szCs w:val="20"/>
         </w:rPr>
       </w:pPr>
+      <w:bookmarkStart w:id="16" w:name="_GoBack"/>
       <w:r>
         <w:rPr>
           <w:rFonts w:ascii="Arial" w:hAnsi="Arial" w:cs="Arial"/>
@@ -7468,9 +7462,9 @@
         </w:rPr>
         <w:drawing>
           <wp:inline distT="0" distB="0" distL="0" distR="0">
-            <wp:extent cx="5928712" cy="3276600"/>
-            <wp:effectExtent l="0" t="0" r="0" b="0"/>
-            <wp:docPr id="7" name="0 Imagen"/>
+            <wp:extent cx="5274945" cy="2947670"/>
+            <wp:effectExtent l="0" t="0" r="1905" b="5080"/>
+            <wp:docPr id="10" name="0 Imagen"/>
             <wp:cNvGraphicFramePr>
               <a:graphicFrameLocks xmlns:a="http://schemas.openxmlformats.org/drawingml/2006/main" noChangeAspect="1"/>
             </wp:cNvGraphicFramePr>
@@ -7496,7 +7490,7 @@
                   <pic:spPr>
                     <a:xfrm>
                       <a:off x="0" y="0"/>
-                      <a:ext cx="5930004" cy="3277314"/>
+                      <a:ext cx="5274945" cy="2947670"/>
                     </a:xfrm>
                     <a:prstGeom prst="rect">
                       <a:avLst/>
@@ -7508,6 +7502,7 @@
           </wp:inline>
         </w:drawing>
       </w:r>
+      <w:bookmarkEnd w:id="16"/>
     </w:p>
     <w:p>
       <w:pPr>
@@ -7541,7 +7536,7 @@
       <w:pPr>
         <w:pStyle w:val="Ttulo3"/>
       </w:pPr>
-      <w:bookmarkStart w:id="16" w:name="_Toc46604552"/>
+      <w:bookmarkStart w:id="17" w:name="_Toc46604552"/>
       <w:r>
         <w:lastRenderedPageBreak/>
         <w:t>I</w:t>
@@ -7549,7 +7544,7 @@
       <w:r>
         <w:t>ngreso [Delete]</w:t>
       </w:r>
-      <w:bookmarkEnd w:id="16"/>
+      <w:bookmarkEnd w:id="17"/>
     </w:p>
     <w:p>
       <w:pPr>
@@ -7621,11 +7616,11 @@
       <w:pPr>
         <w:pStyle w:val="Ttulo3"/>
       </w:pPr>
-      <w:bookmarkStart w:id="17" w:name="_Toc46604553"/>
+      <w:bookmarkStart w:id="18" w:name="_Toc46604553"/>
       <w:r>
         <w:t>Egreso [delete]</w:t>
       </w:r>
-      <w:bookmarkEnd w:id="17"/>
+      <w:bookmarkEnd w:id="18"/>
     </w:p>
     <w:p>
       <w:pPr>
@@ -7747,7 +7742,7 @@
       <w:pPr>
         <w:pStyle w:val="Ttulo3"/>
       </w:pPr>
-      <w:bookmarkStart w:id="18" w:name="_Toc46604554"/>
+      <w:bookmarkStart w:id="19" w:name="_Toc46604554"/>
       <w:r>
         <w:lastRenderedPageBreak/>
         <w:t xml:space="preserve">Ingreso </w:t>
@@ -7760,7 +7755,7 @@
       <w:r>
         <w:t xml:space="preserve"> ]</w:t>
       </w:r>
-      <w:bookmarkEnd w:id="18"/>
+      <w:bookmarkEnd w:id="19"/>
     </w:p>
     <w:p>
       <w:pPr>
@@ -7832,7 +7827,7 @@
       <w:pPr>
         <w:pStyle w:val="Ttulo3"/>
       </w:pPr>
-      <w:bookmarkStart w:id="19" w:name="_Toc46604555"/>
+      <w:bookmarkStart w:id="20" w:name="_Toc46604555"/>
       <w:r>
         <w:t xml:space="preserve">Egreso </w:t>
       </w:r>
@@ -7844,7 +7839,7 @@
       <w:r>
         <w:t xml:space="preserve"> ]</w:t>
       </w:r>
-      <w:bookmarkEnd w:id="19"/>
+      <w:bookmarkEnd w:id="20"/>
     </w:p>
     <w:p>
       <w:pPr>
@@ -8005,7 +8000,7 @@
       <w:pPr>
         <w:pStyle w:val="Ttulo3"/>
       </w:pPr>
-      <w:bookmarkStart w:id="20" w:name="_Toc46604556"/>
+      <w:bookmarkStart w:id="21" w:name="_Toc46604556"/>
       <w:r>
         <w:lastRenderedPageBreak/>
         <w:t xml:space="preserve">Categorias [Ingreso - </w:t>
@@ -8016,7 +8011,7 @@
       <w:r>
         <w:t>rear</w:t>
       </w:r>
-      <w:bookmarkEnd w:id="20"/>
+      <w:bookmarkEnd w:id="21"/>
     </w:p>
     <w:p>
       <w:pPr>
@@ -8117,14 +8112,14 @@
       <w:pPr>
         <w:pStyle w:val="Ttulo3"/>
       </w:pPr>
-      <w:bookmarkStart w:id="21" w:name="_Toc46604557"/>
+      <w:bookmarkStart w:id="22" w:name="_Toc46604557"/>
       <w:r>
         <w:t>Categorias [Ingreso - Egreso] – E</w:t>
       </w:r>
       <w:r>
         <w:t>ditar</w:t>
       </w:r>
-      <w:bookmarkEnd w:id="21"/>
+      <w:bookmarkEnd w:id="22"/>
     </w:p>
     <w:p>
       <w:pPr>
@@ -8313,7 +8308,7 @@
       <w:pPr>
         <w:pStyle w:val="Ttulo3"/>
       </w:pPr>
-      <w:bookmarkStart w:id="22" w:name="_Toc46604558"/>
+      <w:bookmarkStart w:id="23" w:name="_Toc46604558"/>
       <w:r>
         <w:lastRenderedPageBreak/>
         <w:t>Categorias [Ingreso - E</w:t>
@@ -8321,7 +8316,7 @@
       <w:r>
         <w:t>greso] – Get (Select)</w:t>
       </w:r>
-      <w:bookmarkEnd w:id="22"/>
+      <w:bookmarkEnd w:id="23"/>
     </w:p>
     <w:p>
       <w:pPr>
@@ -8406,14 +8401,14 @@
       <w:pPr>
         <w:pStyle w:val="Ttulo3"/>
       </w:pPr>
-      <w:bookmarkStart w:id="23" w:name="_Toc46604559"/>
+      <w:bookmarkStart w:id="24" w:name="_Toc46604559"/>
       <w:r>
         <w:t>Categorias [Ingreso - E</w:t>
       </w:r>
       <w:r>
         <w:t>greso] – Delete</w:t>
       </w:r>
-      <w:bookmarkEnd w:id="23"/>
+      <w:bookmarkEnd w:id="24"/>
     </w:p>
     <w:p>
       <w:pPr>
@@ -8440,7 +8435,6 @@
           <w:lang w:val="es-ES" w:eastAsia="ja-JP"/>
         </w:rPr>
       </w:pPr>
-      <w:bookmarkStart w:id="24" w:name="_GoBack"/>
       <w:r>
         <w:rPr>
           <w:rFonts w:ascii="Arial" w:eastAsiaTheme="minorHAnsi" w:hAnsi="Arial" w:cs="Arial"/>
@@ -8494,7 +8488,6 @@
           </wp:inline>
         </w:drawing>
       </w:r>
-      <w:bookmarkEnd w:id="24"/>
     </w:p>
     <w:p>
       <w:pPr>
@@ -11903,13 +11896,43 @@
   <a:extraClrSchemeLst/>
   <a:extLst>
     <a:ext uri="{05A4C25C-085E-4340-85A3-A5531E510DB2}">
-      <thm15:themeFamily xmlns="" xmlns:thm15="http://schemas.microsoft.com/office/thememl/2012/main" name="Office Theme" id="{62F939B6-93AF-4DB8-9C6B-D6C7DFDC589F}" vid="{4A3C46E8-61CC-4603-A589-7422A47A8E4A}"/>
+      <thm15:themeFamily xmlns:thm15="http://schemas.microsoft.com/office/thememl/2012/main" xmlns="" name="Office Theme" id="{62F939B6-93AF-4DB8-9C6B-D6C7DFDC589F}" vid="{4A3C46E8-61CC-4603-A589-7422A47A8E4A}"/>
     </a:ext>
   </a:extLst>
 </a:theme>
 </file>
 
 <file path=customXml/item1.xml><?xml version="1.0" encoding="utf-8"?>
+<p:properties xmlns:p="http://schemas.microsoft.com/office/2006/metadata/properties" xmlns:xsi="http://www.w3.org/2001/XMLSchema-instance" xmlns:pc="http://schemas.microsoft.com/office/infopath/2007/PartnerControls">
+  <documentManagement>
+    <_dlc_DocId xmlns="498267d4-2a5a-4c72-99d3-cf7236a95ce8">CTQFD2CFPMXN-979-676</_dlc_DocId>
+    <_dlc_DocIdUrl xmlns="498267d4-2a5a-4c72-99d3-cf7236a95ce8">
+      <Url>https://msft.spoppe.com/teams/cpub/teams/Consumer/templates/_layouts/15/DocIdRedir.aspx?ID=CTQFD2CFPMXN-979-676</Url>
+      <Description>CTQFD2CFPMXN-979-676</Description>
+    </_dlc_DocIdUrl>
+    <SharedWithDetails xmlns="498267d4-2a5a-4c72-99d3-cf7236a95ce8">{}</SharedWithDetails>
+    <SharedWithUsers xmlns="498267d4-2a5a-4c72-99d3-cf7236a95ce8">
+      <UserInfo>
+        <DisplayName/>
+        <AccountId xsi:nil="true"/>
+        <AccountType/>
+      </UserInfo>
+    </SharedWithUsers>
+    <SharingHintHash xmlns="498267d4-2a5a-4c72-99d3-cf7236a95ce8">1245024977</SharingHintHash>
+  </documentManagement>
+</p:properties>
+</file>
+
+<file path=customXml/item2.xml><?xml version="1.0" encoding="utf-8"?>
+<?mso-contentType ?>
+<FormTemplates xmlns="http://schemas.microsoft.com/sharepoint/v3/contenttype/forms">
+  <Display>DocumentLibraryForm</Display>
+  <Edit>DocumentLibraryForm</Edit>
+  <New>DocumentLibraryForm</New>
+</FormTemplates>
+</file>
+
+<file path=customXml/item3.xml><?xml version="1.0" encoding="utf-8"?>
 <ct:contentTypeSchema xmlns:ct="http://schemas.microsoft.com/office/2006/metadata/contentType" xmlns:ma="http://schemas.microsoft.com/office/2006/metadata/properties/metaAttributes" ct:_="" ma:_="" ma:contentTypeName="Document" ma:contentTypeID="0x010100012E2E405031D74DB051ADDB3D34E572" ma:contentTypeVersion="5" ma:contentTypeDescription="Create a new document." ma:contentTypeScope="" ma:versionID="e0009f9404bcb9590f313d2c358460f1">
   <xsd:schema xmlns:xsd="http://www.w3.org/2001/XMLSchema" xmlns:xs="http://www.w3.org/2001/XMLSchema" xmlns:p="http://schemas.microsoft.com/office/2006/metadata/properties" xmlns:ns2="498267d4-2a5a-4c72-99d3-cf7236a95ce8" targetNamespace="http://schemas.microsoft.com/office/2006/metadata/properties" ma:root="true" ma:fieldsID="06e76fce95f74677884cb27b0c6533f2" ns2:_="">
     <xsd:import namespace="498267d4-2a5a-4c72-99d3-cf7236a95ce8"/>
@@ -12088,36 +12111,6 @@
 </ct:contentTypeSchema>
 </file>
 
-<file path=customXml/item2.xml><?xml version="1.0" encoding="utf-8"?>
-<?mso-contentType ?>
-<FormTemplates xmlns="http://schemas.microsoft.com/sharepoint/v3/contenttype/forms">
-  <Display>DocumentLibraryForm</Display>
-  <Edit>DocumentLibraryForm</Edit>
-  <New>DocumentLibraryForm</New>
-</FormTemplates>
-</file>
-
-<file path=customXml/item3.xml><?xml version="1.0" encoding="utf-8"?>
-<p:properties xmlns:p="http://schemas.microsoft.com/office/2006/metadata/properties" xmlns:xsi="http://www.w3.org/2001/XMLSchema-instance" xmlns:pc="http://schemas.microsoft.com/office/infopath/2007/PartnerControls">
-  <documentManagement>
-    <_dlc_DocId xmlns="498267d4-2a5a-4c72-99d3-cf7236a95ce8">CTQFD2CFPMXN-979-676</_dlc_DocId>
-    <_dlc_DocIdUrl xmlns="498267d4-2a5a-4c72-99d3-cf7236a95ce8">
-      <Url>https://msft.spoppe.com/teams/cpub/teams/Consumer/templates/_layouts/15/DocIdRedir.aspx?ID=CTQFD2CFPMXN-979-676</Url>
-      <Description>CTQFD2CFPMXN-979-676</Description>
-    </_dlc_DocIdUrl>
-    <SharedWithDetails xmlns="498267d4-2a5a-4c72-99d3-cf7236a95ce8">{}</SharedWithDetails>
-    <SharedWithUsers xmlns="498267d4-2a5a-4c72-99d3-cf7236a95ce8">
-      <UserInfo>
-        <DisplayName/>
-        <AccountId xsi:nil="true"/>
-        <AccountType/>
-      </UserInfo>
-    </SharedWithUsers>
-    <SharingHintHash xmlns="498267d4-2a5a-4c72-99d3-cf7236a95ce8">1245024977</SharingHintHash>
-  </documentManagement>
-</p:properties>
-</file>
-
 <file path=customXml/item4.xml><?xml version="1.0" encoding="utf-8"?>
 <?mso-contentType ?>
 <spe:Receivers xmlns:spe="http://schemas.microsoft.com/sharepoint/events">
@@ -12173,6 +12166,24 @@
 </file>
 
 <file path=customXml/itemProps1.xml><?xml version="1.0" encoding="utf-8"?>
+<ds:datastoreItem xmlns:ds="http://schemas.openxmlformats.org/officeDocument/2006/customXml" ds:itemID="{4A3CED26-0910-4819-874B-D8E2CCD421FE}">
+  <ds:schemaRefs>
+    <ds:schemaRef ds:uri="http://schemas.microsoft.com/office/2006/metadata/properties"/>
+    <ds:schemaRef ds:uri="http://schemas.microsoft.com/office/infopath/2007/PartnerControls"/>
+    <ds:schemaRef ds:uri="498267d4-2a5a-4c72-99d3-cf7236a95ce8"/>
+  </ds:schemaRefs>
+</ds:datastoreItem>
+</file>
+
+<file path=customXml/itemProps2.xml><?xml version="1.0" encoding="utf-8"?>
+<ds:datastoreItem xmlns:ds="http://schemas.openxmlformats.org/officeDocument/2006/customXml" ds:itemID="{B79E6113-9D61-48C6-AB23-FE0124366565}">
+  <ds:schemaRefs>
+    <ds:schemaRef ds:uri="http://schemas.microsoft.com/sharepoint/v3/contenttype/forms"/>
+  </ds:schemaRefs>
+</ds:datastoreItem>
+</file>
+
+<file path=customXml/itemProps3.xml><?xml version="1.0" encoding="utf-8"?>
 <ds:datastoreItem xmlns:ds="http://schemas.openxmlformats.org/officeDocument/2006/customXml" ds:itemID="{400DB6FE-DF17-4741-ACCE-BDED9F9E13D9}">
   <ds:schemaRefs>
     <ds:schemaRef ds:uri="http://schemas.microsoft.com/office/2006/metadata/contentType"/>
@@ -12190,24 +12201,6 @@
 </ds:datastoreItem>
 </file>
 
-<file path=customXml/itemProps2.xml><?xml version="1.0" encoding="utf-8"?>
-<ds:datastoreItem xmlns:ds="http://schemas.openxmlformats.org/officeDocument/2006/customXml" ds:itemID="{B79E6113-9D61-48C6-AB23-FE0124366565}">
-  <ds:schemaRefs>
-    <ds:schemaRef ds:uri="http://schemas.microsoft.com/sharepoint/v3/contenttype/forms"/>
-  </ds:schemaRefs>
-</ds:datastoreItem>
-</file>
-
-<file path=customXml/itemProps3.xml><?xml version="1.0" encoding="utf-8"?>
-<ds:datastoreItem xmlns:ds="http://schemas.openxmlformats.org/officeDocument/2006/customXml" ds:itemID="{4A3CED26-0910-4819-874B-D8E2CCD421FE}">
-  <ds:schemaRefs>
-    <ds:schemaRef ds:uri="http://schemas.microsoft.com/office/2006/metadata/properties"/>
-    <ds:schemaRef ds:uri="http://schemas.microsoft.com/office/infopath/2007/PartnerControls"/>
-    <ds:schemaRef ds:uri="498267d4-2a5a-4c72-99d3-cf7236a95ce8"/>
-  </ds:schemaRefs>
-</ds:datastoreItem>
-</file>
-
 <file path=customXml/itemProps4.xml><?xml version="1.0" encoding="utf-8"?>
 <ds:datastoreItem xmlns:ds="http://schemas.openxmlformats.org/officeDocument/2006/customXml" ds:itemID="{D7FA49B8-B6EE-4B3F-B22F-E9F8C6A00940}">
   <ds:schemaRefs>
@@ -12217,7 +12210,7 @@
 </file>
 
 <file path=customXml/itemProps5.xml><?xml version="1.0" encoding="utf-8"?>
-<ds:datastoreItem xmlns:ds="http://schemas.openxmlformats.org/officeDocument/2006/customXml" ds:itemID="{7804E723-71AB-4651-909A-0187B080178D}">
+<ds:datastoreItem xmlns:ds="http://schemas.openxmlformats.org/officeDocument/2006/customXml" ds:itemID="{D4A50C08-8F81-40F8-B2F3-55F3EFB74B72}">
   <ds:schemaRefs>
     <ds:schemaRef ds:uri="http://schemas.openxmlformats.org/officeDocument/2006/bibliography"/>
   </ds:schemaRefs>

</xml_diff>

<commit_message>
Diagrama de secuencia de informe
</commit_message>
<xml_diff>
--- a/documentacion/Documento v1.docx
+++ b/documentacion/Documento v1.docx
@@ -7448,7 +7448,6 @@
           <w:szCs w:val="20"/>
         </w:rPr>
       </w:pPr>
-      <w:bookmarkStart w:id="16" w:name="_GoBack"/>
       <w:r>
         <w:rPr>
           <w:rFonts w:ascii="Arial" w:hAnsi="Arial" w:cs="Arial"/>
@@ -7502,7 +7501,6 @@
           </wp:inline>
         </w:drawing>
       </w:r>
-      <w:bookmarkEnd w:id="16"/>
     </w:p>
     <w:p>
       <w:pPr>
@@ -7536,7 +7534,7 @@
       <w:pPr>
         <w:pStyle w:val="Ttulo3"/>
       </w:pPr>
-      <w:bookmarkStart w:id="17" w:name="_Toc46604552"/>
+      <w:bookmarkStart w:id="16" w:name="_Toc46604552"/>
       <w:r>
         <w:lastRenderedPageBreak/>
         <w:t>I</w:t>
@@ -7544,7 +7542,7 @@
       <w:r>
         <w:t>ngreso [Delete]</w:t>
       </w:r>
-      <w:bookmarkEnd w:id="17"/>
+      <w:bookmarkEnd w:id="16"/>
     </w:p>
     <w:p>
       <w:pPr>
@@ -7616,11 +7614,11 @@
       <w:pPr>
         <w:pStyle w:val="Ttulo3"/>
       </w:pPr>
-      <w:bookmarkStart w:id="18" w:name="_Toc46604553"/>
+      <w:bookmarkStart w:id="17" w:name="_Toc46604553"/>
       <w:r>
         <w:t>Egreso [delete]</w:t>
       </w:r>
-      <w:bookmarkEnd w:id="18"/>
+      <w:bookmarkEnd w:id="17"/>
     </w:p>
     <w:p>
       <w:pPr>
@@ -7742,7 +7740,7 @@
       <w:pPr>
         <w:pStyle w:val="Ttulo3"/>
       </w:pPr>
-      <w:bookmarkStart w:id="19" w:name="_Toc46604554"/>
+      <w:bookmarkStart w:id="18" w:name="_Toc46604554"/>
       <w:r>
         <w:lastRenderedPageBreak/>
         <w:t xml:space="preserve">Ingreso </w:t>
@@ -7755,7 +7753,7 @@
       <w:r>
         <w:t xml:space="preserve"> ]</w:t>
       </w:r>
-      <w:bookmarkEnd w:id="19"/>
+      <w:bookmarkEnd w:id="18"/>
     </w:p>
     <w:p>
       <w:pPr>
@@ -7827,7 +7825,7 @@
       <w:pPr>
         <w:pStyle w:val="Ttulo3"/>
       </w:pPr>
-      <w:bookmarkStart w:id="20" w:name="_Toc46604555"/>
+      <w:bookmarkStart w:id="19" w:name="_Toc46604555"/>
       <w:r>
         <w:t xml:space="preserve">Egreso </w:t>
       </w:r>
@@ -7839,7 +7837,7 @@
       <w:r>
         <w:t xml:space="preserve"> ]</w:t>
       </w:r>
-      <w:bookmarkEnd w:id="20"/>
+      <w:bookmarkEnd w:id="19"/>
     </w:p>
     <w:p>
       <w:pPr>
@@ -8000,7 +7998,7 @@
       <w:pPr>
         <w:pStyle w:val="Ttulo3"/>
       </w:pPr>
-      <w:bookmarkStart w:id="21" w:name="_Toc46604556"/>
+      <w:bookmarkStart w:id="20" w:name="_Toc46604556"/>
       <w:r>
         <w:lastRenderedPageBreak/>
         <w:t xml:space="preserve">Categorias [Ingreso - </w:t>
@@ -8011,7 +8009,7 @@
       <w:r>
         <w:t>rear</w:t>
       </w:r>
-      <w:bookmarkEnd w:id="21"/>
+      <w:bookmarkEnd w:id="20"/>
     </w:p>
     <w:p>
       <w:pPr>
@@ -8112,14 +8110,14 @@
       <w:pPr>
         <w:pStyle w:val="Ttulo3"/>
       </w:pPr>
-      <w:bookmarkStart w:id="22" w:name="_Toc46604557"/>
+      <w:bookmarkStart w:id="21" w:name="_Toc46604557"/>
       <w:r>
         <w:t>Categorias [Ingreso - Egreso] – E</w:t>
       </w:r>
       <w:r>
         <w:t>ditar</w:t>
       </w:r>
-      <w:bookmarkEnd w:id="22"/>
+      <w:bookmarkEnd w:id="21"/>
     </w:p>
     <w:p>
       <w:pPr>
@@ -8308,7 +8306,7 @@
       <w:pPr>
         <w:pStyle w:val="Ttulo3"/>
       </w:pPr>
-      <w:bookmarkStart w:id="23" w:name="_Toc46604558"/>
+      <w:bookmarkStart w:id="22" w:name="_Toc46604558"/>
       <w:r>
         <w:lastRenderedPageBreak/>
         <w:t>Categorias [Ingreso - E</w:t>
@@ -8316,7 +8314,7 @@
       <w:r>
         <w:t>greso] – Get (Select)</w:t>
       </w:r>
-      <w:bookmarkEnd w:id="23"/>
+      <w:bookmarkEnd w:id="22"/>
     </w:p>
     <w:p>
       <w:pPr>
@@ -8401,14 +8399,14 @@
       <w:pPr>
         <w:pStyle w:val="Ttulo3"/>
       </w:pPr>
-      <w:bookmarkStart w:id="24" w:name="_Toc46604559"/>
+      <w:bookmarkStart w:id="23" w:name="_Toc46604559"/>
       <w:r>
         <w:t>Categorias [Ingreso - E</w:t>
       </w:r>
       <w:r>
         <w:t>greso] – Delete</w:t>
       </w:r>
-      <w:bookmarkEnd w:id="24"/>
+      <w:bookmarkEnd w:id="23"/>
     </w:p>
     <w:p>
       <w:pPr>
@@ -8491,6 +8489,79 @@
     </w:p>
     <w:p>
       <w:pPr>
+        <w:pStyle w:val="Ttulo3"/>
+      </w:pPr>
+      <w:r>
+        <w:lastRenderedPageBreak/>
+        <w:t>Informe</w:t>
+      </w:r>
+      <w:r>
+        <w:t xml:space="preserve">  – </w:t>
+      </w:r>
+      <w:proofErr w:type="spellStart"/>
+      <w:r>
+        <w:t>Select</w:t>
+      </w:r>
+      <w:proofErr w:type="spellEnd"/>
+    </w:p>
+    <w:p>
+      <w:pPr>
+        <w:rPr>
+          <w:lang w:val="es-ES" w:eastAsia="ja-JP"/>
+        </w:rPr>
+      </w:pPr>
+      <w:bookmarkStart w:id="24" w:name="_GoBack"/>
+      <w:r>
+        <w:rPr>
+          <w:noProof/>
+          <w:lang w:eastAsia="es-CL"/>
+        </w:rPr>
+        <w:drawing>
+          <wp:inline distT="0" distB="0" distL="0" distR="0" wp14:anchorId="39237800" wp14:editId="20BF7271">
+            <wp:extent cx="5732891" cy="2605922"/>
+            <wp:effectExtent l="0" t="0" r="1270" b="4445"/>
+            <wp:docPr id="6" name="0 Imagen"/>
+            <wp:cNvGraphicFramePr>
+              <a:graphicFrameLocks xmlns:a="http://schemas.openxmlformats.org/drawingml/2006/main" noChangeAspect="1"/>
+            </wp:cNvGraphicFramePr>
+            <a:graphic xmlns:a="http://schemas.openxmlformats.org/drawingml/2006/main">
+              <a:graphicData uri="http://schemas.openxmlformats.org/drawingml/2006/picture">
+                <pic:pic xmlns:pic="http://schemas.openxmlformats.org/drawingml/2006/picture">
+                  <pic:nvPicPr>
+                    <pic:cNvPr id="0" name="Diagrama de Secuencia (select informe).png"/>
+                    <pic:cNvPicPr/>
+                  </pic:nvPicPr>
+                  <pic:blipFill>
+                    <a:blip r:embed="rId32" cstate="print">
+                      <a:extLst>
+                        <a:ext uri="{28A0092B-C50C-407E-A947-70E740481C1C}">
+                          <a14:useLocalDpi xmlns:a14="http://schemas.microsoft.com/office/drawing/2010/main" val="0"/>
+                        </a:ext>
+                      </a:extLst>
+                    </a:blip>
+                    <a:stretch>
+                      <a:fillRect/>
+                    </a:stretch>
+                  </pic:blipFill>
+                  <pic:spPr>
+                    <a:xfrm>
+                      <a:off x="0" y="0"/>
+                      <a:ext cx="5727765" cy="2603592"/>
+                    </a:xfrm>
+                    <a:prstGeom prst="rect">
+                      <a:avLst/>
+                    </a:prstGeom>
+                  </pic:spPr>
+                </pic:pic>
+              </a:graphicData>
+            </a:graphic>
+          </wp:inline>
+        </w:drawing>
+      </w:r>
+      <w:bookmarkEnd w:id="24"/>
+    </w:p>
+    <w:p>
+      <w:pPr>
         <w:rPr>
           <w:rFonts w:ascii="Arial" w:eastAsiaTheme="minorHAnsi" w:hAnsi="Arial" w:cs="Arial"/>
           <w:b/>
@@ -8562,13 +8633,13 @@
         </w:rPr>
         <w:pict>
           <v:shape id="_x0000_i1026" type="#_x0000_t75" style="width:415.1pt;height:256.7pt">
-            <v:imagedata r:id="rId32" o:title="Clases"/>
+            <v:imagedata r:id="rId33" o:title="Clases"/>
           </v:shape>
         </w:pict>
       </w:r>
     </w:p>
     <w:sectPr>
-      <w:footerReference w:type="default" r:id="rId33"/>
+      <w:footerReference w:type="default" r:id="rId34"/>
       <w:pgSz w:w="11907" w:h="16839"/>
       <w:pgMar w:top="1440" w:right="1800" w:bottom="1440" w:left="1800" w:header="720" w:footer="720" w:gutter="0"/>
       <w:pgNumType w:start="1"/>
@@ -11896,43 +11967,13 @@
   <a:extraClrSchemeLst/>
   <a:extLst>
     <a:ext uri="{05A4C25C-085E-4340-85A3-A5531E510DB2}">
-      <thm15:themeFamily xmlns:thm15="http://schemas.microsoft.com/office/thememl/2012/main" xmlns="" name="Office Theme" id="{62F939B6-93AF-4DB8-9C6B-D6C7DFDC589F}" vid="{4A3C46E8-61CC-4603-A589-7422A47A8E4A}"/>
+      <thm15:themeFamily xmlns="" xmlns:thm15="http://schemas.microsoft.com/office/thememl/2012/main" name="Office Theme" id="{62F939B6-93AF-4DB8-9C6B-D6C7DFDC589F}" vid="{4A3C46E8-61CC-4603-A589-7422A47A8E4A}"/>
     </a:ext>
   </a:extLst>
 </a:theme>
 </file>
 
 <file path=customXml/item1.xml><?xml version="1.0" encoding="utf-8"?>
-<p:properties xmlns:p="http://schemas.microsoft.com/office/2006/metadata/properties" xmlns:xsi="http://www.w3.org/2001/XMLSchema-instance" xmlns:pc="http://schemas.microsoft.com/office/infopath/2007/PartnerControls">
-  <documentManagement>
-    <_dlc_DocId xmlns="498267d4-2a5a-4c72-99d3-cf7236a95ce8">CTQFD2CFPMXN-979-676</_dlc_DocId>
-    <_dlc_DocIdUrl xmlns="498267d4-2a5a-4c72-99d3-cf7236a95ce8">
-      <Url>https://msft.spoppe.com/teams/cpub/teams/Consumer/templates/_layouts/15/DocIdRedir.aspx?ID=CTQFD2CFPMXN-979-676</Url>
-      <Description>CTQFD2CFPMXN-979-676</Description>
-    </_dlc_DocIdUrl>
-    <SharedWithDetails xmlns="498267d4-2a5a-4c72-99d3-cf7236a95ce8">{}</SharedWithDetails>
-    <SharedWithUsers xmlns="498267d4-2a5a-4c72-99d3-cf7236a95ce8">
-      <UserInfo>
-        <DisplayName/>
-        <AccountId xsi:nil="true"/>
-        <AccountType/>
-      </UserInfo>
-    </SharedWithUsers>
-    <SharingHintHash xmlns="498267d4-2a5a-4c72-99d3-cf7236a95ce8">1245024977</SharingHintHash>
-  </documentManagement>
-</p:properties>
-</file>
-
-<file path=customXml/item2.xml><?xml version="1.0" encoding="utf-8"?>
-<?mso-contentType ?>
-<FormTemplates xmlns="http://schemas.microsoft.com/sharepoint/v3/contenttype/forms">
-  <Display>DocumentLibraryForm</Display>
-  <Edit>DocumentLibraryForm</Edit>
-  <New>DocumentLibraryForm</New>
-</FormTemplates>
-</file>
-
-<file path=customXml/item3.xml><?xml version="1.0" encoding="utf-8"?>
 <ct:contentTypeSchema xmlns:ct="http://schemas.microsoft.com/office/2006/metadata/contentType" xmlns:ma="http://schemas.microsoft.com/office/2006/metadata/properties/metaAttributes" ct:_="" ma:_="" ma:contentTypeName="Document" ma:contentTypeID="0x010100012E2E405031D74DB051ADDB3D34E572" ma:contentTypeVersion="5" ma:contentTypeDescription="Create a new document." ma:contentTypeScope="" ma:versionID="e0009f9404bcb9590f313d2c358460f1">
   <xsd:schema xmlns:xsd="http://www.w3.org/2001/XMLSchema" xmlns:xs="http://www.w3.org/2001/XMLSchema" xmlns:p="http://schemas.microsoft.com/office/2006/metadata/properties" xmlns:ns2="498267d4-2a5a-4c72-99d3-cf7236a95ce8" targetNamespace="http://schemas.microsoft.com/office/2006/metadata/properties" ma:root="true" ma:fieldsID="06e76fce95f74677884cb27b0c6533f2" ns2:_="">
     <xsd:import namespace="498267d4-2a5a-4c72-99d3-cf7236a95ce8"/>
@@ -12111,6 +12152,36 @@
 </ct:contentTypeSchema>
 </file>
 
+<file path=customXml/item2.xml><?xml version="1.0" encoding="utf-8"?>
+<?mso-contentType ?>
+<FormTemplates xmlns="http://schemas.microsoft.com/sharepoint/v3/contenttype/forms">
+  <Display>DocumentLibraryForm</Display>
+  <Edit>DocumentLibraryForm</Edit>
+  <New>DocumentLibraryForm</New>
+</FormTemplates>
+</file>
+
+<file path=customXml/item3.xml><?xml version="1.0" encoding="utf-8"?>
+<p:properties xmlns:p="http://schemas.microsoft.com/office/2006/metadata/properties" xmlns:xsi="http://www.w3.org/2001/XMLSchema-instance" xmlns:pc="http://schemas.microsoft.com/office/infopath/2007/PartnerControls">
+  <documentManagement>
+    <_dlc_DocId xmlns="498267d4-2a5a-4c72-99d3-cf7236a95ce8">CTQFD2CFPMXN-979-676</_dlc_DocId>
+    <_dlc_DocIdUrl xmlns="498267d4-2a5a-4c72-99d3-cf7236a95ce8">
+      <Url>https://msft.spoppe.com/teams/cpub/teams/Consumer/templates/_layouts/15/DocIdRedir.aspx?ID=CTQFD2CFPMXN-979-676</Url>
+      <Description>CTQFD2CFPMXN-979-676</Description>
+    </_dlc_DocIdUrl>
+    <SharedWithDetails xmlns="498267d4-2a5a-4c72-99d3-cf7236a95ce8">{}</SharedWithDetails>
+    <SharedWithUsers xmlns="498267d4-2a5a-4c72-99d3-cf7236a95ce8">
+      <UserInfo>
+        <DisplayName/>
+        <AccountId xsi:nil="true"/>
+        <AccountType/>
+      </UserInfo>
+    </SharedWithUsers>
+    <SharingHintHash xmlns="498267d4-2a5a-4c72-99d3-cf7236a95ce8">1245024977</SharingHintHash>
+  </documentManagement>
+</p:properties>
+</file>
+
 <file path=customXml/item4.xml><?xml version="1.0" encoding="utf-8"?>
 <?mso-contentType ?>
 <spe:Receivers xmlns:spe="http://schemas.microsoft.com/sharepoint/events">
@@ -12166,24 +12237,6 @@
 </file>
 
 <file path=customXml/itemProps1.xml><?xml version="1.0" encoding="utf-8"?>
-<ds:datastoreItem xmlns:ds="http://schemas.openxmlformats.org/officeDocument/2006/customXml" ds:itemID="{4A3CED26-0910-4819-874B-D8E2CCD421FE}">
-  <ds:schemaRefs>
-    <ds:schemaRef ds:uri="http://schemas.microsoft.com/office/2006/metadata/properties"/>
-    <ds:schemaRef ds:uri="http://schemas.microsoft.com/office/infopath/2007/PartnerControls"/>
-    <ds:schemaRef ds:uri="498267d4-2a5a-4c72-99d3-cf7236a95ce8"/>
-  </ds:schemaRefs>
-</ds:datastoreItem>
-</file>
-
-<file path=customXml/itemProps2.xml><?xml version="1.0" encoding="utf-8"?>
-<ds:datastoreItem xmlns:ds="http://schemas.openxmlformats.org/officeDocument/2006/customXml" ds:itemID="{B79E6113-9D61-48C6-AB23-FE0124366565}">
-  <ds:schemaRefs>
-    <ds:schemaRef ds:uri="http://schemas.microsoft.com/sharepoint/v3/contenttype/forms"/>
-  </ds:schemaRefs>
-</ds:datastoreItem>
-</file>
-
-<file path=customXml/itemProps3.xml><?xml version="1.0" encoding="utf-8"?>
 <ds:datastoreItem xmlns:ds="http://schemas.openxmlformats.org/officeDocument/2006/customXml" ds:itemID="{400DB6FE-DF17-4741-ACCE-BDED9F9E13D9}">
   <ds:schemaRefs>
     <ds:schemaRef ds:uri="http://schemas.microsoft.com/office/2006/metadata/contentType"/>
@@ -12201,6 +12254,24 @@
 </ds:datastoreItem>
 </file>
 
+<file path=customXml/itemProps2.xml><?xml version="1.0" encoding="utf-8"?>
+<ds:datastoreItem xmlns:ds="http://schemas.openxmlformats.org/officeDocument/2006/customXml" ds:itemID="{B79E6113-9D61-48C6-AB23-FE0124366565}">
+  <ds:schemaRefs>
+    <ds:schemaRef ds:uri="http://schemas.microsoft.com/sharepoint/v3/contenttype/forms"/>
+  </ds:schemaRefs>
+</ds:datastoreItem>
+</file>
+
+<file path=customXml/itemProps3.xml><?xml version="1.0" encoding="utf-8"?>
+<ds:datastoreItem xmlns:ds="http://schemas.openxmlformats.org/officeDocument/2006/customXml" ds:itemID="{4A3CED26-0910-4819-874B-D8E2CCD421FE}">
+  <ds:schemaRefs>
+    <ds:schemaRef ds:uri="http://schemas.microsoft.com/office/2006/metadata/properties"/>
+    <ds:schemaRef ds:uri="http://schemas.microsoft.com/office/infopath/2007/PartnerControls"/>
+    <ds:schemaRef ds:uri="498267d4-2a5a-4c72-99d3-cf7236a95ce8"/>
+  </ds:schemaRefs>
+</ds:datastoreItem>
+</file>
+
 <file path=customXml/itemProps4.xml><?xml version="1.0" encoding="utf-8"?>
 <ds:datastoreItem xmlns:ds="http://schemas.openxmlformats.org/officeDocument/2006/customXml" ds:itemID="{D7FA49B8-B6EE-4B3F-B22F-E9F8C6A00940}">
   <ds:schemaRefs>
@@ -12210,7 +12281,7 @@
 </file>
 
 <file path=customXml/itemProps5.xml><?xml version="1.0" encoding="utf-8"?>
-<ds:datastoreItem xmlns:ds="http://schemas.openxmlformats.org/officeDocument/2006/customXml" ds:itemID="{D4A50C08-8F81-40F8-B2F3-55F3EFB74B72}">
+<ds:datastoreItem xmlns:ds="http://schemas.openxmlformats.org/officeDocument/2006/customXml" ds:itemID="{CDD7D44E-5AFF-4662-A09E-BA5E2E3BFCA1}">
   <ds:schemaRefs>
     <ds:schemaRef ds:uri="http://schemas.openxmlformats.org/officeDocument/2006/bibliography"/>
   </ds:schemaRefs>

</xml_diff>